<commit_message>
Finished draft for phase_1.docx
Finished the draft for phase_1.docx, needs to be reviewed and some more functional requirements should be added
</commit_message>
<xml_diff>
--- a/documentation/__to_submit/development/phase_1.docx
+++ b/documentation/__to_submit/development/phase_1.docx
@@ -353,7 +353,25 @@
                                   <w14:round/>
                                 </w14:textOutline>
                               </w:rPr>
-                              <w:t>Stock trading web app</w:t>
+                              <w:t>Financial</w:t>
+                            </w:r>
+                            <w:r>
+                              <w:rPr>
+                                <w:color w:val="BF8F00" w:themeColor="accent4" w:themeShade="BF"/>
+                                <w:sz w:val="32"/>
+                                <w:szCs w:val="32"/>
+                                <w14:shadow w14:blurRad="38100" w14:dist="25400" w14:dir="5400000" w14:sx="100000" w14:sy="100000" w14:kx="0" w14:ky="0" w14:algn="ctr">
+                                  <w14:srgbClr w14:val="6E747A">
+                                    <w14:alpha w14:val="57000"/>
+                                  </w14:srgbClr>
+                                </w14:shadow>
+                                <w14:textOutline w14:w="0" w14:cap="flat" w14:cmpd="sng" w14:algn="ctr">
+                                  <w14:noFill/>
+                                  <w14:prstDash w14:val="solid"/>
+                                  <w14:round/>
+                                </w14:textOutline>
+                              </w:rPr>
+                              <w:t xml:space="preserve"> trading web app</w:t>
                             </w:r>
                             <w:r>
                               <w:rPr>
@@ -478,7 +496,25 @@
                             <w14:round/>
                           </w14:textOutline>
                         </w:rPr>
-                        <w:t>Stock trading web app</w:t>
+                        <w:t>Financial</w:t>
+                      </w:r>
+                      <w:r>
+                        <w:rPr>
+                          <w:color w:val="BF8F00" w:themeColor="accent4" w:themeShade="BF"/>
+                          <w:sz w:val="32"/>
+                          <w:szCs w:val="32"/>
+                          <w14:shadow w14:blurRad="38100" w14:dist="25400" w14:dir="5400000" w14:sx="100000" w14:sy="100000" w14:kx="0" w14:ky="0" w14:algn="ctr">
+                            <w14:srgbClr w14:val="6E747A">
+                              <w14:alpha w14:val="57000"/>
+                            </w14:srgbClr>
+                          </w14:shadow>
+                          <w14:textOutline w14:w="0" w14:cap="flat" w14:cmpd="sng" w14:algn="ctr">
+                            <w14:noFill/>
+                            <w14:prstDash w14:val="solid"/>
+                            <w14:round/>
+                          </w14:textOutline>
+                        </w:rPr>
+                        <w:t xml:space="preserve"> trading web app</w:t>
                       </w:r>
                       <w:r>
                         <w:rPr>
@@ -679,14 +715,6 @@
           <w:color w:val="A6A6A6" w:themeColor="background1" w:themeShade="A6"/>
         </w:rPr>
       </w:pPr>
-      <w:commentRangeStart w:id="0"/>
-      <w:commentRangeEnd w:id="0"/>
-      <w:r>
-        <w:rPr>
-          <w:rStyle w:val="CommentReference"/>
-        </w:rPr>
-        <w:commentReference w:id="0"/>
-      </w:r>
     </w:p>
     <w:p>
       <w:pPr>
@@ -703,14 +731,38 @@
           <w:color w:val="A6A6A6" w:themeColor="background1" w:themeShade="A6"/>
         </w:rPr>
       </w:pPr>
-      <w:commentRangeStart w:id="1"/>
-      <w:commentRangeEnd w:id="1"/>
-      <w:r>
-        <w:rPr>
-          <w:rStyle w:val="CommentReference"/>
-        </w:rPr>
-        <w:commentReference w:id="1"/>
-      </w:r>
+    </w:p>
+    <w:p>
+      <w:pPr>
+        <w:spacing w:after="0"/>
+        <w:rPr>
+          <w:color w:val="A6A6A6" w:themeColor="background1" w:themeShade="A6"/>
+        </w:rPr>
+      </w:pPr>
+    </w:p>
+    <w:p>
+      <w:pPr>
+        <w:spacing w:after="0"/>
+        <w:rPr>
+          <w:color w:val="A6A6A6" w:themeColor="background1" w:themeShade="A6"/>
+        </w:rPr>
+      </w:pPr>
+    </w:p>
+    <w:p>
+      <w:pPr>
+        <w:spacing w:after="0"/>
+        <w:rPr>
+          <w:color w:val="A6A6A6" w:themeColor="background1" w:themeShade="A6"/>
+        </w:rPr>
+      </w:pPr>
+    </w:p>
+    <w:p>
+      <w:pPr>
+        <w:spacing w:after="0"/>
+        <w:rPr>
+          <w:color w:val="A6A6A6" w:themeColor="background1" w:themeShade="A6"/>
+        </w:rPr>
+      </w:pPr>
     </w:p>
     <w:p>
       <w:pPr>
@@ -792,15 +844,15 @@
         <mc:AlternateContent>
           <mc:Choice Requires="wps">
             <w:drawing>
-              <wp:anchor distT="0" distB="0" distL="114300" distR="114300" simplePos="0" relativeHeight="251662336" behindDoc="0" locked="0" layoutInCell="1" allowOverlap="1" wp14:anchorId="6F9A9AF4" wp14:editId="7F238570">
+              <wp:anchor distT="0" distB="0" distL="114300" distR="114300" simplePos="0" relativeHeight="251662336" behindDoc="0" locked="0" layoutInCell="1" allowOverlap="1" wp14:anchorId="6F9A9AF4" wp14:editId="05F2D847">
                 <wp:simplePos x="0" y="0"/>
                 <wp:positionH relativeFrom="margin">
                   <wp:align>right</wp:align>
                 </wp:positionH>
                 <wp:positionV relativeFrom="paragraph">
-                  <wp:posOffset>113030</wp:posOffset>
+                  <wp:posOffset>67606</wp:posOffset>
                 </wp:positionV>
-                <wp:extent cx="1436098" cy="320634"/>
+                <wp:extent cx="1435735" cy="320040"/>
                 <wp:effectExtent l="0" t="0" r="0" b="3810"/>
                 <wp:wrapNone/>
                 <wp:docPr id="3" name="Text Box 3"/>
@@ -812,7 +864,7 @@
                       <wps:spPr>
                         <a:xfrm>
                           <a:off x="0" y="0"/>
-                          <a:ext cx="1436098" cy="320634"/>
+                          <a:ext cx="1435735" cy="320040"/>
                         </a:xfrm>
                         <a:prstGeom prst="rect">
                           <a:avLst/>
@@ -903,7 +955,7 @@
           </mc:Choice>
           <mc:Fallback>
             <w:pict>
-              <v:shape w14:anchorId="6F9A9AF4" id="Text Box 3" o:spid="_x0000_s1027" type="#_x0000_t202" style="position:absolute;margin-left:61.9pt;margin-top:8.9pt;width:113.1pt;height:25.25pt;z-index:251662336;visibility:visible;mso-wrap-style:square;mso-width-percent:0;mso-height-percent:0;mso-wrap-distance-left:9pt;mso-wrap-distance-top:0;mso-wrap-distance-right:9pt;mso-wrap-distance-bottom:0;mso-position-horizontal:right;mso-position-horizontal-relative:margin;mso-position-vertical:absolute;mso-position-vertical-relative:text;mso-width-percent:0;mso-height-percent:0;mso-width-relative:margin;mso-height-relative:margin;v-text-anchor:top" o:gfxdata="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" filled="f" stroked="f">
+              <v:shape w14:anchorId="6F9A9AF4" id="Text Box 3" o:spid="_x0000_s1027" type="#_x0000_t202" style="position:absolute;margin-left:61.85pt;margin-top:5.3pt;width:113.05pt;height:25.2pt;z-index:251662336;visibility:visible;mso-wrap-style:square;mso-width-percent:0;mso-height-percent:0;mso-wrap-distance-left:9pt;mso-wrap-distance-top:0;mso-wrap-distance-right:9pt;mso-wrap-distance-bottom:0;mso-position-horizontal:right;mso-position-horizontal-relative:margin;mso-position-vertical:absolute;mso-position-vertical-relative:text;mso-width-percent:0;mso-height-percent:0;mso-width-relative:margin;mso-height-relative:margin;v-text-anchor:top" o:gfxdata="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" filled="f" stroked="f">
                 <v:textbox>
                   <w:txbxContent>
                     <w:p>
@@ -980,6 +1032,14 @@
         </w:rPr>
       </w:pPr>
     </w:p>
+    <w:p>
+      <w:pPr>
+        <w:spacing w:after="0"/>
+        <w:rPr>
+          <w:color w:val="A6A6A6" w:themeColor="background1" w:themeShade="A6"/>
+        </w:rPr>
+      </w:pPr>
+    </w:p>
     <w:sdt>
       <w:sdtPr>
         <w:rPr>
@@ -1029,7 +1089,7 @@
           <w:pPr>
             <w:pStyle w:val="TOC1"/>
             <w:tabs>
-              <w:tab w:val="right" w:leader="dot" w:pos="9350"/>
+              <w:tab w:val="right" w:leader="dot" w:pos="9016"/>
             </w:tabs>
             <w:rPr>
               <w:noProof/>
@@ -1076,7 +1136,7 @@
             <w:rPr>
               <w:noProof/>
             </w:rPr>
-            <w:instrText xml:space="preserve"> PAGEREF _Toc129512309 \h </w:instrText>
+            <w:instrText xml:space="preserve"> PAGEREF _Toc129545862 \h </w:instrText>
           </w:r>
           <w:r>
             <w:rPr>
@@ -1107,7 +1167,7 @@
             <w:pStyle w:val="TOC1"/>
             <w:tabs>
               <w:tab w:val="left" w:pos="440"/>
-              <w:tab w:val="right" w:leader="dot" w:pos="9350"/>
+              <w:tab w:val="right" w:leader="dot" w:pos="9016"/>
             </w:tabs>
             <w:rPr>
               <w:noProof/>
@@ -1149,7 +1209,7 @@
             <w:rPr>
               <w:noProof/>
             </w:rPr>
-            <w:instrText xml:space="preserve"> PAGEREF _Toc129512310 \h </w:instrText>
+            <w:instrText xml:space="preserve"> PAGEREF _Toc129545863 \h </w:instrText>
           </w:r>
           <w:r>
             <w:rPr>
@@ -1166,7 +1226,7 @@
             <w:rPr>
               <w:noProof/>
             </w:rPr>
-            <w:t>4</w:t>
+            <w:t>3</w:t>
           </w:r>
           <w:r>
             <w:rPr>
@@ -1180,7 +1240,7 @@
             <w:pStyle w:val="TOC2"/>
             <w:tabs>
               <w:tab w:val="left" w:pos="880"/>
-              <w:tab w:val="right" w:leader="dot" w:pos="9350"/>
+              <w:tab w:val="right" w:leader="dot" w:pos="9016"/>
             </w:tabs>
             <w:rPr>
               <w:noProof/>
@@ -1222,7 +1282,7 @@
             <w:rPr>
               <w:noProof/>
             </w:rPr>
-            <w:instrText xml:space="preserve"> PAGEREF _Toc129512311 \h </w:instrText>
+            <w:instrText xml:space="preserve"> PAGEREF _Toc129545864 \h </w:instrText>
           </w:r>
           <w:r>
             <w:rPr>
@@ -1239,7 +1299,7 @@
             <w:rPr>
               <w:noProof/>
             </w:rPr>
-            <w:t>4</w:t>
+            <w:t>3</w:t>
           </w:r>
           <w:r>
             <w:rPr>
@@ -1253,7 +1313,7 @@
             <w:pStyle w:val="TOC2"/>
             <w:tabs>
               <w:tab w:val="left" w:pos="880"/>
-              <w:tab w:val="right" w:leader="dot" w:pos="9350"/>
+              <w:tab w:val="right" w:leader="dot" w:pos="9016"/>
             </w:tabs>
             <w:rPr>
               <w:noProof/>
@@ -1296,7 +1356,7 @@
             <w:rPr>
               <w:noProof/>
             </w:rPr>
-            <w:instrText xml:space="preserve"> PAGEREF _Toc129512312 \h </w:instrText>
+            <w:instrText xml:space="preserve"> PAGEREF _Toc129545865 \h </w:instrText>
           </w:r>
           <w:r>
             <w:rPr>
@@ -1327,7 +1387,7 @@
             <w:pStyle w:val="TOC1"/>
             <w:tabs>
               <w:tab w:val="left" w:pos="440"/>
-              <w:tab w:val="right" w:leader="dot" w:pos="9350"/>
+              <w:tab w:val="right" w:leader="dot" w:pos="9016"/>
             </w:tabs>
             <w:rPr>
               <w:noProof/>
@@ -1369,7 +1429,7 @@
             <w:rPr>
               <w:noProof/>
             </w:rPr>
-            <w:instrText xml:space="preserve"> PAGEREF _Toc129512313 \h </w:instrText>
+            <w:instrText xml:space="preserve"> PAGEREF _Toc129545866 \h </w:instrText>
           </w:r>
           <w:r>
             <w:rPr>
@@ -1400,7 +1460,7 @@
             <w:pStyle w:val="TOC1"/>
             <w:tabs>
               <w:tab w:val="left" w:pos="440"/>
-              <w:tab w:val="right" w:leader="dot" w:pos="9350"/>
+              <w:tab w:val="right" w:leader="dot" w:pos="9016"/>
             </w:tabs>
             <w:rPr>
               <w:noProof/>
@@ -1442,7 +1502,7 @@
             <w:rPr>
               <w:noProof/>
             </w:rPr>
-            <w:instrText xml:space="preserve"> PAGEREF _Toc129512314 \h </w:instrText>
+            <w:instrText xml:space="preserve"> PAGEREF _Toc129545867 \h </w:instrText>
           </w:r>
           <w:r>
             <w:rPr>
@@ -1459,7 +1519,7 @@
             <w:rPr>
               <w:noProof/>
             </w:rPr>
-            <w:t>5</w:t>
+            <w:t>4</w:t>
           </w:r>
           <w:r>
             <w:rPr>
@@ -1472,7 +1532,7 @@
           <w:pPr>
             <w:pStyle w:val="TOC2"/>
             <w:tabs>
-              <w:tab w:val="right" w:leader="dot" w:pos="9350"/>
+              <w:tab w:val="right" w:leader="dot" w:pos="9016"/>
             </w:tabs>
             <w:rPr>
               <w:noProof/>
@@ -1501,7 +1561,7 @@
             <w:rPr>
               <w:noProof/>
             </w:rPr>
-            <w:instrText xml:space="preserve"> PAGEREF _Toc129512315 \h </w:instrText>
+            <w:instrText xml:space="preserve"> PAGEREF _Toc129545868 \h </w:instrText>
           </w:r>
           <w:r>
             <w:rPr>
@@ -1531,7 +1591,7 @@
           <w:pPr>
             <w:pStyle w:val="TOC2"/>
             <w:tabs>
-              <w:tab w:val="right" w:leader="dot" w:pos="9350"/>
+              <w:tab w:val="right" w:leader="dot" w:pos="9016"/>
             </w:tabs>
             <w:rPr>
               <w:noProof/>
@@ -1560,7 +1620,7 @@
             <w:rPr>
               <w:noProof/>
             </w:rPr>
-            <w:instrText xml:space="preserve"> PAGEREF _Toc129512316 \h </w:instrText>
+            <w:instrText xml:space="preserve"> PAGEREF _Toc129545869 \h </w:instrText>
           </w:r>
           <w:r>
             <w:rPr>
@@ -1590,7 +1650,7 @@
           <w:pPr>
             <w:pStyle w:val="TOC2"/>
             <w:tabs>
-              <w:tab w:val="right" w:leader="dot" w:pos="9350"/>
+              <w:tab w:val="right" w:leader="dot" w:pos="9016"/>
             </w:tabs>
             <w:rPr>
               <w:noProof/>
@@ -1619,7 +1679,7 @@
             <w:rPr>
               <w:noProof/>
             </w:rPr>
-            <w:instrText xml:space="preserve"> PAGEREF _Toc129512317 \h </w:instrText>
+            <w:instrText xml:space="preserve"> PAGEREF _Toc129545870 \h </w:instrText>
           </w:r>
           <w:r>
             <w:rPr>
@@ -1649,7 +1709,7 @@
           <w:pPr>
             <w:pStyle w:val="TOC2"/>
             <w:tabs>
-              <w:tab w:val="right" w:leader="dot" w:pos="9350"/>
+              <w:tab w:val="right" w:leader="dot" w:pos="9016"/>
             </w:tabs>
             <w:rPr>
               <w:noProof/>
@@ -1678,7 +1738,7 @@
             <w:rPr>
               <w:noProof/>
             </w:rPr>
-            <w:instrText xml:space="preserve"> PAGEREF _Toc129512318 \h </w:instrText>
+            <w:instrText xml:space="preserve"> PAGEREF _Toc129545871 \h </w:instrText>
           </w:r>
           <w:r>
             <w:rPr>
@@ -1695,7 +1755,7 @@
             <w:rPr>
               <w:noProof/>
             </w:rPr>
-            <w:t>6</w:t>
+            <w:t>5</w:t>
           </w:r>
           <w:r>
             <w:rPr>
@@ -1709,7 +1769,7 @@
             <w:pStyle w:val="TOC1"/>
             <w:tabs>
               <w:tab w:val="left" w:pos="440"/>
-              <w:tab w:val="right" w:leader="dot" w:pos="9350"/>
+              <w:tab w:val="right" w:leader="dot" w:pos="9016"/>
             </w:tabs>
             <w:rPr>
               <w:noProof/>
@@ -1751,7 +1811,7 @@
             <w:rPr>
               <w:noProof/>
             </w:rPr>
-            <w:instrText xml:space="preserve"> PAGEREF _Toc129512319 \h </w:instrText>
+            <w:instrText xml:space="preserve"> PAGEREF _Toc129545872 \h </w:instrText>
           </w:r>
           <w:r>
             <w:rPr>
@@ -1768,7 +1828,7 @@
             <w:rPr>
               <w:noProof/>
             </w:rPr>
-            <w:t>6</w:t>
+            <w:t>5</w:t>
           </w:r>
           <w:r>
             <w:rPr>
@@ -1782,7 +1842,7 @@
             <w:pStyle w:val="TOC2"/>
             <w:tabs>
               <w:tab w:val="left" w:pos="880"/>
-              <w:tab w:val="right" w:leader="dot" w:pos="9350"/>
+              <w:tab w:val="right" w:leader="dot" w:pos="9016"/>
             </w:tabs>
             <w:rPr>
               <w:noProof/>
@@ -1824,7 +1884,7 @@
             <w:rPr>
               <w:noProof/>
             </w:rPr>
-            <w:instrText xml:space="preserve"> PAGEREF _Toc129512320 \h </w:instrText>
+            <w:instrText xml:space="preserve"> PAGEREF _Toc129545873 \h </w:instrText>
           </w:r>
           <w:r>
             <w:rPr>
@@ -1855,7 +1915,7 @@
             <w:pStyle w:val="TOC2"/>
             <w:tabs>
               <w:tab w:val="left" w:pos="880"/>
-              <w:tab w:val="right" w:leader="dot" w:pos="9350"/>
+              <w:tab w:val="right" w:leader="dot" w:pos="9016"/>
             </w:tabs>
             <w:rPr>
               <w:noProof/>
@@ -1897,7 +1957,7 @@
             <w:rPr>
               <w:noProof/>
             </w:rPr>
-            <w:instrText xml:space="preserve"> PAGEREF _Toc129512321 \h </w:instrText>
+            <w:instrText xml:space="preserve"> PAGEREF _Toc129545874 \h </w:instrText>
           </w:r>
           <w:r>
             <w:rPr>
@@ -1914,7 +1974,7 @@
             <w:rPr>
               <w:noProof/>
             </w:rPr>
-            <w:t>7</w:t>
+            <w:t>6</w:t>
           </w:r>
           <w:r>
             <w:rPr>
@@ -1928,7 +1988,7 @@
             <w:pStyle w:val="TOC1"/>
             <w:tabs>
               <w:tab w:val="left" w:pos="440"/>
-              <w:tab w:val="right" w:leader="dot" w:pos="9350"/>
+              <w:tab w:val="right" w:leader="dot" w:pos="9016"/>
             </w:tabs>
             <w:rPr>
               <w:noProof/>
@@ -1970,7 +2030,7 @@
             <w:rPr>
               <w:noProof/>
             </w:rPr>
-            <w:instrText xml:space="preserve"> PAGEREF _Toc129512322 \h </w:instrText>
+            <w:instrText xml:space="preserve"> PAGEREF _Toc129545875 \h </w:instrText>
           </w:r>
           <w:r>
             <w:rPr>
@@ -2001,7 +2061,7 @@
             <w:pStyle w:val="TOC2"/>
             <w:tabs>
               <w:tab w:val="left" w:pos="880"/>
-              <w:tab w:val="right" w:leader="dot" w:pos="9350"/>
+              <w:tab w:val="right" w:leader="dot" w:pos="9016"/>
             </w:tabs>
             <w:rPr>
               <w:noProof/>
@@ -2043,7 +2103,7 @@
             <w:rPr>
               <w:noProof/>
             </w:rPr>
-            <w:instrText xml:space="preserve"> PAGEREF _Toc129512323 \h </w:instrText>
+            <w:instrText xml:space="preserve"> PAGEREF _Toc129545876 \h </w:instrText>
           </w:r>
           <w:r>
             <w:rPr>
@@ -2060,7 +2120,956 @@
             <w:rPr>
               <w:noProof/>
             </w:rPr>
+            <w:t>7</w:t>
+          </w:r>
+          <w:r>
+            <w:rPr>
+              <w:noProof/>
+            </w:rPr>
+            <w:fldChar w:fldCharType="end"/>
+          </w:r>
+        </w:p>
+        <w:p>
+          <w:pPr>
+            <w:pStyle w:val="TOC2"/>
+            <w:tabs>
+              <w:tab w:val="left" w:pos="880"/>
+              <w:tab w:val="right" w:leader="dot" w:pos="9016"/>
+            </w:tabs>
+            <w:rPr>
+              <w:noProof/>
+            </w:rPr>
+          </w:pPr>
+          <w:r>
+            <w:rPr>
+              <w:noProof/>
+              <w:color w:val="BF8F00" w:themeColor="accent4" w:themeShade="BF"/>
+            </w:rPr>
+            <w:t>5.2</w:t>
+          </w:r>
+          <w:r>
+            <w:rPr>
+              <w:noProof/>
+            </w:rPr>
+            <w:tab/>
+          </w:r>
+          <w:r>
+            <w:rPr>
+              <w:noProof/>
+              <w:color w:val="BF8F00" w:themeColor="accent4" w:themeShade="BF"/>
+            </w:rPr>
+            <w:t>Requesting to become a broker</w:t>
+          </w:r>
+          <w:r>
+            <w:rPr>
+              <w:noProof/>
+            </w:rPr>
+            <w:tab/>
+          </w:r>
+          <w:r>
+            <w:rPr>
+              <w:noProof/>
+            </w:rPr>
+            <w:fldChar w:fldCharType="begin"/>
+          </w:r>
+          <w:r>
+            <w:rPr>
+              <w:noProof/>
+            </w:rPr>
+            <w:instrText xml:space="preserve"> PAGEREF _Toc129545877 \h </w:instrText>
+          </w:r>
+          <w:r>
+            <w:rPr>
+              <w:noProof/>
+            </w:rPr>
+          </w:r>
+          <w:r>
+            <w:rPr>
+              <w:noProof/>
+            </w:rPr>
+            <w:fldChar w:fldCharType="separate"/>
+          </w:r>
+          <w:r>
+            <w:rPr>
+              <w:noProof/>
+            </w:rPr>
+            <w:t>7</w:t>
+          </w:r>
+          <w:r>
+            <w:rPr>
+              <w:noProof/>
+            </w:rPr>
+            <w:fldChar w:fldCharType="end"/>
+          </w:r>
+        </w:p>
+        <w:p>
+          <w:pPr>
+            <w:pStyle w:val="TOC2"/>
+            <w:tabs>
+              <w:tab w:val="left" w:pos="880"/>
+              <w:tab w:val="right" w:leader="dot" w:pos="9016"/>
+            </w:tabs>
+            <w:rPr>
+              <w:noProof/>
+            </w:rPr>
+          </w:pPr>
+          <w:r>
+            <w:rPr>
+              <w:noProof/>
+              <w:color w:val="BF8F00" w:themeColor="accent4" w:themeShade="BF"/>
+            </w:rPr>
+            <w:t>5.3</w:t>
+          </w:r>
+          <w:r>
+            <w:rPr>
+              <w:noProof/>
+            </w:rPr>
+            <w:tab/>
+          </w:r>
+          <w:r>
+            <w:rPr>
+              <w:noProof/>
+              <w:color w:val="BF8F00" w:themeColor="accent4" w:themeShade="BF"/>
+            </w:rPr>
+            <w:t>Administration of the system</w:t>
+          </w:r>
+          <w:r>
+            <w:rPr>
+              <w:noProof/>
+            </w:rPr>
+            <w:tab/>
+          </w:r>
+          <w:r>
+            <w:rPr>
+              <w:noProof/>
+            </w:rPr>
+            <w:fldChar w:fldCharType="begin"/>
+          </w:r>
+          <w:r>
+            <w:rPr>
+              <w:noProof/>
+            </w:rPr>
+            <w:instrText xml:space="preserve"> PAGEREF _Toc129545878 \h </w:instrText>
+          </w:r>
+          <w:r>
+            <w:rPr>
+              <w:noProof/>
+            </w:rPr>
+          </w:r>
+          <w:r>
+            <w:rPr>
+              <w:noProof/>
+            </w:rPr>
+            <w:fldChar w:fldCharType="separate"/>
+          </w:r>
+          <w:r>
+            <w:rPr>
+              <w:noProof/>
+            </w:rPr>
             <w:t>8</w:t>
+          </w:r>
+          <w:r>
+            <w:rPr>
+              <w:noProof/>
+            </w:rPr>
+            <w:fldChar w:fldCharType="end"/>
+          </w:r>
+        </w:p>
+        <w:p>
+          <w:pPr>
+            <w:pStyle w:val="TOC2"/>
+            <w:tabs>
+              <w:tab w:val="left" w:pos="880"/>
+              <w:tab w:val="right" w:leader="dot" w:pos="9016"/>
+            </w:tabs>
+            <w:rPr>
+              <w:noProof/>
+            </w:rPr>
+          </w:pPr>
+          <w:r>
+            <w:rPr>
+              <w:noProof/>
+              <w:color w:val="BF8F00" w:themeColor="accent4" w:themeShade="BF"/>
+            </w:rPr>
+            <w:t>5.4</w:t>
+          </w:r>
+          <w:r>
+            <w:rPr>
+              <w:noProof/>
+            </w:rPr>
+            <w:tab/>
+          </w:r>
+          <w:r>
+            <w:rPr>
+              <w:noProof/>
+              <w:color w:val="BF8F00" w:themeColor="accent4" w:themeShade="BF"/>
+            </w:rPr>
+            <w:t>Real time stock prices view</w:t>
+          </w:r>
+          <w:r>
+            <w:rPr>
+              <w:noProof/>
+            </w:rPr>
+            <w:tab/>
+          </w:r>
+          <w:r>
+            <w:rPr>
+              <w:noProof/>
+            </w:rPr>
+            <w:fldChar w:fldCharType="begin"/>
+          </w:r>
+          <w:r>
+            <w:rPr>
+              <w:noProof/>
+            </w:rPr>
+            <w:instrText xml:space="preserve"> PAGEREF _Toc129545879 \h </w:instrText>
+          </w:r>
+          <w:r>
+            <w:rPr>
+              <w:noProof/>
+            </w:rPr>
+          </w:r>
+          <w:r>
+            <w:rPr>
+              <w:noProof/>
+            </w:rPr>
+            <w:fldChar w:fldCharType="separate"/>
+          </w:r>
+          <w:r>
+            <w:rPr>
+              <w:noProof/>
+            </w:rPr>
+            <w:t>8</w:t>
+          </w:r>
+          <w:r>
+            <w:rPr>
+              <w:noProof/>
+            </w:rPr>
+            <w:fldChar w:fldCharType="end"/>
+          </w:r>
+        </w:p>
+        <w:p>
+          <w:pPr>
+            <w:pStyle w:val="TOC2"/>
+            <w:tabs>
+              <w:tab w:val="left" w:pos="880"/>
+              <w:tab w:val="right" w:leader="dot" w:pos="9016"/>
+            </w:tabs>
+            <w:rPr>
+              <w:noProof/>
+            </w:rPr>
+          </w:pPr>
+          <w:r>
+            <w:rPr>
+              <w:noProof/>
+              <w:color w:val="BF8F00" w:themeColor="accent4" w:themeShade="BF"/>
+            </w:rPr>
+            <w:t>5.5</w:t>
+          </w:r>
+          <w:r>
+            <w:rPr>
+              <w:noProof/>
+            </w:rPr>
+            <w:tab/>
+          </w:r>
+          <w:r>
+            <w:rPr>
+              <w:noProof/>
+              <w:color w:val="BF8F00" w:themeColor="accent4" w:themeShade="BF"/>
+            </w:rPr>
+            <w:t>Buying and selling stocks</w:t>
+          </w:r>
+          <w:r>
+            <w:rPr>
+              <w:noProof/>
+            </w:rPr>
+            <w:tab/>
+          </w:r>
+          <w:r>
+            <w:rPr>
+              <w:noProof/>
+            </w:rPr>
+            <w:fldChar w:fldCharType="begin"/>
+          </w:r>
+          <w:r>
+            <w:rPr>
+              <w:noProof/>
+            </w:rPr>
+            <w:instrText xml:space="preserve"> PAGEREF _Toc129545880 \h </w:instrText>
+          </w:r>
+          <w:r>
+            <w:rPr>
+              <w:noProof/>
+            </w:rPr>
+          </w:r>
+          <w:r>
+            <w:rPr>
+              <w:noProof/>
+            </w:rPr>
+            <w:fldChar w:fldCharType="separate"/>
+          </w:r>
+          <w:r>
+            <w:rPr>
+              <w:noProof/>
+            </w:rPr>
+            <w:t>8</w:t>
+          </w:r>
+          <w:r>
+            <w:rPr>
+              <w:noProof/>
+            </w:rPr>
+            <w:fldChar w:fldCharType="end"/>
+          </w:r>
+        </w:p>
+        <w:p>
+          <w:pPr>
+            <w:pStyle w:val="TOC1"/>
+            <w:tabs>
+              <w:tab w:val="left" w:pos="440"/>
+              <w:tab w:val="right" w:leader="dot" w:pos="9016"/>
+            </w:tabs>
+            <w:rPr>
+              <w:noProof/>
+            </w:rPr>
+          </w:pPr>
+          <w:r>
+            <w:rPr>
+              <w:noProof/>
+              <w:color w:val="BF8F00" w:themeColor="accent4" w:themeShade="BF"/>
+            </w:rPr>
+            <w:t>6.</w:t>
+          </w:r>
+          <w:r>
+            <w:rPr>
+              <w:noProof/>
+            </w:rPr>
+            <w:tab/>
+          </w:r>
+          <w:r>
+            <w:rPr>
+              <w:noProof/>
+              <w:color w:val="BF8F00" w:themeColor="accent4" w:themeShade="BF"/>
+            </w:rPr>
+            <w:t>Assumptions and restrictions</w:t>
+          </w:r>
+          <w:r>
+            <w:rPr>
+              <w:noProof/>
+            </w:rPr>
+            <w:tab/>
+          </w:r>
+          <w:r>
+            <w:rPr>
+              <w:noProof/>
+            </w:rPr>
+            <w:fldChar w:fldCharType="begin"/>
+          </w:r>
+          <w:r>
+            <w:rPr>
+              <w:noProof/>
+            </w:rPr>
+            <w:instrText xml:space="preserve"> PAGEREF _Toc129545881 \h </w:instrText>
+          </w:r>
+          <w:r>
+            <w:rPr>
+              <w:noProof/>
+            </w:rPr>
+          </w:r>
+          <w:r>
+            <w:rPr>
+              <w:noProof/>
+            </w:rPr>
+            <w:fldChar w:fldCharType="separate"/>
+          </w:r>
+          <w:r>
+            <w:rPr>
+              <w:noProof/>
+            </w:rPr>
+            <w:t>8</w:t>
+          </w:r>
+          <w:r>
+            <w:rPr>
+              <w:noProof/>
+            </w:rPr>
+            <w:fldChar w:fldCharType="end"/>
+          </w:r>
+        </w:p>
+        <w:p>
+          <w:pPr>
+            <w:pStyle w:val="TOC1"/>
+            <w:tabs>
+              <w:tab w:val="left" w:pos="440"/>
+              <w:tab w:val="right" w:leader="dot" w:pos="9016"/>
+            </w:tabs>
+            <w:rPr>
+              <w:noProof/>
+            </w:rPr>
+          </w:pPr>
+          <w:r>
+            <w:rPr>
+              <w:noProof/>
+              <w:color w:val="BF8F00" w:themeColor="accent4" w:themeShade="BF"/>
+            </w:rPr>
+            <w:t>7.</w:t>
+          </w:r>
+          <w:r>
+            <w:rPr>
+              <w:noProof/>
+            </w:rPr>
+            <w:tab/>
+          </w:r>
+          <w:r>
+            <w:rPr>
+              <w:noProof/>
+              <w:color w:val="BF8F00" w:themeColor="accent4" w:themeShade="BF"/>
+            </w:rPr>
+            <w:t>Quality</w:t>
+          </w:r>
+          <w:r>
+            <w:rPr>
+              <w:noProof/>
+            </w:rPr>
+            <w:tab/>
+          </w:r>
+          <w:r>
+            <w:rPr>
+              <w:noProof/>
+            </w:rPr>
+            <w:fldChar w:fldCharType="begin"/>
+          </w:r>
+          <w:r>
+            <w:rPr>
+              <w:noProof/>
+            </w:rPr>
+            <w:instrText xml:space="preserve"> PAGEREF _Toc129545882 \h </w:instrText>
+          </w:r>
+          <w:r>
+            <w:rPr>
+              <w:noProof/>
+            </w:rPr>
+          </w:r>
+          <w:r>
+            <w:rPr>
+              <w:noProof/>
+            </w:rPr>
+            <w:fldChar w:fldCharType="separate"/>
+          </w:r>
+          <w:r>
+            <w:rPr>
+              <w:noProof/>
+            </w:rPr>
+            <w:t>9</w:t>
+          </w:r>
+          <w:r>
+            <w:rPr>
+              <w:noProof/>
+            </w:rPr>
+            <w:fldChar w:fldCharType="end"/>
+          </w:r>
+        </w:p>
+        <w:p>
+          <w:pPr>
+            <w:pStyle w:val="TOC1"/>
+            <w:tabs>
+              <w:tab w:val="left" w:pos="440"/>
+              <w:tab w:val="right" w:leader="dot" w:pos="9016"/>
+            </w:tabs>
+            <w:rPr>
+              <w:noProof/>
+            </w:rPr>
+          </w:pPr>
+          <w:r>
+            <w:rPr>
+              <w:noProof/>
+              <w:color w:val="BF8F00" w:themeColor="accent4" w:themeShade="BF"/>
+            </w:rPr>
+            <w:t>8.</w:t>
+          </w:r>
+          <w:r>
+            <w:rPr>
+              <w:noProof/>
+            </w:rPr>
+            <w:tab/>
+          </w:r>
+          <w:r>
+            <w:rPr>
+              <w:noProof/>
+              <w:color w:val="BF8F00" w:themeColor="accent4" w:themeShade="BF"/>
+            </w:rPr>
+            <w:t>Non-functional requirements</w:t>
+          </w:r>
+          <w:r>
+            <w:rPr>
+              <w:noProof/>
+            </w:rPr>
+            <w:tab/>
+          </w:r>
+          <w:r>
+            <w:rPr>
+              <w:noProof/>
+            </w:rPr>
+            <w:fldChar w:fldCharType="begin"/>
+          </w:r>
+          <w:r>
+            <w:rPr>
+              <w:noProof/>
+            </w:rPr>
+            <w:instrText xml:space="preserve"> PAGEREF _Toc129545883 \h </w:instrText>
+          </w:r>
+          <w:r>
+            <w:rPr>
+              <w:noProof/>
+            </w:rPr>
+          </w:r>
+          <w:r>
+            <w:rPr>
+              <w:noProof/>
+            </w:rPr>
+            <w:fldChar w:fldCharType="separate"/>
+          </w:r>
+          <w:r>
+            <w:rPr>
+              <w:noProof/>
+            </w:rPr>
+            <w:t>9</w:t>
+          </w:r>
+          <w:r>
+            <w:rPr>
+              <w:noProof/>
+            </w:rPr>
+            <w:fldChar w:fldCharType="end"/>
+          </w:r>
+        </w:p>
+        <w:p>
+          <w:pPr>
+            <w:pStyle w:val="TOC2"/>
+            <w:tabs>
+              <w:tab w:val="left" w:pos="880"/>
+              <w:tab w:val="right" w:leader="dot" w:pos="9016"/>
+            </w:tabs>
+            <w:rPr>
+              <w:noProof/>
+            </w:rPr>
+          </w:pPr>
+          <w:r>
+            <w:rPr>
+              <w:noProof/>
+              <w:color w:val="BF8F00" w:themeColor="accent4" w:themeShade="BF"/>
+            </w:rPr>
+            <w:t>8.1</w:t>
+          </w:r>
+          <w:r>
+            <w:rPr>
+              <w:noProof/>
+            </w:rPr>
+            <w:tab/>
+          </w:r>
+          <w:r>
+            <w:rPr>
+              <w:noProof/>
+              <w:color w:val="BF8F00" w:themeColor="accent4" w:themeShade="BF"/>
+            </w:rPr>
+            <w:t>System requirements</w:t>
+          </w:r>
+          <w:r>
+            <w:rPr>
+              <w:noProof/>
+            </w:rPr>
+            <w:tab/>
+          </w:r>
+          <w:r>
+            <w:rPr>
+              <w:noProof/>
+            </w:rPr>
+            <w:fldChar w:fldCharType="begin"/>
+          </w:r>
+          <w:r>
+            <w:rPr>
+              <w:noProof/>
+            </w:rPr>
+            <w:instrText xml:space="preserve"> PAGEREF _Toc129545884 \h </w:instrText>
+          </w:r>
+          <w:r>
+            <w:rPr>
+              <w:noProof/>
+            </w:rPr>
+          </w:r>
+          <w:r>
+            <w:rPr>
+              <w:noProof/>
+            </w:rPr>
+            <w:fldChar w:fldCharType="separate"/>
+          </w:r>
+          <w:r>
+            <w:rPr>
+              <w:noProof/>
+            </w:rPr>
+            <w:t>9</w:t>
+          </w:r>
+          <w:r>
+            <w:rPr>
+              <w:noProof/>
+            </w:rPr>
+            <w:fldChar w:fldCharType="end"/>
+          </w:r>
+        </w:p>
+        <w:p>
+          <w:pPr>
+            <w:pStyle w:val="TOC2"/>
+            <w:tabs>
+              <w:tab w:val="left" w:pos="880"/>
+              <w:tab w:val="right" w:leader="dot" w:pos="9016"/>
+            </w:tabs>
+            <w:rPr>
+              <w:noProof/>
+            </w:rPr>
+          </w:pPr>
+          <w:r>
+            <w:rPr>
+              <w:noProof/>
+              <w:color w:val="BF8F00" w:themeColor="accent4" w:themeShade="BF"/>
+            </w:rPr>
+            <w:t>8.2</w:t>
+          </w:r>
+          <w:r>
+            <w:rPr>
+              <w:noProof/>
+            </w:rPr>
+            <w:tab/>
+          </w:r>
+          <w:r>
+            <w:rPr>
+              <w:noProof/>
+              <w:color w:val="BF8F00" w:themeColor="accent4" w:themeShade="BF"/>
+            </w:rPr>
+            <w:t>Other requirements</w:t>
+          </w:r>
+          <w:r>
+            <w:rPr>
+              <w:noProof/>
+            </w:rPr>
+            <w:tab/>
+          </w:r>
+          <w:r>
+            <w:rPr>
+              <w:noProof/>
+            </w:rPr>
+            <w:fldChar w:fldCharType="begin"/>
+          </w:r>
+          <w:r>
+            <w:rPr>
+              <w:noProof/>
+            </w:rPr>
+            <w:instrText xml:space="preserve"> PAGEREF _Toc129545885 \h </w:instrText>
+          </w:r>
+          <w:r>
+            <w:rPr>
+              <w:noProof/>
+            </w:rPr>
+          </w:r>
+          <w:r>
+            <w:rPr>
+              <w:noProof/>
+            </w:rPr>
+            <w:fldChar w:fldCharType="separate"/>
+          </w:r>
+          <w:r>
+            <w:rPr>
+              <w:noProof/>
+            </w:rPr>
+            <w:t>9</w:t>
+          </w:r>
+          <w:r>
+            <w:rPr>
+              <w:noProof/>
+            </w:rPr>
+            <w:fldChar w:fldCharType="end"/>
+          </w:r>
+        </w:p>
+        <w:p>
+          <w:pPr>
+            <w:pStyle w:val="TOC1"/>
+            <w:tabs>
+              <w:tab w:val="left" w:pos="440"/>
+              <w:tab w:val="right" w:leader="dot" w:pos="9016"/>
+            </w:tabs>
+            <w:rPr>
+              <w:noProof/>
+            </w:rPr>
+          </w:pPr>
+          <w:r>
+            <w:rPr>
+              <w:noProof/>
+              <w:color w:val="BF8F00" w:themeColor="accent4" w:themeShade="BF"/>
+            </w:rPr>
+            <w:t>9.</w:t>
+          </w:r>
+          <w:r>
+            <w:rPr>
+              <w:noProof/>
+            </w:rPr>
+            <w:tab/>
+          </w:r>
+          <w:r>
+            <w:rPr>
+              <w:noProof/>
+              <w:color w:val="BF8F00" w:themeColor="accent4" w:themeShade="BF"/>
+            </w:rPr>
+            <w:t>User documentation requirements</w:t>
+          </w:r>
+          <w:r>
+            <w:rPr>
+              <w:noProof/>
+            </w:rPr>
+            <w:tab/>
+          </w:r>
+          <w:r>
+            <w:rPr>
+              <w:noProof/>
+            </w:rPr>
+            <w:fldChar w:fldCharType="begin"/>
+          </w:r>
+          <w:r>
+            <w:rPr>
+              <w:noProof/>
+            </w:rPr>
+            <w:instrText xml:space="preserve"> PAGEREF _Toc129545886 \h </w:instrText>
+          </w:r>
+          <w:r>
+            <w:rPr>
+              <w:noProof/>
+            </w:rPr>
+          </w:r>
+          <w:r>
+            <w:rPr>
+              <w:noProof/>
+            </w:rPr>
+            <w:fldChar w:fldCharType="separate"/>
+          </w:r>
+          <w:r>
+            <w:rPr>
+              <w:noProof/>
+            </w:rPr>
+            <w:t>9</w:t>
+          </w:r>
+          <w:r>
+            <w:rPr>
+              <w:noProof/>
+            </w:rPr>
+            <w:fldChar w:fldCharType="end"/>
+          </w:r>
+        </w:p>
+        <w:p>
+          <w:pPr>
+            <w:pStyle w:val="TOC2"/>
+            <w:tabs>
+              <w:tab w:val="left" w:pos="880"/>
+              <w:tab w:val="right" w:leader="dot" w:pos="9016"/>
+            </w:tabs>
+            <w:rPr>
+              <w:noProof/>
+            </w:rPr>
+          </w:pPr>
+          <w:r>
+            <w:rPr>
+              <w:noProof/>
+              <w:color w:val="BF8F00" w:themeColor="accent4" w:themeShade="BF"/>
+            </w:rPr>
+            <w:t>9.1</w:t>
+          </w:r>
+          <w:r>
+            <w:rPr>
+              <w:noProof/>
+            </w:rPr>
+            <w:tab/>
+          </w:r>
+          <w:r>
+            <w:rPr>
+              <w:noProof/>
+              <w:color w:val="BF8F00" w:themeColor="accent4" w:themeShade="BF"/>
+            </w:rPr>
+            <w:t>Instructions for using the web application</w:t>
+          </w:r>
+          <w:r>
+            <w:rPr>
+              <w:noProof/>
+            </w:rPr>
+            <w:tab/>
+          </w:r>
+          <w:r>
+            <w:rPr>
+              <w:noProof/>
+            </w:rPr>
+            <w:fldChar w:fldCharType="begin"/>
+          </w:r>
+          <w:r>
+            <w:rPr>
+              <w:noProof/>
+            </w:rPr>
+            <w:instrText xml:space="preserve"> PAGEREF _Toc129545887 \h </w:instrText>
+          </w:r>
+          <w:r>
+            <w:rPr>
+              <w:noProof/>
+            </w:rPr>
+          </w:r>
+          <w:r>
+            <w:rPr>
+              <w:noProof/>
+            </w:rPr>
+            <w:fldChar w:fldCharType="separate"/>
+          </w:r>
+          <w:r>
+            <w:rPr>
+              <w:noProof/>
+            </w:rPr>
+            <w:t>9</w:t>
+          </w:r>
+          <w:r>
+            <w:rPr>
+              <w:noProof/>
+            </w:rPr>
+            <w:fldChar w:fldCharType="end"/>
+          </w:r>
+        </w:p>
+        <w:p>
+          <w:pPr>
+            <w:pStyle w:val="TOC2"/>
+            <w:tabs>
+              <w:tab w:val="left" w:pos="880"/>
+              <w:tab w:val="right" w:leader="dot" w:pos="9016"/>
+            </w:tabs>
+            <w:rPr>
+              <w:noProof/>
+            </w:rPr>
+          </w:pPr>
+          <w:r>
+            <w:rPr>
+              <w:noProof/>
+              <w:color w:val="BF8F00" w:themeColor="accent4" w:themeShade="BF"/>
+            </w:rPr>
+            <w:t>9.2</w:t>
+          </w:r>
+          <w:r>
+            <w:rPr>
+              <w:noProof/>
+            </w:rPr>
+            <w:tab/>
+          </w:r>
+          <w:r>
+            <w:rPr>
+              <w:noProof/>
+              <w:color w:val="BF8F00" w:themeColor="accent4" w:themeShade="BF"/>
+            </w:rPr>
+            <w:t>Labeling</w:t>
+          </w:r>
+          <w:r>
+            <w:rPr>
+              <w:noProof/>
+            </w:rPr>
+            <w:tab/>
+          </w:r>
+          <w:r>
+            <w:rPr>
+              <w:noProof/>
+            </w:rPr>
+            <w:fldChar w:fldCharType="begin"/>
+          </w:r>
+          <w:r>
+            <w:rPr>
+              <w:noProof/>
+            </w:rPr>
+            <w:instrText xml:space="preserve"> PAGEREF _Toc129545888 \h </w:instrText>
+          </w:r>
+          <w:r>
+            <w:rPr>
+              <w:noProof/>
+            </w:rPr>
+          </w:r>
+          <w:r>
+            <w:rPr>
+              <w:noProof/>
+            </w:rPr>
+            <w:fldChar w:fldCharType="separate"/>
+          </w:r>
+          <w:r>
+            <w:rPr>
+              <w:noProof/>
+            </w:rPr>
+            <w:t>9</w:t>
+          </w:r>
+          <w:r>
+            <w:rPr>
+              <w:noProof/>
+            </w:rPr>
+            <w:fldChar w:fldCharType="end"/>
+          </w:r>
+        </w:p>
+        <w:p>
+          <w:pPr>
+            <w:pStyle w:val="TOC1"/>
+            <w:tabs>
+              <w:tab w:val="left" w:pos="660"/>
+              <w:tab w:val="right" w:leader="dot" w:pos="9016"/>
+            </w:tabs>
+            <w:rPr>
+              <w:noProof/>
+            </w:rPr>
+          </w:pPr>
+          <w:r>
+            <w:rPr>
+              <w:noProof/>
+              <w:color w:val="BF8F00" w:themeColor="accent4" w:themeShade="BF"/>
+            </w:rPr>
+            <w:t>10.</w:t>
+          </w:r>
+          <w:r>
+            <w:rPr>
+              <w:noProof/>
+            </w:rPr>
+            <w:tab/>
+          </w:r>
+          <w:r>
+            <w:rPr>
+              <w:noProof/>
+              <w:color w:val="BF8F00" w:themeColor="accent4" w:themeShade="BF"/>
+            </w:rPr>
+            <w:t>Plan and priorities</w:t>
+          </w:r>
+          <w:r>
+            <w:rPr>
+              <w:noProof/>
+            </w:rPr>
+            <w:tab/>
+          </w:r>
+          <w:r>
+            <w:rPr>
+              <w:noProof/>
+            </w:rPr>
+            <w:fldChar w:fldCharType="begin"/>
+          </w:r>
+          <w:r>
+            <w:rPr>
+              <w:noProof/>
+            </w:rPr>
+            <w:instrText xml:space="preserve"> PAGEREF _Toc129545889 \h </w:instrText>
+          </w:r>
+          <w:r>
+            <w:rPr>
+              <w:noProof/>
+            </w:rPr>
+          </w:r>
+          <w:r>
+            <w:rPr>
+              <w:noProof/>
+            </w:rPr>
+            <w:fldChar w:fldCharType="separate"/>
+          </w:r>
+          <w:r>
+            <w:rPr>
+              <w:noProof/>
+            </w:rPr>
+            <w:t>10</w:t>
           </w:r>
           <w:r>
             <w:rPr>
@@ -2121,140 +3130,19 @@
     </w:p>
     <w:p>
       <w:pPr>
-        <w:spacing w:after="0"/>
-        <w:rPr>
-          <w:color w:val="A6A6A6" w:themeColor="background1" w:themeShade="A6"/>
-        </w:rPr>
-      </w:pPr>
-    </w:p>
-    <w:p>
-      <w:pPr>
-        <w:spacing w:after="0"/>
-        <w:rPr>
-          <w:color w:val="A6A6A6" w:themeColor="background1" w:themeShade="A6"/>
-        </w:rPr>
-      </w:pPr>
-    </w:p>
-    <w:p>
-      <w:pPr>
-        <w:spacing w:after="0"/>
-        <w:rPr>
-          <w:color w:val="A6A6A6" w:themeColor="background1" w:themeShade="A6"/>
-        </w:rPr>
-      </w:pPr>
-    </w:p>
-    <w:p>
-      <w:pPr>
-        <w:spacing w:after="0"/>
-        <w:rPr>
-          <w:color w:val="A6A6A6" w:themeColor="background1" w:themeShade="A6"/>
-        </w:rPr>
-      </w:pPr>
-    </w:p>
-    <w:p>
-      <w:pPr>
-        <w:spacing w:after="0"/>
-        <w:rPr>
-          <w:color w:val="A6A6A6" w:themeColor="background1" w:themeShade="A6"/>
-        </w:rPr>
-      </w:pPr>
-    </w:p>
-    <w:p>
-      <w:pPr>
-        <w:spacing w:after="0"/>
-        <w:rPr>
-          <w:color w:val="A6A6A6" w:themeColor="background1" w:themeShade="A6"/>
-        </w:rPr>
-      </w:pPr>
-    </w:p>
-    <w:p>
-      <w:pPr>
-        <w:spacing w:after="0"/>
-        <w:rPr>
-          <w:color w:val="A6A6A6" w:themeColor="background1" w:themeShade="A6"/>
-        </w:rPr>
-      </w:pPr>
-    </w:p>
-    <w:p>
-      <w:pPr>
-        <w:spacing w:after="0"/>
-        <w:rPr>
-          <w:color w:val="A6A6A6" w:themeColor="background1" w:themeShade="A6"/>
-        </w:rPr>
-      </w:pPr>
-    </w:p>
-    <w:p>
-      <w:pPr>
-        <w:spacing w:after="0"/>
-        <w:rPr>
-          <w:color w:val="A6A6A6" w:themeColor="background1" w:themeShade="A6"/>
-        </w:rPr>
-      </w:pPr>
-    </w:p>
-    <w:p>
-      <w:pPr>
-        <w:spacing w:after="0"/>
-        <w:rPr>
-          <w:color w:val="A6A6A6" w:themeColor="background1" w:themeShade="A6"/>
-        </w:rPr>
-      </w:pPr>
-    </w:p>
-    <w:p>
-      <w:pPr>
-        <w:spacing w:after="0"/>
-        <w:rPr>
-          <w:color w:val="A6A6A6" w:themeColor="background1" w:themeShade="A6"/>
-        </w:rPr>
-      </w:pPr>
-    </w:p>
-    <w:p>
-      <w:pPr>
-        <w:spacing w:after="0"/>
-        <w:rPr>
-          <w:color w:val="A6A6A6" w:themeColor="background1" w:themeShade="A6"/>
-        </w:rPr>
-      </w:pPr>
-    </w:p>
-    <w:p>
-      <w:pPr>
-        <w:spacing w:after="0"/>
-        <w:rPr>
-          <w:color w:val="A6A6A6" w:themeColor="background1" w:themeShade="A6"/>
-        </w:rPr>
-      </w:pPr>
-    </w:p>
-    <w:p>
-      <w:pPr>
-        <w:spacing w:after="0"/>
-        <w:rPr>
-          <w:color w:val="A6A6A6" w:themeColor="background1" w:themeShade="A6"/>
-        </w:rPr>
-      </w:pPr>
-    </w:p>
-    <w:p>
-      <w:pPr>
-        <w:spacing w:after="0"/>
-        <w:rPr>
-          <w:color w:val="A6A6A6" w:themeColor="background1" w:themeShade="A6"/>
-        </w:rPr>
-      </w:pPr>
-    </w:p>
-    <w:p>
-      <w:pPr>
         <w:pStyle w:val="Heading1"/>
         <w:rPr>
           <w:color w:val="BF8F00" w:themeColor="accent4" w:themeShade="BF"/>
         </w:rPr>
       </w:pPr>
-      <w:bookmarkStart w:id="2" w:name="_Toc129512309"/>
+      <w:bookmarkStart w:id="0" w:name="_Toc129545862"/>
       <w:r>
         <w:rPr>
           <w:color w:val="BF8F00" w:themeColor="accent4" w:themeShade="BF"/>
         </w:rPr>
-        <w:lastRenderedPageBreak/>
         <w:t>History of changes</w:t>
       </w:r>
-      <w:bookmarkEnd w:id="2"/>
+      <w:bookmarkEnd w:id="0"/>
     </w:p>
     <w:p/>
     <w:tbl>
@@ -2266,8 +3154,8 @@
       <w:tblGrid>
         <w:gridCol w:w="1368"/>
         <w:gridCol w:w="1709"/>
-        <w:gridCol w:w="3864"/>
-        <w:gridCol w:w="1985"/>
+        <w:gridCol w:w="3439"/>
+        <w:gridCol w:w="2410"/>
       </w:tblGrid>
       <w:tr>
         <w:trPr>
@@ -2304,7 +3192,7 @@
         </w:tc>
         <w:tc>
           <w:tcPr>
-            <w:tcW w:w="3864" w:type="dxa"/>
+            <w:tcW w:w="3439" w:type="dxa"/>
           </w:tcPr>
           <w:p>
             <w:pPr>
@@ -2318,7 +3206,7 @@
         </w:tc>
         <w:tc>
           <w:tcPr>
-            <w:tcW w:w="1985" w:type="dxa"/>
+            <w:tcW w:w="2410" w:type="dxa"/>
           </w:tcPr>
           <w:p>
             <w:pPr>
@@ -2366,7 +3254,7 @@
         </w:tc>
         <w:tc>
           <w:tcPr>
-            <w:tcW w:w="3864" w:type="dxa"/>
+            <w:tcW w:w="3439" w:type="dxa"/>
           </w:tcPr>
           <w:p>
             <w:pPr>
@@ -2380,7 +3268,7 @@
         </w:tc>
         <w:tc>
           <w:tcPr>
-            <w:tcW w:w="1985" w:type="dxa"/>
+            <w:tcW w:w="2410" w:type="dxa"/>
           </w:tcPr>
           <w:p>
             <w:pPr>
@@ -2392,6 +3280,9 @@
             </w:pPr>
             <w:r>
               <w:t>Andrej Dujović</w:t>
+            </w:r>
+            <w:r>
+              <w:t>, Aleksandar Radenković</w:t>
             </w:r>
           </w:p>
         </w:tc>
@@ -2424,7 +3315,7 @@
         </w:tc>
         <w:tc>
           <w:tcPr>
-            <w:tcW w:w="3864" w:type="dxa"/>
+            <w:tcW w:w="3439" w:type="dxa"/>
           </w:tcPr>
           <w:p>
             <w:pPr>
@@ -2435,7 +3326,7 @@
         </w:tc>
         <w:tc>
           <w:tcPr>
-            <w:tcW w:w="1985" w:type="dxa"/>
+            <w:tcW w:w="2410" w:type="dxa"/>
           </w:tcPr>
           <w:p>
             <w:pPr>
@@ -2474,7 +3365,7 @@
         </w:tc>
         <w:tc>
           <w:tcPr>
-            <w:tcW w:w="3864" w:type="dxa"/>
+            <w:tcW w:w="3439" w:type="dxa"/>
           </w:tcPr>
           <w:p>
             <w:pPr>
@@ -2485,7 +3376,7 @@
         </w:tc>
         <w:tc>
           <w:tcPr>
-            <w:tcW w:w="1985" w:type="dxa"/>
+            <w:tcW w:w="2410" w:type="dxa"/>
           </w:tcPr>
           <w:p>
             <w:pPr>
@@ -2523,7 +3414,7 @@
         </w:tc>
         <w:tc>
           <w:tcPr>
-            <w:tcW w:w="3864" w:type="dxa"/>
+            <w:tcW w:w="3439" w:type="dxa"/>
           </w:tcPr>
           <w:p>
             <w:pPr>
@@ -2534,7 +3425,7 @@
         </w:tc>
         <w:tc>
           <w:tcPr>
-            <w:tcW w:w="1985" w:type="dxa"/>
+            <w:tcW w:w="2410" w:type="dxa"/>
           </w:tcPr>
           <w:p>
             <w:pPr>
@@ -2573,7 +3464,7 @@
         </w:tc>
         <w:tc>
           <w:tcPr>
-            <w:tcW w:w="3864" w:type="dxa"/>
+            <w:tcW w:w="3439" w:type="dxa"/>
           </w:tcPr>
           <w:p>
             <w:pPr>
@@ -2584,7 +3475,7 @@
         </w:tc>
         <w:tc>
           <w:tcPr>
-            <w:tcW w:w="1985" w:type="dxa"/>
+            <w:tcW w:w="2410" w:type="dxa"/>
           </w:tcPr>
           <w:p>
             <w:pPr>
@@ -2622,7 +3513,7 @@
         </w:tc>
         <w:tc>
           <w:tcPr>
-            <w:tcW w:w="3864" w:type="dxa"/>
+            <w:tcW w:w="3439" w:type="dxa"/>
           </w:tcPr>
           <w:p>
             <w:pPr>
@@ -2633,7 +3524,7 @@
         </w:tc>
         <w:tc>
           <w:tcPr>
-            <w:tcW w:w="1985" w:type="dxa"/>
+            <w:tcW w:w="2410" w:type="dxa"/>
           </w:tcPr>
           <w:p>
             <w:pPr>
@@ -2672,7 +3563,7 @@
         </w:tc>
         <w:tc>
           <w:tcPr>
-            <w:tcW w:w="3864" w:type="dxa"/>
+            <w:tcW w:w="3439" w:type="dxa"/>
           </w:tcPr>
           <w:p>
             <w:pPr>
@@ -2683,7 +3574,7 @@
         </w:tc>
         <w:tc>
           <w:tcPr>
-            <w:tcW w:w="1985" w:type="dxa"/>
+            <w:tcW w:w="2410" w:type="dxa"/>
           </w:tcPr>
           <w:p>
             <w:pPr>
@@ -2791,6 +3682,14 @@
     </w:p>
     <w:p>
       <w:pPr>
+        <w:rPr>
+          <w:sz w:val="24"/>
+          <w:szCs w:val="24"/>
+        </w:rPr>
+      </w:pPr>
+    </w:p>
+    <w:p>
+      <w:pPr>
         <w:pStyle w:val="Heading1"/>
         <w:numPr>
           <w:ilvl w:val="0"/>
@@ -2803,7 +3702,7 @@
           <w:szCs w:val="36"/>
         </w:rPr>
       </w:pPr>
-      <w:bookmarkStart w:id="3" w:name="_Toc129512310"/>
+      <w:bookmarkStart w:id="1" w:name="_Toc129545863"/>
       <w:r>
         <w:rPr>
           <w:color w:val="BF8F00" w:themeColor="accent4" w:themeShade="BF"/>
@@ -2812,7 +3711,7 @@
         </w:rPr>
         <w:t>Introduction</w:t>
       </w:r>
-      <w:bookmarkEnd w:id="3"/>
+      <w:bookmarkEnd w:id="1"/>
     </w:p>
     <w:p>
       <w:pPr>
@@ -2824,20 +3723,16 @@
         <w:spacing w:line="360" w:lineRule="auto"/>
         <w:rPr>
           <w:color w:val="BF8F00" w:themeColor="accent4" w:themeShade="BF"/>
-          <w:sz w:val="28"/>
-          <w:szCs w:val="28"/>
-        </w:rPr>
-      </w:pPr>
-      <w:bookmarkStart w:id="4" w:name="_Toc129512311"/>
+        </w:rPr>
+      </w:pPr>
+      <w:bookmarkStart w:id="2" w:name="_Toc129545864"/>
       <w:r>
         <w:rPr>
           <w:color w:val="BF8F00" w:themeColor="accent4" w:themeShade="BF"/>
-          <w:sz w:val="28"/>
-          <w:szCs w:val="28"/>
         </w:rPr>
         <w:t>Summary</w:t>
       </w:r>
-      <w:bookmarkEnd w:id="4"/>
+      <w:bookmarkEnd w:id="2"/>
     </w:p>
     <w:p>
       <w:pPr>
@@ -2961,36 +3856,18 @@
           <w:shd w:val="clear" w:color="auto" w:fill="F5F5F5"/>
         </w:rPr>
       </w:pPr>
-      <w:bookmarkStart w:id="5" w:name="_Toc129512312"/>
+      <w:bookmarkStart w:id="3" w:name="_Toc129545865"/>
       <w:r>
         <w:rPr>
           <w:color w:val="BF8F00" w:themeColor="accent4" w:themeShade="BF"/>
           <w:shd w:val="clear" w:color="auto" w:fill="F5F5F5"/>
         </w:rPr>
-        <w:t xml:space="preserve">Purpose of the document, and target </w:t>
-      </w:r>
-      <w:commentRangeStart w:id="6"/>
-      <w:r>
-        <w:rPr>
-          <w:color w:val="BF8F00" w:themeColor="accent4" w:themeShade="BF"/>
-          <w:shd w:val="clear" w:color="auto" w:fill="F5F5F5"/>
-        </w:rPr>
-        <w:t>group</w:t>
-      </w:r>
-      <w:bookmarkEnd w:id="5"/>
-      <w:commentRangeEnd w:id="6"/>
-      <w:r>
-        <w:rPr>
-          <w:rStyle w:val="CommentReference"/>
-          <w:rFonts w:asciiTheme="minorHAnsi" w:eastAsiaTheme="minorEastAsia" w:hAnsiTheme="minorHAnsi" w:cstheme="minorBidi"/>
-          <w:color w:val="auto"/>
-        </w:rPr>
-        <w:commentReference w:id="6"/>
-      </w:r>
-    </w:p>
-    <w:p>
-      <w:pPr>
-        <w:pStyle w:val="ListParagraph"/>
+        <w:t>Purpose of the document, and target group</w:t>
+      </w:r>
+      <w:bookmarkEnd w:id="3"/>
+    </w:p>
+    <w:p>
+      <w:pPr>
         <w:spacing w:line="360" w:lineRule="auto"/>
         <w:ind w:left="1110"/>
         <w:rPr>
@@ -2998,65 +3875,13 @@
           <w:szCs w:val="28"/>
         </w:rPr>
       </w:pPr>
-      <w:commentRangeStart w:id="7"/>
-      <w:r>
-        <w:rPr>
-          <w:sz w:val="28"/>
-          <w:szCs w:val="28"/>
-        </w:rPr>
-        <w:t>The</w:t>
-      </w:r>
-      <w:r>
-        <w:rPr>
-          <w:sz w:val="28"/>
-          <w:szCs w:val="28"/>
-        </w:rPr>
-        <w:t xml:space="preserve"> purpose of this document is to describe the functionalities of the application, categories of users that will exist in the system, technologies used, </w:t>
-      </w:r>
-      <w:r>
-        <w:rPr>
-          <w:sz w:val="28"/>
-          <w:szCs w:val="28"/>
-        </w:rPr>
-        <w:t>system limitations</w:t>
-      </w:r>
-      <w:r>
-        <w:rPr>
-          <w:sz w:val="28"/>
-          <w:szCs w:val="28"/>
-        </w:rPr>
-        <w:t xml:space="preserve"> and the future </w:t>
-      </w:r>
-      <w:r>
-        <w:rPr>
-          <w:sz w:val="28"/>
-          <w:szCs w:val="28"/>
-        </w:rPr>
-        <w:t>development of the application</w:t>
-      </w:r>
-      <w:r>
-        <w:rPr>
-          <w:sz w:val="28"/>
-          <w:szCs w:val="28"/>
-        </w:rPr>
-        <w:t>.</w:t>
-      </w:r>
-      <w:commentRangeEnd w:id="7"/>
-      <w:r>
-        <w:rPr>
-          <w:rStyle w:val="CommentReference"/>
-        </w:rPr>
-        <w:commentReference w:id="7"/>
-      </w:r>
-    </w:p>
-    <w:p>
-      <w:pPr>
-        <w:spacing w:line="360" w:lineRule="auto"/>
-        <w:rPr>
-          <w:sz w:val="28"/>
-          <w:szCs w:val="28"/>
-        </w:rPr>
-      </w:pPr>
+      <w:r>
+        <w:rPr>
+          <w:sz w:val="28"/>
+          <w:szCs w:val="28"/>
+        </w:rPr>
+        <w:t>The principle aim of this document is to present and explain the functionalities of the application, distinct user roles within the system, employed technologies, system limitations and future development of the application.</w:t>
+      </w:r>
     </w:p>
     <w:p>
       <w:pPr>
@@ -3072,7 +3897,7 @@
           <w:szCs w:val="36"/>
         </w:rPr>
       </w:pPr>
-      <w:bookmarkStart w:id="8" w:name="_Toc129512313"/>
+      <w:bookmarkStart w:id="4" w:name="_Toc129545866"/>
       <w:r>
         <w:rPr>
           <w:color w:val="BF8F00" w:themeColor="accent4" w:themeShade="BF"/>
@@ -3089,7 +3914,7 @@
         </w:rPr>
         <w:t xml:space="preserve"> of the problem</w:t>
       </w:r>
-      <w:bookmarkEnd w:id="8"/>
+      <w:bookmarkEnd w:id="4"/>
     </w:p>
     <w:p>
       <w:pPr>
@@ -3100,35 +3925,63 @@
           <w:szCs w:val="28"/>
         </w:rPr>
       </w:pPr>
-      <w:commentRangeStart w:id="9"/>
-      <w:r>
-        <w:rPr>
-          <w:sz w:val="28"/>
-          <w:szCs w:val="28"/>
-        </w:rPr>
-        <w:t>Looking</w:t>
-      </w:r>
-      <w:r>
-        <w:rPr>
-          <w:sz w:val="28"/>
-          <w:szCs w:val="28"/>
-        </w:rPr>
-        <w:t xml:space="preserve"> at the current stock exchange programs/applications we found a big problem that all of them have, and that problem is a bad user experience for new users that are not professionals in stock management. Our web application “GoldenView” would solve that problem with its simple interface but</w:t>
-      </w:r>
-      <w:r>
-        <w:rPr>
-          <w:sz w:val="28"/>
-          <w:szCs w:val="28"/>
-        </w:rPr>
-        <w:t xml:space="preserve"> also keeping the broad number of tools that other applications that already exist have. In that way even novice users that are not familiar with stock exchange can enter the market and start exploring, learning and trading.</w:t>
-      </w:r>
-      <w:commentRangeEnd w:id="9"/>
-      <w:r>
-        <w:rPr>
-          <w:rStyle w:val="CommentReference"/>
-        </w:rPr>
-        <w:commentReference w:id="9"/>
-      </w:r>
+      <w:r>
+        <w:rPr>
+          <w:sz w:val="28"/>
+          <w:szCs w:val="28"/>
+        </w:rPr>
+        <w:t>Having reviewed the current stock exchange programs/applications we have identified a significant issue common to all of them - non user-friendly interface which results in a steep learning curve for beginners. The “GoldenView” would resolve this issue with its intuitive interface while preserving some of the most significant features in existing programs. This would enable users with little to no prior experience to enter the world of finance with ease.</w:t>
+      </w:r>
+    </w:p>
+    <w:p>
+      <w:pPr>
+        <w:pStyle w:val="ListParagraph"/>
+        <w:spacing w:line="360" w:lineRule="auto"/>
+        <w:rPr>
+          <w:sz w:val="28"/>
+          <w:szCs w:val="28"/>
+        </w:rPr>
+      </w:pPr>
+    </w:p>
+    <w:p>
+      <w:pPr>
+        <w:pStyle w:val="ListParagraph"/>
+        <w:spacing w:line="360" w:lineRule="auto"/>
+        <w:rPr>
+          <w:sz w:val="28"/>
+          <w:szCs w:val="28"/>
+        </w:rPr>
+      </w:pPr>
+    </w:p>
+    <w:p>
+      <w:pPr>
+        <w:pStyle w:val="ListParagraph"/>
+        <w:spacing w:line="360" w:lineRule="auto"/>
+        <w:rPr>
+          <w:sz w:val="28"/>
+          <w:szCs w:val="28"/>
+        </w:rPr>
+      </w:pPr>
+    </w:p>
+    <w:p>
+      <w:pPr>
+        <w:pStyle w:val="ListParagraph"/>
+        <w:spacing w:line="360" w:lineRule="auto"/>
+        <w:rPr>
+          <w:sz w:val="28"/>
+          <w:szCs w:val="28"/>
+        </w:rPr>
+      </w:pPr>
+    </w:p>
+    <w:p>
+      <w:pPr>
+        <w:pStyle w:val="ListParagraph"/>
+        <w:spacing w:line="360" w:lineRule="auto"/>
+        <w:rPr>
+          <w:sz w:val="28"/>
+          <w:szCs w:val="28"/>
+        </w:rPr>
+      </w:pPr>
     </w:p>
     <w:p>
       <w:pPr>
@@ -3154,7 +4007,7 @@
           <w:szCs w:val="36"/>
         </w:rPr>
       </w:pPr>
-      <w:bookmarkStart w:id="10" w:name="_Toc129512314"/>
+      <w:bookmarkStart w:id="5" w:name="_Toc129545867"/>
       <w:r>
         <w:rPr>
           <w:color w:val="BF8F00" w:themeColor="accent4" w:themeShade="BF"/>
@@ -3163,66 +4016,49 @@
         </w:rPr>
         <w:t>Categories of users</w:t>
       </w:r>
-      <w:bookmarkEnd w:id="10"/>
+      <w:bookmarkEnd w:id="5"/>
+      <w:r>
+        <w:rPr>
+          <w:color w:val="BF8F00" w:themeColor="accent4" w:themeShade="BF"/>
+          <w:sz w:val="36"/>
+          <w:szCs w:val="36"/>
+        </w:rPr>
+        <w:t xml:space="preserve"> </w:t>
+      </w:r>
     </w:p>
     <w:p>
       <w:pPr>
         <w:spacing w:line="360" w:lineRule="auto"/>
         <w:ind w:left="720"/>
         <w:rPr>
-          <w:sz w:val="28"/>
-          <w:szCs w:val="28"/>
-        </w:rPr>
-      </w:pPr>
-      <w:commentRangeStart w:id="11"/>
-      <w:r>
-        <w:rPr>
-          <w:sz w:val="28"/>
-          <w:szCs w:val="28"/>
-        </w:rPr>
-        <w:t xml:space="preserve">Our system has </w:t>
-      </w:r>
-      <w:r>
-        <w:rPr>
-          <w:sz w:val="28"/>
-          <w:szCs w:val="28"/>
-        </w:rPr>
-        <w:t>4</w:t>
-      </w:r>
-      <w:r>
-        <w:rPr>
-          <w:sz w:val="28"/>
-          <w:szCs w:val="28"/>
-        </w:rPr>
-        <w:t xml:space="preserve"> types of users for now: </w:t>
-      </w:r>
-      <w:r>
-        <w:rPr>
-          <w:sz w:val="28"/>
-          <w:szCs w:val="28"/>
-        </w:rPr>
-        <w:t xml:space="preserve">Guests, Basic users, </w:t>
-      </w:r>
-      <w:r>
-        <w:rPr>
-          <w:sz w:val="28"/>
-          <w:szCs w:val="28"/>
-        </w:rPr>
-        <w:t xml:space="preserve">Brokers, </w:t>
-      </w:r>
-      <w:r>
-        <w:rPr>
-          <w:sz w:val="28"/>
-          <w:szCs w:val="28"/>
-        </w:rPr>
-        <w:t>Administrators.</w:t>
-      </w:r>
-      <w:commentRangeEnd w:id="11"/>
-      <w:r>
-        <w:rPr>
-          <w:rStyle w:val="CommentReference"/>
-        </w:rPr>
-        <w:commentReference w:id="11"/>
+          <w:rFonts w:asciiTheme="majorHAnsi" w:eastAsiaTheme="majorEastAsia" w:hAnsiTheme="majorHAnsi" w:cstheme="majorBidi"/>
+          <w:color w:val="BF8F00" w:themeColor="accent4" w:themeShade="BF"/>
+          <w:sz w:val="44"/>
+          <w:szCs w:val="44"/>
+        </w:rPr>
+      </w:pPr>
+      <w:r>
+        <w:rPr>
+          <w:sz w:val="28"/>
+          <w:szCs w:val="28"/>
+        </w:rPr>
+        <w:t xml:space="preserve">The system provides different functionality to users according to their user role. There are four user roles: Guest, Basic user, </w:t>
+      </w:r>
+      <w:proofErr w:type="gramStart"/>
+      <w:r>
+        <w:rPr>
+          <w:sz w:val="28"/>
+          <w:szCs w:val="28"/>
+        </w:rPr>
+        <w:t>Broker</w:t>
+      </w:r>
+      <w:proofErr w:type="gramEnd"/>
+      <w:r>
+        <w:rPr>
+          <w:sz w:val="28"/>
+          <w:szCs w:val="28"/>
+        </w:rPr>
+        <w:t xml:space="preserve"> and Administrator.</w:t>
       </w:r>
     </w:p>
     <w:p>
@@ -3234,7 +4070,7 @@
           <w:color w:val="BF8F00" w:themeColor="accent4" w:themeShade="BF"/>
         </w:rPr>
       </w:pPr>
-      <w:bookmarkStart w:id="12" w:name="_Toc129512315"/>
+      <w:bookmarkStart w:id="6" w:name="_Toc129545868"/>
       <w:r>
         <w:rPr>
           <w:color w:val="BF8F00" w:themeColor="accent4" w:themeShade="BF"/>
@@ -3247,7 +4083,7 @@
         </w:rPr>
         <w:t>Guests</w:t>
       </w:r>
-      <w:bookmarkEnd w:id="12"/>
+      <w:bookmarkEnd w:id="6"/>
     </w:p>
     <w:p>
       <w:pPr>
@@ -3258,69 +4094,12 @@
           <w:szCs w:val="28"/>
         </w:rPr>
       </w:pPr>
-      <w:commentRangeStart w:id="13"/>
-      <w:r>
-        <w:rPr>
-          <w:sz w:val="28"/>
-          <w:szCs w:val="28"/>
-        </w:rPr>
-        <w:t>Guests are no</w:t>
-      </w:r>
-      <w:r>
-        <w:rPr>
-          <w:sz w:val="28"/>
-          <w:szCs w:val="28"/>
-        </w:rPr>
-        <w:t>n</w:t>
-      </w:r>
-      <w:r>
-        <w:rPr>
-          <w:sz w:val="28"/>
-          <w:szCs w:val="28"/>
-        </w:rPr>
-        <w:t>-registered</w:t>
-      </w:r>
-      <w:r>
-        <w:rPr>
-          <w:sz w:val="28"/>
-          <w:szCs w:val="28"/>
-        </w:rPr>
-        <w:t xml:space="preserve"> or </w:t>
-      </w:r>
-      <w:r>
-        <w:rPr>
-          <w:sz w:val="28"/>
-          <w:szCs w:val="28"/>
-        </w:rPr>
-        <w:t>not logged-in users that can just view the basic information</w:t>
-      </w:r>
-      <w:r>
-        <w:rPr>
-          <w:sz w:val="28"/>
-          <w:szCs w:val="28"/>
-        </w:rPr>
-        <w:t xml:space="preserve"> </w:t>
-      </w:r>
-      <w:r>
-        <w:rPr>
-          <w:sz w:val="28"/>
-          <w:szCs w:val="28"/>
-        </w:rPr>
-        <w:t>on the home page of the website</w:t>
-      </w:r>
-      <w:r>
-        <w:rPr>
-          <w:sz w:val="28"/>
-          <w:szCs w:val="28"/>
-        </w:rPr>
-        <w:t xml:space="preserve"> (how the web application works, all the features and capabilities, differences between our web application and other already existing solutions)</w:t>
-      </w:r>
-      <w:commentRangeEnd w:id="13"/>
-      <w:r>
-        <w:rPr>
-          <w:rStyle w:val="CommentReference"/>
-        </w:rPr>
-        <w:commentReference w:id="13"/>
+      <w:r>
+        <w:rPr>
+          <w:sz w:val="28"/>
+          <w:szCs w:val="28"/>
+        </w:rPr>
+        <w:t>Guests are non-registered or not logged-in users that can only view the basic information on the home page such as the user manual, features previews, comparison between "GoldenView" and other already existing solutions.</w:t>
       </w:r>
     </w:p>
     <w:p>
@@ -3332,7 +4111,7 @@
           <w:color w:val="BF8F00" w:themeColor="accent4" w:themeShade="BF"/>
         </w:rPr>
       </w:pPr>
-      <w:bookmarkStart w:id="14" w:name="_Toc129512316"/>
+      <w:bookmarkStart w:id="7" w:name="_Toc129545869"/>
       <w:r>
         <w:rPr>
           <w:color w:val="BF8F00" w:themeColor="accent4" w:themeShade="BF"/>
@@ -3351,7 +4130,7 @@
         </w:rPr>
         <w:t>Basic users</w:t>
       </w:r>
-      <w:bookmarkEnd w:id="14"/>
+      <w:bookmarkEnd w:id="7"/>
     </w:p>
     <w:p>
       <w:pPr>
@@ -3386,14 +4165,14 @@
           <w:color w:val="BF8F00" w:themeColor="accent4" w:themeShade="BF"/>
         </w:rPr>
       </w:pPr>
-      <w:bookmarkStart w:id="15" w:name="_Toc129512317"/>
+      <w:bookmarkStart w:id="8" w:name="_Toc129545870"/>
       <w:r>
         <w:rPr>
           <w:color w:val="BF8F00" w:themeColor="accent4" w:themeShade="BF"/>
         </w:rPr>
         <w:t>3.3 Brokers</w:t>
       </w:r>
-      <w:bookmarkEnd w:id="15"/>
+      <w:bookmarkEnd w:id="8"/>
     </w:p>
     <w:p>
       <w:pPr>
@@ -3410,22 +4189,21 @@
           <w:sz w:val="28"/>
           <w:szCs w:val="28"/>
         </w:rPr>
-        <w:t>Brokers are basic users that request to be brokers and are approved by Administrators as official brokers. Once their request is approved, besides the basic user features they also unlock the possibility of helping other basic users with their stock portfolio. They can buy and sell other users’ stocks</w:t>
-      </w:r>
-      <w:commentRangeStart w:id="16"/>
-      <w:r>
-        <w:rPr>
-          <w:sz w:val="28"/>
-          <w:szCs w:val="28"/>
-        </w:rPr>
-        <w:t>, with a goal to help those users profit more.</w:t>
-      </w:r>
-      <w:commentRangeEnd w:id="16"/>
-      <w:r>
-        <w:rPr>
-          <w:rStyle w:val="CommentReference"/>
-        </w:rPr>
-        <w:commentReference w:id="16"/>
+        <w:t xml:space="preserve">Brokers are basic users that request to be brokers and are approved by Administrators as official brokers. Once their request is approved, besides the basic user features they also unlock the possibility of helping other basic users with their stock portfolio. They can buy and sell other users’ stocks, </w:t>
+      </w:r>
+      <w:r>
+        <w:rPr>
+          <w:sz w:val="28"/>
+          <w:szCs w:val="28"/>
+        </w:rPr>
+        <w:t>i</w:t>
+      </w:r>
+      <w:r>
+        <w:rPr>
+          <w:sz w:val="28"/>
+          <w:szCs w:val="28"/>
+        </w:rPr>
+        <w:t>n exchange for a fee that they and basic users agreed upon.</w:t>
       </w:r>
     </w:p>
     <w:p>
@@ -3437,7 +4215,7 @@
           <w:color w:val="BF8F00" w:themeColor="accent4" w:themeShade="BF"/>
         </w:rPr>
       </w:pPr>
-      <w:bookmarkStart w:id="17" w:name="_Toc129512318"/>
+      <w:bookmarkStart w:id="9" w:name="_Toc129545871"/>
       <w:r>
         <w:rPr>
           <w:color w:val="BF8F00" w:themeColor="accent4" w:themeShade="BF"/>
@@ -3451,7 +4229,7 @@
         </w:rPr>
         <w:t>Administrators</w:t>
       </w:r>
-      <w:bookmarkEnd w:id="17"/>
+      <w:bookmarkEnd w:id="9"/>
     </w:p>
     <w:p>
       <w:pPr>
@@ -3498,20 +4276,12 @@
         </w:rPr>
         <w:t xml:space="preserve"> profiles, administration of the system, </w:t>
       </w:r>
-      <w:commentRangeStart w:id="18"/>
-      <w:r>
-        <w:rPr>
-          <w:sz w:val="28"/>
-          <w:szCs w:val="28"/>
-        </w:rPr>
-        <w:t>changing information about the stocks etc.</w:t>
-      </w:r>
-      <w:commentRangeEnd w:id="18"/>
-      <w:r>
-        <w:rPr>
-          <w:rStyle w:val="CommentReference"/>
-        </w:rPr>
-        <w:commentReference w:id="18"/>
+      <w:r>
+        <w:rPr>
+          <w:sz w:val="28"/>
+          <w:szCs w:val="28"/>
+        </w:rPr>
+        <w:t>updating the information within the webapp.</w:t>
       </w:r>
     </w:p>
     <w:p>
@@ -3528,7 +4298,7 @@
           <w:szCs w:val="36"/>
         </w:rPr>
       </w:pPr>
-      <w:bookmarkStart w:id="19" w:name="_Toc129512319"/>
+      <w:bookmarkStart w:id="10" w:name="_Toc129545872"/>
       <w:r>
         <w:rPr>
           <w:color w:val="BF8F00" w:themeColor="accent4" w:themeShade="BF"/>
@@ -3537,7 +4307,7 @@
         </w:rPr>
         <w:t>Product description</w:t>
       </w:r>
-      <w:bookmarkEnd w:id="19"/>
+      <w:bookmarkEnd w:id="10"/>
     </w:p>
     <w:p>
       <w:pPr>
@@ -3568,14 +4338,14 @@
           <w:color w:val="BF8F00" w:themeColor="accent4" w:themeShade="BF"/>
         </w:rPr>
       </w:pPr>
-      <w:bookmarkStart w:id="20" w:name="_Toc129512320"/>
+      <w:bookmarkStart w:id="11" w:name="_Toc129545873"/>
       <w:r>
         <w:rPr>
           <w:color w:val="BF8F00" w:themeColor="accent4" w:themeShade="BF"/>
         </w:rPr>
         <w:t>Architecture of the system</w:t>
       </w:r>
-      <w:bookmarkEnd w:id="20"/>
+      <w:bookmarkEnd w:id="11"/>
     </w:p>
     <w:p>
       <w:pPr>
@@ -3724,83 +4494,12 @@
           <w:szCs w:val="28"/>
         </w:rPr>
       </w:pPr>
-      <w:commentRangeStart w:id="21"/>
-      <w:r>
-        <w:rPr>
-          <w:sz w:val="28"/>
-          <w:szCs w:val="28"/>
-        </w:rPr>
-        <w:t xml:space="preserve">Technologies that will be used for the client-side are: </w:t>
-      </w:r>
-      <w:r>
-        <w:rPr>
-          <w:sz w:val="28"/>
-          <w:szCs w:val="28"/>
-        </w:rPr>
-        <w:t>HTML, CSS, and JavaScript</w:t>
-      </w:r>
-      <w:r>
-        <w:rPr>
-          <w:sz w:val="28"/>
-          <w:szCs w:val="28"/>
-        </w:rPr>
-        <w:t xml:space="preserve">. They will be used </w:t>
-      </w:r>
-      <w:r>
-        <w:rPr>
-          <w:sz w:val="28"/>
-          <w:szCs w:val="28"/>
-        </w:rPr>
-        <w:t>to build a user-friendly interface</w:t>
-      </w:r>
-      <w:r>
-        <w:rPr>
-          <w:sz w:val="28"/>
-          <w:szCs w:val="28"/>
-        </w:rPr>
-        <w:t xml:space="preserve"> that anyone can easily understand. As </w:t>
-      </w:r>
-      <w:r>
-        <w:rPr>
-          <w:sz w:val="28"/>
-          <w:szCs w:val="28"/>
-        </w:rPr>
-        <w:t>already mentioned</w:t>
-      </w:r>
-      <w:r>
-        <w:rPr>
-          <w:sz w:val="28"/>
-          <w:szCs w:val="28"/>
-        </w:rPr>
-        <w:t>, our</w:t>
-      </w:r>
-      <w:r>
-        <w:rPr>
-          <w:sz w:val="28"/>
-          <w:szCs w:val="28"/>
-        </w:rPr>
-        <w:t xml:space="preserve"> goal and something that is important for us and that distinguishes our product from the rest is that the</w:t>
-      </w:r>
-      <w:r>
-        <w:rPr>
-          <w:sz w:val="28"/>
-          <w:szCs w:val="28"/>
-        </w:rPr>
-        <w:t xml:space="preserve"> user interface is designed to be intuitive and easy to navigate</w:t>
-      </w:r>
-      <w:r>
-        <w:rPr>
-          <w:sz w:val="28"/>
-          <w:szCs w:val="28"/>
-        </w:rPr>
-        <w:t>.</w:t>
-      </w:r>
-      <w:commentRangeEnd w:id="21"/>
-      <w:r>
-        <w:rPr>
-          <w:rStyle w:val="CommentReference"/>
-        </w:rPr>
-        <w:commentReference w:id="21"/>
+      <w:r>
+        <w:rPr>
+          <w:sz w:val="28"/>
+          <w:szCs w:val="28"/>
+        </w:rPr>
+        <w:t>Technologies that will be used for the client-side are: HTML, CSS, and JavaScript, AJAX. They will be used to build a user-friendly interface that anyone can easily understand. Such intuitive and easy to navigate interface represents the key feature to attract the users.</w:t>
       </w:r>
     </w:p>
     <w:p>
@@ -3813,93 +4512,20 @@
           <w:szCs w:val="28"/>
         </w:rPr>
       </w:pPr>
-      <w:commentRangeStart w:id="22"/>
-      <w:r>
-        <w:rPr>
-          <w:sz w:val="28"/>
-          <w:szCs w:val="28"/>
-        </w:rPr>
-        <w:t xml:space="preserve">For </w:t>
-      </w:r>
-      <w:r>
-        <w:rPr>
-          <w:sz w:val="28"/>
-          <w:szCs w:val="28"/>
-        </w:rPr>
-        <w:t>the</w:t>
-      </w:r>
-      <w:r>
-        <w:rPr>
-          <w:sz w:val="28"/>
-          <w:szCs w:val="28"/>
-        </w:rPr>
-        <w:t xml:space="preserve"> server-side</w:t>
-      </w:r>
-      <w:r>
-        <w:rPr>
-          <w:sz w:val="28"/>
-          <w:szCs w:val="28"/>
-        </w:rPr>
-        <w:t xml:space="preserve"> we will be using PHP and Ajax</w:t>
-      </w:r>
-      <w:commentRangeEnd w:id="22"/>
-      <w:r>
-        <w:rPr>
-          <w:rStyle w:val="CommentReference"/>
-        </w:rPr>
-        <w:commentReference w:id="22"/>
-      </w:r>
-      <w:r>
-        <w:rPr>
-          <w:sz w:val="28"/>
-          <w:szCs w:val="28"/>
-        </w:rPr>
-        <w:t>. Using them, all the main functions will be implemented since t</w:t>
-      </w:r>
-      <w:r>
-        <w:rPr>
-          <w:sz w:val="28"/>
-          <w:szCs w:val="28"/>
-        </w:rPr>
-        <w:t xml:space="preserve">he system </w:t>
-      </w:r>
-      <w:r>
-        <w:rPr>
-          <w:sz w:val="28"/>
-          <w:szCs w:val="28"/>
-        </w:rPr>
-        <w:t xml:space="preserve">is designed to be </w:t>
-      </w:r>
-      <w:r>
-        <w:rPr>
-          <w:sz w:val="28"/>
-          <w:szCs w:val="28"/>
-        </w:rPr>
-        <w:t>a dynamic websit</w:t>
-      </w:r>
-      <w:r>
-        <w:rPr>
-          <w:sz w:val="28"/>
-          <w:szCs w:val="28"/>
-        </w:rPr>
-        <w:t>e</w:t>
-      </w:r>
-      <w:r>
-        <w:rPr>
-          <w:sz w:val="28"/>
-          <w:szCs w:val="28"/>
-        </w:rPr>
-        <w:t>.</w:t>
-      </w:r>
-      <w:del w:id="23" w:author="Jimmy Jordan" w:date="2023-03-12T18:03:00Z">
-        <w:r>
-          <w:rPr>
-            <w:sz w:val="28"/>
-            <w:szCs w:val="28"/>
-          </w:rPr>
-          <w:delText xml:space="preserve"> </w:delText>
-        </w:r>
-      </w:del>
+      <w:r>
+        <w:rPr>
+          <w:sz w:val="28"/>
+          <w:szCs w:val="28"/>
+        </w:rPr>
+        <w:t>On the server-side we will be using Django</w:t>
+      </w:r>
+      <w:r>
+        <w:rPr>
+          <w:sz w:val="28"/>
+          <w:szCs w:val="28"/>
+        </w:rPr>
+        <w:t xml:space="preserve">. </w:t>
+      </w:r>
     </w:p>
     <w:p>
       <w:pPr>
@@ -4002,6 +4628,28 @@
         </w:rPr>
         <w:t xml:space="preserve">. </w:t>
       </w:r>
+    </w:p>
+    <w:p>
+      <w:pPr>
+        <w:pStyle w:val="ListParagraph"/>
+        <w:spacing w:line="360" w:lineRule="auto"/>
+        <w:ind w:left="1110"/>
+        <w:rPr>
+          <w:sz w:val="28"/>
+          <w:szCs w:val="28"/>
+        </w:rPr>
+      </w:pPr>
+    </w:p>
+    <w:p>
+      <w:pPr>
+        <w:pStyle w:val="ListParagraph"/>
+        <w:spacing w:line="360" w:lineRule="auto"/>
+        <w:ind w:left="1110"/>
+        <w:rPr>
+          <w:sz w:val="28"/>
+          <w:szCs w:val="28"/>
+        </w:rPr>
+      </w:pPr>
     </w:p>
     <w:p>
       <w:pPr>
@@ -4037,14 +4685,15 @@
           <w:color w:val="BF8F00" w:themeColor="accent4" w:themeShade="BF"/>
         </w:rPr>
       </w:pPr>
-      <w:bookmarkStart w:id="24" w:name="_Toc129512321"/>
+      <w:bookmarkStart w:id="12" w:name="_Toc129545874"/>
       <w:r>
         <w:rPr>
           <w:color w:val="BF8F00" w:themeColor="accent4" w:themeShade="BF"/>
         </w:rPr>
+        <w:lastRenderedPageBreak/>
         <w:t>Features overview</w:t>
       </w:r>
-      <w:bookmarkEnd w:id="24"/>
+      <w:bookmarkEnd w:id="12"/>
     </w:p>
     <w:tbl>
       <w:tblPr>
@@ -4446,7 +5095,7 @@
           <w:szCs w:val="36"/>
         </w:rPr>
       </w:pPr>
-      <w:bookmarkStart w:id="25" w:name="_Toc129512322"/>
+      <w:bookmarkStart w:id="13" w:name="_Toc129545875"/>
       <w:r>
         <w:rPr>
           <w:color w:val="BF8F00" w:themeColor="accent4" w:themeShade="BF"/>
@@ -4455,7 +5104,7 @@
         </w:rPr>
         <w:t>Functional requirements</w:t>
       </w:r>
-      <w:bookmarkEnd w:id="25"/>
+      <w:bookmarkEnd w:id="13"/>
     </w:p>
     <w:p>
       <w:pPr>
@@ -4528,7 +5177,7 @@
           <w:color w:val="BF8F00" w:themeColor="accent4" w:themeShade="BF"/>
         </w:rPr>
       </w:pPr>
-      <w:bookmarkStart w:id="26" w:name="_Toc129512323"/>
+      <w:bookmarkStart w:id="14" w:name="_Toc129545876"/>
       <w:r>
         <w:rPr>
           <w:color w:val="BF8F00" w:themeColor="accent4" w:themeShade="BF"/>
@@ -4536,7 +5185,7 @@
         <w:lastRenderedPageBreak/>
         <w:t>User registration and log in</w:t>
       </w:r>
-      <w:bookmarkEnd w:id="26"/>
+      <w:bookmarkEnd w:id="14"/>
     </w:p>
     <w:p>
       <w:pPr>
@@ -4568,12 +5217,14 @@
           <w:color w:val="BF8F00" w:themeColor="accent4" w:themeShade="BF"/>
         </w:rPr>
       </w:pPr>
+      <w:bookmarkStart w:id="15" w:name="_Toc129545877"/>
       <w:r>
         <w:rPr>
           <w:color w:val="BF8F00" w:themeColor="accent4" w:themeShade="BF"/>
         </w:rPr>
         <w:t>Requesting to become a broker</w:t>
       </w:r>
+      <w:bookmarkEnd w:id="15"/>
     </w:p>
     <w:p>
       <w:pPr>
@@ -4605,12 +5256,14 @@
           <w:color w:val="BF8F00" w:themeColor="accent4" w:themeShade="BF"/>
         </w:rPr>
       </w:pPr>
+      <w:bookmarkStart w:id="16" w:name="_Toc129545878"/>
       <w:r>
         <w:rPr>
           <w:color w:val="BF8F00" w:themeColor="accent4" w:themeShade="BF"/>
         </w:rPr>
         <w:t>Administration of the system</w:t>
       </w:r>
+      <w:bookmarkEnd w:id="16"/>
     </w:p>
     <w:p>
       <w:pPr>
@@ -4642,12 +5295,14 @@
           <w:color w:val="BF8F00" w:themeColor="accent4" w:themeShade="BF"/>
         </w:rPr>
       </w:pPr>
+      <w:bookmarkStart w:id="17" w:name="_Toc129545879"/>
       <w:r>
         <w:rPr>
           <w:color w:val="BF8F00" w:themeColor="accent4" w:themeShade="BF"/>
         </w:rPr>
         <w:t>Real time stock prices view</w:t>
       </w:r>
+      <w:bookmarkEnd w:id="17"/>
     </w:p>
     <w:p>
       <w:pPr>
@@ -4686,12 +5341,14 @@
           <w:color w:val="BF8F00" w:themeColor="accent4" w:themeShade="BF"/>
         </w:rPr>
       </w:pPr>
+      <w:bookmarkStart w:id="18" w:name="_Toc129545880"/>
       <w:r>
         <w:rPr>
           <w:color w:val="BF8F00" w:themeColor="accent4" w:themeShade="BF"/>
         </w:rPr>
         <w:t>Buying and selling stocks</w:t>
       </w:r>
+      <w:bookmarkEnd w:id="18"/>
     </w:p>
     <w:p>
       <w:pPr>
@@ -4708,15 +5365,7 @@
           <w:sz w:val="28"/>
           <w:szCs w:val="28"/>
         </w:rPr>
-        <w:t xml:space="preserve">Registered users can buy and sell stocks, that will change their portfolio page where all their stocks are listed. This feature is integrated on the </w:t>
-      </w:r>
-      <w:r>
-        <w:rPr>
-          <w:sz w:val="28"/>
-          <w:szCs w:val="28"/>
-        </w:rPr>
-        <w:lastRenderedPageBreak/>
-        <w:t xml:space="preserve">same page as stock prices view, just a little right of it so that users can easily monitor, </w:t>
+        <w:t xml:space="preserve">Registered users can buy and sell stocks, that will change their portfolio page where all their stocks are listed. This feature is integrated on the same page as stock prices view, just a little right of it so that users can easily monitor, </w:t>
       </w:r>
       <w:r>
         <w:rPr>
@@ -4750,31 +5399,8 @@
           <w:sz w:val="36"/>
           <w:szCs w:val="36"/>
         </w:rPr>
-        <w:t>/////////////</w:t>
-      </w:r>
-      <w:r>
-        <w:rPr>
-          <w:color w:val="FF0000"/>
-          <w:sz w:val="36"/>
-          <w:szCs w:val="36"/>
-        </w:rPr>
-        <w:t>/</w:t>
-      </w:r>
-      <w:r>
-        <w:rPr>
-          <w:color w:val="FF0000"/>
-          <w:sz w:val="36"/>
-          <w:szCs w:val="36"/>
-        </w:rPr>
-        <w:t xml:space="preserve"> ADD MORE STUFF IF NEEDED ////////////</w:t>
-      </w:r>
-      <w:r>
-        <w:rPr>
-          <w:color w:val="FF0000"/>
-          <w:sz w:val="36"/>
-          <w:szCs w:val="36"/>
-        </w:rPr>
-        <w:t>/</w:t>
+        <w:lastRenderedPageBreak/>
+        <w:t>//////////// ADD MORE STUFF IF NEEDED ///////////</w:t>
       </w:r>
     </w:p>
     <w:p>
@@ -4791,6 +5417,7 @@
           <w:szCs w:val="36"/>
         </w:rPr>
       </w:pPr>
+      <w:bookmarkStart w:id="19" w:name="_Toc129545881"/>
       <w:r>
         <w:rPr>
           <w:color w:val="BF8F00" w:themeColor="accent4" w:themeShade="BF"/>
@@ -4799,6 +5426,7 @@
         </w:rPr>
         <w:t>Assumptions and restrictions</w:t>
       </w:r>
+      <w:bookmarkEnd w:id="19"/>
     </w:p>
     <w:p>
       <w:pPr>
@@ -4855,6 +5483,7 @@
           <w:szCs w:val="36"/>
         </w:rPr>
       </w:pPr>
+      <w:bookmarkStart w:id="20" w:name="_Toc129545882"/>
       <w:r>
         <w:rPr>
           <w:color w:val="BF8F00" w:themeColor="accent4" w:themeShade="BF"/>
@@ -4863,6 +5492,7 @@
         </w:rPr>
         <w:t>Quality</w:t>
       </w:r>
+      <w:bookmarkEnd w:id="20"/>
     </w:p>
     <w:p>
       <w:pPr>
@@ -4881,255 +5511,415 @@
         <w:t>All of the already mentioned functions should be tested using black box methods. Since the system has a SQL database, the system should be tested for SQL injection attacks. The stock view should be fast, reliable and user friendly since our top priority is for users to have a great experience and profit from stocks.</w:t>
       </w:r>
     </w:p>
+    <w:p>
+      <w:pPr>
+        <w:pStyle w:val="Heading1"/>
+        <w:numPr>
+          <w:ilvl w:val="0"/>
+          <w:numId w:val="1"/>
+        </w:numPr>
+        <w:spacing w:line="360" w:lineRule="auto"/>
+        <w:rPr>
+          <w:color w:val="BF8F00" w:themeColor="accent4" w:themeShade="BF"/>
+          <w:sz w:val="36"/>
+          <w:szCs w:val="36"/>
+        </w:rPr>
+      </w:pPr>
+      <w:bookmarkStart w:id="21" w:name="_Toc129545883"/>
+      <w:r>
+        <w:rPr>
+          <w:color w:val="BF8F00" w:themeColor="accent4" w:themeShade="BF"/>
+          <w:sz w:val="36"/>
+          <w:szCs w:val="36"/>
+        </w:rPr>
+        <w:t>Non-functional requirements</w:t>
+      </w:r>
+      <w:bookmarkEnd w:id="21"/>
+    </w:p>
+    <w:p>
+      <w:pPr>
+        <w:pStyle w:val="Heading2"/>
+        <w:numPr>
+          <w:ilvl w:val="1"/>
+          <w:numId w:val="1"/>
+        </w:numPr>
+        <w:spacing w:line="360" w:lineRule="auto"/>
+        <w:rPr>
+          <w:color w:val="BF8F00" w:themeColor="accent4" w:themeShade="BF"/>
+        </w:rPr>
+      </w:pPr>
+      <w:bookmarkStart w:id="22" w:name="_Toc129545884"/>
+      <w:r>
+        <w:rPr>
+          <w:color w:val="BF8F00" w:themeColor="accent4" w:themeShade="BF"/>
+        </w:rPr>
+        <w:t>System requirements</w:t>
+      </w:r>
+      <w:bookmarkEnd w:id="22"/>
+    </w:p>
+    <w:p>
+      <w:pPr>
+        <w:pStyle w:val="ListParagraph"/>
+        <w:spacing w:line="360" w:lineRule="auto"/>
+        <w:ind w:left="1110"/>
+        <w:rPr>
+          <w:sz w:val="28"/>
+          <w:szCs w:val="28"/>
+        </w:rPr>
+      </w:pPr>
+      <w:r>
+        <w:rPr>
+          <w:sz w:val="28"/>
+          <w:szCs w:val="28"/>
+        </w:rPr>
+        <w:t>The front-end should be accessible on the majority of web browsers. It's crucial to ensure that the display of the pages remains faithful to the design, regardless of the user interface employed, such as Mozilla Firefox, Internet Explorer, and others.</w:t>
+      </w:r>
+    </w:p>
+    <w:p>
+      <w:pPr>
+        <w:pStyle w:val="Heading2"/>
+        <w:numPr>
+          <w:ilvl w:val="1"/>
+          <w:numId w:val="1"/>
+        </w:numPr>
+        <w:spacing w:line="360" w:lineRule="auto"/>
+        <w:rPr>
+          <w:color w:val="BF8F00" w:themeColor="accent4" w:themeShade="BF"/>
+        </w:rPr>
+      </w:pPr>
+      <w:bookmarkStart w:id="23" w:name="_Toc129545885"/>
+      <w:r>
+        <w:rPr>
+          <w:color w:val="BF8F00" w:themeColor="accent4" w:themeShade="BF"/>
+        </w:rPr>
+        <w:lastRenderedPageBreak/>
+        <w:t>Other requirements</w:t>
+      </w:r>
+      <w:bookmarkEnd w:id="23"/>
+    </w:p>
+    <w:p>
+      <w:pPr>
+        <w:pStyle w:val="ListParagraph"/>
+        <w:spacing w:line="360" w:lineRule="auto"/>
+        <w:ind w:left="1110"/>
+        <w:rPr>
+          <w:sz w:val="28"/>
+          <w:szCs w:val="28"/>
+        </w:rPr>
+      </w:pPr>
+      <w:r>
+        <w:rPr>
+          <w:sz w:val="28"/>
+          <w:szCs w:val="28"/>
+        </w:rPr>
+        <w:t>The system should be capable of delivering prompt and accurate real-time pricing information, while also providing a visually dynamic user interface.</w:t>
+      </w:r>
+    </w:p>
+    <w:p>
+      <w:pPr>
+        <w:pStyle w:val="Heading1"/>
+        <w:numPr>
+          <w:ilvl w:val="0"/>
+          <w:numId w:val="1"/>
+        </w:numPr>
+        <w:spacing w:line="360" w:lineRule="auto"/>
+        <w:rPr>
+          <w:color w:val="BF8F00" w:themeColor="accent4" w:themeShade="BF"/>
+          <w:sz w:val="36"/>
+          <w:szCs w:val="36"/>
+        </w:rPr>
+      </w:pPr>
+      <w:bookmarkStart w:id="24" w:name="_Toc129545886"/>
+      <w:r>
+        <w:rPr>
+          <w:color w:val="BF8F00" w:themeColor="accent4" w:themeShade="BF"/>
+          <w:sz w:val="36"/>
+          <w:szCs w:val="36"/>
+        </w:rPr>
+        <w:t>User documentation requirements</w:t>
+      </w:r>
+      <w:bookmarkEnd w:id="24"/>
+    </w:p>
+    <w:p>
+      <w:pPr>
+        <w:pStyle w:val="Heading2"/>
+        <w:numPr>
+          <w:ilvl w:val="1"/>
+          <w:numId w:val="1"/>
+        </w:numPr>
+        <w:spacing w:line="360" w:lineRule="auto"/>
+        <w:rPr>
+          <w:color w:val="BF8F00" w:themeColor="accent4" w:themeShade="BF"/>
+        </w:rPr>
+      </w:pPr>
+      <w:bookmarkStart w:id="25" w:name="_Toc129545887"/>
+      <w:r>
+        <w:rPr>
+          <w:color w:val="BF8F00" w:themeColor="accent4" w:themeShade="BF"/>
+        </w:rPr>
+        <w:t>Instructions for using the web application</w:t>
+      </w:r>
+      <w:bookmarkEnd w:id="25"/>
+    </w:p>
+    <w:p>
+      <w:pPr>
+        <w:pStyle w:val="ListParagraph"/>
+        <w:spacing w:line="360" w:lineRule="auto"/>
+        <w:ind w:left="1110"/>
+        <w:rPr>
+          <w:sz w:val="28"/>
+          <w:szCs w:val="28"/>
+        </w:rPr>
+      </w:pPr>
+      <w:r>
+        <w:rPr>
+          <w:sz w:val="28"/>
+          <w:szCs w:val="28"/>
+        </w:rPr>
+        <w:t xml:space="preserve">These instructions would be needed for Brokers, </w:t>
+      </w:r>
+      <w:r>
+        <w:rPr>
+          <w:sz w:val="28"/>
+          <w:szCs w:val="28"/>
+        </w:rPr>
+        <w:t>they</w:t>
+      </w:r>
+      <w:r>
+        <w:rPr>
+          <w:sz w:val="28"/>
+          <w:szCs w:val="28"/>
+        </w:rPr>
+        <w:t xml:space="preserve"> would contain information such as: how to initiate a request to help other users, how to choose a fee </w:t>
+      </w:r>
+      <w:r>
+        <w:rPr>
+          <w:sz w:val="28"/>
+          <w:szCs w:val="28"/>
+        </w:rPr>
+        <w:t xml:space="preserve">for that help, how to change other users’ portfolio </w:t>
+      </w:r>
+      <w:r>
+        <w:rPr>
+          <w:sz w:val="28"/>
+          <w:szCs w:val="28"/>
+        </w:rPr>
+        <w:t>etc.</w:t>
+      </w:r>
+    </w:p>
+    <w:p>
+      <w:pPr>
+        <w:pStyle w:val="Heading2"/>
+        <w:numPr>
+          <w:ilvl w:val="1"/>
+          <w:numId w:val="1"/>
+        </w:numPr>
+        <w:spacing w:line="360" w:lineRule="auto"/>
+        <w:rPr>
+          <w:color w:val="BF8F00" w:themeColor="accent4" w:themeShade="BF"/>
+        </w:rPr>
+      </w:pPr>
+      <w:bookmarkStart w:id="26" w:name="_Toc129545888"/>
+      <w:r>
+        <w:rPr>
+          <w:color w:val="BF8F00" w:themeColor="accent4" w:themeShade="BF"/>
+        </w:rPr>
+        <w:t>Labeling</w:t>
+      </w:r>
+      <w:bookmarkEnd w:id="26"/>
+    </w:p>
+    <w:p>
+      <w:pPr>
+        <w:pStyle w:val="ListParagraph"/>
+        <w:spacing w:line="360" w:lineRule="auto"/>
+        <w:ind w:left="1110"/>
+        <w:rPr>
+          <w:sz w:val="28"/>
+          <w:szCs w:val="28"/>
+        </w:rPr>
+      </w:pPr>
+      <w:r>
+        <w:rPr>
+          <w:sz w:val="28"/>
+          <w:szCs w:val="28"/>
+        </w:rPr>
+        <w:t>Every page should display the GoldenView logo.</w:t>
+      </w:r>
+    </w:p>
+    <w:p>
+      <w:pPr>
+        <w:pStyle w:val="Heading1"/>
+        <w:numPr>
+          <w:ilvl w:val="0"/>
+          <w:numId w:val="1"/>
+        </w:numPr>
+        <w:spacing w:line="360" w:lineRule="auto"/>
+        <w:rPr>
+          <w:color w:val="BF8F00" w:themeColor="accent4" w:themeShade="BF"/>
+          <w:sz w:val="36"/>
+          <w:szCs w:val="36"/>
+        </w:rPr>
+      </w:pPr>
+      <w:bookmarkStart w:id="27" w:name="_Toc129545889"/>
+      <w:r>
+        <w:rPr>
+          <w:color w:val="BF8F00" w:themeColor="accent4" w:themeShade="BF"/>
+          <w:sz w:val="36"/>
+          <w:szCs w:val="36"/>
+        </w:rPr>
+        <w:t>Plan and priorities</w:t>
+      </w:r>
+      <w:bookmarkEnd w:id="27"/>
+    </w:p>
+    <w:p>
+      <w:pPr>
+        <w:spacing w:line="360" w:lineRule="auto"/>
+        <w:ind w:left="720"/>
+        <w:rPr>
+          <w:sz w:val="28"/>
+          <w:szCs w:val="28"/>
+        </w:rPr>
+      </w:pPr>
+      <w:r>
+        <w:rPr>
+          <w:sz w:val="28"/>
+          <w:szCs w:val="28"/>
+        </w:rPr>
+        <w:t>The following is a prioritized list of features, in order of importance from highest to lowest.</w:t>
+      </w:r>
+    </w:p>
+    <w:p>
+      <w:pPr>
+        <w:pStyle w:val="ListParagraph"/>
+        <w:numPr>
+          <w:ilvl w:val="0"/>
+          <w:numId w:val="7"/>
+        </w:numPr>
+        <w:spacing w:line="360" w:lineRule="auto"/>
+        <w:rPr>
+          <w:sz w:val="28"/>
+          <w:szCs w:val="28"/>
+        </w:rPr>
+      </w:pPr>
+      <w:r>
+        <w:rPr>
+          <w:sz w:val="28"/>
+          <w:szCs w:val="28"/>
+        </w:rPr>
+        <w:t>Registration and log in of users</w:t>
+      </w:r>
+    </w:p>
+    <w:p>
+      <w:pPr>
+        <w:pStyle w:val="ListParagraph"/>
+        <w:numPr>
+          <w:ilvl w:val="0"/>
+          <w:numId w:val="7"/>
+        </w:numPr>
+        <w:spacing w:line="360" w:lineRule="auto"/>
+        <w:rPr>
+          <w:sz w:val="28"/>
+          <w:szCs w:val="28"/>
+        </w:rPr>
+      </w:pPr>
+      <w:r>
+        <w:rPr>
+          <w:sz w:val="28"/>
+          <w:szCs w:val="28"/>
+        </w:rPr>
+        <w:t>Trading view, charts and real time view of price changes</w:t>
+      </w:r>
+    </w:p>
+    <w:p>
+      <w:pPr>
+        <w:pStyle w:val="ListParagraph"/>
+        <w:numPr>
+          <w:ilvl w:val="0"/>
+          <w:numId w:val="7"/>
+        </w:numPr>
+        <w:spacing w:line="360" w:lineRule="auto"/>
+        <w:rPr>
+          <w:sz w:val="28"/>
+          <w:szCs w:val="28"/>
+        </w:rPr>
+      </w:pPr>
+      <w:r>
+        <w:rPr>
+          <w:sz w:val="28"/>
+          <w:szCs w:val="28"/>
+        </w:rPr>
+        <w:t>Buying/selling feature for users</w:t>
+      </w:r>
+    </w:p>
+    <w:p>
+      <w:pPr>
+        <w:pStyle w:val="ListParagraph"/>
+        <w:numPr>
+          <w:ilvl w:val="0"/>
+          <w:numId w:val="7"/>
+        </w:numPr>
+        <w:spacing w:line="360" w:lineRule="auto"/>
+        <w:rPr>
+          <w:sz w:val="28"/>
+          <w:szCs w:val="28"/>
+        </w:rPr>
+      </w:pPr>
+      <w:r>
+        <w:rPr>
+          <w:sz w:val="28"/>
+          <w:szCs w:val="28"/>
+        </w:rPr>
+        <w:t>Broker system for helping Basic users</w:t>
+      </w:r>
+    </w:p>
+    <w:p>
+      <w:pPr>
+        <w:pStyle w:val="ListParagraph"/>
+        <w:numPr>
+          <w:ilvl w:val="0"/>
+          <w:numId w:val="7"/>
+        </w:numPr>
+        <w:spacing w:line="360" w:lineRule="auto"/>
+        <w:rPr>
+          <w:sz w:val="28"/>
+          <w:szCs w:val="28"/>
+        </w:rPr>
+      </w:pPr>
+      <w:r>
+        <w:rPr>
+          <w:sz w:val="28"/>
+          <w:szCs w:val="28"/>
+        </w:rPr>
+        <w:t>Administrator functions</w:t>
+      </w:r>
+    </w:p>
+    <w:p>
+      <w:pPr>
+        <w:spacing w:line="360" w:lineRule="auto"/>
+        <w:ind w:left="720"/>
+        <w:rPr>
+          <w:sz w:val="28"/>
+          <w:szCs w:val="28"/>
+        </w:rPr>
+      </w:pPr>
+      <w:r>
+        <w:rPr>
+          <w:sz w:val="28"/>
+          <w:szCs w:val="28"/>
+        </w:rPr>
+        <w:t>Future versions will require the development of Android and iOS versions to enhance performance. Additionally, real payment options for purchasing should be integrated.</w:t>
+      </w:r>
+    </w:p>
     <w:sectPr>
-      <w:footerReference w:type="default" r:id="rId14"/>
-      <w:pgSz w:w="12240" w:h="15840" w:code="1"/>
+      <w:footerReference w:type="default" r:id="rId10"/>
+      <w:pgSz w:w="11906" w:h="16838" w:code="9"/>
       <w:pgMar w:top="1440" w:right="1440" w:bottom="1440" w:left="1440" w:header="720" w:footer="720" w:gutter="0"/>
       <w:cols w:space="720"/>
       <w:titlePg/>
       <w:docGrid w:linePitch="360"/>
-      <w:sectPrChange w:id="27" w:author="Jimmy Jordan" w:date="2023-03-12T16:41:00Z">
-        <w:sectPr>
-          <w:pgSz w:w="11906" w:h="16838" w:code="9"/>
-          <w:pgMar w:top="1440" w:right="1440" w:bottom="1440" w:left="1440" w:header="720" w:footer="720" w:gutter="0"/>
-        </w:sectPr>
-      </w:sectPrChange>
     </w:sectPr>
   </w:body>
 </w:document>
-</file>
-
-<file path=word/comments.xml><?xml version="1.0" encoding="utf-8"?>
-<w:comments xmlns:wpc="http://schemas.microsoft.com/office/word/2010/wordprocessingCanvas" xmlns:cx="http://schemas.microsoft.com/office/drawing/2014/chartex" xmlns:cx1="http://schemas.microsoft.com/office/drawing/2015/9/8/chartex" xmlns:cx2="http://schemas.microsoft.com/office/drawing/2015/10/21/chartex" xmlns:cx3="http://schemas.microsoft.com/office/drawing/2016/5/9/chartex" xmlns:cx4="http://schemas.microsoft.com/office/drawing/2016/5/10/chartex" xmlns:cx5="http://schemas.microsoft.com/office/drawing/2016/5/11/chartex" xmlns:cx6="http://schemas.microsoft.com/office/drawing/2016/5/12/chartex" xmlns:cx7="http://schemas.microsoft.com/office/drawing/2016/5/13/chartex" xmlns:cx8="http://schemas.microsoft.com/office/drawing/2016/5/14/chartex" xmlns:mc="http://schemas.openxmlformats.org/markup-compatibility/2006" xmlns:aink="http://schemas.microsoft.com/office/drawing/2016/ink" xmlns:am3d="http://schemas.microsoft.com/office/drawing/2017/model3d" xmlns:o="urn:schemas-microsoft-com:office:office" xmlns:oel="http://schemas.microsoft.com/office/2019/extlst" xmlns:r="http://schemas.openxmlformats.org/officeDocument/2006/relationships" xmlns:m="http://schemas.openxmlformats.org/officeDocument/2006/math" xmlns:v="urn:schemas-microsoft-com:vml" xmlns:wp14="http://schemas.microsoft.com/office/word/2010/wordprocessingDrawing" xmlns:wp="http://schemas.openxmlformats.org/drawingml/2006/wordprocessingDrawing" xmlns:w10="urn:schemas-microsoft-com:office:word" xmlns:w="http://schemas.openxmlformats.org/wordprocessingml/2006/main" xmlns:w14="http://schemas.microsoft.com/office/word/2010/wordml" xmlns:w15="http://schemas.microsoft.com/office/word/2012/wordml" xmlns:w16cex="http://schemas.microsoft.com/office/word/2018/wordml/cex" xmlns:w16cid="http://schemas.microsoft.com/office/word/2016/wordml/cid" xmlns:w16="http://schemas.microsoft.com/office/word/2018/wordml" xmlns:w16sdtdh="http://schemas.microsoft.com/office/word/2020/wordml/sdtdatahash" xmlns:w16se="http://schemas.microsoft.com/office/word/2015/wordml/symex" xmlns:wpg="http://schemas.microsoft.com/office/word/2010/wordprocessingGroup" xmlns:wpi="http://schemas.microsoft.com/office/word/2010/wordprocessingInk" xmlns:wne="http://schemas.microsoft.com/office/word/2006/wordml" xmlns:wps="http://schemas.microsoft.com/office/word/2010/wordprocessingShape" mc:Ignorable="w14 w15 w16se w16cid w16 w16cex w16sdtdh wp14">
-  <w:comment w:id="0" w:author="Jimmy Jordan" w:date="2023-03-12T16:21:00Z" w:initials="JJ">
-    <w:p>
-      <w:pPr>
-        <w:pStyle w:val="CommentText"/>
-      </w:pPr>
-      <w:r>
-        <w:rPr>
-          <w:rStyle w:val="CommentReference"/>
-        </w:rPr>
-        <w:annotationRef/>
-      </w:r>
-      <w:r>
-        <w:t>Switch from Letter to A4 Page?</w:t>
-      </w:r>
-    </w:p>
-  </w:comment>
-  <w:comment w:id="1" w:author="Jimmy Jordan" w:date="2023-03-12T16:41:00Z" w:initials="JJ">
-    <w:p>
-      <w:pPr>
-        <w:pStyle w:val="CommentText"/>
-      </w:pPr>
-      <w:r>
-        <w:rPr>
-          <w:rStyle w:val="CommentReference"/>
-        </w:rPr>
-        <w:annotationRef/>
-      </w:r>
-      <w:r>
-        <w:t>Stock trading web application, perhaps Financial trading web application, in order to include more than just stocks, e.g. currencies and relative information.</w:t>
-      </w:r>
-    </w:p>
-  </w:comment>
-  <w:comment w:id="6" w:author="Jimmy Jordan" w:date="2023-03-12T16:45:00Z" w:initials="JJ">
-    <w:p>
-      <w:pPr>
-        <w:pStyle w:val="CommentText"/>
-      </w:pPr>
-      <w:r>
-        <w:rPr>
-          <w:rStyle w:val="CommentReference"/>
-        </w:rPr>
-        <w:annotationRef/>
-      </w:r>
-      <w:r>
-        <w:t>Font for this heading is 13, for Summary was 14, is it intentional?</w:t>
-      </w:r>
-    </w:p>
-  </w:comment>
-  <w:comment w:id="7" w:author="Jimmy Jordan" w:date="2023-03-12T16:55:00Z" w:initials="JJ">
-    <w:p>
-      <w:pPr>
-        <w:pStyle w:val="CommentText"/>
-        <w:ind w:left="1100"/>
-      </w:pPr>
-      <w:r>
-        <w:rPr>
-          <w:rStyle w:val="CommentReference"/>
-        </w:rPr>
-        <w:annotationRef/>
-      </w:r>
-      <w:r>
-        <w:t>The principle aim of this document is to present and explain the functionalities of the application, distinct user roles within the system, employed technologies, system limitations and future development of the application.</w:t>
-      </w:r>
-    </w:p>
-  </w:comment>
-  <w:comment w:id="9" w:author="Jimmy Jordan" w:date="2023-03-12T17:28:00Z" w:initials="JJ">
-    <w:p>
-      <w:pPr>
-        <w:pStyle w:val="CommentText"/>
-        <w:ind w:left="720"/>
-      </w:pPr>
-      <w:r>
-        <w:rPr>
-          <w:rStyle w:val="CommentReference"/>
-        </w:rPr>
-        <w:annotationRef/>
-      </w:r>
-      <w:r>
-        <w:t>Having reviewed the current stock exchange programs/applications we have identified a significant issue common to all of them - non user-friendly interface which results in a steep learning curve for beginners. The “GoldenView” would resolve this issue with its intuitive interface while preserving some of the most significant features in existing programs. This would enable users with little to no prior experience to enter the world of finance with ease.</w:t>
-      </w:r>
-    </w:p>
-  </w:comment>
-  <w:comment w:id="11" w:author="Jimmy Jordan" w:date="2023-03-12T17:37:00Z" w:initials="JJ">
-    <w:p>
-      <w:pPr>
-        <w:pStyle w:val="CommentText"/>
-      </w:pPr>
-      <w:r>
-        <w:rPr>
-          <w:rStyle w:val="CommentReference"/>
-        </w:rPr>
-        <w:annotationRef/>
-      </w:r>
-      <w:r>
-        <w:t>The system provides different functionality to users according to their user role. There are four user roles: Guest, Basic user, Broker and Administrator.</w:t>
-      </w:r>
-    </w:p>
-  </w:comment>
-  <w:comment w:id="13" w:author="Jimmy Jordan" w:date="2023-03-12T17:42:00Z" w:initials="JJ">
-    <w:p>
-      <w:pPr>
-        <w:pStyle w:val="CommentText"/>
-        <w:ind w:left="1100"/>
-      </w:pPr>
-      <w:r>
-        <w:rPr>
-          <w:rStyle w:val="CommentReference"/>
-        </w:rPr>
-        <w:annotationRef/>
-      </w:r>
-      <w:r>
-        <w:t>Guests are non-registered or not logged-in users that can only view the basic information on the home page such as the user manual, features previews, comparison between "GoldenView" and  other already existing solutions.</w:t>
-      </w:r>
-    </w:p>
-  </w:comment>
-  <w:comment w:id="16" w:author="Jimmy Jordan" w:date="2023-03-12T17:47:00Z" w:initials="JJ">
-    <w:p>
-      <w:pPr>
-        <w:pStyle w:val="CommentText"/>
-      </w:pPr>
-      <w:r>
-        <w:rPr>
-          <w:rStyle w:val="CommentReference"/>
-        </w:rPr>
-        <w:annotationRef/>
-      </w:r>
-      <w:r>
-        <w:t>In exchange for a fee that they and basic users agreed upon.</w:t>
-      </w:r>
-    </w:p>
-  </w:comment>
-  <w:comment w:id="18" w:author="Jimmy Jordan" w:date="2023-03-12T17:50:00Z" w:initials="JJ">
-    <w:p>
-      <w:pPr>
-        <w:pStyle w:val="CommentText"/>
-      </w:pPr>
-      <w:r>
-        <w:rPr>
-          <w:rStyle w:val="CommentReference"/>
-        </w:rPr>
-        <w:annotationRef/>
-      </w:r>
-      <w:r>
-        <w:t>updating the information within the webapp.</w:t>
-      </w:r>
-    </w:p>
-  </w:comment>
-  <w:comment w:id="21" w:author="Jimmy Jordan" w:date="2023-03-12T18:00:00Z" w:initials="JJ">
-    <w:p>
-      <w:pPr>
-        <w:pStyle w:val="CommentText"/>
-        <w:ind w:left="1100"/>
-      </w:pPr>
-      <w:r>
-        <w:rPr>
-          <w:rStyle w:val="CommentReference"/>
-        </w:rPr>
-        <w:annotationRef/>
-      </w:r>
-      <w:r>
-        <w:t>Technologies that will be used for the client-side are: HTML, CSS, and JavaScript, AJAX. They will be used to build a user-friendly interface that anyone can easily understand. Such intuitive and easy to navigate interface represents the key feature to attract the  users.</w:t>
-      </w:r>
-    </w:p>
-  </w:comment>
-  <w:comment w:id="22" w:author="Jimmy Jordan" w:date="2023-03-12T18:03:00Z" w:initials="JJ">
-    <w:p>
-      <w:pPr>
-        <w:pStyle w:val="CommentText"/>
-      </w:pPr>
-      <w:r>
-        <w:rPr>
-          <w:rStyle w:val="CommentReference"/>
-        </w:rPr>
-        <w:annotationRef/>
-      </w:r>
-      <w:r>
-        <w:t>On  the server-side we will be using Django.</w:t>
-      </w:r>
-    </w:p>
-  </w:comment>
-</w:comments>
-</file>
-
-<file path=word/commentsExtended.xml><?xml version="1.0" encoding="utf-8"?>
-<w15:commentsEx xmlns:wpc="http://schemas.microsoft.com/office/word/2010/wordprocessingCanvas" xmlns:cx="http://schemas.microsoft.com/office/drawing/2014/chartex" xmlns:cx1="http://schemas.microsoft.com/office/drawing/2015/9/8/chartex" xmlns:cx2="http://schemas.microsoft.com/office/drawing/2015/10/21/chartex" xmlns:cx3="http://schemas.microsoft.com/office/drawing/2016/5/9/chartex" xmlns:cx4="http://schemas.microsoft.com/office/drawing/2016/5/10/chartex" xmlns:cx5="http://schemas.microsoft.com/office/drawing/2016/5/11/chartex" xmlns:cx6="http://schemas.microsoft.com/office/drawing/2016/5/12/chartex" xmlns:cx7="http://schemas.microsoft.com/office/drawing/2016/5/13/chartex" xmlns:cx8="http://schemas.microsoft.com/office/drawing/2016/5/14/chartex" xmlns:mc="http://schemas.openxmlformats.org/markup-compatibility/2006" xmlns:aink="http://schemas.microsoft.com/office/drawing/2016/ink" xmlns:am3d="http://schemas.microsoft.com/office/drawing/2017/model3d" xmlns:o="urn:schemas-microsoft-com:office:office" xmlns:oel="http://schemas.microsoft.com/office/2019/extlst" xmlns:r="http://schemas.openxmlformats.org/officeDocument/2006/relationships" xmlns:m="http://schemas.openxmlformats.org/officeDocument/2006/math" xmlns:v="urn:schemas-microsoft-com:vml" xmlns:wp14="http://schemas.microsoft.com/office/word/2010/wordprocessingDrawing" xmlns:wp="http://schemas.openxmlformats.org/drawingml/2006/wordprocessingDrawing" xmlns:w10="urn:schemas-microsoft-com:office:word" xmlns:w="http://schemas.openxmlformats.org/wordprocessingml/2006/main" xmlns:w14="http://schemas.microsoft.com/office/word/2010/wordml" xmlns:w15="http://schemas.microsoft.com/office/word/2012/wordml" xmlns:w16cex="http://schemas.microsoft.com/office/word/2018/wordml/cex" xmlns:w16cid="http://schemas.microsoft.com/office/word/2016/wordml/cid" xmlns:w16="http://schemas.microsoft.com/office/word/2018/wordml" xmlns:w16sdtdh="http://schemas.microsoft.com/office/word/2020/wordml/sdtdatahash" xmlns:w16se="http://schemas.microsoft.com/office/word/2015/wordml/symex" xmlns:wpg="http://schemas.microsoft.com/office/word/2010/wordprocessingGroup" xmlns:wpi="http://schemas.microsoft.com/office/word/2010/wordprocessingInk" xmlns:wne="http://schemas.microsoft.com/office/word/2006/wordml" xmlns:wps="http://schemas.microsoft.com/office/word/2010/wordprocessingShape" mc:Ignorable="w14 w15 w16se w16cid w16 w16cex w16sdtdh wp14">
-  <w15:commentEx w15:paraId="7DEEBF52" w15:done="0"/>
-  <w15:commentEx w15:paraId="7D4DA247" w15:done="0"/>
-  <w15:commentEx w15:paraId="246D3DC6" w15:done="0"/>
-  <w15:commentEx w15:paraId="7FE85E6A" w15:done="0"/>
-  <w15:commentEx w15:paraId="1F4E5962" w15:done="0"/>
-  <w15:commentEx w15:paraId="2C437967" w15:done="0"/>
-  <w15:commentEx w15:paraId="23A1E819" w15:done="0"/>
-  <w15:commentEx w15:paraId="6BAF868A" w15:done="0"/>
-  <w15:commentEx w15:paraId="46D9ED42" w15:done="0"/>
-  <w15:commentEx w15:paraId="62C6D1DC" w15:done="0"/>
-  <w15:commentEx w15:paraId="4AAAD190" w15:done="0"/>
-</w15:commentsEx>
-</file>
-
-<file path=word/commentsExtensible.xml><?xml version="1.0" encoding="utf-8"?>
-<w16cex:commentsExtensible xmlns:wpc="http://schemas.microsoft.com/office/word/2010/wordprocessingCanvas" xmlns:cx="http://schemas.microsoft.com/office/drawing/2014/chartex" xmlns:cx1="http://schemas.microsoft.com/office/drawing/2015/9/8/chartex" xmlns:cx2="http://schemas.microsoft.com/office/drawing/2015/10/21/chartex" xmlns:cx3="http://schemas.microsoft.com/office/drawing/2016/5/9/chartex" xmlns:cx4="http://schemas.microsoft.com/office/drawing/2016/5/10/chartex" xmlns:cx5="http://schemas.microsoft.com/office/drawing/2016/5/11/chartex" xmlns:cx6="http://schemas.microsoft.com/office/drawing/2016/5/12/chartex" xmlns:cx7="http://schemas.microsoft.com/office/drawing/2016/5/13/chartex" xmlns:cx8="http://schemas.microsoft.com/office/drawing/2016/5/14/chartex" xmlns:mc="http://schemas.openxmlformats.org/markup-compatibility/2006" xmlns:aink="http://schemas.microsoft.com/office/drawing/2016/ink" xmlns:am3d="http://schemas.microsoft.com/office/drawing/2017/model3d" xmlns:o="urn:schemas-microsoft-com:office:office" xmlns:oel="http://schemas.microsoft.com/office/2019/extlst" xmlns:r="http://schemas.openxmlformats.org/officeDocument/2006/relationships" xmlns:m="http://schemas.openxmlformats.org/officeDocument/2006/math" xmlns:v="urn:schemas-microsoft-com:vml" xmlns:wp14="http://schemas.microsoft.com/office/word/2010/wordprocessingDrawing" xmlns:wp="http://schemas.openxmlformats.org/drawingml/2006/wordprocessingDrawing" xmlns:w10="urn:schemas-microsoft-com:office:word" xmlns:w="http://schemas.openxmlformats.org/wordprocessingml/2006/main" xmlns:w14="http://schemas.microsoft.com/office/word/2010/wordml" xmlns:w15="http://schemas.microsoft.com/office/word/2012/wordml" xmlns:w16cex="http://schemas.microsoft.com/office/word/2018/wordml/cex" xmlns:w16cid="http://schemas.microsoft.com/office/word/2016/wordml/cid" xmlns:w16="http://schemas.microsoft.com/office/word/2018/wordml" xmlns:w16sdtdh="http://schemas.microsoft.com/office/word/2020/wordml/sdtdatahash" xmlns:w16se="http://schemas.microsoft.com/office/word/2015/wordml/symex" xmlns:wpg="http://schemas.microsoft.com/office/word/2010/wordprocessingGroup" xmlns:wpi="http://schemas.microsoft.com/office/word/2010/wordprocessingInk" xmlns:wne="http://schemas.microsoft.com/office/word/2006/wordml" xmlns:wps="http://schemas.microsoft.com/office/word/2010/wordprocessingShape" mc:Ignorable="w14 w15 w16se w16cid w16 w16cex w16sdtdh wp14">
-  <w16cex:commentExtensible w16cex:durableId="27B87A7F" w16cex:dateUtc="2023-03-12T15:21:00Z"/>
-  <w16cex:commentExtensible w16cex:durableId="27B87F26" w16cex:dateUtc="2023-03-12T15:41:00Z"/>
-  <w16cex:commentExtensible w16cex:durableId="27B8803F" w16cex:dateUtc="2023-03-12T15:45:00Z"/>
-  <w16cex:commentExtensible w16cex:durableId="27B8829E" w16cex:dateUtc="2023-03-12T15:55:00Z"/>
-  <w16cex:commentExtensible w16cex:durableId="27B88A37" w16cex:dateUtc="2023-03-12T16:28:00Z"/>
-  <w16cex:commentExtensible w16cex:durableId="27B88C5E" w16cex:dateUtc="2023-03-12T16:37:00Z"/>
-  <w16cex:commentExtensible w16cex:durableId="27B88D8B" w16cex:dateUtc="2023-03-12T16:42:00Z"/>
-  <w16cex:commentExtensible w16cex:durableId="27B88EB0" w16cex:dateUtc="2023-03-12T16:47:00Z"/>
-  <w16cex:commentExtensible w16cex:durableId="27B88F82" w16cex:dateUtc="2023-03-12T16:50:00Z"/>
-  <w16cex:commentExtensible w16cex:durableId="27B891D4" w16cex:dateUtc="2023-03-12T17:00:00Z"/>
-  <w16cex:commentExtensible w16cex:durableId="27B89259" w16cex:dateUtc="2023-03-12T17:03:00Z"/>
-</w16cex:commentsExtensible>
-</file>
-
-<file path=word/commentsIds.xml><?xml version="1.0" encoding="utf-8"?>
-<w16cid:commentsIds xmlns:wpc="http://schemas.microsoft.com/office/word/2010/wordprocessingCanvas" xmlns:cx="http://schemas.microsoft.com/office/drawing/2014/chartex" xmlns:cx1="http://schemas.microsoft.com/office/drawing/2015/9/8/chartex" xmlns:cx2="http://schemas.microsoft.com/office/drawing/2015/10/21/chartex" xmlns:cx3="http://schemas.microsoft.com/office/drawing/2016/5/9/chartex" xmlns:cx4="http://schemas.microsoft.com/office/drawing/2016/5/10/chartex" xmlns:cx5="http://schemas.microsoft.com/office/drawing/2016/5/11/chartex" xmlns:cx6="http://schemas.microsoft.com/office/drawing/2016/5/12/chartex" xmlns:cx7="http://schemas.microsoft.com/office/drawing/2016/5/13/chartex" xmlns:cx8="http://schemas.microsoft.com/office/drawing/2016/5/14/chartex" xmlns:mc="http://schemas.openxmlformats.org/markup-compatibility/2006" xmlns:aink="http://schemas.microsoft.com/office/drawing/2016/ink" xmlns:am3d="http://schemas.microsoft.com/office/drawing/2017/model3d" xmlns:o="urn:schemas-microsoft-com:office:office" xmlns:oel="http://schemas.microsoft.com/office/2019/extlst" xmlns:r="http://schemas.openxmlformats.org/officeDocument/2006/relationships" xmlns:m="http://schemas.openxmlformats.org/officeDocument/2006/math" xmlns:v="urn:schemas-microsoft-com:vml" xmlns:wp14="http://schemas.microsoft.com/office/word/2010/wordprocessingDrawing" xmlns:wp="http://schemas.openxmlformats.org/drawingml/2006/wordprocessingDrawing" xmlns:w10="urn:schemas-microsoft-com:office:word" xmlns:w="http://schemas.openxmlformats.org/wordprocessingml/2006/main" xmlns:w14="http://schemas.microsoft.com/office/word/2010/wordml" xmlns:w15="http://schemas.microsoft.com/office/word/2012/wordml" xmlns:w16cex="http://schemas.microsoft.com/office/word/2018/wordml/cex" xmlns:w16cid="http://schemas.microsoft.com/office/word/2016/wordml/cid" xmlns:w16="http://schemas.microsoft.com/office/word/2018/wordml" xmlns:w16sdtdh="http://schemas.microsoft.com/office/word/2020/wordml/sdtdatahash" xmlns:w16se="http://schemas.microsoft.com/office/word/2015/wordml/symex" xmlns:wpg="http://schemas.microsoft.com/office/word/2010/wordprocessingGroup" xmlns:wpi="http://schemas.microsoft.com/office/word/2010/wordprocessingInk" xmlns:wne="http://schemas.microsoft.com/office/word/2006/wordml" xmlns:wps="http://schemas.microsoft.com/office/word/2010/wordprocessingShape" mc:Ignorable="w14 w15 w16se w16cid w16 w16cex w16sdtdh wp14">
-  <w16cid:commentId w16cid:paraId="7DEEBF52" w16cid:durableId="27B87A7F"/>
-  <w16cid:commentId w16cid:paraId="7D4DA247" w16cid:durableId="27B87F26"/>
-  <w16cid:commentId w16cid:paraId="246D3DC6" w16cid:durableId="27B8803F"/>
-  <w16cid:commentId w16cid:paraId="7FE85E6A" w16cid:durableId="27B8829E"/>
-  <w16cid:commentId w16cid:paraId="1F4E5962" w16cid:durableId="27B88A37"/>
-  <w16cid:commentId w16cid:paraId="2C437967" w16cid:durableId="27B88C5E"/>
-  <w16cid:commentId w16cid:paraId="23A1E819" w16cid:durableId="27B88D8B"/>
-  <w16cid:commentId w16cid:paraId="6BAF868A" w16cid:durableId="27B88EB0"/>
-  <w16cid:commentId w16cid:paraId="46D9ED42" w16cid:durableId="27B88F82"/>
-  <w16cid:commentId w16cid:paraId="62C6D1DC" w16cid:durableId="27B891D4"/>
-  <w16cid:commentId w16cid:paraId="4AAAD190" w16cid:durableId="27B89259"/>
-</w16cid:commentsIds>
 </file>
 
 <file path=word/endnotes.xml><?xml version="1.0" encoding="utf-8"?>
@@ -5437,6 +6227,95 @@
 <file path=word/numbering.xml><?xml version="1.0" encoding="utf-8"?>
 <w:numbering xmlns:wpc="http://schemas.microsoft.com/office/word/2010/wordprocessingCanvas" xmlns:cx="http://schemas.microsoft.com/office/drawing/2014/chartex" xmlns:cx1="http://schemas.microsoft.com/office/drawing/2015/9/8/chartex" xmlns:cx2="http://schemas.microsoft.com/office/drawing/2015/10/21/chartex" xmlns:cx3="http://schemas.microsoft.com/office/drawing/2016/5/9/chartex" xmlns:cx4="http://schemas.microsoft.com/office/drawing/2016/5/10/chartex" xmlns:cx5="http://schemas.microsoft.com/office/drawing/2016/5/11/chartex" xmlns:cx6="http://schemas.microsoft.com/office/drawing/2016/5/12/chartex" xmlns:cx7="http://schemas.microsoft.com/office/drawing/2016/5/13/chartex" xmlns:cx8="http://schemas.microsoft.com/office/drawing/2016/5/14/chartex" xmlns:mc="http://schemas.openxmlformats.org/markup-compatibility/2006" xmlns:aink="http://schemas.microsoft.com/office/drawing/2016/ink" xmlns:am3d="http://schemas.microsoft.com/office/drawing/2017/model3d" xmlns:o="urn:schemas-microsoft-com:office:office" xmlns:oel="http://schemas.microsoft.com/office/2019/extlst" xmlns:r="http://schemas.openxmlformats.org/officeDocument/2006/relationships" xmlns:m="http://schemas.openxmlformats.org/officeDocument/2006/math" xmlns:v="urn:schemas-microsoft-com:vml" xmlns:wp14="http://schemas.microsoft.com/office/word/2010/wordprocessingDrawing" xmlns:wp="http://schemas.openxmlformats.org/drawingml/2006/wordprocessingDrawing" xmlns:w10="urn:schemas-microsoft-com:office:word" xmlns:w="http://schemas.openxmlformats.org/wordprocessingml/2006/main" xmlns:w14="http://schemas.microsoft.com/office/word/2010/wordml" xmlns:w15="http://schemas.microsoft.com/office/word/2012/wordml" xmlns:w16cex="http://schemas.microsoft.com/office/word/2018/wordml/cex" xmlns:w16cid="http://schemas.microsoft.com/office/word/2016/wordml/cid" xmlns:w16="http://schemas.microsoft.com/office/word/2018/wordml" xmlns:w16sdtdh="http://schemas.microsoft.com/office/word/2020/wordml/sdtdatahash" xmlns:w16se="http://schemas.microsoft.com/office/word/2015/wordml/symex" xmlns:wpg="http://schemas.microsoft.com/office/word/2010/wordprocessingGroup" xmlns:wpi="http://schemas.microsoft.com/office/word/2010/wordprocessingInk" xmlns:wne="http://schemas.microsoft.com/office/word/2006/wordml" xmlns:wps="http://schemas.microsoft.com/office/word/2010/wordprocessingShape" mc:Ignorable="w14 w15 w16se w16cid w16 w16cex w16sdtdh wp14">
   <w:abstractNum w:abstractNumId="0" w15:restartNumberingAfterBreak="0">
+    <w:nsid w:val="1C341B33"/>
+    <w:multiLevelType w:val="hybridMultilevel"/>
+    <w:tmpl w:val="3CF6FC16"/>
+    <w:lvl w:ilvl="0" w:tplc="0409000F">
+      <w:start w:val="9"/>
+      <w:numFmt w:val="decimal"/>
+      <w:lvlText w:val="%1."/>
+      <w:lvlJc w:val="left"/>
+      <w:pPr>
+        <w:ind w:left="720" w:hanging="360"/>
+      </w:pPr>
+      <w:rPr>
+        <w:rFonts w:hint="default"/>
+      </w:rPr>
+    </w:lvl>
+    <w:lvl w:ilvl="1" w:tplc="04090019" w:tentative="1">
+      <w:start w:val="1"/>
+      <w:numFmt w:val="lowerLetter"/>
+      <w:lvlText w:val="%2."/>
+      <w:lvlJc w:val="left"/>
+      <w:pPr>
+        <w:ind w:left="1440" w:hanging="360"/>
+      </w:pPr>
+    </w:lvl>
+    <w:lvl w:ilvl="2" w:tplc="0409001B" w:tentative="1">
+      <w:start w:val="1"/>
+      <w:numFmt w:val="lowerRoman"/>
+      <w:lvlText w:val="%3."/>
+      <w:lvlJc w:val="right"/>
+      <w:pPr>
+        <w:ind w:left="2160" w:hanging="180"/>
+      </w:pPr>
+    </w:lvl>
+    <w:lvl w:ilvl="3" w:tplc="0409000F" w:tentative="1">
+      <w:start w:val="1"/>
+      <w:numFmt w:val="decimal"/>
+      <w:lvlText w:val="%4."/>
+      <w:lvlJc w:val="left"/>
+      <w:pPr>
+        <w:ind w:left="2880" w:hanging="360"/>
+      </w:pPr>
+    </w:lvl>
+    <w:lvl w:ilvl="4" w:tplc="04090019" w:tentative="1">
+      <w:start w:val="1"/>
+      <w:numFmt w:val="lowerLetter"/>
+      <w:lvlText w:val="%5."/>
+      <w:lvlJc w:val="left"/>
+      <w:pPr>
+        <w:ind w:left="3600" w:hanging="360"/>
+      </w:pPr>
+    </w:lvl>
+    <w:lvl w:ilvl="5" w:tplc="0409001B" w:tentative="1">
+      <w:start w:val="1"/>
+      <w:numFmt w:val="lowerRoman"/>
+      <w:lvlText w:val="%6."/>
+      <w:lvlJc w:val="right"/>
+      <w:pPr>
+        <w:ind w:left="4320" w:hanging="180"/>
+      </w:pPr>
+    </w:lvl>
+    <w:lvl w:ilvl="6" w:tplc="0409000F" w:tentative="1">
+      <w:start w:val="1"/>
+      <w:numFmt w:val="decimal"/>
+      <w:lvlText w:val="%7."/>
+      <w:lvlJc w:val="left"/>
+      <w:pPr>
+        <w:ind w:left="5040" w:hanging="360"/>
+      </w:pPr>
+    </w:lvl>
+    <w:lvl w:ilvl="7" w:tplc="04090019" w:tentative="1">
+      <w:start w:val="1"/>
+      <w:numFmt w:val="lowerLetter"/>
+      <w:lvlText w:val="%8."/>
+      <w:lvlJc w:val="left"/>
+      <w:pPr>
+        <w:ind w:left="5760" w:hanging="360"/>
+      </w:pPr>
+    </w:lvl>
+    <w:lvl w:ilvl="8" w:tplc="0409001B" w:tentative="1">
+      <w:start w:val="1"/>
+      <w:numFmt w:val="lowerRoman"/>
+      <w:lvlText w:val="%9."/>
+      <w:lvlJc w:val="right"/>
+      <w:pPr>
+        <w:ind w:left="6480" w:hanging="180"/>
+      </w:pPr>
+    </w:lvl>
+  </w:abstractNum>
+  <w:abstractNum w:abstractNumId="1" w15:restartNumberingAfterBreak="0">
     <w:nsid w:val="21CA01C7"/>
     <w:multiLevelType w:val="multilevel"/>
     <w:tmpl w:val="DA3A83A8"/>
@@ -5549,17 +6428,17 @@
       </w:rPr>
     </w:lvl>
   </w:abstractNum>
-  <w:abstractNum w:abstractNumId="1" w15:restartNumberingAfterBreak="0">
-    <w:nsid w:val="34892040"/>
+  <w:abstractNum w:abstractNumId="2" w15:restartNumberingAfterBreak="0">
+    <w:nsid w:val="33F2185C"/>
     <w:multiLevelType w:val="hybridMultilevel"/>
-    <w:tmpl w:val="869A47D8"/>
-    <w:lvl w:ilvl="0" w:tplc="0409000F">
+    <w:tmpl w:val="0124FA8C"/>
+    <w:lvl w:ilvl="0" w:tplc="3BEAEA60">
       <w:start w:val="1"/>
       <w:numFmt w:val="decimal"/>
-      <w:lvlText w:val="%1."/>
+      <w:lvlText w:val="%1)"/>
       <w:lvlJc w:val="left"/>
       <w:pPr>
-        <w:ind w:left="720" w:hanging="360"/>
+        <w:ind w:left="1080" w:hanging="360"/>
       </w:pPr>
       <w:rPr>
         <w:rFonts w:hint="default"/>
@@ -5571,7 +6450,7 @@
       <w:lvlText w:val="%2."/>
       <w:lvlJc w:val="left"/>
       <w:pPr>
-        <w:ind w:left="1440" w:hanging="360"/>
+        <w:ind w:left="1800" w:hanging="360"/>
       </w:pPr>
     </w:lvl>
     <w:lvl w:ilvl="2" w:tplc="0409001B" w:tentative="1">
@@ -5580,7 +6459,7 @@
       <w:lvlText w:val="%3."/>
       <w:lvlJc w:val="right"/>
       <w:pPr>
-        <w:ind w:left="2160" w:hanging="180"/>
+        <w:ind w:left="2520" w:hanging="180"/>
       </w:pPr>
     </w:lvl>
     <w:lvl w:ilvl="3" w:tplc="0409000F" w:tentative="1">
@@ -5589,7 +6468,7 @@
       <w:lvlText w:val="%4."/>
       <w:lvlJc w:val="left"/>
       <w:pPr>
-        <w:ind w:left="2880" w:hanging="360"/>
+        <w:ind w:left="3240" w:hanging="360"/>
       </w:pPr>
     </w:lvl>
     <w:lvl w:ilvl="4" w:tplc="04090019" w:tentative="1">
@@ -5598,7 +6477,7 @@
       <w:lvlText w:val="%5."/>
       <w:lvlJc w:val="left"/>
       <w:pPr>
-        <w:ind w:left="3600" w:hanging="360"/>
+        <w:ind w:left="3960" w:hanging="360"/>
       </w:pPr>
     </w:lvl>
     <w:lvl w:ilvl="5" w:tplc="0409001B" w:tentative="1">
@@ -5607,7 +6486,7 @@
       <w:lvlText w:val="%6."/>
       <w:lvlJc w:val="right"/>
       <w:pPr>
-        <w:ind w:left="4320" w:hanging="180"/>
+        <w:ind w:left="4680" w:hanging="180"/>
       </w:pPr>
     </w:lvl>
     <w:lvl w:ilvl="6" w:tplc="0409000F" w:tentative="1">
@@ -5616,7 +6495,7 @@
       <w:lvlText w:val="%7."/>
       <w:lvlJc w:val="left"/>
       <w:pPr>
-        <w:ind w:left="5040" w:hanging="360"/>
+        <w:ind w:left="5400" w:hanging="360"/>
       </w:pPr>
     </w:lvl>
     <w:lvl w:ilvl="7" w:tplc="04090019" w:tentative="1">
@@ -5625,7 +6504,7 @@
       <w:lvlText w:val="%8."/>
       <w:lvlJc w:val="left"/>
       <w:pPr>
-        <w:ind w:left="5760" w:hanging="360"/>
+        <w:ind w:left="6120" w:hanging="360"/>
       </w:pPr>
     </w:lvl>
     <w:lvl w:ilvl="8" w:tplc="0409001B" w:tentative="1">
@@ -5634,11 +6513,100 @@
       <w:lvlText w:val="%9."/>
       <w:lvlJc w:val="right"/>
       <w:pPr>
-        <w:ind w:left="6480" w:hanging="180"/>
+        <w:ind w:left="6840" w:hanging="180"/>
       </w:pPr>
     </w:lvl>
   </w:abstractNum>
-  <w:abstractNum w:abstractNumId="2" w15:restartNumberingAfterBreak="0">
+  <w:abstractNum w:abstractNumId="3" w15:restartNumberingAfterBreak="0">
+    <w:nsid w:val="34892040"/>
+    <w:multiLevelType w:val="hybridMultilevel"/>
+    <w:tmpl w:val="869A47D8"/>
+    <w:lvl w:ilvl="0" w:tplc="0409000F">
+      <w:start w:val="1"/>
+      <w:numFmt w:val="decimal"/>
+      <w:lvlText w:val="%1."/>
+      <w:lvlJc w:val="left"/>
+      <w:pPr>
+        <w:ind w:left="720" w:hanging="360"/>
+      </w:pPr>
+      <w:rPr>
+        <w:rFonts w:hint="default"/>
+      </w:rPr>
+    </w:lvl>
+    <w:lvl w:ilvl="1" w:tplc="04090019" w:tentative="1">
+      <w:start w:val="1"/>
+      <w:numFmt w:val="lowerLetter"/>
+      <w:lvlText w:val="%2."/>
+      <w:lvlJc w:val="left"/>
+      <w:pPr>
+        <w:ind w:left="1440" w:hanging="360"/>
+      </w:pPr>
+    </w:lvl>
+    <w:lvl w:ilvl="2" w:tplc="0409001B" w:tentative="1">
+      <w:start w:val="1"/>
+      <w:numFmt w:val="lowerRoman"/>
+      <w:lvlText w:val="%3."/>
+      <w:lvlJc w:val="right"/>
+      <w:pPr>
+        <w:ind w:left="2160" w:hanging="180"/>
+      </w:pPr>
+    </w:lvl>
+    <w:lvl w:ilvl="3" w:tplc="0409000F" w:tentative="1">
+      <w:start w:val="1"/>
+      <w:numFmt w:val="decimal"/>
+      <w:lvlText w:val="%4."/>
+      <w:lvlJc w:val="left"/>
+      <w:pPr>
+        <w:ind w:left="2880" w:hanging="360"/>
+      </w:pPr>
+    </w:lvl>
+    <w:lvl w:ilvl="4" w:tplc="04090019" w:tentative="1">
+      <w:start w:val="1"/>
+      <w:numFmt w:val="lowerLetter"/>
+      <w:lvlText w:val="%5."/>
+      <w:lvlJc w:val="left"/>
+      <w:pPr>
+        <w:ind w:left="3600" w:hanging="360"/>
+      </w:pPr>
+    </w:lvl>
+    <w:lvl w:ilvl="5" w:tplc="0409001B" w:tentative="1">
+      <w:start w:val="1"/>
+      <w:numFmt w:val="lowerRoman"/>
+      <w:lvlText w:val="%6."/>
+      <w:lvlJc w:val="right"/>
+      <w:pPr>
+        <w:ind w:left="4320" w:hanging="180"/>
+      </w:pPr>
+    </w:lvl>
+    <w:lvl w:ilvl="6" w:tplc="0409000F" w:tentative="1">
+      <w:start w:val="1"/>
+      <w:numFmt w:val="decimal"/>
+      <w:lvlText w:val="%7."/>
+      <w:lvlJc w:val="left"/>
+      <w:pPr>
+        <w:ind w:left="5040" w:hanging="360"/>
+      </w:pPr>
+    </w:lvl>
+    <w:lvl w:ilvl="7" w:tplc="04090019" w:tentative="1">
+      <w:start w:val="1"/>
+      <w:numFmt w:val="lowerLetter"/>
+      <w:lvlText w:val="%8."/>
+      <w:lvlJc w:val="left"/>
+      <w:pPr>
+        <w:ind w:left="5760" w:hanging="360"/>
+      </w:pPr>
+    </w:lvl>
+    <w:lvl w:ilvl="8" w:tplc="0409001B" w:tentative="1">
+      <w:start w:val="1"/>
+      <w:numFmt w:val="lowerRoman"/>
+      <w:lvlText w:val="%9."/>
+      <w:lvlJc w:val="right"/>
+      <w:pPr>
+        <w:ind w:left="6480" w:hanging="180"/>
+      </w:pPr>
+    </w:lvl>
+  </w:abstractNum>
+  <w:abstractNum w:abstractNumId="4" w15:restartNumberingAfterBreak="0">
     <w:nsid w:val="59B54599"/>
     <w:multiLevelType w:val="multilevel"/>
     <w:tmpl w:val="ED4297E8"/>
@@ -5759,7 +6727,95 @@
       </w:rPr>
     </w:lvl>
   </w:abstractNum>
-  <w:abstractNum w:abstractNumId="3" w15:restartNumberingAfterBreak="0">
+  <w:abstractNum w:abstractNumId="5" w15:restartNumberingAfterBreak="0">
+    <w:nsid w:val="5DC63F48"/>
+    <w:multiLevelType w:val="hybridMultilevel"/>
+    <w:tmpl w:val="CC9866BE"/>
+    <w:lvl w:ilvl="0" w:tplc="0409000F">
+      <w:numFmt w:val="decimal"/>
+      <w:lvlText w:val="%1."/>
+      <w:lvlJc w:val="left"/>
+      <w:pPr>
+        <w:ind w:left="720" w:hanging="360"/>
+      </w:pPr>
+      <w:rPr>
+        <w:rFonts w:hint="default"/>
+      </w:rPr>
+    </w:lvl>
+    <w:lvl w:ilvl="1" w:tplc="04090019" w:tentative="1">
+      <w:start w:val="1"/>
+      <w:numFmt w:val="lowerLetter"/>
+      <w:lvlText w:val="%2."/>
+      <w:lvlJc w:val="left"/>
+      <w:pPr>
+        <w:ind w:left="1440" w:hanging="360"/>
+      </w:pPr>
+    </w:lvl>
+    <w:lvl w:ilvl="2" w:tplc="0409001B" w:tentative="1">
+      <w:start w:val="1"/>
+      <w:numFmt w:val="lowerRoman"/>
+      <w:lvlText w:val="%3."/>
+      <w:lvlJc w:val="right"/>
+      <w:pPr>
+        <w:ind w:left="2160" w:hanging="180"/>
+      </w:pPr>
+    </w:lvl>
+    <w:lvl w:ilvl="3" w:tplc="0409000F" w:tentative="1">
+      <w:start w:val="1"/>
+      <w:numFmt w:val="decimal"/>
+      <w:lvlText w:val="%4."/>
+      <w:lvlJc w:val="left"/>
+      <w:pPr>
+        <w:ind w:left="2880" w:hanging="360"/>
+      </w:pPr>
+    </w:lvl>
+    <w:lvl w:ilvl="4" w:tplc="04090019" w:tentative="1">
+      <w:start w:val="1"/>
+      <w:numFmt w:val="lowerLetter"/>
+      <w:lvlText w:val="%5."/>
+      <w:lvlJc w:val="left"/>
+      <w:pPr>
+        <w:ind w:left="3600" w:hanging="360"/>
+      </w:pPr>
+    </w:lvl>
+    <w:lvl w:ilvl="5" w:tplc="0409001B" w:tentative="1">
+      <w:start w:val="1"/>
+      <w:numFmt w:val="lowerRoman"/>
+      <w:lvlText w:val="%6."/>
+      <w:lvlJc w:val="right"/>
+      <w:pPr>
+        <w:ind w:left="4320" w:hanging="180"/>
+      </w:pPr>
+    </w:lvl>
+    <w:lvl w:ilvl="6" w:tplc="0409000F" w:tentative="1">
+      <w:start w:val="1"/>
+      <w:numFmt w:val="decimal"/>
+      <w:lvlText w:val="%7."/>
+      <w:lvlJc w:val="left"/>
+      <w:pPr>
+        <w:ind w:left="5040" w:hanging="360"/>
+      </w:pPr>
+    </w:lvl>
+    <w:lvl w:ilvl="7" w:tplc="04090019" w:tentative="1">
+      <w:start w:val="1"/>
+      <w:numFmt w:val="lowerLetter"/>
+      <w:lvlText w:val="%8."/>
+      <w:lvlJc w:val="left"/>
+      <w:pPr>
+        <w:ind w:left="5760" w:hanging="360"/>
+      </w:pPr>
+    </w:lvl>
+    <w:lvl w:ilvl="8" w:tplc="0409001B" w:tentative="1">
+      <w:start w:val="1"/>
+      <w:numFmt w:val="lowerRoman"/>
+      <w:lvlText w:val="%9."/>
+      <w:lvlJc w:val="right"/>
+      <w:pPr>
+        <w:ind w:left="6480" w:hanging="180"/>
+      </w:pPr>
+    </w:lvl>
+  </w:abstractNum>
+  <w:abstractNum w:abstractNumId="6" w15:restartNumberingAfterBreak="0">
     <w:nsid w:val="68FE1673"/>
     <w:multiLevelType w:val="multilevel"/>
     <w:tmpl w:val="FB6027D8"/>
@@ -5873,26 +6929,27 @@
     </w:lvl>
   </w:abstractNum>
   <w:num w:numId="1" w16cid:durableId="1896701951">
+    <w:abstractNumId w:val="4"/>
+  </w:num>
+  <w:num w:numId="2" w16cid:durableId="1796950660">
+    <w:abstractNumId w:val="6"/>
+  </w:num>
+  <w:num w:numId="3" w16cid:durableId="438646851">
+    <w:abstractNumId w:val="1"/>
+  </w:num>
+  <w:num w:numId="4" w16cid:durableId="250773390">
+    <w:abstractNumId w:val="3"/>
+  </w:num>
+  <w:num w:numId="5" w16cid:durableId="565452280">
+    <w:abstractNumId w:val="5"/>
+  </w:num>
+  <w:num w:numId="6" w16cid:durableId="1434548829">
+    <w:abstractNumId w:val="0"/>
+  </w:num>
+  <w:num w:numId="7" w16cid:durableId="1547526100">
     <w:abstractNumId w:val="2"/>
   </w:num>
-  <w:num w:numId="2" w16cid:durableId="1796950660">
-    <w:abstractNumId w:val="3"/>
-  </w:num>
-  <w:num w:numId="3" w16cid:durableId="438646851">
-    <w:abstractNumId w:val="0"/>
-  </w:num>
-  <w:num w:numId="4" w16cid:durableId="250773390">
-    <w:abstractNumId w:val="1"/>
-  </w:num>
 </w:numbering>
-</file>
-
-<file path=word/people.xml><?xml version="1.0" encoding="utf-8"?>
-<w15:people xmlns:wpc="http://schemas.microsoft.com/office/word/2010/wordprocessingCanvas" xmlns:cx="http://schemas.microsoft.com/office/drawing/2014/chartex" xmlns:cx1="http://schemas.microsoft.com/office/drawing/2015/9/8/chartex" xmlns:cx2="http://schemas.microsoft.com/office/drawing/2015/10/21/chartex" xmlns:cx3="http://schemas.microsoft.com/office/drawing/2016/5/9/chartex" xmlns:cx4="http://schemas.microsoft.com/office/drawing/2016/5/10/chartex" xmlns:cx5="http://schemas.microsoft.com/office/drawing/2016/5/11/chartex" xmlns:cx6="http://schemas.microsoft.com/office/drawing/2016/5/12/chartex" xmlns:cx7="http://schemas.microsoft.com/office/drawing/2016/5/13/chartex" xmlns:cx8="http://schemas.microsoft.com/office/drawing/2016/5/14/chartex" xmlns:mc="http://schemas.openxmlformats.org/markup-compatibility/2006" xmlns:aink="http://schemas.microsoft.com/office/drawing/2016/ink" xmlns:am3d="http://schemas.microsoft.com/office/drawing/2017/model3d" xmlns:o="urn:schemas-microsoft-com:office:office" xmlns:oel="http://schemas.microsoft.com/office/2019/extlst" xmlns:r="http://schemas.openxmlformats.org/officeDocument/2006/relationships" xmlns:m="http://schemas.openxmlformats.org/officeDocument/2006/math" xmlns:v="urn:schemas-microsoft-com:vml" xmlns:wp14="http://schemas.microsoft.com/office/word/2010/wordprocessingDrawing" xmlns:wp="http://schemas.openxmlformats.org/drawingml/2006/wordprocessingDrawing" xmlns:w10="urn:schemas-microsoft-com:office:word" xmlns:w="http://schemas.openxmlformats.org/wordprocessingml/2006/main" xmlns:w14="http://schemas.microsoft.com/office/word/2010/wordml" xmlns:w15="http://schemas.microsoft.com/office/word/2012/wordml" xmlns:w16cex="http://schemas.microsoft.com/office/word/2018/wordml/cex" xmlns:w16cid="http://schemas.microsoft.com/office/word/2016/wordml/cid" xmlns:w16="http://schemas.microsoft.com/office/word/2018/wordml" xmlns:w16sdtdh="http://schemas.microsoft.com/office/word/2020/wordml/sdtdatahash" xmlns:w16se="http://schemas.microsoft.com/office/word/2015/wordml/symex" xmlns:wpg="http://schemas.microsoft.com/office/word/2010/wordprocessingGroup" xmlns:wpi="http://schemas.microsoft.com/office/word/2010/wordprocessingInk" xmlns:wne="http://schemas.microsoft.com/office/word/2006/wordml" xmlns:wps="http://schemas.microsoft.com/office/word/2010/wordprocessingShape" mc:Ignorable="w14 w15 w16se w16cid w16 w16cex w16sdtdh wp14">
-  <w15:person w15:author="Jimmy Jordan">
-    <w15:presenceInfo w15:providerId="Windows Live" w15:userId="62ada7d9361a8182"/>
-  </w15:person>
-</w15:people>
 </file>
 
 <file path=word/styles.xml><?xml version="1.0" encoding="utf-8"?>
@@ -6684,82 +7741,6 @@
       </w:tcPr>
     </w:tblStylePr>
   </w:style>
-  <w:style w:type="paragraph" w:styleId="Revision">
-    <w:name w:val="Revision"/>
-    <w:hidden/>
-    <w:uiPriority w:val="99"/>
-    <w:semiHidden/>
-    <w:rsid w:val="00D02F9F"/>
-    <w:pPr>
-      <w:spacing w:after="0" w:line="240" w:lineRule="auto"/>
-    </w:pPr>
-  </w:style>
-  <w:style w:type="character" w:styleId="CommentReference">
-    <w:name w:val="annotation reference"/>
-    <w:basedOn w:val="DefaultParagraphFont"/>
-    <w:uiPriority w:val="99"/>
-    <w:semiHidden/>
-    <w:unhideWhenUsed/>
-    <w:rsid w:val="00D02F9F"/>
-    <w:rPr>
-      <w:sz w:val="16"/>
-      <w:szCs w:val="16"/>
-    </w:rPr>
-  </w:style>
-  <w:style w:type="paragraph" w:styleId="CommentText">
-    <w:name w:val="annotation text"/>
-    <w:basedOn w:val="Normal"/>
-    <w:link w:val="CommentTextChar"/>
-    <w:uiPriority w:val="99"/>
-    <w:unhideWhenUsed/>
-    <w:rsid w:val="00D02F9F"/>
-    <w:pPr>
-      <w:spacing w:line="240" w:lineRule="auto"/>
-    </w:pPr>
-    <w:rPr>
-      <w:sz w:val="20"/>
-      <w:szCs w:val="20"/>
-    </w:rPr>
-  </w:style>
-  <w:style w:type="character" w:customStyle="1" w:styleId="CommentTextChar">
-    <w:name w:val="Comment Text Char"/>
-    <w:basedOn w:val="DefaultParagraphFont"/>
-    <w:link w:val="CommentText"/>
-    <w:uiPriority w:val="99"/>
-    <w:rsid w:val="00D02F9F"/>
-    <w:rPr>
-      <w:sz w:val="20"/>
-      <w:szCs w:val="20"/>
-    </w:rPr>
-  </w:style>
-  <w:style w:type="paragraph" w:styleId="CommentSubject">
-    <w:name w:val="annotation subject"/>
-    <w:basedOn w:val="CommentText"/>
-    <w:next w:val="CommentText"/>
-    <w:link w:val="CommentSubjectChar"/>
-    <w:uiPriority w:val="99"/>
-    <w:semiHidden/>
-    <w:unhideWhenUsed/>
-    <w:rsid w:val="00D02F9F"/>
-    <w:rPr>
-      <w:b/>
-      <w:bCs/>
-    </w:rPr>
-  </w:style>
-  <w:style w:type="character" w:customStyle="1" w:styleId="CommentSubjectChar">
-    <w:name w:val="Comment Subject Char"/>
-    <w:basedOn w:val="CommentTextChar"/>
-    <w:link w:val="CommentSubject"/>
-    <w:uiPriority w:val="99"/>
-    <w:semiHidden/>
-    <w:rsid w:val="00D02F9F"/>
-    <w:rPr>
-      <w:b/>
-      <w:bCs/>
-      <w:sz w:val="20"/>
-      <w:szCs w:val="20"/>
-    </w:rPr>
-  </w:style>
 </w:styles>
 </file>
 

</xml_diff>

<commit_message>
Added more suggestions on sections 4.1, and sections past 5, via comments in reviewing mode.
</commit_message>
<xml_diff>
--- a/documentation/__to_submit/development/phase_1.docx
+++ b/documentation/__to_submit/development/phase_1.docx
@@ -353,7 +353,25 @@
                                   <w14:round/>
                                 </w14:textOutline>
                               </w:rPr>
-                              <w:t>Stock trading web app</w:t>
+                              <w:t>Financial</w:t>
+                            </w:r>
+                            <w:r>
+                              <w:rPr>
+                                <w:color w:val="BF8F00" w:themeColor="accent4" w:themeShade="BF"/>
+                                <w:sz w:val="32"/>
+                                <w:szCs w:val="32"/>
+                                <w14:shadow w14:blurRad="38100" w14:dist="25400" w14:dir="5400000" w14:sx="100000" w14:sy="100000" w14:kx="0" w14:ky="0" w14:algn="ctr">
+                                  <w14:srgbClr w14:val="6E747A">
+                                    <w14:alpha w14:val="57000"/>
+                                  </w14:srgbClr>
+                                </w14:shadow>
+                                <w14:textOutline w14:w="0" w14:cap="flat" w14:cmpd="sng" w14:algn="ctr">
+                                  <w14:noFill/>
+                                  <w14:prstDash w14:val="solid"/>
+                                  <w14:round/>
+                                </w14:textOutline>
+                              </w:rPr>
+                              <w:t xml:space="preserve"> trading web app</w:t>
                             </w:r>
                             <w:r>
                               <w:rPr>
@@ -478,7 +496,25 @@
                             <w14:round/>
                           </w14:textOutline>
                         </w:rPr>
-                        <w:t>Stock trading web app</w:t>
+                        <w:t>Financial</w:t>
+                      </w:r>
+                      <w:r>
+                        <w:rPr>
+                          <w:color w:val="BF8F00" w:themeColor="accent4" w:themeShade="BF"/>
+                          <w:sz w:val="32"/>
+                          <w:szCs w:val="32"/>
+                          <w14:shadow w14:blurRad="38100" w14:dist="25400" w14:dir="5400000" w14:sx="100000" w14:sy="100000" w14:kx="0" w14:ky="0" w14:algn="ctr">
+                            <w14:srgbClr w14:val="6E747A">
+                              <w14:alpha w14:val="57000"/>
+                            </w14:srgbClr>
+                          </w14:shadow>
+                          <w14:textOutline w14:w="0" w14:cap="flat" w14:cmpd="sng" w14:algn="ctr">
+                            <w14:noFill/>
+                            <w14:prstDash w14:val="solid"/>
+                            <w14:round/>
+                          </w14:textOutline>
+                        </w:rPr>
+                        <w:t xml:space="preserve"> trading web app</w:t>
                       </w:r>
                       <w:r>
                         <w:rPr>
@@ -679,14 +715,6 @@
           <w:color w:val="A6A6A6" w:themeColor="background1" w:themeShade="A6"/>
         </w:rPr>
       </w:pPr>
-      <w:commentRangeStart w:id="0"/>
-      <w:commentRangeEnd w:id="0"/>
-      <w:r>
-        <w:rPr>
-          <w:rStyle w:val="CommentReference"/>
-        </w:rPr>
-        <w:commentReference w:id="0"/>
-      </w:r>
     </w:p>
     <w:p>
       <w:pPr>
@@ -703,14 +731,38 @@
           <w:color w:val="A6A6A6" w:themeColor="background1" w:themeShade="A6"/>
         </w:rPr>
       </w:pPr>
-      <w:commentRangeStart w:id="1"/>
-      <w:commentRangeEnd w:id="1"/>
-      <w:r>
-        <w:rPr>
-          <w:rStyle w:val="CommentReference"/>
-        </w:rPr>
-        <w:commentReference w:id="1"/>
-      </w:r>
+    </w:p>
+    <w:p>
+      <w:pPr>
+        <w:spacing w:after="0"/>
+        <w:rPr>
+          <w:color w:val="A6A6A6" w:themeColor="background1" w:themeShade="A6"/>
+        </w:rPr>
+      </w:pPr>
+    </w:p>
+    <w:p>
+      <w:pPr>
+        <w:spacing w:after="0"/>
+        <w:rPr>
+          <w:color w:val="A6A6A6" w:themeColor="background1" w:themeShade="A6"/>
+        </w:rPr>
+      </w:pPr>
+    </w:p>
+    <w:p>
+      <w:pPr>
+        <w:spacing w:after="0"/>
+        <w:rPr>
+          <w:color w:val="A6A6A6" w:themeColor="background1" w:themeShade="A6"/>
+        </w:rPr>
+      </w:pPr>
+    </w:p>
+    <w:p>
+      <w:pPr>
+        <w:spacing w:after="0"/>
+        <w:rPr>
+          <w:color w:val="A6A6A6" w:themeColor="background1" w:themeShade="A6"/>
+        </w:rPr>
+      </w:pPr>
     </w:p>
     <w:p>
       <w:pPr>
@@ -792,15 +844,15 @@
         <mc:AlternateContent>
           <mc:Choice Requires="wps">
             <w:drawing>
-              <wp:anchor distT="0" distB="0" distL="114300" distR="114300" simplePos="0" relativeHeight="251662336" behindDoc="0" locked="0" layoutInCell="1" allowOverlap="1" wp14:anchorId="6F9A9AF4" wp14:editId="7F238570">
+              <wp:anchor distT="0" distB="0" distL="114300" distR="114300" simplePos="0" relativeHeight="251662336" behindDoc="0" locked="0" layoutInCell="1" allowOverlap="1" wp14:anchorId="6F9A9AF4" wp14:editId="05F2D847">
                 <wp:simplePos x="0" y="0"/>
                 <wp:positionH relativeFrom="margin">
                   <wp:align>right</wp:align>
                 </wp:positionH>
                 <wp:positionV relativeFrom="paragraph">
-                  <wp:posOffset>113030</wp:posOffset>
+                  <wp:posOffset>67606</wp:posOffset>
                 </wp:positionV>
-                <wp:extent cx="1436098" cy="320634"/>
+                <wp:extent cx="1435735" cy="320040"/>
                 <wp:effectExtent l="0" t="0" r="0" b="3810"/>
                 <wp:wrapNone/>
                 <wp:docPr id="3" name="Text Box 3"/>
@@ -812,7 +864,7 @@
                       <wps:spPr>
                         <a:xfrm>
                           <a:off x="0" y="0"/>
-                          <a:ext cx="1436098" cy="320634"/>
+                          <a:ext cx="1435735" cy="320040"/>
                         </a:xfrm>
                         <a:prstGeom prst="rect">
                           <a:avLst/>
@@ -903,7 +955,7 @@
           </mc:Choice>
           <mc:Fallback>
             <w:pict>
-              <v:shape w14:anchorId="6F9A9AF4" id="Text Box 3" o:spid="_x0000_s1027" type="#_x0000_t202" style="position:absolute;margin-left:61.9pt;margin-top:8.9pt;width:113.1pt;height:25.25pt;z-index:251662336;visibility:visible;mso-wrap-style:square;mso-width-percent:0;mso-height-percent:0;mso-wrap-distance-left:9pt;mso-wrap-distance-top:0;mso-wrap-distance-right:9pt;mso-wrap-distance-bottom:0;mso-position-horizontal:right;mso-position-horizontal-relative:margin;mso-position-vertical:absolute;mso-position-vertical-relative:text;mso-width-percent:0;mso-height-percent:0;mso-width-relative:margin;mso-height-relative:margin;v-text-anchor:top" o:gfxdata="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" filled="f" stroked="f">
+              <v:shape w14:anchorId="6F9A9AF4" id="Text Box 3" o:spid="_x0000_s1027" type="#_x0000_t202" style="position:absolute;margin-left:61.85pt;margin-top:5.3pt;width:113.05pt;height:25.2pt;z-index:251662336;visibility:visible;mso-wrap-style:square;mso-width-percent:0;mso-height-percent:0;mso-wrap-distance-left:9pt;mso-wrap-distance-top:0;mso-wrap-distance-right:9pt;mso-wrap-distance-bottom:0;mso-position-horizontal:right;mso-position-horizontal-relative:margin;mso-position-vertical:absolute;mso-position-vertical-relative:text;mso-width-percent:0;mso-height-percent:0;mso-width-relative:margin;mso-height-relative:margin;v-text-anchor:top" o:gfxdata="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" filled="f" stroked="f">
                 <v:textbox>
                   <w:txbxContent>
                     <w:p>
@@ -980,6 +1032,14 @@
         </w:rPr>
       </w:pPr>
     </w:p>
+    <w:p>
+      <w:pPr>
+        <w:spacing w:after="0"/>
+        <w:rPr>
+          <w:color w:val="A6A6A6" w:themeColor="background1" w:themeShade="A6"/>
+        </w:rPr>
+      </w:pPr>
+    </w:p>
     <w:sdt>
       <w:sdtPr>
         <w:rPr>
@@ -1029,7 +1089,7 @@
           <w:pPr>
             <w:pStyle w:val="TOC1"/>
             <w:tabs>
-              <w:tab w:val="right" w:leader="dot" w:pos="9350"/>
+              <w:tab w:val="right" w:leader="dot" w:pos="9016"/>
             </w:tabs>
             <w:rPr>
               <w:noProof/>
@@ -1076,7 +1136,7 @@
             <w:rPr>
               <w:noProof/>
             </w:rPr>
-            <w:instrText xml:space="preserve"> PAGEREF _Toc129512309 \h </w:instrText>
+            <w:instrText xml:space="preserve"> PAGEREF _Toc129545862 \h </w:instrText>
           </w:r>
           <w:r>
             <w:rPr>
@@ -1107,7 +1167,7 @@
             <w:pStyle w:val="TOC1"/>
             <w:tabs>
               <w:tab w:val="left" w:pos="440"/>
-              <w:tab w:val="right" w:leader="dot" w:pos="9350"/>
+              <w:tab w:val="right" w:leader="dot" w:pos="9016"/>
             </w:tabs>
             <w:rPr>
               <w:noProof/>
@@ -1149,7 +1209,7 @@
             <w:rPr>
               <w:noProof/>
             </w:rPr>
-            <w:instrText xml:space="preserve"> PAGEREF _Toc129512310 \h </w:instrText>
+            <w:instrText xml:space="preserve"> PAGEREF _Toc129545863 \h </w:instrText>
           </w:r>
           <w:r>
             <w:rPr>
@@ -1166,7 +1226,7 @@
             <w:rPr>
               <w:noProof/>
             </w:rPr>
-            <w:t>4</w:t>
+            <w:t>3</w:t>
           </w:r>
           <w:r>
             <w:rPr>
@@ -1180,7 +1240,7 @@
             <w:pStyle w:val="TOC2"/>
             <w:tabs>
               <w:tab w:val="left" w:pos="880"/>
-              <w:tab w:val="right" w:leader="dot" w:pos="9350"/>
+              <w:tab w:val="right" w:leader="dot" w:pos="9016"/>
             </w:tabs>
             <w:rPr>
               <w:noProof/>
@@ -1222,7 +1282,7 @@
             <w:rPr>
               <w:noProof/>
             </w:rPr>
-            <w:instrText xml:space="preserve"> PAGEREF _Toc129512311 \h </w:instrText>
+            <w:instrText xml:space="preserve"> PAGEREF _Toc129545864 \h </w:instrText>
           </w:r>
           <w:r>
             <w:rPr>
@@ -1239,7 +1299,7 @@
             <w:rPr>
               <w:noProof/>
             </w:rPr>
-            <w:t>4</w:t>
+            <w:t>3</w:t>
           </w:r>
           <w:r>
             <w:rPr>
@@ -1253,7 +1313,7 @@
             <w:pStyle w:val="TOC2"/>
             <w:tabs>
               <w:tab w:val="left" w:pos="880"/>
-              <w:tab w:val="right" w:leader="dot" w:pos="9350"/>
+              <w:tab w:val="right" w:leader="dot" w:pos="9016"/>
             </w:tabs>
             <w:rPr>
               <w:noProof/>
@@ -1296,7 +1356,7 @@
             <w:rPr>
               <w:noProof/>
             </w:rPr>
-            <w:instrText xml:space="preserve"> PAGEREF _Toc129512312 \h </w:instrText>
+            <w:instrText xml:space="preserve"> PAGEREF _Toc129545865 \h </w:instrText>
           </w:r>
           <w:r>
             <w:rPr>
@@ -1327,7 +1387,7 @@
             <w:pStyle w:val="TOC1"/>
             <w:tabs>
               <w:tab w:val="left" w:pos="440"/>
-              <w:tab w:val="right" w:leader="dot" w:pos="9350"/>
+              <w:tab w:val="right" w:leader="dot" w:pos="9016"/>
             </w:tabs>
             <w:rPr>
               <w:noProof/>
@@ -1369,7 +1429,7 @@
             <w:rPr>
               <w:noProof/>
             </w:rPr>
-            <w:instrText xml:space="preserve"> PAGEREF _Toc129512313 \h </w:instrText>
+            <w:instrText xml:space="preserve"> PAGEREF _Toc129545866 \h </w:instrText>
           </w:r>
           <w:r>
             <w:rPr>
@@ -1400,7 +1460,7 @@
             <w:pStyle w:val="TOC1"/>
             <w:tabs>
               <w:tab w:val="left" w:pos="440"/>
-              <w:tab w:val="right" w:leader="dot" w:pos="9350"/>
+              <w:tab w:val="right" w:leader="dot" w:pos="9016"/>
             </w:tabs>
             <w:rPr>
               <w:noProof/>
@@ -1442,7 +1502,7 @@
             <w:rPr>
               <w:noProof/>
             </w:rPr>
-            <w:instrText xml:space="preserve"> PAGEREF _Toc129512314 \h </w:instrText>
+            <w:instrText xml:space="preserve"> PAGEREF _Toc129545867 \h </w:instrText>
           </w:r>
           <w:r>
             <w:rPr>
@@ -1459,7 +1519,7 @@
             <w:rPr>
               <w:noProof/>
             </w:rPr>
-            <w:t>5</w:t>
+            <w:t>4</w:t>
           </w:r>
           <w:r>
             <w:rPr>
@@ -1472,7 +1532,7 @@
           <w:pPr>
             <w:pStyle w:val="TOC2"/>
             <w:tabs>
-              <w:tab w:val="right" w:leader="dot" w:pos="9350"/>
+              <w:tab w:val="right" w:leader="dot" w:pos="9016"/>
             </w:tabs>
             <w:rPr>
               <w:noProof/>
@@ -1501,7 +1561,7 @@
             <w:rPr>
               <w:noProof/>
             </w:rPr>
-            <w:instrText xml:space="preserve"> PAGEREF _Toc129512315 \h </w:instrText>
+            <w:instrText xml:space="preserve"> PAGEREF _Toc129545868 \h </w:instrText>
           </w:r>
           <w:r>
             <w:rPr>
@@ -1531,7 +1591,7 @@
           <w:pPr>
             <w:pStyle w:val="TOC2"/>
             <w:tabs>
-              <w:tab w:val="right" w:leader="dot" w:pos="9350"/>
+              <w:tab w:val="right" w:leader="dot" w:pos="9016"/>
             </w:tabs>
             <w:rPr>
               <w:noProof/>
@@ -1560,7 +1620,7 @@
             <w:rPr>
               <w:noProof/>
             </w:rPr>
-            <w:instrText xml:space="preserve"> PAGEREF _Toc129512316 \h </w:instrText>
+            <w:instrText xml:space="preserve"> PAGEREF _Toc129545869 \h </w:instrText>
           </w:r>
           <w:r>
             <w:rPr>
@@ -1590,7 +1650,7 @@
           <w:pPr>
             <w:pStyle w:val="TOC2"/>
             <w:tabs>
-              <w:tab w:val="right" w:leader="dot" w:pos="9350"/>
+              <w:tab w:val="right" w:leader="dot" w:pos="9016"/>
             </w:tabs>
             <w:rPr>
               <w:noProof/>
@@ -1619,7 +1679,7 @@
             <w:rPr>
               <w:noProof/>
             </w:rPr>
-            <w:instrText xml:space="preserve"> PAGEREF _Toc129512317 \h </w:instrText>
+            <w:instrText xml:space="preserve"> PAGEREF _Toc129545870 \h </w:instrText>
           </w:r>
           <w:r>
             <w:rPr>
@@ -1649,7 +1709,7 @@
           <w:pPr>
             <w:pStyle w:val="TOC2"/>
             <w:tabs>
-              <w:tab w:val="right" w:leader="dot" w:pos="9350"/>
+              <w:tab w:val="right" w:leader="dot" w:pos="9016"/>
             </w:tabs>
             <w:rPr>
               <w:noProof/>
@@ -1678,7 +1738,7 @@
             <w:rPr>
               <w:noProof/>
             </w:rPr>
-            <w:instrText xml:space="preserve"> PAGEREF _Toc129512318 \h </w:instrText>
+            <w:instrText xml:space="preserve"> PAGEREF _Toc129545871 \h </w:instrText>
           </w:r>
           <w:r>
             <w:rPr>
@@ -1695,7 +1755,7 @@
             <w:rPr>
               <w:noProof/>
             </w:rPr>
-            <w:t>6</w:t>
+            <w:t>5</w:t>
           </w:r>
           <w:r>
             <w:rPr>
@@ -1709,7 +1769,7 @@
             <w:pStyle w:val="TOC1"/>
             <w:tabs>
               <w:tab w:val="left" w:pos="440"/>
-              <w:tab w:val="right" w:leader="dot" w:pos="9350"/>
+              <w:tab w:val="right" w:leader="dot" w:pos="9016"/>
             </w:tabs>
             <w:rPr>
               <w:noProof/>
@@ -1751,7 +1811,7 @@
             <w:rPr>
               <w:noProof/>
             </w:rPr>
-            <w:instrText xml:space="preserve"> PAGEREF _Toc129512319 \h </w:instrText>
+            <w:instrText xml:space="preserve"> PAGEREF _Toc129545872 \h </w:instrText>
           </w:r>
           <w:r>
             <w:rPr>
@@ -1768,7 +1828,7 @@
             <w:rPr>
               <w:noProof/>
             </w:rPr>
-            <w:t>6</w:t>
+            <w:t>5</w:t>
           </w:r>
           <w:r>
             <w:rPr>
@@ -1782,7 +1842,7 @@
             <w:pStyle w:val="TOC2"/>
             <w:tabs>
               <w:tab w:val="left" w:pos="880"/>
-              <w:tab w:val="right" w:leader="dot" w:pos="9350"/>
+              <w:tab w:val="right" w:leader="dot" w:pos="9016"/>
             </w:tabs>
             <w:rPr>
               <w:noProof/>
@@ -1824,7 +1884,7 @@
             <w:rPr>
               <w:noProof/>
             </w:rPr>
-            <w:instrText xml:space="preserve"> PAGEREF _Toc129512320 \h </w:instrText>
+            <w:instrText xml:space="preserve"> PAGEREF _Toc129545873 \h </w:instrText>
           </w:r>
           <w:r>
             <w:rPr>
@@ -1855,7 +1915,7 @@
             <w:pStyle w:val="TOC2"/>
             <w:tabs>
               <w:tab w:val="left" w:pos="880"/>
-              <w:tab w:val="right" w:leader="dot" w:pos="9350"/>
+              <w:tab w:val="right" w:leader="dot" w:pos="9016"/>
             </w:tabs>
             <w:rPr>
               <w:noProof/>
@@ -1897,7 +1957,7 @@
             <w:rPr>
               <w:noProof/>
             </w:rPr>
-            <w:instrText xml:space="preserve"> PAGEREF _Toc129512321 \h </w:instrText>
+            <w:instrText xml:space="preserve"> PAGEREF _Toc129545874 \h </w:instrText>
           </w:r>
           <w:r>
             <w:rPr>
@@ -1914,7 +1974,7 @@
             <w:rPr>
               <w:noProof/>
             </w:rPr>
-            <w:t>7</w:t>
+            <w:t>6</w:t>
           </w:r>
           <w:r>
             <w:rPr>
@@ -1928,7 +1988,7 @@
             <w:pStyle w:val="TOC1"/>
             <w:tabs>
               <w:tab w:val="left" w:pos="440"/>
-              <w:tab w:val="right" w:leader="dot" w:pos="9350"/>
+              <w:tab w:val="right" w:leader="dot" w:pos="9016"/>
             </w:tabs>
             <w:rPr>
               <w:noProof/>
@@ -1970,7 +2030,7 @@
             <w:rPr>
               <w:noProof/>
             </w:rPr>
-            <w:instrText xml:space="preserve"> PAGEREF _Toc129512322 \h </w:instrText>
+            <w:instrText xml:space="preserve"> PAGEREF _Toc129545875 \h </w:instrText>
           </w:r>
           <w:r>
             <w:rPr>
@@ -2001,7 +2061,7 @@
             <w:pStyle w:val="TOC2"/>
             <w:tabs>
               <w:tab w:val="left" w:pos="880"/>
-              <w:tab w:val="right" w:leader="dot" w:pos="9350"/>
+              <w:tab w:val="right" w:leader="dot" w:pos="9016"/>
             </w:tabs>
             <w:rPr>
               <w:noProof/>
@@ -2043,7 +2103,7 @@
             <w:rPr>
               <w:noProof/>
             </w:rPr>
-            <w:instrText xml:space="preserve"> PAGEREF _Toc129512323 \h </w:instrText>
+            <w:instrText xml:space="preserve"> PAGEREF _Toc129545876 \h </w:instrText>
           </w:r>
           <w:r>
             <w:rPr>
@@ -2060,7 +2120,956 @@
             <w:rPr>
               <w:noProof/>
             </w:rPr>
+            <w:t>7</w:t>
+          </w:r>
+          <w:r>
+            <w:rPr>
+              <w:noProof/>
+            </w:rPr>
+            <w:fldChar w:fldCharType="end"/>
+          </w:r>
+        </w:p>
+        <w:p>
+          <w:pPr>
+            <w:pStyle w:val="TOC2"/>
+            <w:tabs>
+              <w:tab w:val="left" w:pos="880"/>
+              <w:tab w:val="right" w:leader="dot" w:pos="9016"/>
+            </w:tabs>
+            <w:rPr>
+              <w:noProof/>
+            </w:rPr>
+          </w:pPr>
+          <w:r>
+            <w:rPr>
+              <w:noProof/>
+              <w:color w:val="BF8F00" w:themeColor="accent4" w:themeShade="BF"/>
+            </w:rPr>
+            <w:t>5.2</w:t>
+          </w:r>
+          <w:r>
+            <w:rPr>
+              <w:noProof/>
+            </w:rPr>
+            <w:tab/>
+          </w:r>
+          <w:r>
+            <w:rPr>
+              <w:noProof/>
+              <w:color w:val="BF8F00" w:themeColor="accent4" w:themeShade="BF"/>
+            </w:rPr>
+            <w:t>Requesting to become a broker</w:t>
+          </w:r>
+          <w:r>
+            <w:rPr>
+              <w:noProof/>
+            </w:rPr>
+            <w:tab/>
+          </w:r>
+          <w:r>
+            <w:rPr>
+              <w:noProof/>
+            </w:rPr>
+            <w:fldChar w:fldCharType="begin"/>
+          </w:r>
+          <w:r>
+            <w:rPr>
+              <w:noProof/>
+            </w:rPr>
+            <w:instrText xml:space="preserve"> PAGEREF _Toc129545877 \h </w:instrText>
+          </w:r>
+          <w:r>
+            <w:rPr>
+              <w:noProof/>
+            </w:rPr>
+          </w:r>
+          <w:r>
+            <w:rPr>
+              <w:noProof/>
+            </w:rPr>
+            <w:fldChar w:fldCharType="separate"/>
+          </w:r>
+          <w:r>
+            <w:rPr>
+              <w:noProof/>
+            </w:rPr>
+            <w:t>7</w:t>
+          </w:r>
+          <w:r>
+            <w:rPr>
+              <w:noProof/>
+            </w:rPr>
+            <w:fldChar w:fldCharType="end"/>
+          </w:r>
+        </w:p>
+        <w:p>
+          <w:pPr>
+            <w:pStyle w:val="TOC2"/>
+            <w:tabs>
+              <w:tab w:val="left" w:pos="880"/>
+              <w:tab w:val="right" w:leader="dot" w:pos="9016"/>
+            </w:tabs>
+            <w:rPr>
+              <w:noProof/>
+            </w:rPr>
+          </w:pPr>
+          <w:r>
+            <w:rPr>
+              <w:noProof/>
+              <w:color w:val="BF8F00" w:themeColor="accent4" w:themeShade="BF"/>
+            </w:rPr>
+            <w:t>5.3</w:t>
+          </w:r>
+          <w:r>
+            <w:rPr>
+              <w:noProof/>
+            </w:rPr>
+            <w:tab/>
+          </w:r>
+          <w:r>
+            <w:rPr>
+              <w:noProof/>
+              <w:color w:val="BF8F00" w:themeColor="accent4" w:themeShade="BF"/>
+            </w:rPr>
+            <w:t>Administration of the system</w:t>
+          </w:r>
+          <w:r>
+            <w:rPr>
+              <w:noProof/>
+            </w:rPr>
+            <w:tab/>
+          </w:r>
+          <w:r>
+            <w:rPr>
+              <w:noProof/>
+            </w:rPr>
+            <w:fldChar w:fldCharType="begin"/>
+          </w:r>
+          <w:r>
+            <w:rPr>
+              <w:noProof/>
+            </w:rPr>
+            <w:instrText xml:space="preserve"> PAGEREF _Toc129545878 \h </w:instrText>
+          </w:r>
+          <w:r>
+            <w:rPr>
+              <w:noProof/>
+            </w:rPr>
+          </w:r>
+          <w:r>
+            <w:rPr>
+              <w:noProof/>
+            </w:rPr>
+            <w:fldChar w:fldCharType="separate"/>
+          </w:r>
+          <w:r>
+            <w:rPr>
+              <w:noProof/>
+            </w:rPr>
             <w:t>8</w:t>
+          </w:r>
+          <w:r>
+            <w:rPr>
+              <w:noProof/>
+            </w:rPr>
+            <w:fldChar w:fldCharType="end"/>
+          </w:r>
+        </w:p>
+        <w:p>
+          <w:pPr>
+            <w:pStyle w:val="TOC2"/>
+            <w:tabs>
+              <w:tab w:val="left" w:pos="880"/>
+              <w:tab w:val="right" w:leader="dot" w:pos="9016"/>
+            </w:tabs>
+            <w:rPr>
+              <w:noProof/>
+            </w:rPr>
+          </w:pPr>
+          <w:r>
+            <w:rPr>
+              <w:noProof/>
+              <w:color w:val="BF8F00" w:themeColor="accent4" w:themeShade="BF"/>
+            </w:rPr>
+            <w:t>5.4</w:t>
+          </w:r>
+          <w:r>
+            <w:rPr>
+              <w:noProof/>
+            </w:rPr>
+            <w:tab/>
+          </w:r>
+          <w:r>
+            <w:rPr>
+              <w:noProof/>
+              <w:color w:val="BF8F00" w:themeColor="accent4" w:themeShade="BF"/>
+            </w:rPr>
+            <w:t>Real time stock prices view</w:t>
+          </w:r>
+          <w:r>
+            <w:rPr>
+              <w:noProof/>
+            </w:rPr>
+            <w:tab/>
+          </w:r>
+          <w:r>
+            <w:rPr>
+              <w:noProof/>
+            </w:rPr>
+            <w:fldChar w:fldCharType="begin"/>
+          </w:r>
+          <w:r>
+            <w:rPr>
+              <w:noProof/>
+            </w:rPr>
+            <w:instrText xml:space="preserve"> PAGEREF _Toc129545879 \h </w:instrText>
+          </w:r>
+          <w:r>
+            <w:rPr>
+              <w:noProof/>
+            </w:rPr>
+          </w:r>
+          <w:r>
+            <w:rPr>
+              <w:noProof/>
+            </w:rPr>
+            <w:fldChar w:fldCharType="separate"/>
+          </w:r>
+          <w:r>
+            <w:rPr>
+              <w:noProof/>
+            </w:rPr>
+            <w:t>8</w:t>
+          </w:r>
+          <w:r>
+            <w:rPr>
+              <w:noProof/>
+            </w:rPr>
+            <w:fldChar w:fldCharType="end"/>
+          </w:r>
+        </w:p>
+        <w:p>
+          <w:pPr>
+            <w:pStyle w:val="TOC2"/>
+            <w:tabs>
+              <w:tab w:val="left" w:pos="880"/>
+              <w:tab w:val="right" w:leader="dot" w:pos="9016"/>
+            </w:tabs>
+            <w:rPr>
+              <w:noProof/>
+            </w:rPr>
+          </w:pPr>
+          <w:r>
+            <w:rPr>
+              <w:noProof/>
+              <w:color w:val="BF8F00" w:themeColor="accent4" w:themeShade="BF"/>
+            </w:rPr>
+            <w:t>5.5</w:t>
+          </w:r>
+          <w:r>
+            <w:rPr>
+              <w:noProof/>
+            </w:rPr>
+            <w:tab/>
+          </w:r>
+          <w:r>
+            <w:rPr>
+              <w:noProof/>
+              <w:color w:val="BF8F00" w:themeColor="accent4" w:themeShade="BF"/>
+            </w:rPr>
+            <w:t>Buying and selling stocks</w:t>
+          </w:r>
+          <w:r>
+            <w:rPr>
+              <w:noProof/>
+            </w:rPr>
+            <w:tab/>
+          </w:r>
+          <w:r>
+            <w:rPr>
+              <w:noProof/>
+            </w:rPr>
+            <w:fldChar w:fldCharType="begin"/>
+          </w:r>
+          <w:r>
+            <w:rPr>
+              <w:noProof/>
+            </w:rPr>
+            <w:instrText xml:space="preserve"> PAGEREF _Toc129545880 \h </w:instrText>
+          </w:r>
+          <w:r>
+            <w:rPr>
+              <w:noProof/>
+            </w:rPr>
+          </w:r>
+          <w:r>
+            <w:rPr>
+              <w:noProof/>
+            </w:rPr>
+            <w:fldChar w:fldCharType="separate"/>
+          </w:r>
+          <w:r>
+            <w:rPr>
+              <w:noProof/>
+            </w:rPr>
+            <w:t>8</w:t>
+          </w:r>
+          <w:r>
+            <w:rPr>
+              <w:noProof/>
+            </w:rPr>
+            <w:fldChar w:fldCharType="end"/>
+          </w:r>
+        </w:p>
+        <w:p>
+          <w:pPr>
+            <w:pStyle w:val="TOC1"/>
+            <w:tabs>
+              <w:tab w:val="left" w:pos="440"/>
+              <w:tab w:val="right" w:leader="dot" w:pos="9016"/>
+            </w:tabs>
+            <w:rPr>
+              <w:noProof/>
+            </w:rPr>
+          </w:pPr>
+          <w:r>
+            <w:rPr>
+              <w:noProof/>
+              <w:color w:val="BF8F00" w:themeColor="accent4" w:themeShade="BF"/>
+            </w:rPr>
+            <w:t>6.</w:t>
+          </w:r>
+          <w:r>
+            <w:rPr>
+              <w:noProof/>
+            </w:rPr>
+            <w:tab/>
+          </w:r>
+          <w:r>
+            <w:rPr>
+              <w:noProof/>
+              <w:color w:val="BF8F00" w:themeColor="accent4" w:themeShade="BF"/>
+            </w:rPr>
+            <w:t>Assumptions and restrictions</w:t>
+          </w:r>
+          <w:r>
+            <w:rPr>
+              <w:noProof/>
+            </w:rPr>
+            <w:tab/>
+          </w:r>
+          <w:r>
+            <w:rPr>
+              <w:noProof/>
+            </w:rPr>
+            <w:fldChar w:fldCharType="begin"/>
+          </w:r>
+          <w:r>
+            <w:rPr>
+              <w:noProof/>
+            </w:rPr>
+            <w:instrText xml:space="preserve"> PAGEREF _Toc129545881 \h </w:instrText>
+          </w:r>
+          <w:r>
+            <w:rPr>
+              <w:noProof/>
+            </w:rPr>
+          </w:r>
+          <w:r>
+            <w:rPr>
+              <w:noProof/>
+            </w:rPr>
+            <w:fldChar w:fldCharType="separate"/>
+          </w:r>
+          <w:r>
+            <w:rPr>
+              <w:noProof/>
+            </w:rPr>
+            <w:t>8</w:t>
+          </w:r>
+          <w:r>
+            <w:rPr>
+              <w:noProof/>
+            </w:rPr>
+            <w:fldChar w:fldCharType="end"/>
+          </w:r>
+        </w:p>
+        <w:p>
+          <w:pPr>
+            <w:pStyle w:val="TOC1"/>
+            <w:tabs>
+              <w:tab w:val="left" w:pos="440"/>
+              <w:tab w:val="right" w:leader="dot" w:pos="9016"/>
+            </w:tabs>
+            <w:rPr>
+              <w:noProof/>
+            </w:rPr>
+          </w:pPr>
+          <w:r>
+            <w:rPr>
+              <w:noProof/>
+              <w:color w:val="BF8F00" w:themeColor="accent4" w:themeShade="BF"/>
+            </w:rPr>
+            <w:t>7.</w:t>
+          </w:r>
+          <w:r>
+            <w:rPr>
+              <w:noProof/>
+            </w:rPr>
+            <w:tab/>
+          </w:r>
+          <w:r>
+            <w:rPr>
+              <w:noProof/>
+              <w:color w:val="BF8F00" w:themeColor="accent4" w:themeShade="BF"/>
+            </w:rPr>
+            <w:t>Quality</w:t>
+          </w:r>
+          <w:r>
+            <w:rPr>
+              <w:noProof/>
+            </w:rPr>
+            <w:tab/>
+          </w:r>
+          <w:r>
+            <w:rPr>
+              <w:noProof/>
+            </w:rPr>
+            <w:fldChar w:fldCharType="begin"/>
+          </w:r>
+          <w:r>
+            <w:rPr>
+              <w:noProof/>
+            </w:rPr>
+            <w:instrText xml:space="preserve"> PAGEREF _Toc129545882 \h </w:instrText>
+          </w:r>
+          <w:r>
+            <w:rPr>
+              <w:noProof/>
+            </w:rPr>
+          </w:r>
+          <w:r>
+            <w:rPr>
+              <w:noProof/>
+            </w:rPr>
+            <w:fldChar w:fldCharType="separate"/>
+          </w:r>
+          <w:r>
+            <w:rPr>
+              <w:noProof/>
+            </w:rPr>
+            <w:t>9</w:t>
+          </w:r>
+          <w:r>
+            <w:rPr>
+              <w:noProof/>
+            </w:rPr>
+            <w:fldChar w:fldCharType="end"/>
+          </w:r>
+        </w:p>
+        <w:p>
+          <w:pPr>
+            <w:pStyle w:val="TOC1"/>
+            <w:tabs>
+              <w:tab w:val="left" w:pos="440"/>
+              <w:tab w:val="right" w:leader="dot" w:pos="9016"/>
+            </w:tabs>
+            <w:rPr>
+              <w:noProof/>
+            </w:rPr>
+          </w:pPr>
+          <w:r>
+            <w:rPr>
+              <w:noProof/>
+              <w:color w:val="BF8F00" w:themeColor="accent4" w:themeShade="BF"/>
+            </w:rPr>
+            <w:t>8.</w:t>
+          </w:r>
+          <w:r>
+            <w:rPr>
+              <w:noProof/>
+            </w:rPr>
+            <w:tab/>
+          </w:r>
+          <w:r>
+            <w:rPr>
+              <w:noProof/>
+              <w:color w:val="BF8F00" w:themeColor="accent4" w:themeShade="BF"/>
+            </w:rPr>
+            <w:t>Non-functional requirements</w:t>
+          </w:r>
+          <w:r>
+            <w:rPr>
+              <w:noProof/>
+            </w:rPr>
+            <w:tab/>
+          </w:r>
+          <w:r>
+            <w:rPr>
+              <w:noProof/>
+            </w:rPr>
+            <w:fldChar w:fldCharType="begin"/>
+          </w:r>
+          <w:r>
+            <w:rPr>
+              <w:noProof/>
+            </w:rPr>
+            <w:instrText xml:space="preserve"> PAGEREF _Toc129545883 \h </w:instrText>
+          </w:r>
+          <w:r>
+            <w:rPr>
+              <w:noProof/>
+            </w:rPr>
+          </w:r>
+          <w:r>
+            <w:rPr>
+              <w:noProof/>
+            </w:rPr>
+            <w:fldChar w:fldCharType="separate"/>
+          </w:r>
+          <w:r>
+            <w:rPr>
+              <w:noProof/>
+            </w:rPr>
+            <w:t>9</w:t>
+          </w:r>
+          <w:r>
+            <w:rPr>
+              <w:noProof/>
+            </w:rPr>
+            <w:fldChar w:fldCharType="end"/>
+          </w:r>
+        </w:p>
+        <w:p>
+          <w:pPr>
+            <w:pStyle w:val="TOC2"/>
+            <w:tabs>
+              <w:tab w:val="left" w:pos="880"/>
+              <w:tab w:val="right" w:leader="dot" w:pos="9016"/>
+            </w:tabs>
+            <w:rPr>
+              <w:noProof/>
+            </w:rPr>
+          </w:pPr>
+          <w:r>
+            <w:rPr>
+              <w:noProof/>
+              <w:color w:val="BF8F00" w:themeColor="accent4" w:themeShade="BF"/>
+            </w:rPr>
+            <w:t>8.1</w:t>
+          </w:r>
+          <w:r>
+            <w:rPr>
+              <w:noProof/>
+            </w:rPr>
+            <w:tab/>
+          </w:r>
+          <w:r>
+            <w:rPr>
+              <w:noProof/>
+              <w:color w:val="BF8F00" w:themeColor="accent4" w:themeShade="BF"/>
+            </w:rPr>
+            <w:t>System requirements</w:t>
+          </w:r>
+          <w:r>
+            <w:rPr>
+              <w:noProof/>
+            </w:rPr>
+            <w:tab/>
+          </w:r>
+          <w:r>
+            <w:rPr>
+              <w:noProof/>
+            </w:rPr>
+            <w:fldChar w:fldCharType="begin"/>
+          </w:r>
+          <w:r>
+            <w:rPr>
+              <w:noProof/>
+            </w:rPr>
+            <w:instrText xml:space="preserve"> PAGEREF _Toc129545884 \h </w:instrText>
+          </w:r>
+          <w:r>
+            <w:rPr>
+              <w:noProof/>
+            </w:rPr>
+          </w:r>
+          <w:r>
+            <w:rPr>
+              <w:noProof/>
+            </w:rPr>
+            <w:fldChar w:fldCharType="separate"/>
+          </w:r>
+          <w:r>
+            <w:rPr>
+              <w:noProof/>
+            </w:rPr>
+            <w:t>9</w:t>
+          </w:r>
+          <w:r>
+            <w:rPr>
+              <w:noProof/>
+            </w:rPr>
+            <w:fldChar w:fldCharType="end"/>
+          </w:r>
+        </w:p>
+        <w:p>
+          <w:pPr>
+            <w:pStyle w:val="TOC2"/>
+            <w:tabs>
+              <w:tab w:val="left" w:pos="880"/>
+              <w:tab w:val="right" w:leader="dot" w:pos="9016"/>
+            </w:tabs>
+            <w:rPr>
+              <w:noProof/>
+            </w:rPr>
+          </w:pPr>
+          <w:r>
+            <w:rPr>
+              <w:noProof/>
+              <w:color w:val="BF8F00" w:themeColor="accent4" w:themeShade="BF"/>
+            </w:rPr>
+            <w:t>8.2</w:t>
+          </w:r>
+          <w:r>
+            <w:rPr>
+              <w:noProof/>
+            </w:rPr>
+            <w:tab/>
+          </w:r>
+          <w:r>
+            <w:rPr>
+              <w:noProof/>
+              <w:color w:val="BF8F00" w:themeColor="accent4" w:themeShade="BF"/>
+            </w:rPr>
+            <w:t>Other requirements</w:t>
+          </w:r>
+          <w:r>
+            <w:rPr>
+              <w:noProof/>
+            </w:rPr>
+            <w:tab/>
+          </w:r>
+          <w:r>
+            <w:rPr>
+              <w:noProof/>
+            </w:rPr>
+            <w:fldChar w:fldCharType="begin"/>
+          </w:r>
+          <w:r>
+            <w:rPr>
+              <w:noProof/>
+            </w:rPr>
+            <w:instrText xml:space="preserve"> PAGEREF _Toc129545885 \h </w:instrText>
+          </w:r>
+          <w:r>
+            <w:rPr>
+              <w:noProof/>
+            </w:rPr>
+          </w:r>
+          <w:r>
+            <w:rPr>
+              <w:noProof/>
+            </w:rPr>
+            <w:fldChar w:fldCharType="separate"/>
+          </w:r>
+          <w:r>
+            <w:rPr>
+              <w:noProof/>
+            </w:rPr>
+            <w:t>9</w:t>
+          </w:r>
+          <w:r>
+            <w:rPr>
+              <w:noProof/>
+            </w:rPr>
+            <w:fldChar w:fldCharType="end"/>
+          </w:r>
+        </w:p>
+        <w:p>
+          <w:pPr>
+            <w:pStyle w:val="TOC1"/>
+            <w:tabs>
+              <w:tab w:val="left" w:pos="440"/>
+              <w:tab w:val="right" w:leader="dot" w:pos="9016"/>
+            </w:tabs>
+            <w:rPr>
+              <w:noProof/>
+            </w:rPr>
+          </w:pPr>
+          <w:r>
+            <w:rPr>
+              <w:noProof/>
+              <w:color w:val="BF8F00" w:themeColor="accent4" w:themeShade="BF"/>
+            </w:rPr>
+            <w:t>9.</w:t>
+          </w:r>
+          <w:r>
+            <w:rPr>
+              <w:noProof/>
+            </w:rPr>
+            <w:tab/>
+          </w:r>
+          <w:r>
+            <w:rPr>
+              <w:noProof/>
+              <w:color w:val="BF8F00" w:themeColor="accent4" w:themeShade="BF"/>
+            </w:rPr>
+            <w:t>User documentation requirements</w:t>
+          </w:r>
+          <w:r>
+            <w:rPr>
+              <w:noProof/>
+            </w:rPr>
+            <w:tab/>
+          </w:r>
+          <w:r>
+            <w:rPr>
+              <w:noProof/>
+            </w:rPr>
+            <w:fldChar w:fldCharType="begin"/>
+          </w:r>
+          <w:r>
+            <w:rPr>
+              <w:noProof/>
+            </w:rPr>
+            <w:instrText xml:space="preserve"> PAGEREF _Toc129545886 \h </w:instrText>
+          </w:r>
+          <w:r>
+            <w:rPr>
+              <w:noProof/>
+            </w:rPr>
+          </w:r>
+          <w:r>
+            <w:rPr>
+              <w:noProof/>
+            </w:rPr>
+            <w:fldChar w:fldCharType="separate"/>
+          </w:r>
+          <w:r>
+            <w:rPr>
+              <w:noProof/>
+            </w:rPr>
+            <w:t>9</w:t>
+          </w:r>
+          <w:r>
+            <w:rPr>
+              <w:noProof/>
+            </w:rPr>
+            <w:fldChar w:fldCharType="end"/>
+          </w:r>
+        </w:p>
+        <w:p>
+          <w:pPr>
+            <w:pStyle w:val="TOC2"/>
+            <w:tabs>
+              <w:tab w:val="left" w:pos="880"/>
+              <w:tab w:val="right" w:leader="dot" w:pos="9016"/>
+            </w:tabs>
+            <w:rPr>
+              <w:noProof/>
+            </w:rPr>
+          </w:pPr>
+          <w:r>
+            <w:rPr>
+              <w:noProof/>
+              <w:color w:val="BF8F00" w:themeColor="accent4" w:themeShade="BF"/>
+            </w:rPr>
+            <w:t>9.1</w:t>
+          </w:r>
+          <w:r>
+            <w:rPr>
+              <w:noProof/>
+            </w:rPr>
+            <w:tab/>
+          </w:r>
+          <w:r>
+            <w:rPr>
+              <w:noProof/>
+              <w:color w:val="BF8F00" w:themeColor="accent4" w:themeShade="BF"/>
+            </w:rPr>
+            <w:t>Instructions for using the web application</w:t>
+          </w:r>
+          <w:r>
+            <w:rPr>
+              <w:noProof/>
+            </w:rPr>
+            <w:tab/>
+          </w:r>
+          <w:r>
+            <w:rPr>
+              <w:noProof/>
+            </w:rPr>
+            <w:fldChar w:fldCharType="begin"/>
+          </w:r>
+          <w:r>
+            <w:rPr>
+              <w:noProof/>
+            </w:rPr>
+            <w:instrText xml:space="preserve"> PAGEREF _Toc129545887 \h </w:instrText>
+          </w:r>
+          <w:r>
+            <w:rPr>
+              <w:noProof/>
+            </w:rPr>
+          </w:r>
+          <w:r>
+            <w:rPr>
+              <w:noProof/>
+            </w:rPr>
+            <w:fldChar w:fldCharType="separate"/>
+          </w:r>
+          <w:r>
+            <w:rPr>
+              <w:noProof/>
+            </w:rPr>
+            <w:t>9</w:t>
+          </w:r>
+          <w:r>
+            <w:rPr>
+              <w:noProof/>
+            </w:rPr>
+            <w:fldChar w:fldCharType="end"/>
+          </w:r>
+        </w:p>
+        <w:p>
+          <w:pPr>
+            <w:pStyle w:val="TOC2"/>
+            <w:tabs>
+              <w:tab w:val="left" w:pos="880"/>
+              <w:tab w:val="right" w:leader="dot" w:pos="9016"/>
+            </w:tabs>
+            <w:rPr>
+              <w:noProof/>
+            </w:rPr>
+          </w:pPr>
+          <w:r>
+            <w:rPr>
+              <w:noProof/>
+              <w:color w:val="BF8F00" w:themeColor="accent4" w:themeShade="BF"/>
+            </w:rPr>
+            <w:t>9.2</w:t>
+          </w:r>
+          <w:r>
+            <w:rPr>
+              <w:noProof/>
+            </w:rPr>
+            <w:tab/>
+          </w:r>
+          <w:r>
+            <w:rPr>
+              <w:noProof/>
+              <w:color w:val="BF8F00" w:themeColor="accent4" w:themeShade="BF"/>
+            </w:rPr>
+            <w:t>Labeling</w:t>
+          </w:r>
+          <w:r>
+            <w:rPr>
+              <w:noProof/>
+            </w:rPr>
+            <w:tab/>
+          </w:r>
+          <w:r>
+            <w:rPr>
+              <w:noProof/>
+            </w:rPr>
+            <w:fldChar w:fldCharType="begin"/>
+          </w:r>
+          <w:r>
+            <w:rPr>
+              <w:noProof/>
+            </w:rPr>
+            <w:instrText xml:space="preserve"> PAGEREF _Toc129545888 \h </w:instrText>
+          </w:r>
+          <w:r>
+            <w:rPr>
+              <w:noProof/>
+            </w:rPr>
+          </w:r>
+          <w:r>
+            <w:rPr>
+              <w:noProof/>
+            </w:rPr>
+            <w:fldChar w:fldCharType="separate"/>
+          </w:r>
+          <w:r>
+            <w:rPr>
+              <w:noProof/>
+            </w:rPr>
+            <w:t>9</w:t>
+          </w:r>
+          <w:r>
+            <w:rPr>
+              <w:noProof/>
+            </w:rPr>
+            <w:fldChar w:fldCharType="end"/>
+          </w:r>
+        </w:p>
+        <w:p>
+          <w:pPr>
+            <w:pStyle w:val="TOC1"/>
+            <w:tabs>
+              <w:tab w:val="left" w:pos="660"/>
+              <w:tab w:val="right" w:leader="dot" w:pos="9016"/>
+            </w:tabs>
+            <w:rPr>
+              <w:noProof/>
+            </w:rPr>
+          </w:pPr>
+          <w:r>
+            <w:rPr>
+              <w:noProof/>
+              <w:color w:val="BF8F00" w:themeColor="accent4" w:themeShade="BF"/>
+            </w:rPr>
+            <w:t>10.</w:t>
+          </w:r>
+          <w:r>
+            <w:rPr>
+              <w:noProof/>
+            </w:rPr>
+            <w:tab/>
+          </w:r>
+          <w:r>
+            <w:rPr>
+              <w:noProof/>
+              <w:color w:val="BF8F00" w:themeColor="accent4" w:themeShade="BF"/>
+            </w:rPr>
+            <w:t>Plan and priorities</w:t>
+          </w:r>
+          <w:r>
+            <w:rPr>
+              <w:noProof/>
+            </w:rPr>
+            <w:tab/>
+          </w:r>
+          <w:r>
+            <w:rPr>
+              <w:noProof/>
+            </w:rPr>
+            <w:fldChar w:fldCharType="begin"/>
+          </w:r>
+          <w:r>
+            <w:rPr>
+              <w:noProof/>
+            </w:rPr>
+            <w:instrText xml:space="preserve"> PAGEREF _Toc129545889 \h </w:instrText>
+          </w:r>
+          <w:r>
+            <w:rPr>
+              <w:noProof/>
+            </w:rPr>
+          </w:r>
+          <w:r>
+            <w:rPr>
+              <w:noProof/>
+            </w:rPr>
+            <w:fldChar w:fldCharType="separate"/>
+          </w:r>
+          <w:r>
+            <w:rPr>
+              <w:noProof/>
+            </w:rPr>
+            <w:t>10</w:t>
           </w:r>
           <w:r>
             <w:rPr>
@@ -2121,140 +3130,19 @@
     </w:p>
     <w:p>
       <w:pPr>
-        <w:spacing w:after="0"/>
-        <w:rPr>
-          <w:color w:val="A6A6A6" w:themeColor="background1" w:themeShade="A6"/>
-        </w:rPr>
-      </w:pPr>
-    </w:p>
-    <w:p>
-      <w:pPr>
-        <w:spacing w:after="0"/>
-        <w:rPr>
-          <w:color w:val="A6A6A6" w:themeColor="background1" w:themeShade="A6"/>
-        </w:rPr>
-      </w:pPr>
-    </w:p>
-    <w:p>
-      <w:pPr>
-        <w:spacing w:after="0"/>
-        <w:rPr>
-          <w:color w:val="A6A6A6" w:themeColor="background1" w:themeShade="A6"/>
-        </w:rPr>
-      </w:pPr>
-    </w:p>
-    <w:p>
-      <w:pPr>
-        <w:spacing w:after="0"/>
-        <w:rPr>
-          <w:color w:val="A6A6A6" w:themeColor="background1" w:themeShade="A6"/>
-        </w:rPr>
-      </w:pPr>
-    </w:p>
-    <w:p>
-      <w:pPr>
-        <w:spacing w:after="0"/>
-        <w:rPr>
-          <w:color w:val="A6A6A6" w:themeColor="background1" w:themeShade="A6"/>
-        </w:rPr>
-      </w:pPr>
-    </w:p>
-    <w:p>
-      <w:pPr>
-        <w:spacing w:after="0"/>
-        <w:rPr>
-          <w:color w:val="A6A6A6" w:themeColor="background1" w:themeShade="A6"/>
-        </w:rPr>
-      </w:pPr>
-    </w:p>
-    <w:p>
-      <w:pPr>
-        <w:spacing w:after="0"/>
-        <w:rPr>
-          <w:color w:val="A6A6A6" w:themeColor="background1" w:themeShade="A6"/>
-        </w:rPr>
-      </w:pPr>
-    </w:p>
-    <w:p>
-      <w:pPr>
-        <w:spacing w:after="0"/>
-        <w:rPr>
-          <w:color w:val="A6A6A6" w:themeColor="background1" w:themeShade="A6"/>
-        </w:rPr>
-      </w:pPr>
-    </w:p>
-    <w:p>
-      <w:pPr>
-        <w:spacing w:after="0"/>
-        <w:rPr>
-          <w:color w:val="A6A6A6" w:themeColor="background1" w:themeShade="A6"/>
-        </w:rPr>
-      </w:pPr>
-    </w:p>
-    <w:p>
-      <w:pPr>
-        <w:spacing w:after="0"/>
-        <w:rPr>
-          <w:color w:val="A6A6A6" w:themeColor="background1" w:themeShade="A6"/>
-        </w:rPr>
-      </w:pPr>
-    </w:p>
-    <w:p>
-      <w:pPr>
-        <w:spacing w:after="0"/>
-        <w:rPr>
-          <w:color w:val="A6A6A6" w:themeColor="background1" w:themeShade="A6"/>
-        </w:rPr>
-      </w:pPr>
-    </w:p>
-    <w:p>
-      <w:pPr>
-        <w:spacing w:after="0"/>
-        <w:rPr>
-          <w:color w:val="A6A6A6" w:themeColor="background1" w:themeShade="A6"/>
-        </w:rPr>
-      </w:pPr>
-    </w:p>
-    <w:p>
-      <w:pPr>
-        <w:spacing w:after="0"/>
-        <w:rPr>
-          <w:color w:val="A6A6A6" w:themeColor="background1" w:themeShade="A6"/>
-        </w:rPr>
-      </w:pPr>
-    </w:p>
-    <w:p>
-      <w:pPr>
-        <w:spacing w:after="0"/>
-        <w:rPr>
-          <w:color w:val="A6A6A6" w:themeColor="background1" w:themeShade="A6"/>
-        </w:rPr>
-      </w:pPr>
-    </w:p>
-    <w:p>
-      <w:pPr>
-        <w:spacing w:after="0"/>
-        <w:rPr>
-          <w:color w:val="A6A6A6" w:themeColor="background1" w:themeShade="A6"/>
-        </w:rPr>
-      </w:pPr>
-    </w:p>
-    <w:p>
-      <w:pPr>
         <w:pStyle w:val="Heading1"/>
         <w:rPr>
           <w:color w:val="BF8F00" w:themeColor="accent4" w:themeShade="BF"/>
         </w:rPr>
       </w:pPr>
-      <w:bookmarkStart w:id="2" w:name="_Toc129512309"/>
+      <w:bookmarkStart w:id="0" w:name="_Toc129545862"/>
       <w:r>
         <w:rPr>
           <w:color w:val="BF8F00" w:themeColor="accent4" w:themeShade="BF"/>
         </w:rPr>
-        <w:lastRenderedPageBreak/>
         <w:t>History of changes</w:t>
       </w:r>
-      <w:bookmarkEnd w:id="2"/>
+      <w:bookmarkEnd w:id="0"/>
     </w:p>
     <w:p/>
     <w:tbl>
@@ -2266,8 +3154,8 @@
       <w:tblGrid>
         <w:gridCol w:w="1368"/>
         <w:gridCol w:w="1709"/>
-        <w:gridCol w:w="3864"/>
-        <w:gridCol w:w="1985"/>
+        <w:gridCol w:w="3439"/>
+        <w:gridCol w:w="2410"/>
       </w:tblGrid>
       <w:tr>
         <w:trPr>
@@ -2304,7 +3192,7 @@
         </w:tc>
         <w:tc>
           <w:tcPr>
-            <w:tcW w:w="3864" w:type="dxa"/>
+            <w:tcW w:w="3439" w:type="dxa"/>
           </w:tcPr>
           <w:p>
             <w:pPr>
@@ -2318,7 +3206,7 @@
         </w:tc>
         <w:tc>
           <w:tcPr>
-            <w:tcW w:w="1985" w:type="dxa"/>
+            <w:tcW w:w="2410" w:type="dxa"/>
           </w:tcPr>
           <w:p>
             <w:pPr>
@@ -2366,7 +3254,7 @@
         </w:tc>
         <w:tc>
           <w:tcPr>
-            <w:tcW w:w="3864" w:type="dxa"/>
+            <w:tcW w:w="3439" w:type="dxa"/>
           </w:tcPr>
           <w:p>
             <w:pPr>
@@ -2380,7 +3268,7 @@
         </w:tc>
         <w:tc>
           <w:tcPr>
-            <w:tcW w:w="1985" w:type="dxa"/>
+            <w:tcW w:w="2410" w:type="dxa"/>
           </w:tcPr>
           <w:p>
             <w:pPr>
@@ -2392,6 +3280,9 @@
             </w:pPr>
             <w:r>
               <w:t>Andrej Dujović</w:t>
+            </w:r>
+            <w:r>
+              <w:t>, Aleksandar Radenković</w:t>
             </w:r>
           </w:p>
         </w:tc>
@@ -2424,7 +3315,7 @@
         </w:tc>
         <w:tc>
           <w:tcPr>
-            <w:tcW w:w="3864" w:type="dxa"/>
+            <w:tcW w:w="3439" w:type="dxa"/>
           </w:tcPr>
           <w:p>
             <w:pPr>
@@ -2435,7 +3326,7 @@
         </w:tc>
         <w:tc>
           <w:tcPr>
-            <w:tcW w:w="1985" w:type="dxa"/>
+            <w:tcW w:w="2410" w:type="dxa"/>
           </w:tcPr>
           <w:p>
             <w:pPr>
@@ -2474,7 +3365,7 @@
         </w:tc>
         <w:tc>
           <w:tcPr>
-            <w:tcW w:w="3864" w:type="dxa"/>
+            <w:tcW w:w="3439" w:type="dxa"/>
           </w:tcPr>
           <w:p>
             <w:pPr>
@@ -2485,7 +3376,7 @@
         </w:tc>
         <w:tc>
           <w:tcPr>
-            <w:tcW w:w="1985" w:type="dxa"/>
+            <w:tcW w:w="2410" w:type="dxa"/>
           </w:tcPr>
           <w:p>
             <w:pPr>
@@ -2523,7 +3414,7 @@
         </w:tc>
         <w:tc>
           <w:tcPr>
-            <w:tcW w:w="3864" w:type="dxa"/>
+            <w:tcW w:w="3439" w:type="dxa"/>
           </w:tcPr>
           <w:p>
             <w:pPr>
@@ -2534,7 +3425,7 @@
         </w:tc>
         <w:tc>
           <w:tcPr>
-            <w:tcW w:w="1985" w:type="dxa"/>
+            <w:tcW w:w="2410" w:type="dxa"/>
           </w:tcPr>
           <w:p>
             <w:pPr>
@@ -2573,7 +3464,7 @@
         </w:tc>
         <w:tc>
           <w:tcPr>
-            <w:tcW w:w="3864" w:type="dxa"/>
+            <w:tcW w:w="3439" w:type="dxa"/>
           </w:tcPr>
           <w:p>
             <w:pPr>
@@ -2584,7 +3475,7 @@
         </w:tc>
         <w:tc>
           <w:tcPr>
-            <w:tcW w:w="1985" w:type="dxa"/>
+            <w:tcW w:w="2410" w:type="dxa"/>
           </w:tcPr>
           <w:p>
             <w:pPr>
@@ -2622,7 +3513,7 @@
         </w:tc>
         <w:tc>
           <w:tcPr>
-            <w:tcW w:w="3864" w:type="dxa"/>
+            <w:tcW w:w="3439" w:type="dxa"/>
           </w:tcPr>
           <w:p>
             <w:pPr>
@@ -2633,7 +3524,7 @@
         </w:tc>
         <w:tc>
           <w:tcPr>
-            <w:tcW w:w="1985" w:type="dxa"/>
+            <w:tcW w:w="2410" w:type="dxa"/>
           </w:tcPr>
           <w:p>
             <w:pPr>
@@ -2672,7 +3563,7 @@
         </w:tc>
         <w:tc>
           <w:tcPr>
-            <w:tcW w:w="3864" w:type="dxa"/>
+            <w:tcW w:w="3439" w:type="dxa"/>
           </w:tcPr>
           <w:p>
             <w:pPr>
@@ -2683,7 +3574,7 @@
         </w:tc>
         <w:tc>
           <w:tcPr>
-            <w:tcW w:w="1985" w:type="dxa"/>
+            <w:tcW w:w="2410" w:type="dxa"/>
           </w:tcPr>
           <w:p>
             <w:pPr>
@@ -2791,6 +3682,14 @@
     </w:p>
     <w:p>
       <w:pPr>
+        <w:rPr>
+          <w:sz w:val="24"/>
+          <w:szCs w:val="24"/>
+        </w:rPr>
+      </w:pPr>
+    </w:p>
+    <w:p>
+      <w:pPr>
         <w:pStyle w:val="Heading1"/>
         <w:numPr>
           <w:ilvl w:val="0"/>
@@ -2803,7 +3702,7 @@
           <w:szCs w:val="36"/>
         </w:rPr>
       </w:pPr>
-      <w:bookmarkStart w:id="3" w:name="_Toc129512310"/>
+      <w:bookmarkStart w:id="1" w:name="_Toc129545863"/>
       <w:r>
         <w:rPr>
           <w:color w:val="BF8F00" w:themeColor="accent4" w:themeShade="BF"/>
@@ -2812,7 +3711,7 @@
         </w:rPr>
         <w:t>Introduction</w:t>
       </w:r>
-      <w:bookmarkEnd w:id="3"/>
+      <w:bookmarkEnd w:id="1"/>
     </w:p>
     <w:p>
       <w:pPr>
@@ -2824,20 +3723,16 @@
         <w:spacing w:line="360" w:lineRule="auto"/>
         <w:rPr>
           <w:color w:val="BF8F00" w:themeColor="accent4" w:themeShade="BF"/>
-          <w:sz w:val="28"/>
-          <w:szCs w:val="28"/>
-        </w:rPr>
-      </w:pPr>
-      <w:bookmarkStart w:id="4" w:name="_Toc129512311"/>
+        </w:rPr>
+      </w:pPr>
+      <w:bookmarkStart w:id="2" w:name="_Toc129545864"/>
       <w:r>
         <w:rPr>
           <w:color w:val="BF8F00" w:themeColor="accent4" w:themeShade="BF"/>
-          <w:sz w:val="28"/>
-          <w:szCs w:val="28"/>
         </w:rPr>
         <w:t>Summary</w:t>
       </w:r>
-      <w:bookmarkEnd w:id="4"/>
+      <w:bookmarkEnd w:id="2"/>
     </w:p>
     <w:p>
       <w:pPr>
@@ -2961,36 +3856,28 @@
           <w:shd w:val="clear" w:color="auto" w:fill="F5F5F5"/>
         </w:rPr>
       </w:pPr>
-      <w:bookmarkStart w:id="5" w:name="_Toc129512312"/>
+      <w:bookmarkStart w:id="3" w:name="_Toc129545865"/>
+      <w:commentRangeStart w:id="4"/>
       <w:r>
         <w:rPr>
           <w:color w:val="BF8F00" w:themeColor="accent4" w:themeShade="BF"/>
           <w:shd w:val="clear" w:color="auto" w:fill="F5F5F5"/>
         </w:rPr>
-        <w:t xml:space="preserve">Purpose of the document, and target </w:t>
-      </w:r>
-      <w:commentRangeStart w:id="6"/>
-      <w:r>
-        <w:rPr>
-          <w:color w:val="BF8F00" w:themeColor="accent4" w:themeShade="BF"/>
-          <w:shd w:val="clear" w:color="auto" w:fill="F5F5F5"/>
-        </w:rPr>
-        <w:t>group</w:t>
-      </w:r>
-      <w:bookmarkEnd w:id="5"/>
-      <w:commentRangeEnd w:id="6"/>
+        <w:t>Purpose of the document, and target group</w:t>
+      </w:r>
+      <w:bookmarkEnd w:id="3"/>
+      <w:commentRangeEnd w:id="4"/>
       <w:r>
         <w:rPr>
           <w:rStyle w:val="CommentReference"/>
           <w:rFonts w:asciiTheme="minorHAnsi" w:eastAsiaTheme="minorEastAsia" w:hAnsiTheme="minorHAnsi" w:cstheme="minorBidi"/>
           <w:color w:val="auto"/>
         </w:rPr>
-        <w:commentReference w:id="6"/>
-      </w:r>
-    </w:p>
-    <w:p>
-      <w:pPr>
-        <w:pStyle w:val="ListParagraph"/>
+        <w:commentReference w:id="4"/>
+      </w:r>
+    </w:p>
+    <w:p>
+      <w:pPr>
         <w:spacing w:line="360" w:lineRule="auto"/>
         <w:ind w:left="1110"/>
         <w:rPr>
@@ -2998,65 +3885,13 @@
           <w:szCs w:val="28"/>
         </w:rPr>
       </w:pPr>
-      <w:commentRangeStart w:id="7"/>
-      <w:r>
-        <w:rPr>
-          <w:sz w:val="28"/>
-          <w:szCs w:val="28"/>
-        </w:rPr>
-        <w:t>The</w:t>
-      </w:r>
-      <w:r>
-        <w:rPr>
-          <w:sz w:val="28"/>
-          <w:szCs w:val="28"/>
-        </w:rPr>
-        <w:t xml:space="preserve"> purpose of this document is to describe the functionalities of the application, categories of users that will exist in the system, technologies used, </w:t>
-      </w:r>
-      <w:r>
-        <w:rPr>
-          <w:sz w:val="28"/>
-          <w:szCs w:val="28"/>
-        </w:rPr>
-        <w:t>system limitations</w:t>
-      </w:r>
-      <w:r>
-        <w:rPr>
-          <w:sz w:val="28"/>
-          <w:szCs w:val="28"/>
-        </w:rPr>
-        <w:t xml:space="preserve"> and the future </w:t>
-      </w:r>
-      <w:r>
-        <w:rPr>
-          <w:sz w:val="28"/>
-          <w:szCs w:val="28"/>
-        </w:rPr>
-        <w:t>development of the application</w:t>
-      </w:r>
-      <w:r>
-        <w:rPr>
-          <w:sz w:val="28"/>
-          <w:szCs w:val="28"/>
-        </w:rPr>
-        <w:t>.</w:t>
-      </w:r>
-      <w:commentRangeEnd w:id="7"/>
-      <w:r>
-        <w:rPr>
-          <w:rStyle w:val="CommentReference"/>
-        </w:rPr>
-        <w:commentReference w:id="7"/>
-      </w:r>
-    </w:p>
-    <w:p>
-      <w:pPr>
-        <w:spacing w:line="360" w:lineRule="auto"/>
-        <w:rPr>
-          <w:sz w:val="28"/>
-          <w:szCs w:val="28"/>
-        </w:rPr>
-      </w:pPr>
+      <w:r>
+        <w:rPr>
+          <w:sz w:val="28"/>
+          <w:szCs w:val="28"/>
+        </w:rPr>
+        <w:t>The principle aim of this document is to present and explain the functionalities of the application, distinct user roles within the system, employed technologies, system limitations and future development of the application.</w:t>
+      </w:r>
     </w:p>
     <w:p>
       <w:pPr>
@@ -3072,7 +3907,7 @@
           <w:szCs w:val="36"/>
         </w:rPr>
       </w:pPr>
-      <w:bookmarkStart w:id="8" w:name="_Toc129512313"/>
+      <w:bookmarkStart w:id="5" w:name="_Toc129545866"/>
       <w:r>
         <w:rPr>
           <w:color w:val="BF8F00" w:themeColor="accent4" w:themeShade="BF"/>
@@ -3089,7 +3924,7 @@
         </w:rPr>
         <w:t xml:space="preserve"> of the problem</w:t>
       </w:r>
-      <w:bookmarkEnd w:id="8"/>
+      <w:bookmarkEnd w:id="5"/>
     </w:p>
     <w:p>
       <w:pPr>
@@ -3100,35 +3935,63 @@
           <w:szCs w:val="28"/>
         </w:rPr>
       </w:pPr>
-      <w:commentRangeStart w:id="9"/>
-      <w:r>
-        <w:rPr>
-          <w:sz w:val="28"/>
-          <w:szCs w:val="28"/>
-        </w:rPr>
-        <w:t>Looking</w:t>
-      </w:r>
-      <w:r>
-        <w:rPr>
-          <w:sz w:val="28"/>
-          <w:szCs w:val="28"/>
-        </w:rPr>
-        <w:t xml:space="preserve"> at the current stock exchange programs/applications we found a big problem that all of them have, and that problem is a bad user experience for new users that are not professionals in stock management. Our web application “GoldenView” would solve that problem with its simple interface but</w:t>
-      </w:r>
-      <w:r>
-        <w:rPr>
-          <w:sz w:val="28"/>
-          <w:szCs w:val="28"/>
-        </w:rPr>
-        <w:t xml:space="preserve"> also keeping the broad number of tools that other applications that already exist have. In that way even novice users that are not familiar with stock exchange can enter the market and start exploring, learning and trading.</w:t>
-      </w:r>
-      <w:commentRangeEnd w:id="9"/>
-      <w:r>
-        <w:rPr>
-          <w:rStyle w:val="CommentReference"/>
-        </w:rPr>
-        <w:commentReference w:id="9"/>
-      </w:r>
+      <w:r>
+        <w:rPr>
+          <w:sz w:val="28"/>
+          <w:szCs w:val="28"/>
+        </w:rPr>
+        <w:t>Having reviewed the current stock exchange programs/applications we have identified a significant issue common to all of them - non user-friendly interface which results in a steep learning curve for beginners. The “GoldenView” would resolve this issue with its intuitive interface while preserving some of the most significant features in existing programs. This would enable users with little to no prior experience to enter the world of finance with ease.</w:t>
+      </w:r>
+    </w:p>
+    <w:p>
+      <w:pPr>
+        <w:pStyle w:val="ListParagraph"/>
+        <w:spacing w:line="360" w:lineRule="auto"/>
+        <w:rPr>
+          <w:sz w:val="28"/>
+          <w:szCs w:val="28"/>
+        </w:rPr>
+      </w:pPr>
+    </w:p>
+    <w:p>
+      <w:pPr>
+        <w:pStyle w:val="ListParagraph"/>
+        <w:spacing w:line="360" w:lineRule="auto"/>
+        <w:rPr>
+          <w:sz w:val="28"/>
+          <w:szCs w:val="28"/>
+        </w:rPr>
+      </w:pPr>
+    </w:p>
+    <w:p>
+      <w:pPr>
+        <w:pStyle w:val="ListParagraph"/>
+        <w:spacing w:line="360" w:lineRule="auto"/>
+        <w:rPr>
+          <w:sz w:val="28"/>
+          <w:szCs w:val="28"/>
+        </w:rPr>
+      </w:pPr>
+    </w:p>
+    <w:p>
+      <w:pPr>
+        <w:pStyle w:val="ListParagraph"/>
+        <w:spacing w:line="360" w:lineRule="auto"/>
+        <w:rPr>
+          <w:sz w:val="28"/>
+          <w:szCs w:val="28"/>
+        </w:rPr>
+      </w:pPr>
+    </w:p>
+    <w:p>
+      <w:pPr>
+        <w:pStyle w:val="ListParagraph"/>
+        <w:spacing w:line="360" w:lineRule="auto"/>
+        <w:rPr>
+          <w:sz w:val="28"/>
+          <w:szCs w:val="28"/>
+        </w:rPr>
+      </w:pPr>
     </w:p>
     <w:p>
       <w:pPr>
@@ -3154,7 +4017,7 @@
           <w:szCs w:val="36"/>
         </w:rPr>
       </w:pPr>
-      <w:bookmarkStart w:id="10" w:name="_Toc129512314"/>
+      <w:bookmarkStart w:id="6" w:name="_Toc129545867"/>
       <w:r>
         <w:rPr>
           <w:color w:val="BF8F00" w:themeColor="accent4" w:themeShade="BF"/>
@@ -3163,66 +4026,55 @@
         </w:rPr>
         <w:t>Categories of users</w:t>
       </w:r>
-      <w:bookmarkEnd w:id="10"/>
+      <w:bookmarkEnd w:id="6"/>
+      <w:r>
+        <w:rPr>
+          <w:color w:val="BF8F00" w:themeColor="accent4" w:themeShade="BF"/>
+          <w:sz w:val="36"/>
+          <w:szCs w:val="36"/>
+        </w:rPr>
+        <w:t xml:space="preserve"> </w:t>
+      </w:r>
     </w:p>
     <w:p>
       <w:pPr>
         <w:spacing w:line="360" w:lineRule="auto"/>
         <w:ind w:left="720"/>
         <w:rPr>
-          <w:sz w:val="28"/>
-          <w:szCs w:val="28"/>
-        </w:rPr>
-      </w:pPr>
-      <w:commentRangeStart w:id="11"/>
-      <w:r>
-        <w:rPr>
-          <w:sz w:val="28"/>
-          <w:szCs w:val="28"/>
-        </w:rPr>
-        <w:t xml:space="preserve">Our system has </w:t>
-      </w:r>
-      <w:r>
-        <w:rPr>
-          <w:sz w:val="28"/>
-          <w:szCs w:val="28"/>
-        </w:rPr>
-        <w:t>4</w:t>
-      </w:r>
-      <w:r>
-        <w:rPr>
-          <w:sz w:val="28"/>
-          <w:szCs w:val="28"/>
-        </w:rPr>
-        <w:t xml:space="preserve"> types of users for now: </w:t>
-      </w:r>
-      <w:r>
-        <w:rPr>
-          <w:sz w:val="28"/>
-          <w:szCs w:val="28"/>
-        </w:rPr>
-        <w:t xml:space="preserve">Guests, Basic users, </w:t>
-      </w:r>
-      <w:r>
-        <w:rPr>
-          <w:sz w:val="28"/>
-          <w:szCs w:val="28"/>
-        </w:rPr>
-        <w:t xml:space="preserve">Brokers, </w:t>
-      </w:r>
-      <w:r>
-        <w:rPr>
-          <w:sz w:val="28"/>
-          <w:szCs w:val="28"/>
-        </w:rPr>
-        <w:t>Administrators.</w:t>
-      </w:r>
-      <w:commentRangeEnd w:id="11"/>
+          <w:rFonts w:asciiTheme="majorHAnsi" w:eastAsiaTheme="majorEastAsia" w:hAnsiTheme="majorHAnsi" w:cstheme="majorBidi"/>
+          <w:color w:val="BF8F00" w:themeColor="accent4" w:themeShade="BF"/>
+          <w:sz w:val="44"/>
+          <w:szCs w:val="44"/>
+        </w:rPr>
+      </w:pPr>
+      <w:r>
+        <w:rPr>
+          <w:sz w:val="28"/>
+          <w:szCs w:val="28"/>
+        </w:rPr>
+        <w:t xml:space="preserve">The system provides different functionality to users according to their user role. There are four user roles: Guest, Basic user, </w:t>
+      </w:r>
+      <w:commentRangeStart w:id="7"/>
+      <w:r>
+        <w:rPr>
+          <w:sz w:val="28"/>
+          <w:szCs w:val="28"/>
+        </w:rPr>
+        <w:t xml:space="preserve">Broker </w:t>
+      </w:r>
+      <w:commentRangeEnd w:id="7"/>
       <w:r>
         <w:rPr>
           <w:rStyle w:val="CommentReference"/>
         </w:rPr>
-        <w:commentReference w:id="11"/>
+        <w:commentReference w:id="7"/>
+      </w:r>
+      <w:r>
+        <w:rPr>
+          <w:sz w:val="28"/>
+          <w:szCs w:val="28"/>
+        </w:rPr>
+        <w:t>and Administrator.</w:t>
       </w:r>
     </w:p>
     <w:p>
@@ -3234,7 +4086,7 @@
           <w:color w:val="BF8F00" w:themeColor="accent4" w:themeShade="BF"/>
         </w:rPr>
       </w:pPr>
-      <w:bookmarkStart w:id="12" w:name="_Toc129512315"/>
+      <w:bookmarkStart w:id="8" w:name="_Toc129545868"/>
       <w:r>
         <w:rPr>
           <w:color w:val="BF8F00" w:themeColor="accent4" w:themeShade="BF"/>
@@ -3247,7 +4099,7 @@
         </w:rPr>
         <w:t>Guests</w:t>
       </w:r>
-      <w:bookmarkEnd w:id="12"/>
+      <w:bookmarkEnd w:id="8"/>
     </w:p>
     <w:p>
       <w:pPr>
@@ -3258,69 +4110,12 @@
           <w:szCs w:val="28"/>
         </w:rPr>
       </w:pPr>
-      <w:commentRangeStart w:id="13"/>
-      <w:r>
-        <w:rPr>
-          <w:sz w:val="28"/>
-          <w:szCs w:val="28"/>
-        </w:rPr>
-        <w:t>Guests are no</w:t>
-      </w:r>
-      <w:r>
-        <w:rPr>
-          <w:sz w:val="28"/>
-          <w:szCs w:val="28"/>
-        </w:rPr>
-        <w:t>n</w:t>
-      </w:r>
-      <w:r>
-        <w:rPr>
-          <w:sz w:val="28"/>
-          <w:szCs w:val="28"/>
-        </w:rPr>
-        <w:t>-registered</w:t>
-      </w:r>
-      <w:r>
-        <w:rPr>
-          <w:sz w:val="28"/>
-          <w:szCs w:val="28"/>
-        </w:rPr>
-        <w:t xml:space="preserve"> or </w:t>
-      </w:r>
-      <w:r>
-        <w:rPr>
-          <w:sz w:val="28"/>
-          <w:szCs w:val="28"/>
-        </w:rPr>
-        <w:t>not logged-in users that can just view the basic information</w:t>
-      </w:r>
-      <w:r>
-        <w:rPr>
-          <w:sz w:val="28"/>
-          <w:szCs w:val="28"/>
-        </w:rPr>
-        <w:t xml:space="preserve"> </w:t>
-      </w:r>
-      <w:r>
-        <w:rPr>
-          <w:sz w:val="28"/>
-          <w:szCs w:val="28"/>
-        </w:rPr>
-        <w:t>on the home page of the website</w:t>
-      </w:r>
-      <w:r>
-        <w:rPr>
-          <w:sz w:val="28"/>
-          <w:szCs w:val="28"/>
-        </w:rPr>
-        <w:t xml:space="preserve"> (how the web application works, all the features and capabilities, differences between our web application and other already existing solutions)</w:t>
-      </w:r>
-      <w:commentRangeEnd w:id="13"/>
-      <w:r>
-        <w:rPr>
-          <w:rStyle w:val="CommentReference"/>
-        </w:rPr>
-        <w:commentReference w:id="13"/>
+      <w:r>
+        <w:rPr>
+          <w:sz w:val="28"/>
+          <w:szCs w:val="28"/>
+        </w:rPr>
+        <w:t>Guests are non-registered or not logged-in users that can only view the basic information on the home page such as the user manual, features previews, comparison between "GoldenView" and other already existing solutions.</w:t>
       </w:r>
     </w:p>
     <w:p>
@@ -3332,7 +4127,7 @@
           <w:color w:val="BF8F00" w:themeColor="accent4" w:themeShade="BF"/>
         </w:rPr>
       </w:pPr>
-      <w:bookmarkStart w:id="14" w:name="_Toc129512316"/>
+      <w:bookmarkStart w:id="9" w:name="_Toc129545869"/>
       <w:r>
         <w:rPr>
           <w:color w:val="BF8F00" w:themeColor="accent4" w:themeShade="BF"/>
@@ -3351,7 +4146,7 @@
         </w:rPr>
         <w:t>Basic users</w:t>
       </w:r>
-      <w:bookmarkEnd w:id="14"/>
+      <w:bookmarkEnd w:id="9"/>
     </w:p>
     <w:p>
       <w:pPr>
@@ -3386,14 +4181,14 @@
           <w:color w:val="BF8F00" w:themeColor="accent4" w:themeShade="BF"/>
         </w:rPr>
       </w:pPr>
-      <w:bookmarkStart w:id="15" w:name="_Toc129512317"/>
+      <w:bookmarkStart w:id="10" w:name="_Toc129545870"/>
       <w:r>
         <w:rPr>
           <w:color w:val="BF8F00" w:themeColor="accent4" w:themeShade="BF"/>
         </w:rPr>
         <w:t>3.3 Brokers</w:t>
       </w:r>
-      <w:bookmarkEnd w:id="15"/>
+      <w:bookmarkEnd w:id="10"/>
     </w:p>
     <w:p>
       <w:pPr>
@@ -3410,22 +4205,21 @@
           <w:sz w:val="28"/>
           <w:szCs w:val="28"/>
         </w:rPr>
-        <w:t>Brokers are basic users that request to be brokers and are approved by Administrators as official brokers. Once their request is approved, besides the basic user features they also unlock the possibility of helping other basic users with their stock portfolio. They can buy and sell other users’ stocks</w:t>
-      </w:r>
-      <w:commentRangeStart w:id="16"/>
-      <w:r>
-        <w:rPr>
-          <w:sz w:val="28"/>
-          <w:szCs w:val="28"/>
-        </w:rPr>
-        <w:t>, with a goal to help those users profit more.</w:t>
-      </w:r>
-      <w:commentRangeEnd w:id="16"/>
-      <w:r>
-        <w:rPr>
-          <w:rStyle w:val="CommentReference"/>
-        </w:rPr>
-        <w:commentReference w:id="16"/>
+        <w:t xml:space="preserve">Brokers are basic users that request to be brokers and are approved by Administrators as official brokers. Once their request is approved, besides the basic user features they also unlock the possibility of helping other basic users with their stock portfolio. They can buy and sell other users’ stocks, </w:t>
+      </w:r>
+      <w:r>
+        <w:rPr>
+          <w:sz w:val="28"/>
+          <w:szCs w:val="28"/>
+        </w:rPr>
+        <w:t>i</w:t>
+      </w:r>
+      <w:r>
+        <w:rPr>
+          <w:sz w:val="28"/>
+          <w:szCs w:val="28"/>
+        </w:rPr>
+        <w:t>n exchange for a fee that they and basic users agreed upon.</w:t>
       </w:r>
     </w:p>
     <w:p>
@@ -3437,7 +4231,7 @@
           <w:color w:val="BF8F00" w:themeColor="accent4" w:themeShade="BF"/>
         </w:rPr>
       </w:pPr>
-      <w:bookmarkStart w:id="17" w:name="_Toc129512318"/>
+      <w:bookmarkStart w:id="11" w:name="_Toc129545871"/>
       <w:r>
         <w:rPr>
           <w:color w:val="BF8F00" w:themeColor="accent4" w:themeShade="BF"/>
@@ -3451,7 +4245,7 @@
         </w:rPr>
         <w:t>Administrators</w:t>
       </w:r>
-      <w:bookmarkEnd w:id="17"/>
+      <w:bookmarkEnd w:id="11"/>
     </w:p>
     <w:p>
       <w:pPr>
@@ -3498,20 +4292,12 @@
         </w:rPr>
         <w:t xml:space="preserve"> profiles, administration of the system, </w:t>
       </w:r>
-      <w:commentRangeStart w:id="18"/>
-      <w:r>
-        <w:rPr>
-          <w:sz w:val="28"/>
-          <w:szCs w:val="28"/>
-        </w:rPr>
-        <w:t>changing information about the stocks etc.</w:t>
-      </w:r>
-      <w:commentRangeEnd w:id="18"/>
-      <w:r>
-        <w:rPr>
-          <w:rStyle w:val="CommentReference"/>
-        </w:rPr>
-        <w:commentReference w:id="18"/>
+      <w:r>
+        <w:rPr>
+          <w:sz w:val="28"/>
+          <w:szCs w:val="28"/>
+        </w:rPr>
+        <w:t>updating the information within the webapp.</w:t>
       </w:r>
     </w:p>
     <w:p>
@@ -3528,7 +4314,7 @@
           <w:szCs w:val="36"/>
         </w:rPr>
       </w:pPr>
-      <w:bookmarkStart w:id="19" w:name="_Toc129512319"/>
+      <w:bookmarkStart w:id="12" w:name="_Toc129545872"/>
       <w:r>
         <w:rPr>
           <w:color w:val="BF8F00" w:themeColor="accent4" w:themeShade="BF"/>
@@ -3537,7 +4323,7 @@
         </w:rPr>
         <w:t>Product description</w:t>
       </w:r>
-      <w:bookmarkEnd w:id="19"/>
+      <w:bookmarkEnd w:id="12"/>
     </w:p>
     <w:p>
       <w:pPr>
@@ -3568,14 +4354,14 @@
           <w:color w:val="BF8F00" w:themeColor="accent4" w:themeShade="BF"/>
         </w:rPr>
       </w:pPr>
-      <w:bookmarkStart w:id="20" w:name="_Toc129512320"/>
+      <w:bookmarkStart w:id="13" w:name="_Toc129545873"/>
       <w:r>
         <w:rPr>
           <w:color w:val="BF8F00" w:themeColor="accent4" w:themeShade="BF"/>
         </w:rPr>
         <w:t>Architecture of the system</w:t>
       </w:r>
-      <w:bookmarkEnd w:id="20"/>
+      <w:bookmarkEnd w:id="13"/>
     </w:p>
     <w:p>
       <w:pPr>
@@ -3724,83 +4510,12 @@
           <w:szCs w:val="28"/>
         </w:rPr>
       </w:pPr>
-      <w:commentRangeStart w:id="21"/>
-      <w:r>
-        <w:rPr>
-          <w:sz w:val="28"/>
-          <w:szCs w:val="28"/>
-        </w:rPr>
-        <w:t xml:space="preserve">Technologies that will be used for the client-side are: </w:t>
-      </w:r>
-      <w:r>
-        <w:rPr>
-          <w:sz w:val="28"/>
-          <w:szCs w:val="28"/>
-        </w:rPr>
-        <w:t>HTML, CSS, and JavaScript</w:t>
-      </w:r>
-      <w:r>
-        <w:rPr>
-          <w:sz w:val="28"/>
-          <w:szCs w:val="28"/>
-        </w:rPr>
-        <w:t xml:space="preserve">. They will be used </w:t>
-      </w:r>
-      <w:r>
-        <w:rPr>
-          <w:sz w:val="28"/>
-          <w:szCs w:val="28"/>
-        </w:rPr>
-        <w:t>to build a user-friendly interface</w:t>
-      </w:r>
-      <w:r>
-        <w:rPr>
-          <w:sz w:val="28"/>
-          <w:szCs w:val="28"/>
-        </w:rPr>
-        <w:t xml:space="preserve"> that anyone can easily understand. As </w:t>
-      </w:r>
-      <w:r>
-        <w:rPr>
-          <w:sz w:val="28"/>
-          <w:szCs w:val="28"/>
-        </w:rPr>
-        <w:t>already mentioned</w:t>
-      </w:r>
-      <w:r>
-        <w:rPr>
-          <w:sz w:val="28"/>
-          <w:szCs w:val="28"/>
-        </w:rPr>
-        <w:t>, our</w:t>
-      </w:r>
-      <w:r>
-        <w:rPr>
-          <w:sz w:val="28"/>
-          <w:szCs w:val="28"/>
-        </w:rPr>
-        <w:t xml:space="preserve"> goal and something that is important for us and that distinguishes our product from the rest is that the</w:t>
-      </w:r>
-      <w:r>
-        <w:rPr>
-          <w:sz w:val="28"/>
-          <w:szCs w:val="28"/>
-        </w:rPr>
-        <w:t xml:space="preserve"> user interface is designed to be intuitive and easy to navigate</w:t>
-      </w:r>
-      <w:r>
-        <w:rPr>
-          <w:sz w:val="28"/>
-          <w:szCs w:val="28"/>
-        </w:rPr>
-        <w:t>.</w:t>
-      </w:r>
-      <w:commentRangeEnd w:id="21"/>
-      <w:r>
-        <w:rPr>
-          <w:rStyle w:val="CommentReference"/>
-        </w:rPr>
-        <w:commentReference w:id="21"/>
+      <w:r>
+        <w:rPr>
+          <w:sz w:val="28"/>
+          <w:szCs w:val="28"/>
+        </w:rPr>
+        <w:t>Technologies that will be used for the client-side are: HTML, CSS, and JavaScript, AJAX. They will be used to build a user-friendly interface that anyone can easily understand. Such intuitive and easy to navigate interface represents the key feature to attract the users.</w:t>
       </w:r>
     </w:p>
     <w:p>
@@ -3813,93 +4528,20 @@
           <w:szCs w:val="28"/>
         </w:rPr>
       </w:pPr>
-      <w:commentRangeStart w:id="22"/>
-      <w:r>
-        <w:rPr>
-          <w:sz w:val="28"/>
-          <w:szCs w:val="28"/>
-        </w:rPr>
-        <w:t xml:space="preserve">For </w:t>
-      </w:r>
-      <w:r>
-        <w:rPr>
-          <w:sz w:val="28"/>
-          <w:szCs w:val="28"/>
-        </w:rPr>
-        <w:t>the</w:t>
-      </w:r>
-      <w:r>
-        <w:rPr>
-          <w:sz w:val="28"/>
-          <w:szCs w:val="28"/>
-        </w:rPr>
-        <w:t xml:space="preserve"> server-side</w:t>
-      </w:r>
-      <w:r>
-        <w:rPr>
-          <w:sz w:val="28"/>
-          <w:szCs w:val="28"/>
-        </w:rPr>
-        <w:t xml:space="preserve"> we will be using PHP and Ajax</w:t>
-      </w:r>
-      <w:commentRangeEnd w:id="22"/>
-      <w:r>
-        <w:rPr>
-          <w:rStyle w:val="CommentReference"/>
-        </w:rPr>
-        <w:commentReference w:id="22"/>
-      </w:r>
-      <w:r>
-        <w:rPr>
-          <w:sz w:val="28"/>
-          <w:szCs w:val="28"/>
-        </w:rPr>
-        <w:t>. Using them, all the main functions will be implemented since t</w:t>
-      </w:r>
-      <w:r>
-        <w:rPr>
-          <w:sz w:val="28"/>
-          <w:szCs w:val="28"/>
-        </w:rPr>
-        <w:t xml:space="preserve">he system </w:t>
-      </w:r>
-      <w:r>
-        <w:rPr>
-          <w:sz w:val="28"/>
-          <w:szCs w:val="28"/>
-        </w:rPr>
-        <w:t xml:space="preserve">is designed to be </w:t>
-      </w:r>
-      <w:r>
-        <w:rPr>
-          <w:sz w:val="28"/>
-          <w:szCs w:val="28"/>
-        </w:rPr>
-        <w:t>a dynamic websit</w:t>
-      </w:r>
-      <w:r>
-        <w:rPr>
-          <w:sz w:val="28"/>
-          <w:szCs w:val="28"/>
-        </w:rPr>
-        <w:t>e</w:t>
-      </w:r>
-      <w:r>
-        <w:rPr>
-          <w:sz w:val="28"/>
-          <w:szCs w:val="28"/>
-        </w:rPr>
-        <w:t>.</w:t>
-      </w:r>
-      <w:del w:id="23" w:author="Jimmy Jordan" w:date="2023-03-12T18:03:00Z">
-        <w:r>
-          <w:rPr>
-            <w:sz w:val="28"/>
-            <w:szCs w:val="28"/>
-          </w:rPr>
-          <w:delText xml:space="preserve"> </w:delText>
-        </w:r>
-      </w:del>
+      <w:r>
+        <w:rPr>
+          <w:sz w:val="28"/>
+          <w:szCs w:val="28"/>
+        </w:rPr>
+        <w:t>On the server-side we will be using Django</w:t>
+      </w:r>
+      <w:r>
+        <w:rPr>
+          <w:sz w:val="28"/>
+          <w:szCs w:val="28"/>
+        </w:rPr>
+        <w:t xml:space="preserve">. </w:t>
+      </w:r>
     </w:p>
     <w:p>
       <w:pPr>
@@ -4002,6 +4644,28 @@
         </w:rPr>
         <w:t xml:space="preserve">. </w:t>
       </w:r>
+    </w:p>
+    <w:p>
+      <w:pPr>
+        <w:pStyle w:val="ListParagraph"/>
+        <w:spacing w:line="360" w:lineRule="auto"/>
+        <w:ind w:left="1110"/>
+        <w:rPr>
+          <w:sz w:val="28"/>
+          <w:szCs w:val="28"/>
+        </w:rPr>
+      </w:pPr>
+    </w:p>
+    <w:p>
+      <w:pPr>
+        <w:pStyle w:val="ListParagraph"/>
+        <w:spacing w:line="360" w:lineRule="auto"/>
+        <w:ind w:left="1110"/>
+        <w:rPr>
+          <w:sz w:val="28"/>
+          <w:szCs w:val="28"/>
+        </w:rPr>
+      </w:pPr>
     </w:p>
     <w:p>
       <w:pPr>
@@ -4037,14 +4701,31 @@
           <w:color w:val="BF8F00" w:themeColor="accent4" w:themeShade="BF"/>
         </w:rPr>
       </w:pPr>
-      <w:bookmarkStart w:id="24" w:name="_Toc129512321"/>
+      <w:bookmarkStart w:id="14" w:name="_Toc129545874"/>
       <w:r>
         <w:rPr>
           <w:color w:val="BF8F00" w:themeColor="accent4" w:themeShade="BF"/>
         </w:rPr>
-        <w:t>Features overview</w:t>
-      </w:r>
-      <w:bookmarkEnd w:id="24"/>
+        <w:lastRenderedPageBreak/>
+        <w:t xml:space="preserve">Features </w:t>
+      </w:r>
+      <w:commentRangeStart w:id="15"/>
+      <w:r>
+        <w:rPr>
+          <w:color w:val="BF8F00" w:themeColor="accent4" w:themeShade="BF"/>
+        </w:rPr>
+        <w:t>overview</w:t>
+      </w:r>
+      <w:bookmarkEnd w:id="14"/>
+      <w:commentRangeEnd w:id="15"/>
+      <w:r>
+        <w:rPr>
+          <w:rStyle w:val="CommentReference"/>
+          <w:rFonts w:asciiTheme="minorHAnsi" w:eastAsiaTheme="minorEastAsia" w:hAnsiTheme="minorHAnsi" w:cstheme="minorBidi"/>
+          <w:color w:val="auto"/>
+        </w:rPr>
+        <w:commentReference w:id="15"/>
+      </w:r>
     </w:p>
     <w:tbl>
       <w:tblPr>
@@ -4446,7 +5127,7 @@
           <w:szCs w:val="36"/>
         </w:rPr>
       </w:pPr>
-      <w:bookmarkStart w:id="25" w:name="_Toc129512322"/>
+      <w:bookmarkStart w:id="16" w:name="_Toc129545875"/>
       <w:r>
         <w:rPr>
           <w:color w:val="BF8F00" w:themeColor="accent4" w:themeShade="BF"/>
@@ -4455,7 +5136,7 @@
         </w:rPr>
         <w:t>Functional requirements</w:t>
       </w:r>
-      <w:bookmarkEnd w:id="25"/>
+      <w:bookmarkEnd w:id="16"/>
     </w:p>
     <w:p>
       <w:pPr>
@@ -4528,7 +5209,7 @@
           <w:color w:val="BF8F00" w:themeColor="accent4" w:themeShade="BF"/>
         </w:rPr>
       </w:pPr>
-      <w:bookmarkStart w:id="26" w:name="_Toc129512323"/>
+      <w:bookmarkStart w:id="17" w:name="_Toc129545876"/>
       <w:r>
         <w:rPr>
           <w:color w:val="BF8F00" w:themeColor="accent4" w:themeShade="BF"/>
@@ -4536,7 +5217,7 @@
         <w:lastRenderedPageBreak/>
         <w:t>User registration and log in</w:t>
       </w:r>
-      <w:bookmarkEnd w:id="26"/>
+      <w:bookmarkEnd w:id="17"/>
     </w:p>
     <w:p>
       <w:pPr>
@@ -4568,12 +5249,14 @@
           <w:color w:val="BF8F00" w:themeColor="accent4" w:themeShade="BF"/>
         </w:rPr>
       </w:pPr>
+      <w:bookmarkStart w:id="18" w:name="_Toc129545877"/>
       <w:r>
         <w:rPr>
           <w:color w:val="BF8F00" w:themeColor="accent4" w:themeShade="BF"/>
         </w:rPr>
         <w:t>Requesting to become a broker</w:t>
       </w:r>
+      <w:bookmarkEnd w:id="18"/>
     </w:p>
     <w:p>
       <w:pPr>
@@ -4605,12 +5288,14 @@
           <w:color w:val="BF8F00" w:themeColor="accent4" w:themeShade="BF"/>
         </w:rPr>
       </w:pPr>
+      <w:bookmarkStart w:id="19" w:name="_Toc129545878"/>
       <w:r>
         <w:rPr>
           <w:color w:val="BF8F00" w:themeColor="accent4" w:themeShade="BF"/>
         </w:rPr>
         <w:t>Administration of the system</w:t>
       </w:r>
+      <w:bookmarkEnd w:id="19"/>
     </w:p>
     <w:p>
       <w:pPr>
@@ -4642,12 +5327,14 @@
           <w:color w:val="BF8F00" w:themeColor="accent4" w:themeShade="BF"/>
         </w:rPr>
       </w:pPr>
+      <w:bookmarkStart w:id="20" w:name="_Toc129545879"/>
       <w:r>
         <w:rPr>
           <w:color w:val="BF8F00" w:themeColor="accent4" w:themeShade="BF"/>
         </w:rPr>
         <w:t>Real time stock prices view</w:t>
       </w:r>
+      <w:bookmarkEnd w:id="20"/>
     </w:p>
     <w:p>
       <w:pPr>
@@ -4686,12 +5373,14 @@
           <w:color w:val="BF8F00" w:themeColor="accent4" w:themeShade="BF"/>
         </w:rPr>
       </w:pPr>
+      <w:bookmarkStart w:id="21" w:name="_Toc129545880"/>
       <w:r>
         <w:rPr>
           <w:color w:val="BF8F00" w:themeColor="accent4" w:themeShade="BF"/>
         </w:rPr>
         <w:t>Buying and selling stocks</w:t>
       </w:r>
+      <w:bookmarkEnd w:id="21"/>
     </w:p>
     <w:p>
       <w:pPr>
@@ -4708,15 +5397,7 @@
           <w:sz w:val="28"/>
           <w:szCs w:val="28"/>
         </w:rPr>
-        <w:t xml:space="preserve">Registered users can buy and sell stocks, that will change their portfolio page where all their stocks are listed. This feature is integrated on the </w:t>
-      </w:r>
-      <w:r>
-        <w:rPr>
-          <w:sz w:val="28"/>
-          <w:szCs w:val="28"/>
-        </w:rPr>
-        <w:lastRenderedPageBreak/>
-        <w:t xml:space="preserve">same page as stock prices view, just a little right of it so that users can easily monitor, </w:t>
+        <w:t xml:space="preserve">Registered users can buy and sell stocks, that will change their portfolio page where all their stocks are listed. This feature is integrated on the same page as stock prices view, just a little right of it so that users can easily monitor, </w:t>
       </w:r>
       <w:r>
         <w:rPr>
@@ -4750,31 +5431,8 @@
           <w:sz w:val="36"/>
           <w:szCs w:val="36"/>
         </w:rPr>
-        <w:t>/////////////</w:t>
-      </w:r>
-      <w:r>
-        <w:rPr>
-          <w:color w:val="FF0000"/>
-          <w:sz w:val="36"/>
-          <w:szCs w:val="36"/>
-        </w:rPr>
-        <w:t>/</w:t>
-      </w:r>
-      <w:r>
-        <w:rPr>
-          <w:color w:val="FF0000"/>
-          <w:sz w:val="36"/>
-          <w:szCs w:val="36"/>
-        </w:rPr>
-        <w:t xml:space="preserve"> ADD MORE STUFF IF NEEDED ////////////</w:t>
-      </w:r>
-      <w:r>
-        <w:rPr>
-          <w:color w:val="FF0000"/>
-          <w:sz w:val="36"/>
-          <w:szCs w:val="36"/>
-        </w:rPr>
-        <w:t>/</w:t>
+        <w:lastRenderedPageBreak/>
+        <w:t>//////////// ADD MORE STUFF IF NEEDED ///////////</w:t>
       </w:r>
     </w:p>
     <w:p>
@@ -4791,6 +5449,7 @@
           <w:szCs w:val="36"/>
         </w:rPr>
       </w:pPr>
+      <w:bookmarkStart w:id="22" w:name="_Toc129545881"/>
       <w:r>
         <w:rPr>
           <w:color w:val="BF8F00" w:themeColor="accent4" w:themeShade="BF"/>
@@ -4799,6 +5458,7 @@
         </w:rPr>
         <w:t>Assumptions and restrictions</w:t>
       </w:r>
+      <w:bookmarkEnd w:id="22"/>
     </w:p>
     <w:p>
       <w:pPr>
@@ -4809,6 +5469,7 @@
           <w:szCs w:val="28"/>
         </w:rPr>
       </w:pPr>
+      <w:commentRangeStart w:id="23"/>
       <w:r>
         <w:rPr>
           <w:sz w:val="28"/>
@@ -4839,6 +5500,13 @@
           <w:szCs w:val="28"/>
         </w:rPr>
         <w:t>All the user information is kept in the database so the security of the web application and the database should be a priority. Breach of any account could be a big problem since accounts are tied to the bought stocks.</w:t>
+      </w:r>
+      <w:commentRangeEnd w:id="23"/>
+      <w:r>
+        <w:rPr>
+          <w:rStyle w:val="CommentReference"/>
+        </w:rPr>
+        <w:commentReference w:id="23"/>
       </w:r>
     </w:p>
     <w:p>
@@ -4855,6 +5523,7 @@
           <w:szCs w:val="36"/>
         </w:rPr>
       </w:pPr>
+      <w:bookmarkStart w:id="24" w:name="_Toc129545882"/>
       <w:r>
         <w:rPr>
           <w:color w:val="BF8F00" w:themeColor="accent4" w:themeShade="BF"/>
@@ -4863,6 +5532,7 @@
         </w:rPr>
         <w:t>Quality</w:t>
       </w:r>
+      <w:bookmarkEnd w:id="24"/>
     </w:p>
     <w:p>
       <w:pPr>
@@ -4873,27 +5543,566 @@
           <w:szCs w:val="28"/>
         </w:rPr>
       </w:pPr>
-      <w:r>
-        <w:rPr>
-          <w:sz w:val="28"/>
-          <w:szCs w:val="28"/>
-        </w:rPr>
-        <w:t>All of the already mentioned functions should be tested using black box methods. Since the system has a SQL database, the system should be tested for SQL injection attacks. The stock view should be fast, reliable and user friendly since our top priority is for users to have a great experience and profit from stocks.</w:t>
+      <w:commentRangeStart w:id="25"/>
+      <w:r>
+        <w:rPr>
+          <w:sz w:val="28"/>
+          <w:szCs w:val="28"/>
+        </w:rPr>
+        <w:t>All of the already mentioned functions should be tested using black box methods</w:t>
+      </w:r>
+      <w:commentRangeEnd w:id="25"/>
+      <w:r>
+        <w:rPr>
+          <w:rStyle w:val="CommentReference"/>
+        </w:rPr>
+        <w:commentReference w:id="25"/>
+      </w:r>
+      <w:r>
+        <w:rPr>
+          <w:sz w:val="28"/>
+          <w:szCs w:val="28"/>
+        </w:rPr>
+        <w:t>. Since the system has a SQL database, the system should be tested for SQL injection attacks. The stock view should be fast, reliable and user friendly since our top priority is for users to have a great experience and profit from stocks.</w:t>
+      </w:r>
+    </w:p>
+    <w:p>
+      <w:pPr>
+        <w:pStyle w:val="Heading1"/>
+        <w:numPr>
+          <w:ilvl w:val="0"/>
+          <w:numId w:val="1"/>
+        </w:numPr>
+        <w:spacing w:line="360" w:lineRule="auto"/>
+        <w:rPr>
+          <w:color w:val="BF8F00" w:themeColor="accent4" w:themeShade="BF"/>
+          <w:sz w:val="36"/>
+          <w:szCs w:val="36"/>
+        </w:rPr>
+      </w:pPr>
+      <w:bookmarkStart w:id="26" w:name="_Toc129545883"/>
+      <w:r>
+        <w:rPr>
+          <w:color w:val="BF8F00" w:themeColor="accent4" w:themeShade="BF"/>
+          <w:sz w:val="36"/>
+          <w:szCs w:val="36"/>
+        </w:rPr>
+        <w:t>Non-functional requirements</w:t>
+      </w:r>
+      <w:bookmarkEnd w:id="26"/>
+    </w:p>
+    <w:p>
+      <w:pPr>
+        <w:pStyle w:val="Heading2"/>
+        <w:numPr>
+          <w:ilvl w:val="1"/>
+          <w:numId w:val="1"/>
+        </w:numPr>
+        <w:spacing w:line="360" w:lineRule="auto"/>
+        <w:rPr>
+          <w:color w:val="BF8F00" w:themeColor="accent4" w:themeShade="BF"/>
+        </w:rPr>
+      </w:pPr>
+      <w:bookmarkStart w:id="27" w:name="_Toc129545884"/>
+      <w:r>
+        <w:rPr>
+          <w:color w:val="BF8F00" w:themeColor="accent4" w:themeShade="BF"/>
+        </w:rPr>
+        <w:t>System requirements</w:t>
+      </w:r>
+      <w:bookmarkEnd w:id="27"/>
+    </w:p>
+    <w:p>
+      <w:pPr>
+        <w:pStyle w:val="ListParagraph"/>
+        <w:spacing w:line="360" w:lineRule="auto"/>
+        <w:ind w:left="1110"/>
+        <w:rPr>
+          <w:sz w:val="28"/>
+          <w:szCs w:val="28"/>
+        </w:rPr>
+      </w:pPr>
+      <w:commentRangeStart w:id="28"/>
+      <w:r>
+        <w:rPr>
+          <w:sz w:val="28"/>
+          <w:szCs w:val="28"/>
+        </w:rPr>
+        <w:t>The front-end should be accessible on the majority of web browsers. It's crucial to ensure that the display of the pages remains faithful to the design, regardless of the user interface employed, such as Mozilla Firefox, Internet Explorer, and others.</w:t>
+      </w:r>
+      <w:commentRangeEnd w:id="28"/>
+      <w:r>
+        <w:rPr>
+          <w:rStyle w:val="CommentReference"/>
+        </w:rPr>
+        <w:commentReference w:id="28"/>
+      </w:r>
+    </w:p>
+    <w:p>
+      <w:pPr>
+        <w:pStyle w:val="Heading2"/>
+        <w:numPr>
+          <w:ilvl w:val="1"/>
+          <w:numId w:val="1"/>
+        </w:numPr>
+        <w:spacing w:line="360" w:lineRule="auto"/>
+        <w:rPr>
+          <w:color w:val="BF8F00" w:themeColor="accent4" w:themeShade="BF"/>
+        </w:rPr>
+      </w:pPr>
+      <w:bookmarkStart w:id="29" w:name="_Toc129545885"/>
+      <w:r>
+        <w:rPr>
+          <w:color w:val="BF8F00" w:themeColor="accent4" w:themeShade="BF"/>
+        </w:rPr>
+        <w:lastRenderedPageBreak/>
+        <w:t>Other requirements</w:t>
+      </w:r>
+      <w:bookmarkEnd w:id="29"/>
+    </w:p>
+    <w:p>
+      <w:pPr>
+        <w:pStyle w:val="ListParagraph"/>
+        <w:spacing w:line="360" w:lineRule="auto"/>
+        <w:ind w:left="1110"/>
+        <w:rPr>
+          <w:sz w:val="28"/>
+          <w:szCs w:val="28"/>
+        </w:rPr>
+      </w:pPr>
+      <w:r>
+        <w:rPr>
+          <w:sz w:val="28"/>
+          <w:szCs w:val="28"/>
+        </w:rPr>
+        <w:t>The system should be capable of delivering prompt and accurate real-time pricing information, while also providing a visually dynamic user interface.</w:t>
+      </w:r>
+    </w:p>
+    <w:p>
+      <w:pPr>
+        <w:pStyle w:val="Heading1"/>
+        <w:numPr>
+          <w:ilvl w:val="0"/>
+          <w:numId w:val="1"/>
+        </w:numPr>
+        <w:spacing w:line="360" w:lineRule="auto"/>
+        <w:rPr>
+          <w:color w:val="BF8F00" w:themeColor="accent4" w:themeShade="BF"/>
+          <w:sz w:val="36"/>
+          <w:szCs w:val="36"/>
+        </w:rPr>
+      </w:pPr>
+      <w:bookmarkStart w:id="30" w:name="_Toc129545886"/>
+      <w:r>
+        <w:rPr>
+          <w:color w:val="BF8F00" w:themeColor="accent4" w:themeShade="BF"/>
+          <w:sz w:val="36"/>
+          <w:szCs w:val="36"/>
+        </w:rPr>
+        <w:t>User documentation requirements</w:t>
+      </w:r>
+      <w:bookmarkEnd w:id="30"/>
+    </w:p>
+    <w:p>
+      <w:pPr>
+        <w:pStyle w:val="Heading2"/>
+        <w:numPr>
+          <w:ilvl w:val="1"/>
+          <w:numId w:val="1"/>
+        </w:numPr>
+        <w:spacing w:line="360" w:lineRule="auto"/>
+        <w:rPr>
+          <w:color w:val="BF8F00" w:themeColor="accent4" w:themeShade="BF"/>
+        </w:rPr>
+      </w:pPr>
+      <w:bookmarkStart w:id="31" w:name="_Toc129545887"/>
+      <w:r>
+        <w:rPr>
+          <w:color w:val="BF8F00" w:themeColor="accent4" w:themeShade="BF"/>
+        </w:rPr>
+        <w:t>Instructions for using the web application</w:t>
+      </w:r>
+      <w:bookmarkEnd w:id="31"/>
+    </w:p>
+    <w:p>
+      <w:pPr>
+        <w:pStyle w:val="ListParagraph"/>
+        <w:spacing w:line="360" w:lineRule="auto"/>
+        <w:ind w:left="1110"/>
+        <w:rPr>
+          <w:sz w:val="28"/>
+          <w:szCs w:val="28"/>
+        </w:rPr>
+      </w:pPr>
+      <w:r>
+        <w:rPr>
+          <w:sz w:val="28"/>
+          <w:szCs w:val="28"/>
+        </w:rPr>
+        <w:t xml:space="preserve">These instructions would be needed for Brokers, </w:t>
+      </w:r>
+      <w:r>
+        <w:rPr>
+          <w:sz w:val="28"/>
+          <w:szCs w:val="28"/>
+        </w:rPr>
+        <w:t>they</w:t>
+      </w:r>
+      <w:r>
+        <w:rPr>
+          <w:sz w:val="28"/>
+          <w:szCs w:val="28"/>
+        </w:rPr>
+        <w:t xml:space="preserve"> would contain information such as: </w:t>
+      </w:r>
+      <w:commentRangeStart w:id="32"/>
+      <w:r>
+        <w:rPr>
+          <w:sz w:val="28"/>
+          <w:szCs w:val="28"/>
+        </w:rPr>
+        <w:t xml:space="preserve">how to initiate a request to help other users, how to choose a fee </w:t>
+      </w:r>
+      <w:r>
+        <w:rPr>
+          <w:sz w:val="28"/>
+          <w:szCs w:val="28"/>
+        </w:rPr>
+        <w:t xml:space="preserve">for that help, how to change other users’ portfolio </w:t>
+      </w:r>
+      <w:r>
+        <w:rPr>
+          <w:sz w:val="28"/>
+          <w:szCs w:val="28"/>
+        </w:rPr>
+        <w:t>etc.</w:t>
+      </w:r>
+      <w:commentRangeEnd w:id="32"/>
+      <w:r>
+        <w:rPr>
+          <w:rStyle w:val="CommentReference"/>
+        </w:rPr>
+        <w:commentReference w:id="32"/>
+      </w:r>
+    </w:p>
+    <w:p>
+      <w:pPr>
+        <w:pStyle w:val="Heading2"/>
+        <w:numPr>
+          <w:ilvl w:val="1"/>
+          <w:numId w:val="1"/>
+        </w:numPr>
+        <w:spacing w:line="360" w:lineRule="auto"/>
+        <w:rPr>
+          <w:color w:val="BF8F00" w:themeColor="accent4" w:themeShade="BF"/>
+        </w:rPr>
+      </w:pPr>
+      <w:bookmarkStart w:id="33" w:name="_Toc129545888"/>
+      <w:r>
+        <w:rPr>
+          <w:color w:val="BF8F00" w:themeColor="accent4" w:themeShade="BF"/>
+        </w:rPr>
+        <w:t>Labeling</w:t>
+      </w:r>
+      <w:bookmarkEnd w:id="33"/>
+    </w:p>
+    <w:p>
+      <w:pPr>
+        <w:pStyle w:val="ListParagraph"/>
+        <w:spacing w:line="360" w:lineRule="auto"/>
+        <w:ind w:left="1110"/>
+        <w:rPr>
+          <w:sz w:val="28"/>
+          <w:szCs w:val="28"/>
+        </w:rPr>
+      </w:pPr>
+      <w:commentRangeStart w:id="34"/>
+      <w:r>
+        <w:rPr>
+          <w:sz w:val="28"/>
+          <w:szCs w:val="28"/>
+        </w:rPr>
+        <w:t>Every page should display the GoldenView logo.</w:t>
+      </w:r>
+      <w:commentRangeEnd w:id="34"/>
+      <w:r>
+        <w:rPr>
+          <w:rStyle w:val="CommentReference"/>
+        </w:rPr>
+        <w:commentReference w:id="34"/>
+      </w:r>
+    </w:p>
+    <w:p>
+      <w:pPr>
+        <w:pStyle w:val="Heading1"/>
+        <w:numPr>
+          <w:ilvl w:val="0"/>
+          <w:numId w:val="1"/>
+        </w:numPr>
+        <w:spacing w:line="360" w:lineRule="auto"/>
+        <w:rPr>
+          <w:color w:val="BF8F00" w:themeColor="accent4" w:themeShade="BF"/>
+          <w:sz w:val="36"/>
+          <w:szCs w:val="36"/>
+        </w:rPr>
+      </w:pPr>
+      <w:bookmarkStart w:id="35" w:name="_Toc129545889"/>
+      <w:commentRangeStart w:id="36"/>
+      <w:r>
+        <w:rPr>
+          <w:color w:val="BF8F00" w:themeColor="accent4" w:themeShade="BF"/>
+          <w:sz w:val="36"/>
+          <w:szCs w:val="36"/>
+        </w:rPr>
+        <w:t>Plan and priorities</w:t>
+      </w:r>
+      <w:bookmarkEnd w:id="35"/>
+      <w:commentRangeEnd w:id="36"/>
+      <w:r>
+        <w:rPr>
+          <w:rStyle w:val="CommentReference"/>
+          <w:rFonts w:asciiTheme="minorHAnsi" w:eastAsiaTheme="minorEastAsia" w:hAnsiTheme="minorHAnsi" w:cstheme="minorBidi"/>
+          <w:color w:val="auto"/>
+        </w:rPr>
+        <w:commentReference w:id="36"/>
+      </w:r>
+    </w:p>
+    <w:p>
+      <w:pPr>
+        <w:spacing w:line="360" w:lineRule="auto"/>
+        <w:ind w:left="720"/>
+        <w:rPr>
+          <w:sz w:val="28"/>
+          <w:szCs w:val="28"/>
+        </w:rPr>
+      </w:pPr>
+      <w:r>
+        <w:rPr>
+          <w:sz w:val="28"/>
+          <w:szCs w:val="28"/>
+        </w:rPr>
+        <w:t xml:space="preserve">The following is a prioritized list of features, in order of </w:t>
+      </w:r>
+      <w:commentRangeStart w:id="37"/>
+      <w:r>
+        <w:rPr>
+          <w:sz w:val="28"/>
+          <w:szCs w:val="28"/>
+        </w:rPr>
+        <w:t xml:space="preserve">importance </w:t>
+      </w:r>
+      <w:commentRangeEnd w:id="37"/>
+      <w:r>
+        <w:rPr>
+          <w:rStyle w:val="CommentReference"/>
+        </w:rPr>
+        <w:commentReference w:id="37"/>
+      </w:r>
+      <w:r>
+        <w:rPr>
+          <w:sz w:val="28"/>
+          <w:szCs w:val="28"/>
+        </w:rPr>
+        <w:t>from highest to lowest.</w:t>
+      </w:r>
+    </w:p>
+    <w:p>
+      <w:pPr>
+        <w:pStyle w:val="ListParagraph"/>
+        <w:numPr>
+          <w:ilvl w:val="0"/>
+          <w:numId w:val="7"/>
+        </w:numPr>
+        <w:spacing w:line="360" w:lineRule="auto"/>
+        <w:rPr>
+          <w:sz w:val="28"/>
+          <w:szCs w:val="28"/>
+        </w:rPr>
+      </w:pPr>
+      <w:r>
+        <w:rPr>
+          <w:sz w:val="28"/>
+          <w:szCs w:val="28"/>
+        </w:rPr>
+        <w:t>Registration and log in of users</w:t>
+      </w:r>
+    </w:p>
+    <w:p>
+      <w:pPr>
+        <w:pStyle w:val="ListParagraph"/>
+        <w:numPr>
+          <w:ilvl w:val="0"/>
+          <w:numId w:val="7"/>
+        </w:numPr>
+        <w:spacing w:line="360" w:lineRule="auto"/>
+        <w:rPr>
+          <w:sz w:val="28"/>
+          <w:szCs w:val="28"/>
+        </w:rPr>
+      </w:pPr>
+      <w:r>
+        <w:rPr>
+          <w:sz w:val="28"/>
+          <w:szCs w:val="28"/>
+        </w:rPr>
+        <w:t xml:space="preserve">Trading view, </w:t>
+      </w:r>
+      <w:commentRangeStart w:id="38"/>
+      <w:r>
+        <w:rPr>
+          <w:sz w:val="28"/>
+          <w:szCs w:val="28"/>
+        </w:rPr>
+        <w:t>charts and real time view of price changes</w:t>
+      </w:r>
+      <w:commentRangeEnd w:id="38"/>
+      <w:r>
+        <w:rPr>
+          <w:rStyle w:val="CommentReference"/>
+        </w:rPr>
+        <w:commentReference w:id="38"/>
+      </w:r>
+    </w:p>
+    <w:p>
+      <w:pPr>
+        <w:pStyle w:val="ListParagraph"/>
+        <w:numPr>
+          <w:ilvl w:val="0"/>
+          <w:numId w:val="7"/>
+        </w:numPr>
+        <w:spacing w:line="360" w:lineRule="auto"/>
+        <w:rPr>
+          <w:sz w:val="28"/>
+          <w:szCs w:val="28"/>
+        </w:rPr>
+      </w:pPr>
+      <w:r>
+        <w:rPr>
+          <w:sz w:val="28"/>
+          <w:szCs w:val="28"/>
+        </w:rPr>
+        <w:t xml:space="preserve">Buying/selling </w:t>
+      </w:r>
+      <w:commentRangeStart w:id="39"/>
+      <w:r>
+        <w:rPr>
+          <w:sz w:val="28"/>
+          <w:szCs w:val="28"/>
+        </w:rPr>
+        <w:t>feature for users</w:t>
+      </w:r>
+      <w:commentRangeEnd w:id="39"/>
+      <w:r>
+        <w:rPr>
+          <w:rStyle w:val="CommentReference"/>
+        </w:rPr>
+        <w:commentReference w:id="39"/>
+      </w:r>
+    </w:p>
+    <w:p>
+      <w:pPr>
+        <w:pStyle w:val="ListParagraph"/>
+        <w:numPr>
+          <w:ilvl w:val="0"/>
+          <w:numId w:val="7"/>
+        </w:numPr>
+        <w:spacing w:line="360" w:lineRule="auto"/>
+        <w:rPr>
+          <w:sz w:val="28"/>
+          <w:szCs w:val="28"/>
+        </w:rPr>
+      </w:pPr>
+      <w:commentRangeStart w:id="40"/>
+      <w:r>
+        <w:rPr>
+          <w:sz w:val="28"/>
+          <w:szCs w:val="28"/>
+        </w:rPr>
+        <w:t>Broker system for helping Basic users</w:t>
+      </w:r>
+      <w:commentRangeEnd w:id="40"/>
+      <w:r>
+        <w:rPr>
+          <w:rStyle w:val="CommentReference"/>
+        </w:rPr>
+        <w:commentReference w:id="40"/>
+      </w:r>
+    </w:p>
+    <w:p>
+      <w:pPr>
+        <w:pStyle w:val="ListParagraph"/>
+        <w:numPr>
+          <w:ilvl w:val="0"/>
+          <w:numId w:val="7"/>
+        </w:numPr>
+        <w:spacing w:line="360" w:lineRule="auto"/>
+        <w:rPr>
+          <w:sz w:val="28"/>
+          <w:szCs w:val="28"/>
+        </w:rPr>
+      </w:pPr>
+      <w:r>
+        <w:rPr>
+          <w:sz w:val="28"/>
+          <w:szCs w:val="28"/>
+        </w:rPr>
+        <w:t xml:space="preserve">Administrator </w:t>
+      </w:r>
+      <w:commentRangeStart w:id="41"/>
+      <w:r>
+        <w:rPr>
+          <w:sz w:val="28"/>
+          <w:szCs w:val="28"/>
+        </w:rPr>
+        <w:t>functions</w:t>
+      </w:r>
+      <w:commentRangeEnd w:id="41"/>
+      <w:r>
+        <w:rPr>
+          <w:rStyle w:val="CommentReference"/>
+        </w:rPr>
+        <w:commentReference w:id="41"/>
+      </w:r>
+    </w:p>
+    <w:p>
+      <w:pPr>
+        <w:spacing w:line="360" w:lineRule="auto"/>
+        <w:ind w:left="720"/>
+        <w:rPr>
+          <w:sz w:val="28"/>
+          <w:szCs w:val="28"/>
+        </w:rPr>
+      </w:pPr>
+      <w:commentRangeStart w:id="42"/>
+      <w:r>
+        <w:rPr>
+          <w:sz w:val="28"/>
+          <w:szCs w:val="28"/>
+        </w:rPr>
+        <w:t>Future versions will require the development of Android and iOS versions to enhance performance</w:t>
+      </w:r>
+      <w:commentRangeEnd w:id="42"/>
+      <w:r>
+        <w:rPr>
+          <w:rStyle w:val="CommentReference"/>
+        </w:rPr>
+        <w:commentReference w:id="42"/>
+      </w:r>
+      <w:r>
+        <w:rPr>
+          <w:sz w:val="28"/>
+          <w:szCs w:val="28"/>
+        </w:rPr>
+        <w:t>. Additionally, real payment options for purchasing should be integrated.</w:t>
       </w:r>
     </w:p>
     <w:sectPr>
       <w:footerReference w:type="default" r:id="rId14"/>
-      <w:pgSz w:w="12240" w:h="15840" w:code="1"/>
+      <w:pgSz w:w="11906" w:h="16838" w:code="9"/>
       <w:pgMar w:top="1440" w:right="1440" w:bottom="1440" w:left="1440" w:header="720" w:footer="720" w:gutter="0"/>
       <w:cols w:space="720"/>
       <w:titlePg/>
       <w:docGrid w:linePitch="360"/>
-      <w:sectPrChange w:id="27" w:author="Jimmy Jordan" w:date="2023-03-12T16:41:00Z">
-        <w:sectPr>
-          <w:pgSz w:w="11906" w:h="16838" w:code="9"/>
-          <w:pgMar w:top="1440" w:right="1440" w:bottom="1440" w:left="1440" w:header="720" w:footer="720" w:gutter="0"/>
-        </w:sectPr>
-      </w:sectPrChange>
     </w:sectPr>
   </w:body>
 </w:document>
@@ -4901,7 +6110,7 @@
 
 <file path=word/comments.xml><?xml version="1.0" encoding="utf-8"?>
 <w:comments xmlns:wpc="http://schemas.microsoft.com/office/word/2010/wordprocessingCanvas" xmlns:cx="http://schemas.microsoft.com/office/drawing/2014/chartex" xmlns:cx1="http://schemas.microsoft.com/office/drawing/2015/9/8/chartex" xmlns:cx2="http://schemas.microsoft.com/office/drawing/2015/10/21/chartex" xmlns:cx3="http://schemas.microsoft.com/office/drawing/2016/5/9/chartex" xmlns:cx4="http://schemas.microsoft.com/office/drawing/2016/5/10/chartex" xmlns:cx5="http://schemas.microsoft.com/office/drawing/2016/5/11/chartex" xmlns:cx6="http://schemas.microsoft.com/office/drawing/2016/5/12/chartex" xmlns:cx7="http://schemas.microsoft.com/office/drawing/2016/5/13/chartex" xmlns:cx8="http://schemas.microsoft.com/office/drawing/2016/5/14/chartex" xmlns:mc="http://schemas.openxmlformats.org/markup-compatibility/2006" xmlns:aink="http://schemas.microsoft.com/office/drawing/2016/ink" xmlns:am3d="http://schemas.microsoft.com/office/drawing/2017/model3d" xmlns:o="urn:schemas-microsoft-com:office:office" xmlns:oel="http://schemas.microsoft.com/office/2019/extlst" xmlns:r="http://schemas.openxmlformats.org/officeDocument/2006/relationships" xmlns:m="http://schemas.openxmlformats.org/officeDocument/2006/math" xmlns:v="urn:schemas-microsoft-com:vml" xmlns:wp14="http://schemas.microsoft.com/office/word/2010/wordprocessingDrawing" xmlns:wp="http://schemas.openxmlformats.org/drawingml/2006/wordprocessingDrawing" xmlns:w10="urn:schemas-microsoft-com:office:word" xmlns:w="http://schemas.openxmlformats.org/wordprocessingml/2006/main" xmlns:w14="http://schemas.microsoft.com/office/word/2010/wordml" xmlns:w15="http://schemas.microsoft.com/office/word/2012/wordml" xmlns:w16cex="http://schemas.microsoft.com/office/word/2018/wordml/cex" xmlns:w16cid="http://schemas.microsoft.com/office/word/2016/wordml/cid" xmlns:w16="http://schemas.microsoft.com/office/word/2018/wordml" xmlns:w16sdtdh="http://schemas.microsoft.com/office/word/2020/wordml/sdtdatahash" xmlns:w16se="http://schemas.microsoft.com/office/word/2015/wordml/symex" xmlns:wpg="http://schemas.microsoft.com/office/word/2010/wordprocessingGroup" xmlns:wpi="http://schemas.microsoft.com/office/word/2010/wordprocessingInk" xmlns:wne="http://schemas.microsoft.com/office/word/2006/wordml" xmlns:wps="http://schemas.microsoft.com/office/word/2010/wordprocessingShape" mc:Ignorable="w14 w15 w16se w16cid w16 w16cex w16sdtdh wp14">
-  <w:comment w:id="0" w:author="Jimmy Jordan" w:date="2023-03-12T16:21:00Z" w:initials="JJ">
+  <w:comment w:id="4" w:author="Jimmy Jordan" w:date="2023-03-12T20:58:00Z" w:initials="JJ">
     <w:p>
       <w:pPr>
         <w:pStyle w:val="CommentText"/>
@@ -4913,11 +6122,11 @@
         <w:annotationRef/>
       </w:r>
       <w:r>
-        <w:t>Switch from Letter to A4 Page?</w:t>
+        <w:t>It has a subtle grey background colour to it?</w:t>
       </w:r>
     </w:p>
   </w:comment>
-  <w:comment w:id="1" w:author="Jimmy Jordan" w:date="2023-03-12T16:41:00Z" w:initials="JJ">
+  <w:comment w:id="7" w:author="Jimmy Jordan" w:date="2023-03-12T20:59:00Z" w:initials="JJ">
     <w:p>
       <w:pPr>
         <w:pStyle w:val="CommentText"/>
@@ -4929,11 +6138,11 @@
         <w:annotationRef/>
       </w:r>
       <w:r>
-        <w:t>Stock trading web application, perhaps Financial trading web application, in order to include more than just stocks, e.g. currencies and relative information.</w:t>
+        <w:t>Broker,  (with added comma before and)</w:t>
       </w:r>
     </w:p>
   </w:comment>
-  <w:comment w:id="6" w:author="Jimmy Jordan" w:date="2023-03-12T16:45:00Z" w:initials="JJ">
+  <w:comment w:id="15" w:author="Jimmy Jordan" w:date="2023-03-12T21:02:00Z" w:initials="JJ">
     <w:p>
       <w:pPr>
         <w:pStyle w:val="CommentText"/>
@@ -4945,11 +6154,53 @@
         <w:annotationRef/>
       </w:r>
       <w:r>
-        <w:t>Font for this heading is 13, for Summary was 14, is it intentional?</w:t>
+        <w:t>Perhaps add some space above the heading so it does not start immediately with the page.</w:t>
       </w:r>
     </w:p>
   </w:comment>
-  <w:comment w:id="7" w:author="Jimmy Jordan" w:date="2023-03-12T16:55:00Z" w:initials="JJ">
+  <w:comment w:id="23" w:author="Jimmy Jordan" w:date="2023-03-12T21:03:00Z" w:initials="JJ">
+    <w:p>
+      <w:pPr>
+        <w:pStyle w:val="CommentText"/>
+        <w:ind w:left="720"/>
+      </w:pPr>
+      <w:r>
+        <w:rPr>
+          <w:rStyle w:val="CommentReference"/>
+        </w:rPr>
+        <w:annotationRef/>
+      </w:r>
+      <w:r>
+        <w:t>As  this is a web application for real-time trading on the stock market, all users are advised rethink all their purchases since changes to their portfolios are irreversible. Prices of stocks change at rapid rates and we can’t guarantee identical rates between the actual purchase and its preview.</w:t>
+      </w:r>
+    </w:p>
+    <w:p>
+      <w:pPr>
+        <w:pStyle w:val="CommentText"/>
+        <w:ind w:left="720"/>
+      </w:pPr>
+      <w:r>
+        <w:t>Sensitive information and users' authorization credentials are stored permanently in the database and any kind of security breach could have fatal consequences such as overtaking users' access to financial assets purchase functionalities. Therefore, it is necessary for the users to have an option of updating their password.</w:t>
+      </w:r>
+    </w:p>
+  </w:comment>
+  <w:comment w:id="25" w:author="Jimmy Jordan" w:date="2023-03-12T21:07:00Z" w:initials="JJ">
+    <w:p>
+      <w:pPr>
+        <w:pStyle w:val="CommentText"/>
+      </w:pPr>
+      <w:r>
+        <w:rPr>
+          <w:rStyle w:val="CommentReference"/>
+        </w:rPr>
+        <w:annotationRef/>
+      </w:r>
+      <w:r>
+        <w:t>All the afore mentioned critical functionalities should be thoroughly tested using unit and integration testing techniques.</w:t>
+      </w:r>
+    </w:p>
+  </w:comment>
+  <w:comment w:id="28" w:author="Jimmy Jordan" w:date="2023-03-12T21:19:00Z" w:initials="JJ">
     <w:p>
       <w:pPr>
         <w:pStyle w:val="CommentText"/>
@@ -4962,93 +6213,36 @@
         <w:annotationRef/>
       </w:r>
       <w:r>
-        <w:t>The principle aim of this document is to present and explain the functionalities of the application, distinct user roles within the system, employed technologies, system limitations and future development of the application.</w:t>
-      </w:r>
-    </w:p>
-  </w:comment>
-  <w:comment w:id="9" w:author="Jimmy Jordan" w:date="2023-03-12T17:28:00Z" w:initials="JJ">
-    <w:p>
-      <w:pPr>
-        <w:pStyle w:val="CommentText"/>
-        <w:ind w:left="720"/>
-      </w:pPr>
-      <w:r>
-        <w:rPr>
-          <w:rStyle w:val="CommentReference"/>
-        </w:rPr>
-        <w:annotationRef/>
-      </w:r>
-      <w:r>
-        <w:t>Having reviewed the current stock exchange programs/applications we have identified a significant issue common to all of them - non user-friendly interface which results in a steep learning curve for beginners. The “GoldenView” would resolve this issue with its intuitive interface while preserving some of the most significant features in existing programs. This would enable users with little to no prior experience to enter the world of finance with ease.</w:t>
-      </w:r>
-    </w:p>
-  </w:comment>
-  <w:comment w:id="11" w:author="Jimmy Jordan" w:date="2023-03-12T17:37:00Z" w:initials="JJ">
-    <w:p>
-      <w:pPr>
-        <w:pStyle w:val="CommentText"/>
-      </w:pPr>
-      <w:r>
-        <w:rPr>
-          <w:rStyle w:val="CommentReference"/>
-        </w:rPr>
-        <w:annotationRef/>
-      </w:r>
-      <w:r>
-        <w:t>The system provides different functionality to users according to their user role. There are four user roles: Guest, Basic user, Broker and Administrator.</w:t>
-      </w:r>
-    </w:p>
-  </w:comment>
-  <w:comment w:id="13" w:author="Jimmy Jordan" w:date="2023-03-12T17:42:00Z" w:initials="JJ">
+        <w:t>Server must support Python and Django as well as have a fast internet connection that the quality of real-time transactions depends on.</w:t>
+      </w:r>
+    </w:p>
     <w:p>
       <w:pPr>
         <w:pStyle w:val="CommentText"/>
         <w:ind w:left="1100"/>
       </w:pPr>
       <w:r>
+        <w:t>The frontend should be accessible on the most web browsers. It's crucial to ensure that the web pages' layouts remain consistent to the design, regardless of the user's browser.</w:t>
+      </w:r>
+    </w:p>
+  </w:comment>
+  <w:comment w:id="32" w:author="Jimmy Jordan" w:date="2023-03-12T22:12:00Z" w:initials="JJ">
+    <w:p>
+      <w:pPr>
+        <w:pStyle w:val="CommentText"/>
+      </w:pPr>
+      <w:r>
         <w:rPr>
           <w:rStyle w:val="CommentReference"/>
         </w:rPr>
         <w:annotationRef/>
       </w:r>
       <w:r>
-        <w:t>Guests are non-registered or not logged-in users that can only view the basic information on the home page such as the user manual, features previews, comparison between "GoldenView" and  other already existing solutions.</w:t>
+        <w:t>how to request authorization from basic users to trade on their behalf, how to set up transaction fees, use case examples and tiny guides for novice users, etc.</w:t>
       </w:r>
     </w:p>
   </w:comment>
-  <w:comment w:id="16" w:author="Jimmy Jordan" w:date="2023-03-12T17:47:00Z" w:initials="JJ">
-    <w:p>
-      <w:pPr>
-        <w:pStyle w:val="CommentText"/>
-      </w:pPr>
-      <w:r>
-        <w:rPr>
-          <w:rStyle w:val="CommentReference"/>
-        </w:rPr>
-        <w:annotationRef/>
-      </w:r>
-      <w:r>
-        <w:t>In exchange for a fee that they and basic users agreed upon.</w:t>
-      </w:r>
-    </w:p>
-  </w:comment>
-  <w:comment w:id="18" w:author="Jimmy Jordan" w:date="2023-03-12T17:50:00Z" w:initials="JJ">
-    <w:p>
-      <w:pPr>
-        <w:pStyle w:val="CommentText"/>
-      </w:pPr>
-      <w:r>
-        <w:rPr>
-          <w:rStyle w:val="CommentReference"/>
-        </w:rPr>
-        <w:annotationRef/>
-      </w:r>
-      <w:r>
-        <w:t>updating the information within the webapp.</w:t>
-      </w:r>
-    </w:p>
-  </w:comment>
-  <w:comment w:id="21" w:author="Jimmy Jordan" w:date="2023-03-12T18:00:00Z" w:initials="JJ">
+  <w:comment w:id="34" w:author="Jimmy Jordan" w:date="2023-03-12T22:20:00Z" w:initials="JJ">
     <w:p>
       <w:pPr>
         <w:pStyle w:val="CommentText"/>
@@ -5061,11 +6255,11 @@
         <w:annotationRef/>
       </w:r>
       <w:r>
-        <w:t>Technologies that will be used for the client-side are: HTML, CSS, and JavaScript, AJAX. They will be used to build a user-friendly interface that anyone can easily understand. Such intuitive and easy to navigate interface represents the key feature to attract the  users.</w:t>
+        <w:t>Every page should display the GoldenView logo. All stock information is followed by a timestamp representing when such information was fetched.</w:t>
       </w:r>
     </w:p>
   </w:comment>
-  <w:comment w:id="22" w:author="Jimmy Jordan" w:date="2023-03-12T18:03:00Z" w:initials="JJ">
+  <w:comment w:id="36" w:author="Jimmy Jordan" w:date="2023-03-12T22:13:00Z" w:initials="JJ">
     <w:p>
       <w:pPr>
         <w:pStyle w:val="CommentText"/>
@@ -5077,7 +6271,103 @@
         <w:annotationRef/>
       </w:r>
       <w:r>
-        <w:t>On  the server-side we will be using Django.</w:t>
+        <w:t>Remove whitespace to the left of the heading.</w:t>
+      </w:r>
+    </w:p>
+  </w:comment>
+  <w:comment w:id="37" w:author="Jimmy Jordan" w:date="2023-03-12T22:22:00Z" w:initials="JJ">
+    <w:p>
+      <w:pPr>
+        <w:pStyle w:val="CommentText"/>
+      </w:pPr>
+      <w:r>
+        <w:rPr>
+          <w:rStyle w:val="CommentReference"/>
+        </w:rPr>
+        <w:annotationRef/>
+      </w:r>
+      <w:r>
+        <w:t>significance</w:t>
+      </w:r>
+    </w:p>
+  </w:comment>
+  <w:comment w:id="38" w:author="Jimmy Jordan" w:date="2023-03-12T22:28:00Z" w:initials="JJ">
+    <w:p>
+      <w:pPr>
+        <w:pStyle w:val="CommentText"/>
+      </w:pPr>
+      <w:r>
+        <w:rPr>
+          <w:rStyle w:val="CommentReference"/>
+        </w:rPr>
+        <w:annotationRef/>
+      </w:r>
+      <w:r>
+        <w:t>charts, and real time updates</w:t>
+      </w:r>
+    </w:p>
+  </w:comment>
+  <w:comment w:id="39" w:author="Jimmy Jordan" w:date="2023-03-12T22:27:00Z" w:initials="JJ">
+    <w:p>
+      <w:pPr>
+        <w:pStyle w:val="CommentText"/>
+      </w:pPr>
+      <w:r>
+        <w:rPr>
+          <w:rStyle w:val="CommentReference"/>
+        </w:rPr>
+        <w:annotationRef/>
+      </w:r>
+      <w:r>
+        <w:t>assets</w:t>
+      </w:r>
+    </w:p>
+  </w:comment>
+  <w:comment w:id="40" w:author="Jimmy Jordan" w:date="2023-03-12T22:23:00Z" w:initials="JJ">
+    <w:p>
+      <w:pPr>
+        <w:pStyle w:val="CommentText"/>
+      </w:pPr>
+      <w:r>
+        <w:rPr>
+          <w:rStyle w:val="CommentReference"/>
+        </w:rPr>
+        <w:annotationRef/>
+      </w:r>
+      <w:r>
+        <w:t>Broker-Basic User contract system</w:t>
+      </w:r>
+    </w:p>
+  </w:comment>
+  <w:comment w:id="41" w:author="Jimmy Jordan" w:date="2023-03-12T22:24:00Z" w:initials="JJ">
+    <w:p>
+      <w:pPr>
+        <w:pStyle w:val="CommentText"/>
+      </w:pPr>
+      <w:r>
+        <w:rPr>
+          <w:rStyle w:val="CommentReference"/>
+        </w:rPr>
+        <w:annotationRef/>
+      </w:r>
+      <w:r>
+        <w:t>privileges</w:t>
+      </w:r>
+    </w:p>
+  </w:comment>
+  <w:comment w:id="42" w:author="Jimmy Jordan" w:date="2023-03-12T22:29:00Z" w:initials="JJ">
+    <w:p>
+      <w:pPr>
+        <w:pStyle w:val="CommentText"/>
+      </w:pPr>
+      <w:r>
+        <w:rPr>
+          <w:rStyle w:val="CommentReference"/>
+        </w:rPr>
+        <w:annotationRef/>
+      </w:r>
+      <w:r>
+        <w:t xml:space="preserve">Future versions will require the development of Android and iOS versions to enhance performance, and security by introducing 2 step verification before each purchase. </w:t>
       </w:r>
     </w:p>
   </w:comment>
@@ -5086,49 +6376,61 @@
 
 <file path=word/commentsExtended.xml><?xml version="1.0" encoding="utf-8"?>
 <w15:commentsEx xmlns:wpc="http://schemas.microsoft.com/office/word/2010/wordprocessingCanvas" xmlns:cx="http://schemas.microsoft.com/office/drawing/2014/chartex" xmlns:cx1="http://schemas.microsoft.com/office/drawing/2015/9/8/chartex" xmlns:cx2="http://schemas.microsoft.com/office/drawing/2015/10/21/chartex" xmlns:cx3="http://schemas.microsoft.com/office/drawing/2016/5/9/chartex" xmlns:cx4="http://schemas.microsoft.com/office/drawing/2016/5/10/chartex" xmlns:cx5="http://schemas.microsoft.com/office/drawing/2016/5/11/chartex" xmlns:cx6="http://schemas.microsoft.com/office/drawing/2016/5/12/chartex" xmlns:cx7="http://schemas.microsoft.com/office/drawing/2016/5/13/chartex" xmlns:cx8="http://schemas.microsoft.com/office/drawing/2016/5/14/chartex" xmlns:mc="http://schemas.openxmlformats.org/markup-compatibility/2006" xmlns:aink="http://schemas.microsoft.com/office/drawing/2016/ink" xmlns:am3d="http://schemas.microsoft.com/office/drawing/2017/model3d" xmlns:o="urn:schemas-microsoft-com:office:office" xmlns:oel="http://schemas.microsoft.com/office/2019/extlst" xmlns:r="http://schemas.openxmlformats.org/officeDocument/2006/relationships" xmlns:m="http://schemas.openxmlformats.org/officeDocument/2006/math" xmlns:v="urn:schemas-microsoft-com:vml" xmlns:wp14="http://schemas.microsoft.com/office/word/2010/wordprocessingDrawing" xmlns:wp="http://schemas.openxmlformats.org/drawingml/2006/wordprocessingDrawing" xmlns:w10="urn:schemas-microsoft-com:office:word" xmlns:w="http://schemas.openxmlformats.org/wordprocessingml/2006/main" xmlns:w14="http://schemas.microsoft.com/office/word/2010/wordml" xmlns:w15="http://schemas.microsoft.com/office/word/2012/wordml" xmlns:w16cex="http://schemas.microsoft.com/office/word/2018/wordml/cex" xmlns:w16cid="http://schemas.microsoft.com/office/word/2016/wordml/cid" xmlns:w16="http://schemas.microsoft.com/office/word/2018/wordml" xmlns:w16sdtdh="http://schemas.microsoft.com/office/word/2020/wordml/sdtdatahash" xmlns:w16se="http://schemas.microsoft.com/office/word/2015/wordml/symex" xmlns:wpg="http://schemas.microsoft.com/office/word/2010/wordprocessingGroup" xmlns:wpi="http://schemas.microsoft.com/office/word/2010/wordprocessingInk" xmlns:wne="http://schemas.microsoft.com/office/word/2006/wordml" xmlns:wps="http://schemas.microsoft.com/office/word/2010/wordprocessingShape" mc:Ignorable="w14 w15 w16se w16cid w16 w16cex w16sdtdh wp14">
-  <w15:commentEx w15:paraId="7DEEBF52" w15:done="0"/>
-  <w15:commentEx w15:paraId="7D4DA247" w15:done="0"/>
-  <w15:commentEx w15:paraId="246D3DC6" w15:done="0"/>
-  <w15:commentEx w15:paraId="7FE85E6A" w15:done="0"/>
-  <w15:commentEx w15:paraId="1F4E5962" w15:done="0"/>
-  <w15:commentEx w15:paraId="2C437967" w15:done="0"/>
-  <w15:commentEx w15:paraId="23A1E819" w15:done="0"/>
-  <w15:commentEx w15:paraId="6BAF868A" w15:done="0"/>
-  <w15:commentEx w15:paraId="46D9ED42" w15:done="0"/>
-  <w15:commentEx w15:paraId="62C6D1DC" w15:done="0"/>
-  <w15:commentEx w15:paraId="4AAAD190" w15:done="0"/>
+  <w15:commentEx w15:paraId="5CA9E777" w15:done="0"/>
+  <w15:commentEx w15:paraId="657B4C53" w15:done="0"/>
+  <w15:commentEx w15:paraId="7FE818D8" w15:done="0"/>
+  <w15:commentEx w15:paraId="79971CC7" w15:done="0"/>
+  <w15:commentEx w15:paraId="121107AD" w15:done="0"/>
+  <w15:commentEx w15:paraId="778C4024" w15:done="0"/>
+  <w15:commentEx w15:paraId="348F0A6A" w15:done="0"/>
+  <w15:commentEx w15:paraId="6D941DFE" w15:done="0"/>
+  <w15:commentEx w15:paraId="57789B88" w15:done="0"/>
+  <w15:commentEx w15:paraId="6D7C4501" w15:done="0"/>
+  <w15:commentEx w15:paraId="6239CE44" w15:done="0"/>
+  <w15:commentEx w15:paraId="31708FA3" w15:done="0"/>
+  <w15:commentEx w15:paraId="2D782A25" w15:done="0"/>
+  <w15:commentEx w15:paraId="28D4FB51" w15:done="0"/>
+  <w15:commentEx w15:paraId="48F33A65" w15:done="0"/>
 </w15:commentsEx>
 </file>
 
 <file path=word/commentsExtensible.xml><?xml version="1.0" encoding="utf-8"?>
 <w16cex:commentsExtensible xmlns:wpc="http://schemas.microsoft.com/office/word/2010/wordprocessingCanvas" xmlns:cx="http://schemas.microsoft.com/office/drawing/2014/chartex" xmlns:cx1="http://schemas.microsoft.com/office/drawing/2015/9/8/chartex" xmlns:cx2="http://schemas.microsoft.com/office/drawing/2015/10/21/chartex" xmlns:cx3="http://schemas.microsoft.com/office/drawing/2016/5/9/chartex" xmlns:cx4="http://schemas.microsoft.com/office/drawing/2016/5/10/chartex" xmlns:cx5="http://schemas.microsoft.com/office/drawing/2016/5/11/chartex" xmlns:cx6="http://schemas.microsoft.com/office/drawing/2016/5/12/chartex" xmlns:cx7="http://schemas.microsoft.com/office/drawing/2016/5/13/chartex" xmlns:cx8="http://schemas.microsoft.com/office/drawing/2016/5/14/chartex" xmlns:mc="http://schemas.openxmlformats.org/markup-compatibility/2006" xmlns:aink="http://schemas.microsoft.com/office/drawing/2016/ink" xmlns:am3d="http://schemas.microsoft.com/office/drawing/2017/model3d" xmlns:o="urn:schemas-microsoft-com:office:office" xmlns:oel="http://schemas.microsoft.com/office/2019/extlst" xmlns:r="http://schemas.openxmlformats.org/officeDocument/2006/relationships" xmlns:m="http://schemas.openxmlformats.org/officeDocument/2006/math" xmlns:v="urn:schemas-microsoft-com:vml" xmlns:wp14="http://schemas.microsoft.com/office/word/2010/wordprocessingDrawing" xmlns:wp="http://schemas.openxmlformats.org/drawingml/2006/wordprocessingDrawing" xmlns:w10="urn:schemas-microsoft-com:office:word" xmlns:w="http://schemas.openxmlformats.org/wordprocessingml/2006/main" xmlns:w14="http://schemas.microsoft.com/office/word/2010/wordml" xmlns:w15="http://schemas.microsoft.com/office/word/2012/wordml" xmlns:w16cex="http://schemas.microsoft.com/office/word/2018/wordml/cex" xmlns:w16cid="http://schemas.microsoft.com/office/word/2016/wordml/cid" xmlns:w16="http://schemas.microsoft.com/office/word/2018/wordml" xmlns:w16sdtdh="http://schemas.microsoft.com/office/word/2020/wordml/sdtdatahash" xmlns:w16se="http://schemas.microsoft.com/office/word/2015/wordml/symex" xmlns:wpg="http://schemas.microsoft.com/office/word/2010/wordprocessingGroup" xmlns:wpi="http://schemas.microsoft.com/office/word/2010/wordprocessingInk" xmlns:wne="http://schemas.microsoft.com/office/word/2006/wordml" xmlns:wps="http://schemas.microsoft.com/office/word/2010/wordprocessingShape" mc:Ignorable="w14 w15 w16se w16cid w16 w16cex w16sdtdh wp14">
-  <w16cex:commentExtensible w16cex:durableId="27B87A7F" w16cex:dateUtc="2023-03-12T15:21:00Z"/>
-  <w16cex:commentExtensible w16cex:durableId="27B87F26" w16cex:dateUtc="2023-03-12T15:41:00Z"/>
-  <w16cex:commentExtensible w16cex:durableId="27B8803F" w16cex:dateUtc="2023-03-12T15:45:00Z"/>
-  <w16cex:commentExtensible w16cex:durableId="27B8829E" w16cex:dateUtc="2023-03-12T15:55:00Z"/>
-  <w16cex:commentExtensible w16cex:durableId="27B88A37" w16cex:dateUtc="2023-03-12T16:28:00Z"/>
-  <w16cex:commentExtensible w16cex:durableId="27B88C5E" w16cex:dateUtc="2023-03-12T16:37:00Z"/>
-  <w16cex:commentExtensible w16cex:durableId="27B88D8B" w16cex:dateUtc="2023-03-12T16:42:00Z"/>
-  <w16cex:commentExtensible w16cex:durableId="27B88EB0" w16cex:dateUtc="2023-03-12T16:47:00Z"/>
-  <w16cex:commentExtensible w16cex:durableId="27B88F82" w16cex:dateUtc="2023-03-12T16:50:00Z"/>
-  <w16cex:commentExtensible w16cex:durableId="27B891D4" w16cex:dateUtc="2023-03-12T17:00:00Z"/>
-  <w16cex:commentExtensible w16cex:durableId="27B89259" w16cex:dateUtc="2023-03-12T17:03:00Z"/>
+  <w16cex:commentExtensible w16cex:durableId="27B8BB65" w16cex:dateUtc="2023-03-12T19:58:00Z"/>
+  <w16cex:commentExtensible w16cex:durableId="27B8BBBD" w16cex:dateUtc="2023-03-12T19:59:00Z"/>
+  <w16cex:commentExtensible w16cex:durableId="27B8BC81" w16cex:dateUtc="2023-03-12T20:02:00Z"/>
+  <w16cex:commentExtensible w16cex:durableId="27B8BCA0" w16cex:dateUtc="2023-03-12T20:03:00Z"/>
+  <w16cex:commentExtensible w16cex:durableId="27B8BDA6" w16cex:dateUtc="2023-03-12T20:07:00Z"/>
+  <w16cex:commentExtensible w16cex:durableId="27B8C04E" w16cex:dateUtc="2023-03-12T20:19:00Z"/>
+  <w16cex:commentExtensible w16cex:durableId="27B8CCE8" w16cex:dateUtc="2023-03-12T21:12:00Z"/>
+  <w16cex:commentExtensible w16cex:durableId="27B8CEBF" w16cex:dateUtc="2023-03-12T21:20:00Z"/>
+  <w16cex:commentExtensible w16cex:durableId="27B8CD04" w16cex:dateUtc="2023-03-12T21:13:00Z"/>
+  <w16cex:commentExtensible w16cex:durableId="27B8CF12" w16cex:dateUtc="2023-03-12T21:22:00Z"/>
+  <w16cex:commentExtensible w16cex:durableId="27B8D07B" w16cex:dateUtc="2023-03-12T21:28:00Z"/>
+  <w16cex:commentExtensible w16cex:durableId="27B8D04C" w16cex:dateUtc="2023-03-12T21:27:00Z"/>
+  <w16cex:commentExtensible w16cex:durableId="27B8CF75" w16cex:dateUtc="2023-03-12T21:23:00Z"/>
+  <w16cex:commentExtensible w16cex:durableId="27B8CF80" w16cex:dateUtc="2023-03-12T21:24:00Z"/>
+  <w16cex:commentExtensible w16cex:durableId="27B8D0C7" w16cex:dateUtc="2023-03-12T21:29:00Z"/>
 </w16cex:commentsExtensible>
 </file>
 
 <file path=word/commentsIds.xml><?xml version="1.0" encoding="utf-8"?>
 <w16cid:commentsIds xmlns:wpc="http://schemas.microsoft.com/office/word/2010/wordprocessingCanvas" xmlns:cx="http://schemas.microsoft.com/office/drawing/2014/chartex" xmlns:cx1="http://schemas.microsoft.com/office/drawing/2015/9/8/chartex" xmlns:cx2="http://schemas.microsoft.com/office/drawing/2015/10/21/chartex" xmlns:cx3="http://schemas.microsoft.com/office/drawing/2016/5/9/chartex" xmlns:cx4="http://schemas.microsoft.com/office/drawing/2016/5/10/chartex" xmlns:cx5="http://schemas.microsoft.com/office/drawing/2016/5/11/chartex" xmlns:cx6="http://schemas.microsoft.com/office/drawing/2016/5/12/chartex" xmlns:cx7="http://schemas.microsoft.com/office/drawing/2016/5/13/chartex" xmlns:cx8="http://schemas.microsoft.com/office/drawing/2016/5/14/chartex" xmlns:mc="http://schemas.openxmlformats.org/markup-compatibility/2006" xmlns:aink="http://schemas.microsoft.com/office/drawing/2016/ink" xmlns:am3d="http://schemas.microsoft.com/office/drawing/2017/model3d" xmlns:o="urn:schemas-microsoft-com:office:office" xmlns:oel="http://schemas.microsoft.com/office/2019/extlst" xmlns:r="http://schemas.openxmlformats.org/officeDocument/2006/relationships" xmlns:m="http://schemas.openxmlformats.org/officeDocument/2006/math" xmlns:v="urn:schemas-microsoft-com:vml" xmlns:wp14="http://schemas.microsoft.com/office/word/2010/wordprocessingDrawing" xmlns:wp="http://schemas.openxmlformats.org/drawingml/2006/wordprocessingDrawing" xmlns:w10="urn:schemas-microsoft-com:office:word" xmlns:w="http://schemas.openxmlformats.org/wordprocessingml/2006/main" xmlns:w14="http://schemas.microsoft.com/office/word/2010/wordml" xmlns:w15="http://schemas.microsoft.com/office/word/2012/wordml" xmlns:w16cex="http://schemas.microsoft.com/office/word/2018/wordml/cex" xmlns:w16cid="http://schemas.microsoft.com/office/word/2016/wordml/cid" xmlns:w16="http://schemas.microsoft.com/office/word/2018/wordml" xmlns:w16sdtdh="http://schemas.microsoft.com/office/word/2020/wordml/sdtdatahash" xmlns:w16se="http://schemas.microsoft.com/office/word/2015/wordml/symex" xmlns:wpg="http://schemas.microsoft.com/office/word/2010/wordprocessingGroup" xmlns:wpi="http://schemas.microsoft.com/office/word/2010/wordprocessingInk" xmlns:wne="http://schemas.microsoft.com/office/word/2006/wordml" xmlns:wps="http://schemas.microsoft.com/office/word/2010/wordprocessingShape" mc:Ignorable="w14 w15 w16se w16cid w16 w16cex w16sdtdh wp14">
-  <w16cid:commentId w16cid:paraId="7DEEBF52" w16cid:durableId="27B87A7F"/>
-  <w16cid:commentId w16cid:paraId="7D4DA247" w16cid:durableId="27B87F26"/>
-  <w16cid:commentId w16cid:paraId="246D3DC6" w16cid:durableId="27B8803F"/>
-  <w16cid:commentId w16cid:paraId="7FE85E6A" w16cid:durableId="27B8829E"/>
-  <w16cid:commentId w16cid:paraId="1F4E5962" w16cid:durableId="27B88A37"/>
-  <w16cid:commentId w16cid:paraId="2C437967" w16cid:durableId="27B88C5E"/>
-  <w16cid:commentId w16cid:paraId="23A1E819" w16cid:durableId="27B88D8B"/>
-  <w16cid:commentId w16cid:paraId="6BAF868A" w16cid:durableId="27B88EB0"/>
-  <w16cid:commentId w16cid:paraId="46D9ED42" w16cid:durableId="27B88F82"/>
-  <w16cid:commentId w16cid:paraId="62C6D1DC" w16cid:durableId="27B891D4"/>
-  <w16cid:commentId w16cid:paraId="4AAAD190" w16cid:durableId="27B89259"/>
+  <w16cid:commentId w16cid:paraId="5CA9E777" w16cid:durableId="27B8BB65"/>
+  <w16cid:commentId w16cid:paraId="657B4C53" w16cid:durableId="27B8BBBD"/>
+  <w16cid:commentId w16cid:paraId="7FE818D8" w16cid:durableId="27B8BC81"/>
+  <w16cid:commentId w16cid:paraId="79971CC7" w16cid:durableId="27B8BCA0"/>
+  <w16cid:commentId w16cid:paraId="121107AD" w16cid:durableId="27B8BDA6"/>
+  <w16cid:commentId w16cid:paraId="778C4024" w16cid:durableId="27B8C04E"/>
+  <w16cid:commentId w16cid:paraId="348F0A6A" w16cid:durableId="27B8CCE8"/>
+  <w16cid:commentId w16cid:paraId="6D941DFE" w16cid:durableId="27B8CEBF"/>
+  <w16cid:commentId w16cid:paraId="57789B88" w16cid:durableId="27B8CD04"/>
+  <w16cid:commentId w16cid:paraId="6D7C4501" w16cid:durableId="27B8CF12"/>
+  <w16cid:commentId w16cid:paraId="6239CE44" w16cid:durableId="27B8D07B"/>
+  <w16cid:commentId w16cid:paraId="31708FA3" w16cid:durableId="27B8D04C"/>
+  <w16cid:commentId w16cid:paraId="2D782A25" w16cid:durableId="27B8CF75"/>
+  <w16cid:commentId w16cid:paraId="28D4FB51" w16cid:durableId="27B8CF80"/>
+  <w16cid:commentId w16cid:paraId="48F33A65" w16cid:durableId="27B8D0C7"/>
 </w16cid:commentsIds>
 </file>
 
@@ -5437,6 +6739,95 @@
 <file path=word/numbering.xml><?xml version="1.0" encoding="utf-8"?>
 <w:numbering xmlns:wpc="http://schemas.microsoft.com/office/word/2010/wordprocessingCanvas" xmlns:cx="http://schemas.microsoft.com/office/drawing/2014/chartex" xmlns:cx1="http://schemas.microsoft.com/office/drawing/2015/9/8/chartex" xmlns:cx2="http://schemas.microsoft.com/office/drawing/2015/10/21/chartex" xmlns:cx3="http://schemas.microsoft.com/office/drawing/2016/5/9/chartex" xmlns:cx4="http://schemas.microsoft.com/office/drawing/2016/5/10/chartex" xmlns:cx5="http://schemas.microsoft.com/office/drawing/2016/5/11/chartex" xmlns:cx6="http://schemas.microsoft.com/office/drawing/2016/5/12/chartex" xmlns:cx7="http://schemas.microsoft.com/office/drawing/2016/5/13/chartex" xmlns:cx8="http://schemas.microsoft.com/office/drawing/2016/5/14/chartex" xmlns:mc="http://schemas.openxmlformats.org/markup-compatibility/2006" xmlns:aink="http://schemas.microsoft.com/office/drawing/2016/ink" xmlns:am3d="http://schemas.microsoft.com/office/drawing/2017/model3d" xmlns:o="urn:schemas-microsoft-com:office:office" xmlns:oel="http://schemas.microsoft.com/office/2019/extlst" xmlns:r="http://schemas.openxmlformats.org/officeDocument/2006/relationships" xmlns:m="http://schemas.openxmlformats.org/officeDocument/2006/math" xmlns:v="urn:schemas-microsoft-com:vml" xmlns:wp14="http://schemas.microsoft.com/office/word/2010/wordprocessingDrawing" xmlns:wp="http://schemas.openxmlformats.org/drawingml/2006/wordprocessingDrawing" xmlns:w10="urn:schemas-microsoft-com:office:word" xmlns:w="http://schemas.openxmlformats.org/wordprocessingml/2006/main" xmlns:w14="http://schemas.microsoft.com/office/word/2010/wordml" xmlns:w15="http://schemas.microsoft.com/office/word/2012/wordml" xmlns:w16cex="http://schemas.microsoft.com/office/word/2018/wordml/cex" xmlns:w16cid="http://schemas.microsoft.com/office/word/2016/wordml/cid" xmlns:w16="http://schemas.microsoft.com/office/word/2018/wordml" xmlns:w16sdtdh="http://schemas.microsoft.com/office/word/2020/wordml/sdtdatahash" xmlns:w16se="http://schemas.microsoft.com/office/word/2015/wordml/symex" xmlns:wpg="http://schemas.microsoft.com/office/word/2010/wordprocessingGroup" xmlns:wpi="http://schemas.microsoft.com/office/word/2010/wordprocessingInk" xmlns:wne="http://schemas.microsoft.com/office/word/2006/wordml" xmlns:wps="http://schemas.microsoft.com/office/word/2010/wordprocessingShape" mc:Ignorable="w14 w15 w16se w16cid w16 w16cex w16sdtdh wp14">
   <w:abstractNum w:abstractNumId="0" w15:restartNumberingAfterBreak="0">
+    <w:nsid w:val="1C341B33"/>
+    <w:multiLevelType w:val="hybridMultilevel"/>
+    <w:tmpl w:val="3CF6FC16"/>
+    <w:lvl w:ilvl="0" w:tplc="0409000F">
+      <w:start w:val="9"/>
+      <w:numFmt w:val="decimal"/>
+      <w:lvlText w:val="%1."/>
+      <w:lvlJc w:val="left"/>
+      <w:pPr>
+        <w:ind w:left="720" w:hanging="360"/>
+      </w:pPr>
+      <w:rPr>
+        <w:rFonts w:hint="default"/>
+      </w:rPr>
+    </w:lvl>
+    <w:lvl w:ilvl="1" w:tplc="04090019" w:tentative="1">
+      <w:start w:val="1"/>
+      <w:numFmt w:val="lowerLetter"/>
+      <w:lvlText w:val="%2."/>
+      <w:lvlJc w:val="left"/>
+      <w:pPr>
+        <w:ind w:left="1440" w:hanging="360"/>
+      </w:pPr>
+    </w:lvl>
+    <w:lvl w:ilvl="2" w:tplc="0409001B" w:tentative="1">
+      <w:start w:val="1"/>
+      <w:numFmt w:val="lowerRoman"/>
+      <w:lvlText w:val="%3."/>
+      <w:lvlJc w:val="right"/>
+      <w:pPr>
+        <w:ind w:left="2160" w:hanging="180"/>
+      </w:pPr>
+    </w:lvl>
+    <w:lvl w:ilvl="3" w:tplc="0409000F" w:tentative="1">
+      <w:start w:val="1"/>
+      <w:numFmt w:val="decimal"/>
+      <w:lvlText w:val="%4."/>
+      <w:lvlJc w:val="left"/>
+      <w:pPr>
+        <w:ind w:left="2880" w:hanging="360"/>
+      </w:pPr>
+    </w:lvl>
+    <w:lvl w:ilvl="4" w:tplc="04090019" w:tentative="1">
+      <w:start w:val="1"/>
+      <w:numFmt w:val="lowerLetter"/>
+      <w:lvlText w:val="%5."/>
+      <w:lvlJc w:val="left"/>
+      <w:pPr>
+        <w:ind w:left="3600" w:hanging="360"/>
+      </w:pPr>
+    </w:lvl>
+    <w:lvl w:ilvl="5" w:tplc="0409001B" w:tentative="1">
+      <w:start w:val="1"/>
+      <w:numFmt w:val="lowerRoman"/>
+      <w:lvlText w:val="%6."/>
+      <w:lvlJc w:val="right"/>
+      <w:pPr>
+        <w:ind w:left="4320" w:hanging="180"/>
+      </w:pPr>
+    </w:lvl>
+    <w:lvl w:ilvl="6" w:tplc="0409000F" w:tentative="1">
+      <w:start w:val="1"/>
+      <w:numFmt w:val="decimal"/>
+      <w:lvlText w:val="%7."/>
+      <w:lvlJc w:val="left"/>
+      <w:pPr>
+        <w:ind w:left="5040" w:hanging="360"/>
+      </w:pPr>
+    </w:lvl>
+    <w:lvl w:ilvl="7" w:tplc="04090019" w:tentative="1">
+      <w:start w:val="1"/>
+      <w:numFmt w:val="lowerLetter"/>
+      <w:lvlText w:val="%8."/>
+      <w:lvlJc w:val="left"/>
+      <w:pPr>
+        <w:ind w:left="5760" w:hanging="360"/>
+      </w:pPr>
+    </w:lvl>
+    <w:lvl w:ilvl="8" w:tplc="0409001B" w:tentative="1">
+      <w:start w:val="1"/>
+      <w:numFmt w:val="lowerRoman"/>
+      <w:lvlText w:val="%9."/>
+      <w:lvlJc w:val="right"/>
+      <w:pPr>
+        <w:ind w:left="6480" w:hanging="180"/>
+      </w:pPr>
+    </w:lvl>
+  </w:abstractNum>
+  <w:abstractNum w:abstractNumId="1" w15:restartNumberingAfterBreak="0">
     <w:nsid w:val="21CA01C7"/>
     <w:multiLevelType w:val="multilevel"/>
     <w:tmpl w:val="DA3A83A8"/>
@@ -5549,17 +6940,17 @@
       </w:rPr>
     </w:lvl>
   </w:abstractNum>
-  <w:abstractNum w:abstractNumId="1" w15:restartNumberingAfterBreak="0">
-    <w:nsid w:val="34892040"/>
+  <w:abstractNum w:abstractNumId="2" w15:restartNumberingAfterBreak="0">
+    <w:nsid w:val="33F2185C"/>
     <w:multiLevelType w:val="hybridMultilevel"/>
-    <w:tmpl w:val="869A47D8"/>
-    <w:lvl w:ilvl="0" w:tplc="0409000F">
+    <w:tmpl w:val="0124FA8C"/>
+    <w:lvl w:ilvl="0" w:tplc="3BEAEA60">
       <w:start w:val="1"/>
       <w:numFmt w:val="decimal"/>
-      <w:lvlText w:val="%1."/>
+      <w:lvlText w:val="%1)"/>
       <w:lvlJc w:val="left"/>
       <w:pPr>
-        <w:ind w:left="720" w:hanging="360"/>
+        <w:ind w:left="1080" w:hanging="360"/>
       </w:pPr>
       <w:rPr>
         <w:rFonts w:hint="default"/>
@@ -5571,7 +6962,7 @@
       <w:lvlText w:val="%2."/>
       <w:lvlJc w:val="left"/>
       <w:pPr>
-        <w:ind w:left="1440" w:hanging="360"/>
+        <w:ind w:left="1800" w:hanging="360"/>
       </w:pPr>
     </w:lvl>
     <w:lvl w:ilvl="2" w:tplc="0409001B" w:tentative="1">
@@ -5580,7 +6971,7 @@
       <w:lvlText w:val="%3."/>
       <w:lvlJc w:val="right"/>
       <w:pPr>
-        <w:ind w:left="2160" w:hanging="180"/>
+        <w:ind w:left="2520" w:hanging="180"/>
       </w:pPr>
     </w:lvl>
     <w:lvl w:ilvl="3" w:tplc="0409000F" w:tentative="1">
@@ -5589,7 +6980,7 @@
       <w:lvlText w:val="%4."/>
       <w:lvlJc w:val="left"/>
       <w:pPr>
-        <w:ind w:left="2880" w:hanging="360"/>
+        <w:ind w:left="3240" w:hanging="360"/>
       </w:pPr>
     </w:lvl>
     <w:lvl w:ilvl="4" w:tplc="04090019" w:tentative="1">
@@ -5598,7 +6989,7 @@
       <w:lvlText w:val="%5."/>
       <w:lvlJc w:val="left"/>
       <w:pPr>
-        <w:ind w:left="3600" w:hanging="360"/>
+        <w:ind w:left="3960" w:hanging="360"/>
       </w:pPr>
     </w:lvl>
     <w:lvl w:ilvl="5" w:tplc="0409001B" w:tentative="1">
@@ -5607,7 +6998,7 @@
       <w:lvlText w:val="%6."/>
       <w:lvlJc w:val="right"/>
       <w:pPr>
-        <w:ind w:left="4320" w:hanging="180"/>
+        <w:ind w:left="4680" w:hanging="180"/>
       </w:pPr>
     </w:lvl>
     <w:lvl w:ilvl="6" w:tplc="0409000F" w:tentative="1">
@@ -5616,7 +7007,7 @@
       <w:lvlText w:val="%7."/>
       <w:lvlJc w:val="left"/>
       <w:pPr>
-        <w:ind w:left="5040" w:hanging="360"/>
+        <w:ind w:left="5400" w:hanging="360"/>
       </w:pPr>
     </w:lvl>
     <w:lvl w:ilvl="7" w:tplc="04090019" w:tentative="1">
@@ -5625,7 +7016,7 @@
       <w:lvlText w:val="%8."/>
       <w:lvlJc w:val="left"/>
       <w:pPr>
-        <w:ind w:left="5760" w:hanging="360"/>
+        <w:ind w:left="6120" w:hanging="360"/>
       </w:pPr>
     </w:lvl>
     <w:lvl w:ilvl="8" w:tplc="0409001B" w:tentative="1">
@@ -5634,11 +7025,100 @@
       <w:lvlText w:val="%9."/>
       <w:lvlJc w:val="right"/>
       <w:pPr>
-        <w:ind w:left="6480" w:hanging="180"/>
+        <w:ind w:left="6840" w:hanging="180"/>
       </w:pPr>
     </w:lvl>
   </w:abstractNum>
-  <w:abstractNum w:abstractNumId="2" w15:restartNumberingAfterBreak="0">
+  <w:abstractNum w:abstractNumId="3" w15:restartNumberingAfterBreak="0">
+    <w:nsid w:val="34892040"/>
+    <w:multiLevelType w:val="hybridMultilevel"/>
+    <w:tmpl w:val="869A47D8"/>
+    <w:lvl w:ilvl="0" w:tplc="0409000F">
+      <w:start w:val="1"/>
+      <w:numFmt w:val="decimal"/>
+      <w:lvlText w:val="%1."/>
+      <w:lvlJc w:val="left"/>
+      <w:pPr>
+        <w:ind w:left="720" w:hanging="360"/>
+      </w:pPr>
+      <w:rPr>
+        <w:rFonts w:hint="default"/>
+      </w:rPr>
+    </w:lvl>
+    <w:lvl w:ilvl="1" w:tplc="04090019" w:tentative="1">
+      <w:start w:val="1"/>
+      <w:numFmt w:val="lowerLetter"/>
+      <w:lvlText w:val="%2."/>
+      <w:lvlJc w:val="left"/>
+      <w:pPr>
+        <w:ind w:left="1440" w:hanging="360"/>
+      </w:pPr>
+    </w:lvl>
+    <w:lvl w:ilvl="2" w:tplc="0409001B" w:tentative="1">
+      <w:start w:val="1"/>
+      <w:numFmt w:val="lowerRoman"/>
+      <w:lvlText w:val="%3."/>
+      <w:lvlJc w:val="right"/>
+      <w:pPr>
+        <w:ind w:left="2160" w:hanging="180"/>
+      </w:pPr>
+    </w:lvl>
+    <w:lvl w:ilvl="3" w:tplc="0409000F" w:tentative="1">
+      <w:start w:val="1"/>
+      <w:numFmt w:val="decimal"/>
+      <w:lvlText w:val="%4."/>
+      <w:lvlJc w:val="left"/>
+      <w:pPr>
+        <w:ind w:left="2880" w:hanging="360"/>
+      </w:pPr>
+    </w:lvl>
+    <w:lvl w:ilvl="4" w:tplc="04090019" w:tentative="1">
+      <w:start w:val="1"/>
+      <w:numFmt w:val="lowerLetter"/>
+      <w:lvlText w:val="%5."/>
+      <w:lvlJc w:val="left"/>
+      <w:pPr>
+        <w:ind w:left="3600" w:hanging="360"/>
+      </w:pPr>
+    </w:lvl>
+    <w:lvl w:ilvl="5" w:tplc="0409001B" w:tentative="1">
+      <w:start w:val="1"/>
+      <w:numFmt w:val="lowerRoman"/>
+      <w:lvlText w:val="%6."/>
+      <w:lvlJc w:val="right"/>
+      <w:pPr>
+        <w:ind w:left="4320" w:hanging="180"/>
+      </w:pPr>
+    </w:lvl>
+    <w:lvl w:ilvl="6" w:tplc="0409000F" w:tentative="1">
+      <w:start w:val="1"/>
+      <w:numFmt w:val="decimal"/>
+      <w:lvlText w:val="%7."/>
+      <w:lvlJc w:val="left"/>
+      <w:pPr>
+        <w:ind w:left="5040" w:hanging="360"/>
+      </w:pPr>
+    </w:lvl>
+    <w:lvl w:ilvl="7" w:tplc="04090019" w:tentative="1">
+      <w:start w:val="1"/>
+      <w:numFmt w:val="lowerLetter"/>
+      <w:lvlText w:val="%8."/>
+      <w:lvlJc w:val="left"/>
+      <w:pPr>
+        <w:ind w:left="5760" w:hanging="360"/>
+      </w:pPr>
+    </w:lvl>
+    <w:lvl w:ilvl="8" w:tplc="0409001B" w:tentative="1">
+      <w:start w:val="1"/>
+      <w:numFmt w:val="lowerRoman"/>
+      <w:lvlText w:val="%9."/>
+      <w:lvlJc w:val="right"/>
+      <w:pPr>
+        <w:ind w:left="6480" w:hanging="180"/>
+      </w:pPr>
+    </w:lvl>
+  </w:abstractNum>
+  <w:abstractNum w:abstractNumId="4" w15:restartNumberingAfterBreak="0">
     <w:nsid w:val="59B54599"/>
     <w:multiLevelType w:val="multilevel"/>
     <w:tmpl w:val="ED4297E8"/>
@@ -5759,7 +7239,95 @@
       </w:rPr>
     </w:lvl>
   </w:abstractNum>
-  <w:abstractNum w:abstractNumId="3" w15:restartNumberingAfterBreak="0">
+  <w:abstractNum w:abstractNumId="5" w15:restartNumberingAfterBreak="0">
+    <w:nsid w:val="5DC63F48"/>
+    <w:multiLevelType w:val="hybridMultilevel"/>
+    <w:tmpl w:val="CC9866BE"/>
+    <w:lvl w:ilvl="0" w:tplc="0409000F">
+      <w:numFmt w:val="decimal"/>
+      <w:lvlText w:val="%1."/>
+      <w:lvlJc w:val="left"/>
+      <w:pPr>
+        <w:ind w:left="720" w:hanging="360"/>
+      </w:pPr>
+      <w:rPr>
+        <w:rFonts w:hint="default"/>
+      </w:rPr>
+    </w:lvl>
+    <w:lvl w:ilvl="1" w:tplc="04090019" w:tentative="1">
+      <w:start w:val="1"/>
+      <w:numFmt w:val="lowerLetter"/>
+      <w:lvlText w:val="%2."/>
+      <w:lvlJc w:val="left"/>
+      <w:pPr>
+        <w:ind w:left="1440" w:hanging="360"/>
+      </w:pPr>
+    </w:lvl>
+    <w:lvl w:ilvl="2" w:tplc="0409001B" w:tentative="1">
+      <w:start w:val="1"/>
+      <w:numFmt w:val="lowerRoman"/>
+      <w:lvlText w:val="%3."/>
+      <w:lvlJc w:val="right"/>
+      <w:pPr>
+        <w:ind w:left="2160" w:hanging="180"/>
+      </w:pPr>
+    </w:lvl>
+    <w:lvl w:ilvl="3" w:tplc="0409000F" w:tentative="1">
+      <w:start w:val="1"/>
+      <w:numFmt w:val="decimal"/>
+      <w:lvlText w:val="%4."/>
+      <w:lvlJc w:val="left"/>
+      <w:pPr>
+        <w:ind w:left="2880" w:hanging="360"/>
+      </w:pPr>
+    </w:lvl>
+    <w:lvl w:ilvl="4" w:tplc="04090019" w:tentative="1">
+      <w:start w:val="1"/>
+      <w:numFmt w:val="lowerLetter"/>
+      <w:lvlText w:val="%5."/>
+      <w:lvlJc w:val="left"/>
+      <w:pPr>
+        <w:ind w:left="3600" w:hanging="360"/>
+      </w:pPr>
+    </w:lvl>
+    <w:lvl w:ilvl="5" w:tplc="0409001B" w:tentative="1">
+      <w:start w:val="1"/>
+      <w:numFmt w:val="lowerRoman"/>
+      <w:lvlText w:val="%6."/>
+      <w:lvlJc w:val="right"/>
+      <w:pPr>
+        <w:ind w:left="4320" w:hanging="180"/>
+      </w:pPr>
+    </w:lvl>
+    <w:lvl w:ilvl="6" w:tplc="0409000F" w:tentative="1">
+      <w:start w:val="1"/>
+      <w:numFmt w:val="decimal"/>
+      <w:lvlText w:val="%7."/>
+      <w:lvlJc w:val="left"/>
+      <w:pPr>
+        <w:ind w:left="5040" w:hanging="360"/>
+      </w:pPr>
+    </w:lvl>
+    <w:lvl w:ilvl="7" w:tplc="04090019" w:tentative="1">
+      <w:start w:val="1"/>
+      <w:numFmt w:val="lowerLetter"/>
+      <w:lvlText w:val="%8."/>
+      <w:lvlJc w:val="left"/>
+      <w:pPr>
+        <w:ind w:left="5760" w:hanging="360"/>
+      </w:pPr>
+    </w:lvl>
+    <w:lvl w:ilvl="8" w:tplc="0409001B" w:tentative="1">
+      <w:start w:val="1"/>
+      <w:numFmt w:val="lowerRoman"/>
+      <w:lvlText w:val="%9."/>
+      <w:lvlJc w:val="right"/>
+      <w:pPr>
+        <w:ind w:left="6480" w:hanging="180"/>
+      </w:pPr>
+    </w:lvl>
+  </w:abstractNum>
+  <w:abstractNum w:abstractNumId="6" w15:restartNumberingAfterBreak="0">
     <w:nsid w:val="68FE1673"/>
     <w:multiLevelType w:val="multilevel"/>
     <w:tmpl w:val="FB6027D8"/>
@@ -5873,16 +7441,25 @@
     </w:lvl>
   </w:abstractNum>
   <w:num w:numId="1" w16cid:durableId="1896701951">
-    <w:abstractNumId w:val="2"/>
+    <w:abstractNumId w:val="4"/>
   </w:num>
   <w:num w:numId="2" w16cid:durableId="1796950660">
+    <w:abstractNumId w:val="6"/>
+  </w:num>
+  <w:num w:numId="3" w16cid:durableId="438646851">
+    <w:abstractNumId w:val="1"/>
+  </w:num>
+  <w:num w:numId="4" w16cid:durableId="250773390">
     <w:abstractNumId w:val="3"/>
   </w:num>
-  <w:num w:numId="3" w16cid:durableId="438646851">
+  <w:num w:numId="5" w16cid:durableId="565452280">
+    <w:abstractNumId w:val="5"/>
+  </w:num>
+  <w:num w:numId="6" w16cid:durableId="1434548829">
     <w:abstractNumId w:val="0"/>
   </w:num>
-  <w:num w:numId="4" w16cid:durableId="250773390">
-    <w:abstractNumId w:val="1"/>
+  <w:num w:numId="7" w16cid:durableId="1547526100">
+    <w:abstractNumId w:val="2"/>
   </w:num>
 </w:numbering>
 </file>
@@ -6684,23 +8261,13 @@
       </w:tcPr>
     </w:tblStylePr>
   </w:style>
-  <w:style w:type="paragraph" w:styleId="Revision">
-    <w:name w:val="Revision"/>
-    <w:hidden/>
-    <w:uiPriority w:val="99"/>
-    <w:semiHidden/>
-    <w:rsid w:val="00D02F9F"/>
-    <w:pPr>
-      <w:spacing w:after="0" w:line="240" w:lineRule="auto"/>
-    </w:pPr>
-  </w:style>
   <w:style w:type="character" w:styleId="CommentReference">
     <w:name w:val="annotation reference"/>
     <w:basedOn w:val="DefaultParagraphFont"/>
     <w:uiPriority w:val="99"/>
     <w:semiHidden/>
     <w:unhideWhenUsed/>
-    <w:rsid w:val="00D02F9F"/>
+    <w:rsid w:val="005F680B"/>
     <w:rPr>
       <w:sz w:val="16"/>
       <w:szCs w:val="16"/>
@@ -6712,7 +8279,7 @@
     <w:link w:val="CommentTextChar"/>
     <w:uiPriority w:val="99"/>
     <w:unhideWhenUsed/>
-    <w:rsid w:val="00D02F9F"/>
+    <w:rsid w:val="005F680B"/>
     <w:pPr>
       <w:spacing w:line="240" w:lineRule="auto"/>
     </w:pPr>
@@ -6726,7 +8293,7 @@
     <w:basedOn w:val="DefaultParagraphFont"/>
     <w:link w:val="CommentText"/>
     <w:uiPriority w:val="99"/>
-    <w:rsid w:val="00D02F9F"/>
+    <w:rsid w:val="005F680B"/>
     <w:rPr>
       <w:sz w:val="20"/>
       <w:szCs w:val="20"/>
@@ -6740,7 +8307,7 @@
     <w:uiPriority w:val="99"/>
     <w:semiHidden/>
     <w:unhideWhenUsed/>
-    <w:rsid w:val="00D02F9F"/>
+    <w:rsid w:val="005F680B"/>
     <w:rPr>
       <w:b/>
       <w:bCs/>
@@ -6752,7 +8319,7 @@
     <w:link w:val="CommentSubject"/>
     <w:uiPriority w:val="99"/>
     <w:semiHidden/>
-    <w:rsid w:val="00D02F9F"/>
+    <w:rsid w:val="005F680B"/>
     <w:rPr>
       <w:b/>
       <w:bCs/>

</xml_diff>

<commit_message>
Final review of phase 1
</commit_message>
<xml_diff>
--- a/documentation/__to_submit/development/phase_1.docx
+++ b/documentation/__to_submit/development/phase_1.docx
@@ -3923,12 +3923,29 @@
         </w:rPr>
         <w:t xml:space="preserve">The </w:t>
       </w:r>
-      <w:r>
-        <w:rPr>
-          <w:sz w:val="28"/>
-          <w:szCs w:val="28"/>
-        </w:rPr>
-        <w:t xml:space="preserve">GoldenView </w:t>
+      <w:commentRangeStart w:id="3"/>
+      <w:proofErr w:type="spellStart"/>
+      <w:r>
+        <w:rPr>
+          <w:sz w:val="28"/>
+          <w:szCs w:val="28"/>
+        </w:rPr>
+        <w:t>GoldenView</w:t>
+      </w:r>
+      <w:proofErr w:type="spellEnd"/>
+      <w:r>
+        <w:rPr>
+          <w:sz w:val="28"/>
+          <w:szCs w:val="28"/>
+        </w:rPr>
+        <w:t xml:space="preserve"> </w:t>
+      </w:r>
+      <w:commentRangeEnd w:id="3"/>
+      <w:r>
+        <w:rPr>
+          <w:rStyle w:val="CommentReference"/>
+        </w:rPr>
+        <w:commentReference w:id="3"/>
       </w:r>
       <w:r>
         <w:rPr>
@@ -4023,7 +4040,7 @@
           <w:color w:val="BF8F00" w:themeColor="accent4" w:themeShade="BF"/>
         </w:rPr>
       </w:pPr>
-      <w:bookmarkStart w:id="3" w:name="_Toc129554360"/>
+      <w:bookmarkStart w:id="4" w:name="_Toc129554360"/>
       <w:r>
         <w:rPr>
           <w:color w:val="BF8F00" w:themeColor="accent4" w:themeShade="BF"/>
@@ -4036,7 +4053,7 @@
         </w:rPr>
         <w:t>Purpose of the document, and target group</w:t>
       </w:r>
-      <w:bookmarkEnd w:id="3"/>
+      <w:bookmarkEnd w:id="4"/>
     </w:p>
     <w:p>
       <w:pPr>
@@ -4069,7 +4086,7 @@
           <w:szCs w:val="36"/>
         </w:rPr>
       </w:pPr>
-      <w:bookmarkStart w:id="4" w:name="_Toc129554361"/>
+      <w:bookmarkStart w:id="5" w:name="_Toc129554361"/>
       <w:r>
         <w:rPr>
           <w:color w:val="BF8F00" w:themeColor="accent4" w:themeShade="BF"/>
@@ -4086,7 +4103,7 @@
         </w:rPr>
         <w:t xml:space="preserve"> of the problem</w:t>
       </w:r>
-      <w:bookmarkEnd w:id="4"/>
+      <w:bookmarkEnd w:id="5"/>
     </w:p>
     <w:p>
       <w:pPr>
@@ -4179,7 +4196,7 @@
           <w:szCs w:val="36"/>
         </w:rPr>
       </w:pPr>
-      <w:bookmarkStart w:id="5" w:name="_Toc129554362"/>
+      <w:bookmarkStart w:id="6" w:name="_Toc129554362"/>
       <w:r>
         <w:rPr>
           <w:color w:val="BF8F00" w:themeColor="accent4" w:themeShade="BF"/>
@@ -4188,7 +4205,7 @@
         </w:rPr>
         <w:t>Categories of users</w:t>
       </w:r>
-      <w:bookmarkEnd w:id="5"/>
+      <w:bookmarkEnd w:id="6"/>
       <w:r>
         <w:rPr>
           <w:color w:val="BF8F00" w:themeColor="accent4" w:themeShade="BF"/>
@@ -4240,7 +4257,7 @@
           <w:color w:val="BF8F00" w:themeColor="accent4" w:themeShade="BF"/>
         </w:rPr>
       </w:pPr>
-      <w:bookmarkStart w:id="6" w:name="_Toc129554363"/>
+      <w:bookmarkStart w:id="7" w:name="_Toc129554363"/>
       <w:r>
         <w:rPr>
           <w:color w:val="BF8F00" w:themeColor="accent4" w:themeShade="BF"/>
@@ -4253,7 +4270,7 @@
         </w:rPr>
         <w:t>Guests</w:t>
       </w:r>
-      <w:bookmarkEnd w:id="6"/>
+      <w:bookmarkEnd w:id="7"/>
     </w:p>
     <w:p>
       <w:pPr>
@@ -4281,7 +4298,7 @@
           <w:color w:val="BF8F00" w:themeColor="accent4" w:themeShade="BF"/>
         </w:rPr>
       </w:pPr>
-      <w:bookmarkStart w:id="7" w:name="_Toc129554364"/>
+      <w:bookmarkStart w:id="8" w:name="_Toc129554364"/>
       <w:r>
         <w:rPr>
           <w:color w:val="BF8F00" w:themeColor="accent4" w:themeShade="BF"/>
@@ -4300,7 +4317,7 @@
         </w:rPr>
         <w:t>Basic users</w:t>
       </w:r>
-      <w:bookmarkEnd w:id="7"/>
+      <w:bookmarkEnd w:id="8"/>
     </w:p>
     <w:p>
       <w:pPr>
@@ -4335,14 +4352,14 @@
           <w:color w:val="BF8F00" w:themeColor="accent4" w:themeShade="BF"/>
         </w:rPr>
       </w:pPr>
-      <w:bookmarkStart w:id="8" w:name="_Toc129554365"/>
+      <w:bookmarkStart w:id="9" w:name="_Toc129554365"/>
       <w:r>
         <w:rPr>
           <w:color w:val="BF8F00" w:themeColor="accent4" w:themeShade="BF"/>
         </w:rPr>
         <w:t>3.3 Brokers</w:t>
       </w:r>
-      <w:bookmarkEnd w:id="8"/>
+      <w:bookmarkEnd w:id="9"/>
     </w:p>
     <w:p>
       <w:pPr>
@@ -4385,7 +4402,7 @@
           <w:color w:val="BF8F00" w:themeColor="accent4" w:themeShade="BF"/>
         </w:rPr>
       </w:pPr>
-      <w:bookmarkStart w:id="9" w:name="_Toc129554366"/>
+      <w:bookmarkStart w:id="10" w:name="_Toc129554366"/>
       <w:r>
         <w:rPr>
           <w:color w:val="BF8F00" w:themeColor="accent4" w:themeShade="BF"/>
@@ -4399,7 +4416,7 @@
         </w:rPr>
         <w:t>Administrators</w:t>
       </w:r>
-      <w:bookmarkEnd w:id="9"/>
+      <w:bookmarkEnd w:id="10"/>
     </w:p>
     <w:p>
       <w:pPr>
@@ -4468,7 +4485,7 @@
           <w:szCs w:val="36"/>
         </w:rPr>
       </w:pPr>
-      <w:bookmarkStart w:id="10" w:name="_Toc129554367"/>
+      <w:bookmarkStart w:id="11" w:name="_Toc129554367"/>
       <w:r>
         <w:rPr>
           <w:color w:val="BF8F00" w:themeColor="accent4" w:themeShade="BF"/>
@@ -4477,7 +4494,7 @@
         </w:rPr>
         <w:t>Product description</w:t>
       </w:r>
-      <w:bookmarkEnd w:id="10"/>
+      <w:bookmarkEnd w:id="11"/>
     </w:p>
     <w:p>
       <w:pPr>
@@ -4508,14 +4525,14 @@
           <w:color w:val="BF8F00" w:themeColor="accent4" w:themeShade="BF"/>
         </w:rPr>
       </w:pPr>
-      <w:bookmarkStart w:id="11" w:name="_Toc129554368"/>
+      <w:bookmarkStart w:id="12" w:name="_Toc129554368"/>
       <w:r>
         <w:rPr>
           <w:color w:val="BF8F00" w:themeColor="accent4" w:themeShade="BF"/>
         </w:rPr>
         <w:t>Architecture of the system</w:t>
       </w:r>
-      <w:bookmarkEnd w:id="11"/>
+      <w:bookmarkEnd w:id="12"/>
     </w:p>
     <w:p>
       <w:pPr>
@@ -4888,7 +4905,7 @@
           <w:color w:val="BF8F00" w:themeColor="accent4" w:themeShade="BF"/>
         </w:rPr>
       </w:pPr>
-      <w:bookmarkStart w:id="12" w:name="_Toc129554369"/>
+      <w:bookmarkStart w:id="13" w:name="_Toc129554369"/>
       <w:r>
         <w:rPr>
           <w:color w:val="BF8F00" w:themeColor="accent4" w:themeShade="BF"/>
@@ -4902,7 +4919,7 @@
         </w:rPr>
         <w:t>overview</w:t>
       </w:r>
-      <w:bookmarkEnd w:id="12"/>
+      <w:bookmarkEnd w:id="13"/>
       <w:proofErr w:type="gramEnd"/>
     </w:p>
     <w:p/>
@@ -5020,7 +5037,29 @@
                 <w:sz w:val="28"/>
                 <w:szCs w:val="28"/>
               </w:rPr>
-              <w:t>Since this is a web application, users can access it from any device, independent from the platform. The only</w:t>
+              <w:t xml:space="preserve">Since this is a web application, users can access it from any device, independent </w:t>
+            </w:r>
+            <w:commentRangeStart w:id="14"/>
+            <w:r>
+              <w:rPr>
+                <w:sz w:val="28"/>
+                <w:szCs w:val="28"/>
+              </w:rPr>
+              <w:t xml:space="preserve">from </w:t>
+            </w:r>
+            <w:commentRangeEnd w:id="14"/>
+            <w:r>
+              <w:rPr>
+                <w:rStyle w:val="CommentReference"/>
+              </w:rPr>
+              <w:commentReference w:id="14"/>
+            </w:r>
+            <w:r>
+              <w:rPr>
+                <w:sz w:val="28"/>
+                <w:szCs w:val="28"/>
+              </w:rPr>
+              <w:t>the platform. The only</w:t>
             </w:r>
             <w:r>
               <w:rPr>
@@ -5115,6 +5154,7 @@
               </w:rPr>
               <w:t xml:space="preserve">onitor and analyze </w:t>
             </w:r>
+            <w:commentRangeStart w:id="15"/>
             <w:r>
               <w:rPr>
                 <w:sz w:val="28"/>
@@ -5128,6 +5168,15 @@
                 <w:szCs w:val="28"/>
               </w:rPr>
               <w:t xml:space="preserve"> prices</w:t>
+            </w:r>
+            <w:commentRangeEnd w:id="15"/>
+            <w:r>
+              <w:rPr>
+                <w:rStyle w:val="CommentReference"/>
+                <w:b w:val="0"/>
+                <w:bCs w:val="0"/>
+              </w:rPr>
+              <w:commentReference w:id="15"/>
             </w:r>
             <w:r>
               <w:rPr>
@@ -5158,7 +5207,73 @@
                 <w:sz w:val="28"/>
                 <w:szCs w:val="28"/>
               </w:rPr>
-              <w:t>With the trading view page users can watch and analyze stock price changes in real time, this feature makes it easier to buy/sell stocks at their current price</w:t>
+              <w:t xml:space="preserve">With the trading view page users can </w:t>
+            </w:r>
+            <w:commentRangeStart w:id="16"/>
+            <w:r>
+              <w:rPr>
+                <w:sz w:val="28"/>
+                <w:szCs w:val="28"/>
+              </w:rPr>
+              <w:t xml:space="preserve">watch </w:t>
+            </w:r>
+            <w:commentRangeEnd w:id="16"/>
+            <w:r>
+              <w:rPr>
+                <w:rStyle w:val="CommentReference"/>
+              </w:rPr>
+              <w:commentReference w:id="16"/>
+            </w:r>
+            <w:r>
+              <w:rPr>
+                <w:sz w:val="28"/>
+                <w:szCs w:val="28"/>
+              </w:rPr>
+              <w:t xml:space="preserve">and analyze </w:t>
+            </w:r>
+            <w:commentRangeStart w:id="17"/>
+            <w:r>
+              <w:rPr>
+                <w:sz w:val="28"/>
+                <w:szCs w:val="28"/>
+              </w:rPr>
+              <w:t xml:space="preserve">stock price changes </w:t>
+            </w:r>
+            <w:commentRangeEnd w:id="17"/>
+            <w:r>
+              <w:rPr>
+                <w:rStyle w:val="CommentReference"/>
+              </w:rPr>
+              <w:commentReference w:id="17"/>
+            </w:r>
+            <w:r>
+              <w:rPr>
+                <w:sz w:val="28"/>
+                <w:szCs w:val="28"/>
+              </w:rPr>
+              <w:t xml:space="preserve">in real time, this feature makes it easier to buy/sell </w:t>
+            </w:r>
+            <w:commentRangeStart w:id="18"/>
+            <w:r>
+              <w:rPr>
+                <w:sz w:val="28"/>
+                <w:szCs w:val="28"/>
+              </w:rPr>
+              <w:t xml:space="preserve">stocks </w:t>
+            </w:r>
+            <w:commentRangeEnd w:id="18"/>
+            <w:r>
+              <w:rPr>
+                <w:rStyle w:val="CommentReference"/>
+              </w:rPr>
+              <w:commentReference w:id="18"/>
+            </w:r>
+            <w:r>
+              <w:rPr>
+                <w:sz w:val="28"/>
+                <w:szCs w:val="28"/>
+              </w:rPr>
+              <w:t>at their current price</w:t>
             </w:r>
           </w:p>
         </w:tc>
@@ -5179,12 +5294,22 @@
                 <w:szCs w:val="28"/>
               </w:rPr>
             </w:pPr>
+            <w:commentRangeStart w:id="19"/>
             <w:r>
               <w:rPr>
                 <w:sz w:val="28"/>
                 <w:szCs w:val="28"/>
               </w:rPr>
               <w:t>Get advice about your portfolio</w:t>
+            </w:r>
+            <w:commentRangeEnd w:id="19"/>
+            <w:r>
+              <w:rPr>
+                <w:rStyle w:val="CommentReference"/>
+                <w:b w:val="0"/>
+                <w:bCs w:val="0"/>
+              </w:rPr>
+              <w:commentReference w:id="19"/>
             </w:r>
           </w:p>
         </w:tc>
@@ -5203,12 +5328,20 @@
                 <w:szCs w:val="28"/>
               </w:rPr>
             </w:pPr>
+            <w:commentRangeStart w:id="20"/>
             <w:r>
               <w:rPr>
                 <w:sz w:val="28"/>
                 <w:szCs w:val="28"/>
               </w:rPr>
               <w:t>Brokers can help you with buying or selling stocks and in that way improve your portfolio</w:t>
+            </w:r>
+            <w:commentRangeEnd w:id="20"/>
+            <w:r>
+              <w:rPr>
+                <w:rStyle w:val="CommentReference"/>
+              </w:rPr>
+              <w:commentReference w:id="20"/>
             </w:r>
           </w:p>
         </w:tc>
@@ -5306,7 +5439,7 @@
           <w:szCs w:val="36"/>
         </w:rPr>
       </w:pPr>
-      <w:bookmarkStart w:id="13" w:name="_Toc129554370"/>
+      <w:bookmarkStart w:id="21" w:name="_Toc129554370"/>
       <w:r>
         <w:rPr>
           <w:color w:val="BF8F00" w:themeColor="accent4" w:themeShade="BF"/>
@@ -5315,7 +5448,7 @@
         </w:rPr>
         <w:t>Functional requirements</w:t>
       </w:r>
-      <w:bookmarkEnd w:id="13"/>
+      <w:bookmarkEnd w:id="21"/>
     </w:p>
     <w:p>
       <w:pPr>
@@ -5398,14 +5531,14 @@
           <w:color w:val="BF8F00" w:themeColor="accent4" w:themeShade="BF"/>
         </w:rPr>
       </w:pPr>
-      <w:bookmarkStart w:id="14" w:name="_Toc129554371"/>
+      <w:bookmarkStart w:id="22" w:name="_Toc129554371"/>
       <w:r>
         <w:rPr>
           <w:color w:val="BF8F00" w:themeColor="accent4" w:themeShade="BF"/>
         </w:rPr>
         <w:t>User registration and log in</w:t>
       </w:r>
-      <w:bookmarkEnd w:id="14"/>
+      <w:bookmarkEnd w:id="22"/>
     </w:p>
     <w:p>
       <w:pPr>
@@ -5422,7 +5555,29 @@
           <w:sz w:val="28"/>
           <w:szCs w:val="28"/>
         </w:rPr>
-        <w:t>Our web application has a basic registration system, if the user didn’t already register, and the log in if he already has an account. Registration will compose of basic information that will be required to fill in (email, password etc.)</w:t>
+        <w:t xml:space="preserve">Our web application has a basic registration system, </w:t>
+      </w:r>
+      <w:commentRangeStart w:id="23"/>
+      <w:r>
+        <w:rPr>
+          <w:sz w:val="28"/>
+          <w:szCs w:val="28"/>
+        </w:rPr>
+        <w:t xml:space="preserve">if the user didn’t already register, and the log in if he already has an account. </w:t>
+      </w:r>
+      <w:commentRangeEnd w:id="23"/>
+      <w:r>
+        <w:rPr>
+          <w:rStyle w:val="CommentReference"/>
+        </w:rPr>
+        <w:commentReference w:id="23"/>
+      </w:r>
+      <w:r>
+        <w:rPr>
+          <w:sz w:val="28"/>
+          <w:szCs w:val="28"/>
+        </w:rPr>
+        <w:t>Registration will compose of basic information that will be required to fill in (email, password etc.)</w:t>
       </w:r>
     </w:p>
     <w:p>
@@ -5437,14 +5592,14 @@
           <w:color w:val="BF8F00" w:themeColor="accent4" w:themeShade="BF"/>
         </w:rPr>
       </w:pPr>
-      <w:bookmarkStart w:id="15" w:name="_Toc129554372"/>
+      <w:bookmarkStart w:id="24" w:name="_Toc129554372"/>
       <w:r>
         <w:rPr>
           <w:color w:val="BF8F00" w:themeColor="accent4" w:themeShade="BF"/>
         </w:rPr>
         <w:t>Password changing</w:t>
       </w:r>
-      <w:bookmarkEnd w:id="15"/>
+      <w:bookmarkEnd w:id="24"/>
     </w:p>
     <w:p>
       <w:pPr>
@@ -5475,14 +5630,14 @@
           <w:color w:val="BF8F00" w:themeColor="accent4" w:themeShade="BF"/>
         </w:rPr>
       </w:pPr>
-      <w:bookmarkStart w:id="16" w:name="_Toc129554373"/>
+      <w:bookmarkStart w:id="25" w:name="_Toc129554373"/>
       <w:r>
         <w:rPr>
           <w:color w:val="BF8F00" w:themeColor="accent4" w:themeShade="BF"/>
         </w:rPr>
         <w:t>Requesting to become a broker</w:t>
       </w:r>
-      <w:bookmarkEnd w:id="16"/>
+      <w:bookmarkEnd w:id="25"/>
     </w:p>
     <w:p>
       <w:pPr>
@@ -5499,7 +5654,29 @@
           <w:sz w:val="28"/>
           <w:szCs w:val="28"/>
         </w:rPr>
-        <w:t>A registered basic user can request to become a Broker. When he sends the request through a specific page made for that, he will then need to wait for the Administrator to accept or decline the request (based on the conclusion if that basic user is good enough to become a Broker). Administrator has an option to remove the status of a Broker from the user if needed.</w:t>
+        <w:t xml:space="preserve">A registered basic user can request to become a Broker. When he sends the request through a </w:t>
+      </w:r>
+      <w:commentRangeStart w:id="26"/>
+      <w:r>
+        <w:rPr>
+          <w:sz w:val="28"/>
+          <w:szCs w:val="28"/>
+        </w:rPr>
+        <w:t>specific page made for that</w:t>
+      </w:r>
+      <w:commentRangeEnd w:id="26"/>
+      <w:r>
+        <w:rPr>
+          <w:rStyle w:val="CommentReference"/>
+        </w:rPr>
+        <w:commentReference w:id="26"/>
+      </w:r>
+      <w:r>
+        <w:rPr>
+          <w:sz w:val="28"/>
+          <w:szCs w:val="28"/>
+        </w:rPr>
+        <w:t>, he will then need to wait for the Administrator to accept or decline the request (based on the conclusion if that basic user is good enough to become a Broker). Administrator has an option to remove the status of a Broker from the user if needed.</w:t>
       </w:r>
     </w:p>
     <w:p>
@@ -5514,14 +5691,14 @@
           <w:color w:val="BF8F00" w:themeColor="accent4" w:themeShade="BF"/>
         </w:rPr>
       </w:pPr>
-      <w:bookmarkStart w:id="17" w:name="_Toc129554374"/>
+      <w:bookmarkStart w:id="27" w:name="_Toc129554374"/>
       <w:r>
         <w:rPr>
           <w:color w:val="BF8F00" w:themeColor="accent4" w:themeShade="BF"/>
         </w:rPr>
         <w:t>Administration of the system</w:t>
       </w:r>
-      <w:bookmarkEnd w:id="17"/>
+      <w:bookmarkEnd w:id="27"/>
     </w:p>
     <w:p>
       <w:pPr>
@@ -5553,12 +5730,28 @@
           <w:color w:val="BF8F00" w:themeColor="accent4" w:themeShade="BF"/>
         </w:rPr>
       </w:pPr>
-      <w:bookmarkStart w:id="18" w:name="_Toc129554375"/>
+      <w:bookmarkStart w:id="28" w:name="_Toc129554375"/>
       <w:r>
         <w:rPr>
           <w:color w:val="BF8F00" w:themeColor="accent4" w:themeShade="BF"/>
         </w:rPr>
-        <w:t xml:space="preserve">Real time prices </w:t>
+        <w:t xml:space="preserve">Real time </w:t>
+      </w:r>
+      <w:commentRangeStart w:id="29"/>
+      <w:r>
+        <w:rPr>
+          <w:color w:val="BF8F00" w:themeColor="accent4" w:themeShade="BF"/>
+        </w:rPr>
+        <w:t xml:space="preserve">prices </w:t>
+      </w:r>
+      <w:commentRangeEnd w:id="29"/>
+      <w:r>
+        <w:rPr>
+          <w:rStyle w:val="CommentReference"/>
+          <w:rFonts w:asciiTheme="minorHAnsi" w:eastAsiaTheme="minorEastAsia" w:hAnsiTheme="minorHAnsi" w:cstheme="minorBidi"/>
+          <w:color w:val="auto"/>
+        </w:rPr>
+        <w:commentReference w:id="29"/>
       </w:r>
       <w:proofErr w:type="gramStart"/>
       <w:r>
@@ -5567,7 +5760,7 @@
         </w:rPr>
         <w:t>view</w:t>
       </w:r>
-      <w:bookmarkEnd w:id="18"/>
+      <w:bookmarkEnd w:id="28"/>
       <w:proofErr w:type="gramEnd"/>
     </w:p>
     <w:p>
@@ -5580,6 +5773,7 @@
           <w:szCs w:val="28"/>
         </w:rPr>
       </w:pPr>
+      <w:commentRangeStart w:id="30"/>
       <w:r>
         <w:rPr>
           <w:sz w:val="28"/>
@@ -5635,6 +5829,13 @@
           <w:szCs w:val="28"/>
         </w:rPr>
         <w:t>.</w:t>
+      </w:r>
+      <w:commentRangeEnd w:id="30"/>
+      <w:r>
+        <w:rPr>
+          <w:rStyle w:val="CommentReference"/>
+        </w:rPr>
+        <w:commentReference w:id="30"/>
       </w:r>
     </w:p>
     <w:p>
@@ -5682,20 +5883,36 @@
           <w:color w:val="BF8F00" w:themeColor="accent4" w:themeShade="BF"/>
         </w:rPr>
       </w:pPr>
-      <w:bookmarkStart w:id="19" w:name="_Toc129554376"/>
+      <w:bookmarkStart w:id="31" w:name="_Toc129554376"/>
       <w:r>
         <w:rPr>
           <w:color w:val="BF8F00" w:themeColor="accent4" w:themeShade="BF"/>
         </w:rPr>
-        <w:t>Buying and selling stocks</w:t>
-      </w:r>
+        <w:t xml:space="preserve">Buying and selling </w:t>
+      </w:r>
+      <w:commentRangeStart w:id="32"/>
       <w:r>
         <w:rPr>
           <w:color w:val="BF8F00" w:themeColor="accent4" w:themeShade="BF"/>
         </w:rPr>
+        <w:t>stocks</w:t>
+      </w:r>
+      <w:r>
+        <w:rPr>
+          <w:color w:val="BF8F00" w:themeColor="accent4" w:themeShade="BF"/>
+        </w:rPr>
         <w:t>/currencies</w:t>
       </w:r>
-      <w:bookmarkEnd w:id="19"/>
+      <w:bookmarkEnd w:id="31"/>
+      <w:commentRangeEnd w:id="32"/>
+      <w:r>
+        <w:rPr>
+          <w:rStyle w:val="CommentReference"/>
+          <w:rFonts w:asciiTheme="minorHAnsi" w:eastAsiaTheme="minorEastAsia" w:hAnsiTheme="minorHAnsi" w:cstheme="minorBidi"/>
+          <w:color w:val="auto"/>
+        </w:rPr>
+        <w:commentReference w:id="32"/>
+      </w:r>
     </w:p>
     <w:p>
       <w:pPr>
@@ -5707,6 +5924,7 @@
           <w:szCs w:val="28"/>
         </w:rPr>
       </w:pPr>
+      <w:commentRangeStart w:id="33"/>
       <w:r>
         <w:rPr>
           <w:sz w:val="28"/>
@@ -5769,6 +5987,13 @@
           <w:szCs w:val="28"/>
         </w:rPr>
         <w:t>.</w:t>
+      </w:r>
+      <w:commentRangeEnd w:id="33"/>
+      <w:r>
+        <w:rPr>
+          <w:rStyle w:val="CommentReference"/>
+        </w:rPr>
+        <w:commentReference w:id="33"/>
       </w:r>
     </w:p>
     <w:p>
@@ -5783,7 +6008,8 @@
           <w:color w:val="BF8F00" w:themeColor="accent4" w:themeShade="BF"/>
         </w:rPr>
       </w:pPr>
-      <w:bookmarkStart w:id="20" w:name="_Toc129554377"/>
+      <w:bookmarkStart w:id="34" w:name="_Toc129554377"/>
+      <w:commentRangeStart w:id="35"/>
       <w:r>
         <w:rPr>
           <w:color w:val="BF8F00" w:themeColor="accent4" w:themeShade="BF"/>
@@ -5802,7 +6028,16 @@
         </w:rPr>
         <w:t>request to help the user</w:t>
       </w:r>
-      <w:bookmarkEnd w:id="20"/>
+      <w:bookmarkEnd w:id="34"/>
+      <w:commentRangeEnd w:id="35"/>
+      <w:r>
+        <w:rPr>
+          <w:rStyle w:val="CommentReference"/>
+          <w:rFonts w:asciiTheme="minorHAnsi" w:eastAsiaTheme="minorEastAsia" w:hAnsiTheme="minorHAnsi" w:cstheme="minorBidi"/>
+          <w:color w:val="auto"/>
+        </w:rPr>
+        <w:commentReference w:id="35"/>
+      </w:r>
     </w:p>
     <w:p>
       <w:pPr>
@@ -5841,14 +6076,14 @@
           <w:color w:val="BF8F00" w:themeColor="accent4" w:themeShade="BF"/>
         </w:rPr>
       </w:pPr>
-      <w:bookmarkStart w:id="21" w:name="_Toc129554378"/>
+      <w:bookmarkStart w:id="36" w:name="_Toc129554378"/>
       <w:r>
         <w:rPr>
           <w:color w:val="BF8F00" w:themeColor="accent4" w:themeShade="BF"/>
         </w:rPr>
         <w:t>Comparing companies</w:t>
       </w:r>
-      <w:bookmarkEnd w:id="21"/>
+      <w:bookmarkEnd w:id="36"/>
     </w:p>
     <w:p>
       <w:pPr>
@@ -5882,7 +6117,7 @@
           <w:szCs w:val="36"/>
         </w:rPr>
       </w:pPr>
-      <w:bookmarkStart w:id="22" w:name="_Toc129554379"/>
+      <w:bookmarkStart w:id="37" w:name="_Toc129554379"/>
       <w:r>
         <w:rPr>
           <w:color w:val="BF8F00" w:themeColor="accent4" w:themeShade="BF"/>
@@ -5891,7 +6126,7 @@
         </w:rPr>
         <w:t>Assumptions and restrictions</w:t>
       </w:r>
-      <w:bookmarkEnd w:id="22"/>
+      <w:bookmarkEnd w:id="37"/>
     </w:p>
     <w:p>
       <w:pPr>
@@ -5907,14 +6142,29 @@
           <w:sz w:val="28"/>
           <w:szCs w:val="28"/>
         </w:rPr>
-        <w:t>As this</w:t>
-      </w:r>
-      <w:r>
-        <w:rPr>
-          <w:sz w:val="28"/>
-          <w:szCs w:val="28"/>
-        </w:rPr>
-        <w:t xml:space="preserve"> is a web application for real-time trading on the stock market, all users are advised rethink all their purchases since changes to their portfolios are irreversible. Prices of stocks change at rapid rates and we can’t guarantee identical rates between the actual purchase and its preview.</w:t>
+        <w:t xml:space="preserve">As this is a web application for real-time trading on the stock market, all users are advised rethink all their purchases since changes to their portfolios are irreversible. Prices of </w:t>
+      </w:r>
+      <w:commentRangeStart w:id="38"/>
+      <w:r>
+        <w:rPr>
+          <w:sz w:val="28"/>
+          <w:szCs w:val="28"/>
+        </w:rPr>
+        <w:t xml:space="preserve">stocks </w:t>
+      </w:r>
+      <w:commentRangeEnd w:id="38"/>
+      <w:r>
+        <w:rPr>
+          <w:rStyle w:val="CommentReference"/>
+        </w:rPr>
+        <w:commentReference w:id="38"/>
+      </w:r>
+      <w:r>
+        <w:rPr>
+          <w:sz w:val="28"/>
+          <w:szCs w:val="28"/>
+        </w:rPr>
+        <w:t>change at rapid rates and we can’t guarantee identical rates between the actual purchase and its preview.</w:t>
       </w:r>
     </w:p>
     <w:p>
@@ -5956,7 +6206,7 @@
           <w:szCs w:val="36"/>
         </w:rPr>
       </w:pPr>
-      <w:bookmarkStart w:id="23" w:name="_Toc129554380"/>
+      <w:bookmarkStart w:id="39" w:name="_Toc129554380"/>
       <w:r>
         <w:rPr>
           <w:color w:val="BF8F00" w:themeColor="accent4" w:themeShade="BF"/>
@@ -5965,7 +6215,7 @@
         </w:rPr>
         <w:t>Quality</w:t>
       </w:r>
-      <w:bookmarkEnd w:id="23"/>
+      <w:bookmarkEnd w:id="39"/>
     </w:p>
     <w:p>
       <w:pPr>
@@ -6019,7 +6269,7 @@
           <w:szCs w:val="36"/>
         </w:rPr>
       </w:pPr>
-      <w:bookmarkStart w:id="24" w:name="_Toc129554381"/>
+      <w:bookmarkStart w:id="40" w:name="_Toc129554381"/>
       <w:r>
         <w:rPr>
           <w:color w:val="BF8F00" w:themeColor="accent4" w:themeShade="BF"/>
@@ -6028,7 +6278,7 @@
         </w:rPr>
         <w:t>Non-functional requirements</w:t>
       </w:r>
-      <w:bookmarkEnd w:id="24"/>
+      <w:bookmarkEnd w:id="40"/>
     </w:p>
     <w:p>
       <w:pPr>
@@ -6042,14 +6292,14 @@
           <w:color w:val="BF8F00" w:themeColor="accent4" w:themeShade="BF"/>
         </w:rPr>
       </w:pPr>
-      <w:bookmarkStart w:id="25" w:name="_Toc129554382"/>
+      <w:bookmarkStart w:id="41" w:name="_Toc129554382"/>
       <w:r>
         <w:rPr>
           <w:color w:val="BF8F00" w:themeColor="accent4" w:themeShade="BF"/>
         </w:rPr>
         <w:t>System requirements</w:t>
       </w:r>
-      <w:bookmarkEnd w:id="25"/>
+      <w:bookmarkEnd w:id="41"/>
     </w:p>
     <w:p>
       <w:pPr>
@@ -6102,14 +6352,14 @@
           <w:color w:val="BF8F00" w:themeColor="accent4" w:themeShade="BF"/>
         </w:rPr>
       </w:pPr>
-      <w:bookmarkStart w:id="26" w:name="_Toc129554383"/>
+      <w:bookmarkStart w:id="42" w:name="_Toc129554383"/>
       <w:r>
         <w:rPr>
           <w:color w:val="BF8F00" w:themeColor="accent4" w:themeShade="BF"/>
         </w:rPr>
         <w:t>Other requirements</w:t>
       </w:r>
-      <w:bookmarkEnd w:id="26"/>
+      <w:bookmarkEnd w:id="42"/>
     </w:p>
     <w:p>
       <w:pPr>
@@ -6143,7 +6393,7 @@
           <w:szCs w:val="36"/>
         </w:rPr>
       </w:pPr>
-      <w:bookmarkStart w:id="27" w:name="_Toc129554384"/>
+      <w:bookmarkStart w:id="43" w:name="_Toc129554384"/>
       <w:r>
         <w:rPr>
           <w:color w:val="BF8F00" w:themeColor="accent4" w:themeShade="BF"/>
@@ -6152,7 +6402,7 @@
         </w:rPr>
         <w:t>User documentation requirements</w:t>
       </w:r>
-      <w:bookmarkEnd w:id="27"/>
+      <w:bookmarkEnd w:id="43"/>
     </w:p>
     <w:p>
       <w:pPr>
@@ -6166,14 +6416,14 @@
           <w:color w:val="BF8F00" w:themeColor="accent4" w:themeShade="BF"/>
         </w:rPr>
       </w:pPr>
-      <w:bookmarkStart w:id="28" w:name="_Toc129554385"/>
+      <w:bookmarkStart w:id="44" w:name="_Toc129554385"/>
       <w:r>
         <w:rPr>
           <w:color w:val="BF8F00" w:themeColor="accent4" w:themeShade="BF"/>
         </w:rPr>
         <w:t>Instructions for using the web application</w:t>
       </w:r>
-      <w:bookmarkEnd w:id="28"/>
+      <w:bookmarkEnd w:id="44"/>
     </w:p>
     <w:p>
       <w:pPr>
@@ -6252,14 +6502,14 @@
           <w:color w:val="BF8F00" w:themeColor="accent4" w:themeShade="BF"/>
         </w:rPr>
       </w:pPr>
-      <w:bookmarkStart w:id="29" w:name="_Toc129554386"/>
+      <w:bookmarkStart w:id="45" w:name="_Toc129554386"/>
       <w:r>
         <w:rPr>
           <w:color w:val="BF8F00" w:themeColor="accent4" w:themeShade="BF"/>
         </w:rPr>
         <w:t>Labeling</w:t>
       </w:r>
-      <w:bookmarkEnd w:id="29"/>
+      <w:bookmarkEnd w:id="45"/>
     </w:p>
     <w:p>
       <w:pPr>
@@ -6276,7 +6526,38 @@
           <w:sz w:val="28"/>
           <w:szCs w:val="28"/>
         </w:rPr>
-        <w:t>Every page should display the GoldenView logo. All stock information is followed by a timestamp representing when such information was fetched</w:t>
+        <w:t xml:space="preserve">Every page should display the </w:t>
+      </w:r>
+      <w:commentRangeStart w:id="46"/>
+      <w:proofErr w:type="spellStart"/>
+      <w:r>
+        <w:rPr>
+          <w:sz w:val="28"/>
+          <w:szCs w:val="28"/>
+        </w:rPr>
+        <w:t>GoldenView</w:t>
+      </w:r>
+      <w:proofErr w:type="spellEnd"/>
+      <w:r>
+        <w:rPr>
+          <w:sz w:val="28"/>
+          <w:szCs w:val="28"/>
+        </w:rPr>
+        <w:t xml:space="preserve"> </w:t>
+      </w:r>
+      <w:commentRangeEnd w:id="46"/>
+      <w:r>
+        <w:rPr>
+          <w:rStyle w:val="CommentReference"/>
+        </w:rPr>
+        <w:commentReference w:id="46"/>
+      </w:r>
+      <w:r>
+        <w:rPr>
+          <w:sz w:val="28"/>
+          <w:szCs w:val="28"/>
+        </w:rPr>
+        <w:t>logo. All stock information is followed by a timestamp representing when such information was fetched</w:t>
       </w:r>
       <w:r>
         <w:rPr>
@@ -6300,7 +6581,7 @@
           <w:szCs w:val="36"/>
         </w:rPr>
       </w:pPr>
-      <w:bookmarkStart w:id="30" w:name="_Toc129554387"/>
+      <w:bookmarkStart w:id="47" w:name="_Toc129554387"/>
       <w:r>
         <w:rPr>
           <w:color w:val="BF8F00" w:themeColor="accent4" w:themeShade="BF"/>
@@ -6309,7 +6590,7 @@
         </w:rPr>
         <w:t>Plan and priorities</w:t>
       </w:r>
-      <w:bookmarkEnd w:id="30"/>
+      <w:bookmarkEnd w:id="47"/>
     </w:p>
     <w:p>
       <w:pPr>
@@ -6500,7 +6781,7 @@
       </w:r>
     </w:p>
     <w:sectPr>
-      <w:footerReference w:type="default" r:id="rId10"/>
+      <w:footerReference w:type="default" r:id="rId14"/>
       <w:pgSz w:w="11906" w:h="16838" w:code="9"/>
       <w:pgMar w:top="1440" w:right="1440" w:bottom="1440" w:left="1440" w:header="720" w:footer="720" w:gutter="0"/>
       <w:cols w:space="720"/>
@@ -6509,6 +6790,351 @@
     </w:sectPr>
   </w:body>
 </w:document>
+</file>
+
+<file path=word/comments.xml><?xml version="1.0" encoding="utf-8"?>
+<w:comments xmlns:wpc="http://schemas.microsoft.com/office/word/2010/wordprocessingCanvas" xmlns:cx="http://schemas.microsoft.com/office/drawing/2014/chartex" xmlns:cx1="http://schemas.microsoft.com/office/drawing/2015/9/8/chartex" xmlns:cx2="http://schemas.microsoft.com/office/drawing/2015/10/21/chartex" xmlns:cx3="http://schemas.microsoft.com/office/drawing/2016/5/9/chartex" xmlns:cx4="http://schemas.microsoft.com/office/drawing/2016/5/10/chartex" xmlns:cx5="http://schemas.microsoft.com/office/drawing/2016/5/11/chartex" xmlns:cx6="http://schemas.microsoft.com/office/drawing/2016/5/12/chartex" xmlns:cx7="http://schemas.microsoft.com/office/drawing/2016/5/13/chartex" xmlns:cx8="http://schemas.microsoft.com/office/drawing/2016/5/14/chartex" xmlns:mc="http://schemas.openxmlformats.org/markup-compatibility/2006" xmlns:aink="http://schemas.microsoft.com/office/drawing/2016/ink" xmlns:am3d="http://schemas.microsoft.com/office/drawing/2017/model3d" xmlns:o="urn:schemas-microsoft-com:office:office" xmlns:oel="http://schemas.microsoft.com/office/2019/extlst" xmlns:r="http://schemas.openxmlformats.org/officeDocument/2006/relationships" xmlns:m="http://schemas.openxmlformats.org/officeDocument/2006/math" xmlns:v="urn:schemas-microsoft-com:vml" xmlns:wp14="http://schemas.microsoft.com/office/word/2010/wordprocessingDrawing" xmlns:wp="http://schemas.openxmlformats.org/drawingml/2006/wordprocessingDrawing" xmlns:w10="urn:schemas-microsoft-com:office:word" xmlns:w="http://schemas.openxmlformats.org/wordprocessingml/2006/main" xmlns:w14="http://schemas.microsoft.com/office/word/2010/wordml" xmlns:w15="http://schemas.microsoft.com/office/word/2012/wordml" xmlns:w16cex="http://schemas.microsoft.com/office/word/2018/wordml/cex" xmlns:w16cid="http://schemas.microsoft.com/office/word/2016/wordml/cid" xmlns:w16="http://schemas.microsoft.com/office/word/2018/wordml" xmlns:w16sdtdh="http://schemas.microsoft.com/office/word/2020/wordml/sdtdatahash" xmlns:w16se="http://schemas.microsoft.com/office/word/2015/wordml/symex" xmlns:wpg="http://schemas.microsoft.com/office/word/2010/wordprocessingGroup" xmlns:wpi="http://schemas.microsoft.com/office/word/2010/wordprocessingInk" xmlns:wne="http://schemas.microsoft.com/office/word/2006/wordml" xmlns:wps="http://schemas.microsoft.com/office/word/2010/wordprocessingShape" mc:Ignorable="w14 w15 w16se w16cid w16 w16cex w16sdtdh wp14">
+  <w:comment w:id="3" w:author="Jimmy Jordan" w:date="2023-03-12T23:08:00Z" w:initials="JJ">
+    <w:p>
+      <w:pPr>
+        <w:pStyle w:val="CommentText"/>
+      </w:pPr>
+      <w:r>
+        <w:rPr>
+          <w:rStyle w:val="CommentReference"/>
+        </w:rPr>
+        <w:annotationRef/>
+      </w:r>
+      <w:r>
+        <w:t>"GoldenView"</w:t>
+      </w:r>
+    </w:p>
+  </w:comment>
+  <w:comment w:id="14" w:author="Jimmy Jordan" w:date="2023-03-12T23:11:00Z" w:initials="JJ">
+    <w:p>
+      <w:pPr>
+        <w:pStyle w:val="CommentText"/>
+      </w:pPr>
+      <w:r>
+        <w:rPr>
+          <w:rStyle w:val="CommentReference"/>
+        </w:rPr>
+        <w:annotationRef/>
+      </w:r>
+      <w:r>
+        <w:t>of</w:t>
+      </w:r>
+    </w:p>
+  </w:comment>
+  <w:comment w:id="15" w:author="Jimmy Jordan" w:date="2023-03-12T23:27:00Z" w:initials="JJ">
+    <w:p>
+      <w:pPr>
+        <w:pStyle w:val="CommentText"/>
+      </w:pPr>
+      <w:r>
+        <w:rPr>
+          <w:rStyle w:val="CommentReference"/>
+        </w:rPr>
+        <w:annotationRef/>
+      </w:r>
+      <w:r>
+        <w:t>asset values</w:t>
+      </w:r>
+    </w:p>
+  </w:comment>
+  <w:comment w:id="16" w:author="Jimmy Jordan" w:date="2023-03-12T23:11:00Z" w:initials="JJ">
+    <w:p>
+      <w:pPr>
+        <w:pStyle w:val="CommentText"/>
+      </w:pPr>
+      <w:r>
+        <w:rPr>
+          <w:rStyle w:val="CommentReference"/>
+        </w:rPr>
+        <w:annotationRef/>
+      </w:r>
+      <w:r>
+        <w:t>track</w:t>
+      </w:r>
+    </w:p>
+  </w:comment>
+  <w:comment w:id="17" w:author="Jimmy Jordan" w:date="2023-03-12T23:27:00Z" w:initials="JJ">
+    <w:p>
+      <w:pPr>
+        <w:pStyle w:val="CommentText"/>
+      </w:pPr>
+      <w:r>
+        <w:rPr>
+          <w:rStyle w:val="CommentReference"/>
+        </w:rPr>
+        <w:annotationRef/>
+      </w:r>
+      <w:r>
+        <w:t>changes in asset value</w:t>
+      </w:r>
+    </w:p>
+  </w:comment>
+  <w:comment w:id="18" w:author="Jimmy Jordan" w:date="2023-03-12T23:28:00Z" w:initials="JJ">
+    <w:p>
+      <w:pPr>
+        <w:pStyle w:val="CommentText"/>
+      </w:pPr>
+      <w:r>
+        <w:rPr>
+          <w:rStyle w:val="CommentReference"/>
+        </w:rPr>
+        <w:annotationRef/>
+      </w:r>
+      <w:r>
+        <w:t>assets</w:t>
+      </w:r>
+    </w:p>
+  </w:comment>
+  <w:comment w:id="19" w:author="Jimmy Jordan" w:date="2023-03-12T23:12:00Z" w:initials="JJ">
+    <w:p>
+      <w:pPr>
+        <w:pStyle w:val="CommentText"/>
+      </w:pPr>
+      <w:r>
+        <w:rPr>
+          <w:rStyle w:val="CommentReference"/>
+        </w:rPr>
+        <w:annotationRef/>
+      </w:r>
+      <w:r>
+        <w:t>Assign brokers to users' portfolios</w:t>
+      </w:r>
+    </w:p>
+  </w:comment>
+  <w:comment w:id="20" w:author="Jimmy Jordan" w:date="2023-03-12T23:14:00Z" w:initials="JJ">
+    <w:p>
+      <w:pPr>
+        <w:pStyle w:val="CommentText"/>
+      </w:pPr>
+      <w:r>
+        <w:rPr>
+          <w:rStyle w:val="CommentReference"/>
+        </w:rPr>
+        <w:annotationRef/>
+      </w:r>
+      <w:r>
+        <w:t>Brokers can make trades for basic users and charge a fee</w:t>
+      </w:r>
+    </w:p>
+  </w:comment>
+  <w:comment w:id="23" w:author="Jimmy Jordan" w:date="2023-03-12T23:18:00Z" w:initials="JJ">
+    <w:p>
+      <w:pPr>
+        <w:pStyle w:val="CommentText"/>
+      </w:pPr>
+      <w:r>
+        <w:rPr>
+          <w:rStyle w:val="CommentReference"/>
+        </w:rPr>
+        <w:annotationRef/>
+      </w:r>
+      <w:r>
+        <w:t>with signing up and logging into an account.</w:t>
+      </w:r>
+    </w:p>
+  </w:comment>
+  <w:comment w:id="26" w:author="Jimmy Jordan" w:date="2023-03-12T23:20:00Z" w:initials="JJ">
+    <w:p>
+      <w:pPr>
+        <w:pStyle w:val="CommentText"/>
+      </w:pPr>
+      <w:r>
+        <w:rPr>
+          <w:rStyle w:val="CommentReference"/>
+        </w:rPr>
+        <w:annotationRef/>
+      </w:r>
+      <w:r>
+        <w:t>dedicated page for that</w:t>
+      </w:r>
+    </w:p>
+  </w:comment>
+  <w:comment w:id="29" w:author="Jimmy Jordan" w:date="2023-03-12T23:21:00Z" w:initials="JJ">
+    <w:p>
+      <w:pPr>
+        <w:pStyle w:val="CommentText"/>
+      </w:pPr>
+      <w:r>
+        <w:rPr>
+          <w:rStyle w:val="CommentReference"/>
+        </w:rPr>
+        <w:annotationRef/>
+      </w:r>
+      <w:r>
+        <w:t>assets</w:t>
+      </w:r>
+    </w:p>
+  </w:comment>
+  <w:comment w:id="30" w:author="Jimmy Jordan" w:date="2023-03-12T23:23:00Z" w:initials="JJ">
+    <w:p>
+      <w:pPr>
+        <w:pStyle w:val="CommentText"/>
+        <w:ind w:left="1100"/>
+      </w:pPr>
+      <w:r>
+        <w:rPr>
+          <w:rStyle w:val="CommentReference"/>
+        </w:rPr>
+        <w:annotationRef/>
+      </w:r>
+      <w:r>
+        <w:t>Every registered user can access the prices view that includes choosing the asset that will be shown, graph of changes in value over time and other basic information regarding  that asset. Additionally graphs could display GoldenView's predictions of future trends.</w:t>
+      </w:r>
+    </w:p>
+  </w:comment>
+  <w:comment w:id="32" w:author="Jimmy Jordan" w:date="2023-03-12T23:33:00Z" w:initials="JJ">
+    <w:p>
+      <w:pPr>
+        <w:pStyle w:val="CommentText"/>
+      </w:pPr>
+      <w:r>
+        <w:rPr>
+          <w:rStyle w:val="CommentReference"/>
+        </w:rPr>
+        <w:annotationRef/>
+      </w:r>
+      <w:r>
+        <w:t>assets</w:t>
+      </w:r>
+    </w:p>
+  </w:comment>
+  <w:comment w:id="33" w:author="Jimmy Jordan" w:date="2023-03-12T23:32:00Z" w:initials="JJ">
+    <w:p>
+      <w:pPr>
+        <w:pStyle w:val="CommentText"/>
+        <w:ind w:left="1100"/>
+      </w:pPr>
+      <w:r>
+        <w:rPr>
+          <w:rStyle w:val="CommentReference"/>
+        </w:rPr>
+        <w:annotationRef/>
+      </w:r>
+      <w:r>
+        <w:t>Registered users can buy and sell assets, that will change their portfolio page where all their assets are listed.  User can monitor their portfolio at any moment in any page via a convenient sidebar.</w:t>
+      </w:r>
+    </w:p>
+  </w:comment>
+  <w:comment w:id="35" w:author="Jimmy Jordan" w:date="2023-03-12T23:35:00Z" w:initials="JJ">
+    <w:p>
+      <w:pPr>
+        <w:pStyle w:val="CommentText"/>
+      </w:pPr>
+      <w:r>
+        <w:rPr>
+          <w:rStyle w:val="CommentReference"/>
+        </w:rPr>
+        <w:annotationRef/>
+      </w:r>
+      <w:r>
+        <w:t>Broker-Basic User contracts</w:t>
+      </w:r>
+    </w:p>
+  </w:comment>
+  <w:comment w:id="38" w:author="Jimmy Jordan" w:date="2023-03-12T23:24:00Z" w:initials="JJ">
+    <w:p>
+      <w:pPr>
+        <w:pStyle w:val="CommentText"/>
+      </w:pPr>
+      <w:r>
+        <w:rPr>
+          <w:rStyle w:val="CommentReference"/>
+        </w:rPr>
+        <w:annotationRef/>
+      </w:r>
+      <w:r>
+        <w:t>assets</w:t>
+      </w:r>
+    </w:p>
+  </w:comment>
+  <w:comment w:id="46" w:author="Jimmy Jordan" w:date="2023-03-12T23:09:00Z" w:initials="JJ">
+    <w:p>
+      <w:pPr>
+        <w:pStyle w:val="CommentText"/>
+      </w:pPr>
+      <w:r>
+        <w:rPr>
+          <w:rStyle w:val="CommentReference"/>
+        </w:rPr>
+        <w:annotationRef/>
+      </w:r>
+      <w:r>
+        <w:t>"GoldenView"</w:t>
+      </w:r>
+    </w:p>
+  </w:comment>
+</w:comments>
+</file>
+
+<file path=word/commentsExtended.xml><?xml version="1.0" encoding="utf-8"?>
+<w15:commentsEx xmlns:wpc="http://schemas.microsoft.com/office/word/2010/wordprocessingCanvas" xmlns:cx="http://schemas.microsoft.com/office/drawing/2014/chartex" xmlns:cx1="http://schemas.microsoft.com/office/drawing/2015/9/8/chartex" xmlns:cx2="http://schemas.microsoft.com/office/drawing/2015/10/21/chartex" xmlns:cx3="http://schemas.microsoft.com/office/drawing/2016/5/9/chartex" xmlns:cx4="http://schemas.microsoft.com/office/drawing/2016/5/10/chartex" xmlns:cx5="http://schemas.microsoft.com/office/drawing/2016/5/11/chartex" xmlns:cx6="http://schemas.microsoft.com/office/drawing/2016/5/12/chartex" xmlns:cx7="http://schemas.microsoft.com/office/drawing/2016/5/13/chartex" xmlns:cx8="http://schemas.microsoft.com/office/drawing/2016/5/14/chartex" xmlns:mc="http://schemas.openxmlformats.org/markup-compatibility/2006" xmlns:aink="http://schemas.microsoft.com/office/drawing/2016/ink" xmlns:am3d="http://schemas.microsoft.com/office/drawing/2017/model3d" xmlns:o="urn:schemas-microsoft-com:office:office" xmlns:oel="http://schemas.microsoft.com/office/2019/extlst" xmlns:r="http://schemas.openxmlformats.org/officeDocument/2006/relationships" xmlns:m="http://schemas.openxmlformats.org/officeDocument/2006/math" xmlns:v="urn:schemas-microsoft-com:vml" xmlns:wp14="http://schemas.microsoft.com/office/word/2010/wordprocessingDrawing" xmlns:wp="http://schemas.openxmlformats.org/drawingml/2006/wordprocessingDrawing" xmlns:w10="urn:schemas-microsoft-com:office:word" xmlns:w="http://schemas.openxmlformats.org/wordprocessingml/2006/main" xmlns:w14="http://schemas.microsoft.com/office/word/2010/wordml" xmlns:w15="http://schemas.microsoft.com/office/word/2012/wordml" xmlns:w16cex="http://schemas.microsoft.com/office/word/2018/wordml/cex" xmlns:w16cid="http://schemas.microsoft.com/office/word/2016/wordml/cid" xmlns:w16="http://schemas.microsoft.com/office/word/2018/wordml" xmlns:w16sdtdh="http://schemas.microsoft.com/office/word/2020/wordml/sdtdatahash" xmlns:w16se="http://schemas.microsoft.com/office/word/2015/wordml/symex" xmlns:wpg="http://schemas.microsoft.com/office/word/2010/wordprocessingGroup" xmlns:wpi="http://schemas.microsoft.com/office/word/2010/wordprocessingInk" xmlns:wne="http://schemas.microsoft.com/office/word/2006/wordml" xmlns:wps="http://schemas.microsoft.com/office/word/2010/wordprocessingShape" mc:Ignorable="w14 w15 w16se w16cid w16 w16cex w16sdtdh wp14">
+  <w15:commentEx w15:paraId="4AE0C9A5" w15:done="0"/>
+  <w15:commentEx w15:paraId="139CA8A0" w15:done="0"/>
+  <w15:commentEx w15:paraId="1072FE05" w15:done="0"/>
+  <w15:commentEx w15:paraId="4D68AF92" w15:done="0"/>
+  <w15:commentEx w15:paraId="45CFA4DF" w15:done="0"/>
+  <w15:commentEx w15:paraId="7EED334F" w15:done="0"/>
+  <w15:commentEx w15:paraId="63CFB0C5" w15:done="0"/>
+  <w15:commentEx w15:paraId="745B2600" w15:done="0"/>
+  <w15:commentEx w15:paraId="6501035B" w15:done="0"/>
+  <w15:commentEx w15:paraId="50A4DCD1" w15:done="0"/>
+  <w15:commentEx w15:paraId="3778C37F" w15:done="0"/>
+  <w15:commentEx w15:paraId="3657D649" w15:done="0"/>
+  <w15:commentEx w15:paraId="7F28DDA2" w15:done="0"/>
+  <w15:commentEx w15:paraId="7682F1A5" w15:done="0"/>
+  <w15:commentEx w15:paraId="4D385C56" w15:done="0"/>
+  <w15:commentEx w15:paraId="0BA180D6" w15:done="0"/>
+  <w15:commentEx w15:paraId="35AA75C6" w15:done="0"/>
+</w15:commentsEx>
+</file>
+
+<file path=word/commentsExtensible.xml><?xml version="1.0" encoding="utf-8"?>
+<w16cex:commentsExtensible xmlns:wpc="http://schemas.microsoft.com/office/word/2010/wordprocessingCanvas" xmlns:cx="http://schemas.microsoft.com/office/drawing/2014/chartex" xmlns:cx1="http://schemas.microsoft.com/office/drawing/2015/9/8/chartex" xmlns:cx2="http://schemas.microsoft.com/office/drawing/2015/10/21/chartex" xmlns:cx3="http://schemas.microsoft.com/office/drawing/2016/5/9/chartex" xmlns:cx4="http://schemas.microsoft.com/office/drawing/2016/5/10/chartex" xmlns:cx5="http://schemas.microsoft.com/office/drawing/2016/5/11/chartex" xmlns:cx6="http://schemas.microsoft.com/office/drawing/2016/5/12/chartex" xmlns:cx7="http://schemas.microsoft.com/office/drawing/2016/5/13/chartex" xmlns:cx8="http://schemas.microsoft.com/office/drawing/2016/5/14/chartex" xmlns:mc="http://schemas.openxmlformats.org/markup-compatibility/2006" xmlns:aink="http://schemas.microsoft.com/office/drawing/2016/ink" xmlns:am3d="http://schemas.microsoft.com/office/drawing/2017/model3d" xmlns:o="urn:schemas-microsoft-com:office:office" xmlns:oel="http://schemas.microsoft.com/office/2019/extlst" xmlns:r="http://schemas.openxmlformats.org/officeDocument/2006/relationships" xmlns:m="http://schemas.openxmlformats.org/officeDocument/2006/math" xmlns:v="urn:schemas-microsoft-com:vml" xmlns:wp14="http://schemas.microsoft.com/office/word/2010/wordprocessingDrawing" xmlns:wp="http://schemas.openxmlformats.org/drawingml/2006/wordprocessingDrawing" xmlns:w10="urn:schemas-microsoft-com:office:word" xmlns:w="http://schemas.openxmlformats.org/wordprocessingml/2006/main" xmlns:w14="http://schemas.microsoft.com/office/word/2010/wordml" xmlns:w15="http://schemas.microsoft.com/office/word/2012/wordml" xmlns:w16cex="http://schemas.microsoft.com/office/word/2018/wordml/cex" xmlns:w16cid="http://schemas.microsoft.com/office/word/2016/wordml/cid" xmlns:w16="http://schemas.microsoft.com/office/word/2018/wordml" xmlns:w16sdtdh="http://schemas.microsoft.com/office/word/2020/wordml/sdtdatahash" xmlns:w16se="http://schemas.microsoft.com/office/word/2015/wordml/symex" xmlns:wpg="http://schemas.microsoft.com/office/word/2010/wordprocessingGroup" xmlns:wpi="http://schemas.microsoft.com/office/word/2010/wordprocessingInk" xmlns:wne="http://schemas.microsoft.com/office/word/2006/wordml" xmlns:wps="http://schemas.microsoft.com/office/word/2010/wordprocessingShape" mc:Ignorable="w14 w15 w16se w16cid w16 w16cex w16sdtdh wp14">
+  <w16cex:commentExtensible w16cex:durableId="27B8DA04" w16cex:dateUtc="2023-03-12T22:08:00Z"/>
+  <w16cex:commentExtensible w16cex:durableId="27B8DA9F" w16cex:dateUtc="2023-03-12T22:11:00Z"/>
+  <w16cex:commentExtensible w16cex:durableId="27B8DE4B" w16cex:dateUtc="2023-03-12T22:27:00Z"/>
+  <w16cex:commentExtensible w16cex:durableId="27B8DAB6" w16cex:dateUtc="2023-03-12T22:11:00Z"/>
+  <w16cex:commentExtensible w16cex:durableId="27B8DE70" w16cex:dateUtc="2023-03-12T22:27:00Z"/>
+  <w16cex:commentExtensible w16cex:durableId="27B8DE88" w16cex:dateUtc="2023-03-12T22:28:00Z"/>
+  <w16cex:commentExtensible w16cex:durableId="27B8DAE7" w16cex:dateUtc="2023-03-12T22:12:00Z"/>
+  <w16cex:commentExtensible w16cex:durableId="27B8DB73" w16cex:dateUtc="2023-03-12T22:14:00Z"/>
+  <w16cex:commentExtensible w16cex:durableId="27B8DC33" w16cex:dateUtc="2023-03-12T22:18:00Z"/>
+  <w16cex:commentExtensible w16cex:durableId="27B8DCD7" w16cex:dateUtc="2023-03-12T22:20:00Z"/>
+  <w16cex:commentExtensible w16cex:durableId="27B8DD15" w16cex:dateUtc="2023-03-12T22:21:00Z"/>
+  <w16cex:commentExtensible w16cex:durableId="27B8DD7D" w16cex:dateUtc="2023-03-12T22:23:00Z"/>
+  <w16cex:commentExtensible w16cex:durableId="27B8DFC5" w16cex:dateUtc="2023-03-12T22:33:00Z"/>
+  <w16cex:commentExtensible w16cex:durableId="27B8DF9D" w16cex:dateUtc="2023-03-12T22:32:00Z"/>
+  <w16cex:commentExtensible w16cex:durableId="27B8E02A" w16cex:dateUtc="2023-03-12T22:35:00Z"/>
+  <w16cex:commentExtensible w16cex:durableId="27B8DDBA" w16cex:dateUtc="2023-03-12T22:24:00Z"/>
+  <w16cex:commentExtensible w16cex:durableId="27B8DA2D" w16cex:dateUtc="2023-03-12T22:09:00Z"/>
+</w16cex:commentsExtensible>
+</file>
+
+<file path=word/commentsIds.xml><?xml version="1.0" encoding="utf-8"?>
+<w16cid:commentsIds xmlns:wpc="http://schemas.microsoft.com/office/word/2010/wordprocessingCanvas" xmlns:cx="http://schemas.microsoft.com/office/drawing/2014/chartex" xmlns:cx1="http://schemas.microsoft.com/office/drawing/2015/9/8/chartex" xmlns:cx2="http://schemas.microsoft.com/office/drawing/2015/10/21/chartex" xmlns:cx3="http://schemas.microsoft.com/office/drawing/2016/5/9/chartex" xmlns:cx4="http://schemas.microsoft.com/office/drawing/2016/5/10/chartex" xmlns:cx5="http://schemas.microsoft.com/office/drawing/2016/5/11/chartex" xmlns:cx6="http://schemas.microsoft.com/office/drawing/2016/5/12/chartex" xmlns:cx7="http://schemas.microsoft.com/office/drawing/2016/5/13/chartex" xmlns:cx8="http://schemas.microsoft.com/office/drawing/2016/5/14/chartex" xmlns:mc="http://schemas.openxmlformats.org/markup-compatibility/2006" xmlns:aink="http://schemas.microsoft.com/office/drawing/2016/ink" xmlns:am3d="http://schemas.microsoft.com/office/drawing/2017/model3d" xmlns:o="urn:schemas-microsoft-com:office:office" xmlns:oel="http://schemas.microsoft.com/office/2019/extlst" xmlns:r="http://schemas.openxmlformats.org/officeDocument/2006/relationships" xmlns:m="http://schemas.openxmlformats.org/officeDocument/2006/math" xmlns:v="urn:schemas-microsoft-com:vml" xmlns:wp14="http://schemas.microsoft.com/office/word/2010/wordprocessingDrawing" xmlns:wp="http://schemas.openxmlformats.org/drawingml/2006/wordprocessingDrawing" xmlns:w10="urn:schemas-microsoft-com:office:word" xmlns:w="http://schemas.openxmlformats.org/wordprocessingml/2006/main" xmlns:w14="http://schemas.microsoft.com/office/word/2010/wordml" xmlns:w15="http://schemas.microsoft.com/office/word/2012/wordml" xmlns:w16cex="http://schemas.microsoft.com/office/word/2018/wordml/cex" xmlns:w16cid="http://schemas.microsoft.com/office/word/2016/wordml/cid" xmlns:w16="http://schemas.microsoft.com/office/word/2018/wordml" xmlns:w16sdtdh="http://schemas.microsoft.com/office/word/2020/wordml/sdtdatahash" xmlns:w16se="http://schemas.microsoft.com/office/word/2015/wordml/symex" xmlns:wpg="http://schemas.microsoft.com/office/word/2010/wordprocessingGroup" xmlns:wpi="http://schemas.microsoft.com/office/word/2010/wordprocessingInk" xmlns:wne="http://schemas.microsoft.com/office/word/2006/wordml" xmlns:wps="http://schemas.microsoft.com/office/word/2010/wordprocessingShape" mc:Ignorable="w14 w15 w16se w16cid w16 w16cex w16sdtdh wp14">
+  <w16cid:commentId w16cid:paraId="4AE0C9A5" w16cid:durableId="27B8DA04"/>
+  <w16cid:commentId w16cid:paraId="139CA8A0" w16cid:durableId="27B8DA9F"/>
+  <w16cid:commentId w16cid:paraId="1072FE05" w16cid:durableId="27B8DE4B"/>
+  <w16cid:commentId w16cid:paraId="4D68AF92" w16cid:durableId="27B8DAB6"/>
+  <w16cid:commentId w16cid:paraId="45CFA4DF" w16cid:durableId="27B8DE70"/>
+  <w16cid:commentId w16cid:paraId="7EED334F" w16cid:durableId="27B8DE88"/>
+  <w16cid:commentId w16cid:paraId="63CFB0C5" w16cid:durableId="27B8DAE7"/>
+  <w16cid:commentId w16cid:paraId="745B2600" w16cid:durableId="27B8DB73"/>
+  <w16cid:commentId w16cid:paraId="6501035B" w16cid:durableId="27B8DC33"/>
+  <w16cid:commentId w16cid:paraId="50A4DCD1" w16cid:durableId="27B8DCD7"/>
+  <w16cid:commentId w16cid:paraId="3778C37F" w16cid:durableId="27B8DD15"/>
+  <w16cid:commentId w16cid:paraId="3657D649" w16cid:durableId="27B8DD7D"/>
+  <w16cid:commentId w16cid:paraId="7F28DDA2" w16cid:durableId="27B8DFC5"/>
+  <w16cid:commentId w16cid:paraId="7682F1A5" w16cid:durableId="27B8DF9D"/>
+  <w16cid:commentId w16cid:paraId="4D385C56" w16cid:durableId="27B8E02A"/>
+  <w16cid:commentId w16cid:paraId="0BA180D6" w16cid:durableId="27B8DDBA"/>
+  <w16cid:commentId w16cid:paraId="35AA75C6" w16cid:durableId="27B8DA2D"/>
+</w16cid:commentsIds>
 </file>
 
 <file path=word/endnotes.xml><?xml version="1.0" encoding="utf-8"?>
@@ -7539,6 +8165,14 @@
     <w:abstractNumId w:val="2"/>
   </w:num>
 </w:numbering>
+</file>
+
+<file path=word/people.xml><?xml version="1.0" encoding="utf-8"?>
+<w15:people xmlns:wpc="http://schemas.microsoft.com/office/word/2010/wordprocessingCanvas" xmlns:cx="http://schemas.microsoft.com/office/drawing/2014/chartex" xmlns:cx1="http://schemas.microsoft.com/office/drawing/2015/9/8/chartex" xmlns:cx2="http://schemas.microsoft.com/office/drawing/2015/10/21/chartex" xmlns:cx3="http://schemas.microsoft.com/office/drawing/2016/5/9/chartex" xmlns:cx4="http://schemas.microsoft.com/office/drawing/2016/5/10/chartex" xmlns:cx5="http://schemas.microsoft.com/office/drawing/2016/5/11/chartex" xmlns:cx6="http://schemas.microsoft.com/office/drawing/2016/5/12/chartex" xmlns:cx7="http://schemas.microsoft.com/office/drawing/2016/5/13/chartex" xmlns:cx8="http://schemas.microsoft.com/office/drawing/2016/5/14/chartex" xmlns:mc="http://schemas.openxmlformats.org/markup-compatibility/2006" xmlns:aink="http://schemas.microsoft.com/office/drawing/2016/ink" xmlns:am3d="http://schemas.microsoft.com/office/drawing/2017/model3d" xmlns:o="urn:schemas-microsoft-com:office:office" xmlns:oel="http://schemas.microsoft.com/office/2019/extlst" xmlns:r="http://schemas.openxmlformats.org/officeDocument/2006/relationships" xmlns:m="http://schemas.openxmlformats.org/officeDocument/2006/math" xmlns:v="urn:schemas-microsoft-com:vml" xmlns:wp14="http://schemas.microsoft.com/office/word/2010/wordprocessingDrawing" xmlns:wp="http://schemas.openxmlformats.org/drawingml/2006/wordprocessingDrawing" xmlns:w10="urn:schemas-microsoft-com:office:word" xmlns:w="http://schemas.openxmlformats.org/wordprocessingml/2006/main" xmlns:w14="http://schemas.microsoft.com/office/word/2010/wordml" xmlns:w15="http://schemas.microsoft.com/office/word/2012/wordml" xmlns:w16cex="http://schemas.microsoft.com/office/word/2018/wordml/cex" xmlns:w16cid="http://schemas.microsoft.com/office/word/2016/wordml/cid" xmlns:w16="http://schemas.microsoft.com/office/word/2018/wordml" xmlns:w16sdtdh="http://schemas.microsoft.com/office/word/2020/wordml/sdtdatahash" xmlns:w16se="http://schemas.microsoft.com/office/word/2015/wordml/symex" xmlns:wpg="http://schemas.microsoft.com/office/word/2010/wordprocessingGroup" xmlns:wpi="http://schemas.microsoft.com/office/word/2010/wordprocessingInk" xmlns:wne="http://schemas.microsoft.com/office/word/2006/wordml" xmlns:wps="http://schemas.microsoft.com/office/word/2010/wordprocessingShape" mc:Ignorable="w14 w15 w16se w16cid w16 w16cex w16sdtdh wp14">
+  <w15:person w15:author="Jimmy Jordan">
+    <w15:presenceInfo w15:providerId="Windows Live" w15:userId="62ada7d9361a8182"/>
+  </w15:person>
+</w15:people>
 </file>
 
 <file path=word/styles.xml><?xml version="1.0" encoding="utf-8"?>
@@ -8330,6 +8964,82 @@
       </w:tcPr>
     </w:tblStylePr>
   </w:style>
+  <w:style w:type="character" w:styleId="CommentReference">
+    <w:name w:val="annotation reference"/>
+    <w:basedOn w:val="DefaultParagraphFont"/>
+    <w:uiPriority w:val="99"/>
+    <w:semiHidden/>
+    <w:unhideWhenUsed/>
+    <w:rsid w:val="00687FD0"/>
+    <w:rPr>
+      <w:sz w:val="16"/>
+      <w:szCs w:val="16"/>
+    </w:rPr>
+  </w:style>
+  <w:style w:type="paragraph" w:styleId="CommentText">
+    <w:name w:val="annotation text"/>
+    <w:basedOn w:val="Normal"/>
+    <w:link w:val="CommentTextChar"/>
+    <w:uiPriority w:val="99"/>
+    <w:unhideWhenUsed/>
+    <w:rsid w:val="00687FD0"/>
+    <w:pPr>
+      <w:spacing w:line="240" w:lineRule="auto"/>
+    </w:pPr>
+    <w:rPr>
+      <w:sz w:val="20"/>
+      <w:szCs w:val="20"/>
+    </w:rPr>
+  </w:style>
+  <w:style w:type="character" w:customStyle="1" w:styleId="CommentTextChar">
+    <w:name w:val="Comment Text Char"/>
+    <w:basedOn w:val="DefaultParagraphFont"/>
+    <w:link w:val="CommentText"/>
+    <w:uiPriority w:val="99"/>
+    <w:rsid w:val="00687FD0"/>
+    <w:rPr>
+      <w:sz w:val="20"/>
+      <w:szCs w:val="20"/>
+    </w:rPr>
+  </w:style>
+  <w:style w:type="paragraph" w:styleId="CommentSubject">
+    <w:name w:val="annotation subject"/>
+    <w:basedOn w:val="CommentText"/>
+    <w:next w:val="CommentText"/>
+    <w:link w:val="CommentSubjectChar"/>
+    <w:uiPriority w:val="99"/>
+    <w:semiHidden/>
+    <w:unhideWhenUsed/>
+    <w:rsid w:val="00687FD0"/>
+    <w:rPr>
+      <w:b/>
+      <w:bCs/>
+    </w:rPr>
+  </w:style>
+  <w:style w:type="character" w:customStyle="1" w:styleId="CommentSubjectChar">
+    <w:name w:val="Comment Subject Char"/>
+    <w:basedOn w:val="CommentTextChar"/>
+    <w:link w:val="CommentSubject"/>
+    <w:uiPriority w:val="99"/>
+    <w:semiHidden/>
+    <w:rsid w:val="00687FD0"/>
+    <w:rPr>
+      <w:b/>
+      <w:bCs/>
+      <w:sz w:val="20"/>
+      <w:szCs w:val="20"/>
+    </w:rPr>
+  </w:style>
+  <w:style w:type="paragraph" w:styleId="Revision">
+    <w:name w:val="Revision"/>
+    <w:hidden/>
+    <w:uiPriority w:val="99"/>
+    <w:semiHidden/>
+    <w:rsid w:val="00687FD0"/>
+    <w:pPr>
+      <w:spacing w:after="0" w:line="240" w:lineRule="auto"/>
+    </w:pPr>
+  </w:style>
 </w:styles>
 </file>
 

</xml_diff>

<commit_message>
Finished phase_1.docx and sent it
After final review the phase_1.docx is sent. Also added pdf to sent folder.
</commit_message>
<xml_diff>
--- a/documentation/__to_submit/development/phase_1.docx
+++ b/documentation/__to_submit/development/phase_1.docx
@@ -1136,7 +1136,7 @@
             <w:rPr>
               <w:noProof/>
             </w:rPr>
-            <w:instrText xml:space="preserve"> PAGEREF _Toc129554357 \h </w:instrText>
+            <w:instrText xml:space="preserve"> PAGEREF _Toc129557417 \h </w:instrText>
           </w:r>
           <w:r>
             <w:rPr>
@@ -1209,7 +1209,7 @@
             <w:rPr>
               <w:noProof/>
             </w:rPr>
-            <w:instrText xml:space="preserve"> PAGEREF _Toc129554358 \h </w:instrText>
+            <w:instrText xml:space="preserve"> PAGEREF _Toc129557418 \h </w:instrText>
           </w:r>
           <w:r>
             <w:rPr>
@@ -1282,7 +1282,7 @@
             <w:rPr>
               <w:noProof/>
             </w:rPr>
-            <w:instrText xml:space="preserve"> PAGEREF _Toc129554359 \h </w:instrText>
+            <w:instrText xml:space="preserve"> PAGEREF _Toc129557419 \h </w:instrText>
           </w:r>
           <w:r>
             <w:rPr>
@@ -1341,7 +1341,7 @@
             <w:rPr>
               <w:noProof/>
             </w:rPr>
-            <w:instrText xml:space="preserve"> PAGEREF _Toc129554360 \h </w:instrText>
+            <w:instrText xml:space="preserve"> PAGEREF _Toc129557420 \h </w:instrText>
           </w:r>
           <w:r>
             <w:rPr>
@@ -1414,7 +1414,7 @@
             <w:rPr>
               <w:noProof/>
             </w:rPr>
-            <w:instrText xml:space="preserve"> PAGEREF _Toc129554361 \h </w:instrText>
+            <w:instrText xml:space="preserve"> PAGEREF _Toc129557421 \h </w:instrText>
           </w:r>
           <w:r>
             <w:rPr>
@@ -1487,7 +1487,7 @@
             <w:rPr>
               <w:noProof/>
             </w:rPr>
-            <w:instrText xml:space="preserve"> PAGEREF _Toc129554362 \h </w:instrText>
+            <w:instrText xml:space="preserve"> PAGEREF _Toc129557422 \h </w:instrText>
           </w:r>
           <w:r>
             <w:rPr>
@@ -1546,7 +1546,7 @@
             <w:rPr>
               <w:noProof/>
             </w:rPr>
-            <w:instrText xml:space="preserve"> PAGEREF _Toc129554363 \h </w:instrText>
+            <w:instrText xml:space="preserve"> PAGEREF _Toc129557423 \h </w:instrText>
           </w:r>
           <w:r>
             <w:rPr>
@@ -1605,7 +1605,7 @@
             <w:rPr>
               <w:noProof/>
             </w:rPr>
-            <w:instrText xml:space="preserve"> PAGEREF _Toc129554364 \h </w:instrText>
+            <w:instrText xml:space="preserve"> PAGEREF _Toc129557424 \h </w:instrText>
           </w:r>
           <w:r>
             <w:rPr>
@@ -1664,7 +1664,7 @@
             <w:rPr>
               <w:noProof/>
             </w:rPr>
-            <w:instrText xml:space="preserve"> PAGEREF _Toc129554365 \h </w:instrText>
+            <w:instrText xml:space="preserve"> PAGEREF _Toc129557425 \h </w:instrText>
           </w:r>
           <w:r>
             <w:rPr>
@@ -1723,7 +1723,7 @@
             <w:rPr>
               <w:noProof/>
             </w:rPr>
-            <w:instrText xml:space="preserve"> PAGEREF _Toc129554366 \h </w:instrText>
+            <w:instrText xml:space="preserve"> PAGEREF _Toc129557426 \h </w:instrText>
           </w:r>
           <w:r>
             <w:rPr>
@@ -1796,7 +1796,7 @@
             <w:rPr>
               <w:noProof/>
             </w:rPr>
-            <w:instrText xml:space="preserve"> PAGEREF _Toc129554367 \h </w:instrText>
+            <w:instrText xml:space="preserve"> PAGEREF _Toc129557427 \h </w:instrText>
           </w:r>
           <w:r>
             <w:rPr>
@@ -1869,7 +1869,7 @@
             <w:rPr>
               <w:noProof/>
             </w:rPr>
-            <w:instrText xml:space="preserve"> PAGEREF _Toc129554368 \h </w:instrText>
+            <w:instrText xml:space="preserve"> PAGEREF _Toc129557428 \h </w:instrText>
           </w:r>
           <w:r>
             <w:rPr>
@@ -1942,7 +1942,7 @@
             <w:rPr>
               <w:noProof/>
             </w:rPr>
-            <w:instrText xml:space="preserve"> PAGEREF _Toc129554369 \h </w:instrText>
+            <w:instrText xml:space="preserve"> PAGEREF _Toc129557429 \h </w:instrText>
           </w:r>
           <w:r>
             <w:rPr>
@@ -2015,7 +2015,7 @@
             <w:rPr>
               <w:noProof/>
             </w:rPr>
-            <w:instrText xml:space="preserve"> PAGEREF _Toc129554370 \h </w:instrText>
+            <w:instrText xml:space="preserve"> PAGEREF _Toc129557430 \h </w:instrText>
           </w:r>
           <w:r>
             <w:rPr>
@@ -2032,7 +2032,7 @@
             <w:rPr>
               <w:noProof/>
             </w:rPr>
-            <w:t>7</w:t>
+            <w:t>8</w:t>
           </w:r>
           <w:r>
             <w:rPr>
@@ -2088,7 +2088,7 @@
             <w:rPr>
               <w:noProof/>
             </w:rPr>
-            <w:instrText xml:space="preserve"> PAGEREF _Toc129554371 \h </w:instrText>
+            <w:instrText xml:space="preserve"> PAGEREF _Toc129557431 \h </w:instrText>
           </w:r>
           <w:r>
             <w:rPr>
@@ -2161,7 +2161,7 @@
             <w:rPr>
               <w:noProof/>
             </w:rPr>
-            <w:instrText xml:space="preserve"> PAGEREF _Toc129554372 \h </w:instrText>
+            <w:instrText xml:space="preserve"> PAGEREF _Toc129557432 \h </w:instrText>
           </w:r>
           <w:r>
             <w:rPr>
@@ -2234,7 +2234,7 @@
             <w:rPr>
               <w:noProof/>
             </w:rPr>
-            <w:instrText xml:space="preserve"> PAGEREF _Toc129554373 \h </w:instrText>
+            <w:instrText xml:space="preserve"> PAGEREF _Toc129557433 \h </w:instrText>
           </w:r>
           <w:r>
             <w:rPr>
@@ -2307,7 +2307,7 @@
             <w:rPr>
               <w:noProof/>
             </w:rPr>
-            <w:instrText xml:space="preserve"> PAGEREF _Toc129554374 \h </w:instrText>
+            <w:instrText xml:space="preserve"> PAGEREF _Toc129557434 \h </w:instrText>
           </w:r>
           <w:r>
             <w:rPr>
@@ -2362,7 +2362,7 @@
               <w:noProof/>
               <w:color w:val="BF8F00" w:themeColor="accent4" w:themeShade="BF"/>
             </w:rPr>
-            <w:t>Real time prices view</w:t>
+            <w:t>Real time assets view</w:t>
           </w:r>
           <w:r>
             <w:rPr>
@@ -2380,7 +2380,7 @@
             <w:rPr>
               <w:noProof/>
             </w:rPr>
-            <w:instrText xml:space="preserve"> PAGEREF _Toc129554375 \h </w:instrText>
+            <w:instrText xml:space="preserve"> PAGEREF _Toc129557435 \h </w:instrText>
           </w:r>
           <w:r>
             <w:rPr>
@@ -2435,7 +2435,7 @@
               <w:noProof/>
               <w:color w:val="BF8F00" w:themeColor="accent4" w:themeShade="BF"/>
             </w:rPr>
-            <w:t>Buying and selling stocks/currencies</w:t>
+            <w:t>Buying and selling assets</w:t>
           </w:r>
           <w:r>
             <w:rPr>
@@ -2453,7 +2453,7 @@
             <w:rPr>
               <w:noProof/>
             </w:rPr>
-            <w:instrText xml:space="preserve"> PAGEREF _Toc129554376 \h </w:instrText>
+            <w:instrText xml:space="preserve"> PAGEREF _Toc129557436 \h </w:instrText>
           </w:r>
           <w:r>
             <w:rPr>
@@ -2508,7 +2508,7 @@
               <w:noProof/>
               <w:color w:val="BF8F00" w:themeColor="accent4" w:themeShade="BF"/>
             </w:rPr>
-            <w:t>Brokers can request to help the user</w:t>
+            <w:t>Brokers-Basic User contracts</w:t>
           </w:r>
           <w:r>
             <w:rPr>
@@ -2526,7 +2526,7 @@
             <w:rPr>
               <w:noProof/>
             </w:rPr>
-            <w:instrText xml:space="preserve"> PAGEREF _Toc129554377 \h </w:instrText>
+            <w:instrText xml:space="preserve"> PAGEREF _Toc129557437 \h </w:instrText>
           </w:r>
           <w:r>
             <w:rPr>
@@ -2599,7 +2599,7 @@
             <w:rPr>
               <w:noProof/>
             </w:rPr>
-            <w:instrText xml:space="preserve"> PAGEREF _Toc129554378 \h </w:instrText>
+            <w:instrText xml:space="preserve"> PAGEREF _Toc129557438 \h </w:instrText>
           </w:r>
           <w:r>
             <w:rPr>
@@ -2672,7 +2672,7 @@
             <w:rPr>
               <w:noProof/>
             </w:rPr>
-            <w:instrText xml:space="preserve"> PAGEREF _Toc129554379 \h </w:instrText>
+            <w:instrText xml:space="preserve"> PAGEREF _Toc129557439 \h </w:instrText>
           </w:r>
           <w:r>
             <w:rPr>
@@ -2745,7 +2745,7 @@
             <w:rPr>
               <w:noProof/>
             </w:rPr>
-            <w:instrText xml:space="preserve"> PAGEREF _Toc129554380 \h </w:instrText>
+            <w:instrText xml:space="preserve"> PAGEREF _Toc129557440 \h </w:instrText>
           </w:r>
           <w:r>
             <w:rPr>
@@ -2818,7 +2818,7 @@
             <w:rPr>
               <w:noProof/>
             </w:rPr>
-            <w:instrText xml:space="preserve"> PAGEREF _Toc129554381 \h </w:instrText>
+            <w:instrText xml:space="preserve"> PAGEREF _Toc129557441 \h </w:instrText>
           </w:r>
           <w:r>
             <w:rPr>
@@ -2891,7 +2891,7 @@
             <w:rPr>
               <w:noProof/>
             </w:rPr>
-            <w:instrText xml:space="preserve"> PAGEREF _Toc129554382 \h </w:instrText>
+            <w:instrText xml:space="preserve"> PAGEREF _Toc129557442 \h </w:instrText>
           </w:r>
           <w:r>
             <w:rPr>
@@ -2964,7 +2964,7 @@
             <w:rPr>
               <w:noProof/>
             </w:rPr>
-            <w:instrText xml:space="preserve"> PAGEREF _Toc129554383 \h </w:instrText>
+            <w:instrText xml:space="preserve"> PAGEREF _Toc129557443 \h </w:instrText>
           </w:r>
           <w:r>
             <w:rPr>
@@ -3037,7 +3037,7 @@
             <w:rPr>
               <w:noProof/>
             </w:rPr>
-            <w:instrText xml:space="preserve"> PAGEREF _Toc129554384 \h </w:instrText>
+            <w:instrText xml:space="preserve"> PAGEREF _Toc129557444 \h </w:instrText>
           </w:r>
           <w:r>
             <w:rPr>
@@ -3054,7 +3054,7 @@
             <w:rPr>
               <w:noProof/>
             </w:rPr>
-            <w:t>10</w:t>
+            <w:t>11</w:t>
           </w:r>
           <w:r>
             <w:rPr>
@@ -3110,7 +3110,7 @@
             <w:rPr>
               <w:noProof/>
             </w:rPr>
-            <w:instrText xml:space="preserve"> PAGEREF _Toc129554385 \h </w:instrText>
+            <w:instrText xml:space="preserve"> PAGEREF _Toc129557445 \h </w:instrText>
           </w:r>
           <w:r>
             <w:rPr>
@@ -3127,7 +3127,7 @@
             <w:rPr>
               <w:noProof/>
             </w:rPr>
-            <w:t>10</w:t>
+            <w:t>11</w:t>
           </w:r>
           <w:r>
             <w:rPr>
@@ -3183,7 +3183,7 @@
             <w:rPr>
               <w:noProof/>
             </w:rPr>
-            <w:instrText xml:space="preserve"> PAGEREF _Toc129554386 \h </w:instrText>
+            <w:instrText xml:space="preserve"> PAGEREF _Toc129557446 \h </w:instrText>
           </w:r>
           <w:r>
             <w:rPr>
@@ -3256,7 +3256,7 @@
             <w:rPr>
               <w:noProof/>
             </w:rPr>
-            <w:instrText xml:space="preserve"> PAGEREF _Toc129554387 \h </w:instrText>
+            <w:instrText xml:space="preserve"> PAGEREF _Toc129557447 \h </w:instrText>
           </w:r>
           <w:r>
             <w:rPr>
@@ -3307,7 +3307,7 @@
           <w:color w:val="BF8F00" w:themeColor="accent4" w:themeShade="BF"/>
         </w:rPr>
       </w:pPr>
-      <w:bookmarkStart w:id="0" w:name="_Toc129554357"/>
+      <w:bookmarkStart w:id="0" w:name="_Toc129557417"/>
       <w:r>
         <w:rPr>
           <w:color w:val="BF8F00" w:themeColor="accent4" w:themeShade="BF"/>
@@ -3874,7 +3874,7 @@
           <w:szCs w:val="36"/>
         </w:rPr>
       </w:pPr>
-      <w:bookmarkStart w:id="1" w:name="_Toc129554358"/>
+      <w:bookmarkStart w:id="1" w:name="_Toc129557418"/>
       <w:r>
         <w:rPr>
           <w:color w:val="BF8F00" w:themeColor="accent4" w:themeShade="BF"/>
@@ -3897,7 +3897,7 @@
           <w:color w:val="BF8F00" w:themeColor="accent4" w:themeShade="BF"/>
         </w:rPr>
       </w:pPr>
-      <w:bookmarkStart w:id="2" w:name="_Toc129554359"/>
+      <w:bookmarkStart w:id="2" w:name="_Toc129557419"/>
       <w:r>
         <w:rPr>
           <w:color w:val="BF8F00" w:themeColor="accent4" w:themeShade="BF"/>
@@ -3923,29 +3923,19 @@
         </w:rPr>
         <w:t xml:space="preserve">The </w:t>
       </w:r>
-      <w:commentRangeStart w:id="3"/>
-      <w:proofErr w:type="spellStart"/>
-      <w:r>
-        <w:rPr>
-          <w:sz w:val="28"/>
-          <w:szCs w:val="28"/>
-        </w:rPr>
-        <w:t>GoldenView</w:t>
-      </w:r>
-      <w:proofErr w:type="spellEnd"/>
+      <w:r>
+        <w:rPr>
+          <w:sz w:val="28"/>
+          <w:szCs w:val="28"/>
+        </w:rPr>
+        <w:t>"GoldenView"</w:t>
+      </w:r>
       <w:r>
         <w:rPr>
           <w:sz w:val="28"/>
           <w:szCs w:val="28"/>
         </w:rPr>
         <w:t xml:space="preserve"> </w:t>
-      </w:r>
-      <w:commentRangeEnd w:id="3"/>
-      <w:r>
-        <w:rPr>
-          <w:rStyle w:val="CommentReference"/>
-        </w:rPr>
-        <w:commentReference w:id="3"/>
       </w:r>
       <w:r>
         <w:rPr>
@@ -4040,7 +4030,7 @@
           <w:color w:val="BF8F00" w:themeColor="accent4" w:themeShade="BF"/>
         </w:rPr>
       </w:pPr>
-      <w:bookmarkStart w:id="4" w:name="_Toc129554360"/>
+      <w:bookmarkStart w:id="3" w:name="_Toc129557420"/>
       <w:r>
         <w:rPr>
           <w:color w:val="BF8F00" w:themeColor="accent4" w:themeShade="BF"/>
@@ -4053,7 +4043,7 @@
         </w:rPr>
         <w:t>Purpose of the document, and target group</w:t>
       </w:r>
-      <w:bookmarkEnd w:id="4"/>
+      <w:bookmarkEnd w:id="3"/>
     </w:p>
     <w:p>
       <w:pPr>
@@ -4086,7 +4076,7 @@
           <w:szCs w:val="36"/>
         </w:rPr>
       </w:pPr>
-      <w:bookmarkStart w:id="5" w:name="_Toc129554361"/>
+      <w:bookmarkStart w:id="4" w:name="_Toc129557421"/>
       <w:r>
         <w:rPr>
           <w:color w:val="BF8F00" w:themeColor="accent4" w:themeShade="BF"/>
@@ -4103,7 +4093,7 @@
         </w:rPr>
         <w:t xml:space="preserve"> of the problem</w:t>
       </w:r>
-      <w:bookmarkEnd w:id="5"/>
+      <w:bookmarkEnd w:id="4"/>
     </w:p>
     <w:p>
       <w:pPr>
@@ -4196,7 +4186,7 @@
           <w:szCs w:val="36"/>
         </w:rPr>
       </w:pPr>
-      <w:bookmarkStart w:id="6" w:name="_Toc129554362"/>
+      <w:bookmarkStart w:id="5" w:name="_Toc129557422"/>
       <w:r>
         <w:rPr>
           <w:color w:val="BF8F00" w:themeColor="accent4" w:themeShade="BF"/>
@@ -4205,7 +4195,7 @@
         </w:rPr>
         <w:t>Categories of users</w:t>
       </w:r>
-      <w:bookmarkEnd w:id="6"/>
+      <w:bookmarkEnd w:id="5"/>
       <w:r>
         <w:rPr>
           <w:color w:val="BF8F00" w:themeColor="accent4" w:themeShade="BF"/>
@@ -4257,7 +4247,7 @@
           <w:color w:val="BF8F00" w:themeColor="accent4" w:themeShade="BF"/>
         </w:rPr>
       </w:pPr>
-      <w:bookmarkStart w:id="7" w:name="_Toc129554363"/>
+      <w:bookmarkStart w:id="6" w:name="_Toc129557423"/>
       <w:r>
         <w:rPr>
           <w:color w:val="BF8F00" w:themeColor="accent4" w:themeShade="BF"/>
@@ -4270,7 +4260,7 @@
         </w:rPr>
         <w:t>Guests</w:t>
       </w:r>
-      <w:bookmarkEnd w:id="7"/>
+      <w:bookmarkEnd w:id="6"/>
     </w:p>
     <w:p>
       <w:pPr>
@@ -4298,7 +4288,7 @@
           <w:color w:val="BF8F00" w:themeColor="accent4" w:themeShade="BF"/>
         </w:rPr>
       </w:pPr>
-      <w:bookmarkStart w:id="8" w:name="_Toc129554364"/>
+      <w:bookmarkStart w:id="7" w:name="_Toc129557424"/>
       <w:r>
         <w:rPr>
           <w:color w:val="BF8F00" w:themeColor="accent4" w:themeShade="BF"/>
@@ -4317,7 +4307,7 @@
         </w:rPr>
         <w:t>Basic users</w:t>
       </w:r>
-      <w:bookmarkEnd w:id="8"/>
+      <w:bookmarkEnd w:id="7"/>
     </w:p>
     <w:p>
       <w:pPr>
@@ -4352,14 +4342,14 @@
           <w:color w:val="BF8F00" w:themeColor="accent4" w:themeShade="BF"/>
         </w:rPr>
       </w:pPr>
-      <w:bookmarkStart w:id="9" w:name="_Toc129554365"/>
+      <w:bookmarkStart w:id="8" w:name="_Toc129557425"/>
       <w:r>
         <w:rPr>
           <w:color w:val="BF8F00" w:themeColor="accent4" w:themeShade="BF"/>
         </w:rPr>
         <w:t>3.3 Brokers</w:t>
       </w:r>
-      <w:bookmarkEnd w:id="9"/>
+      <w:bookmarkEnd w:id="8"/>
     </w:p>
     <w:p>
       <w:pPr>
@@ -4395,6 +4385,50 @@
     </w:p>
     <w:p>
       <w:pPr>
+        <w:pStyle w:val="ListParagraph"/>
+        <w:spacing w:line="360" w:lineRule="auto"/>
+        <w:ind w:left="1110"/>
+        <w:rPr>
+          <w:sz w:val="28"/>
+          <w:szCs w:val="28"/>
+        </w:rPr>
+      </w:pPr>
+    </w:p>
+    <w:p>
+      <w:pPr>
+        <w:pStyle w:val="ListParagraph"/>
+        <w:spacing w:line="360" w:lineRule="auto"/>
+        <w:ind w:left="1110"/>
+        <w:rPr>
+          <w:sz w:val="28"/>
+          <w:szCs w:val="28"/>
+        </w:rPr>
+      </w:pPr>
+    </w:p>
+    <w:p>
+      <w:pPr>
+        <w:pStyle w:val="ListParagraph"/>
+        <w:spacing w:line="360" w:lineRule="auto"/>
+        <w:ind w:left="1110"/>
+        <w:rPr>
+          <w:sz w:val="28"/>
+          <w:szCs w:val="28"/>
+        </w:rPr>
+      </w:pPr>
+    </w:p>
+    <w:p>
+      <w:pPr>
+        <w:pStyle w:val="ListParagraph"/>
+        <w:spacing w:line="360" w:lineRule="auto"/>
+        <w:ind w:left="1110"/>
+        <w:rPr>
+          <w:sz w:val="28"/>
+          <w:szCs w:val="28"/>
+        </w:rPr>
+      </w:pPr>
+    </w:p>
+    <w:p>
+      <w:pPr>
         <w:pStyle w:val="Heading2"/>
         <w:spacing w:line="360" w:lineRule="auto"/>
         <w:ind w:firstLine="720"/>
@@ -4402,12 +4436,11 @@
           <w:color w:val="BF8F00" w:themeColor="accent4" w:themeShade="BF"/>
         </w:rPr>
       </w:pPr>
-      <w:bookmarkStart w:id="10" w:name="_Toc129554366"/>
+      <w:bookmarkStart w:id="9" w:name="_Toc129557426"/>
       <w:r>
         <w:rPr>
           <w:color w:val="BF8F00" w:themeColor="accent4" w:themeShade="BF"/>
         </w:rPr>
-        <w:lastRenderedPageBreak/>
         <w:t xml:space="preserve">3.4 </w:t>
       </w:r>
       <w:r>
@@ -4416,7 +4449,7 @@
         </w:rPr>
         <w:t>Administrators</w:t>
       </w:r>
-      <w:bookmarkEnd w:id="10"/>
+      <w:bookmarkEnd w:id="9"/>
     </w:p>
     <w:p>
       <w:pPr>
@@ -4485,7 +4518,7 @@
           <w:szCs w:val="36"/>
         </w:rPr>
       </w:pPr>
-      <w:bookmarkStart w:id="11" w:name="_Toc129554367"/>
+      <w:bookmarkStart w:id="10" w:name="_Toc129557427"/>
       <w:r>
         <w:rPr>
           <w:color w:val="BF8F00" w:themeColor="accent4" w:themeShade="BF"/>
@@ -4494,7 +4527,7 @@
         </w:rPr>
         <w:t>Product description</w:t>
       </w:r>
-      <w:bookmarkEnd w:id="11"/>
+      <w:bookmarkEnd w:id="10"/>
     </w:p>
     <w:p>
       <w:pPr>
@@ -4525,14 +4558,14 @@
           <w:color w:val="BF8F00" w:themeColor="accent4" w:themeShade="BF"/>
         </w:rPr>
       </w:pPr>
-      <w:bookmarkStart w:id="12" w:name="_Toc129554368"/>
+      <w:bookmarkStart w:id="11" w:name="_Toc129557428"/>
       <w:r>
         <w:rPr>
           <w:color w:val="BF8F00" w:themeColor="accent4" w:themeShade="BF"/>
         </w:rPr>
         <w:t>Architecture of the system</w:t>
       </w:r>
-      <w:bookmarkEnd w:id="12"/>
+      <w:bookmarkEnd w:id="11"/>
     </w:p>
     <w:p>
       <w:pPr>
@@ -4905,7 +4938,7 @@
           <w:color w:val="BF8F00" w:themeColor="accent4" w:themeShade="BF"/>
         </w:rPr>
       </w:pPr>
-      <w:bookmarkStart w:id="13" w:name="_Toc129554369"/>
+      <w:bookmarkStart w:id="12" w:name="_Toc129557429"/>
       <w:r>
         <w:rPr>
           <w:color w:val="BF8F00" w:themeColor="accent4" w:themeShade="BF"/>
@@ -4919,7 +4952,7 @@
         </w:rPr>
         <w:t>overview</w:t>
       </w:r>
-      <w:bookmarkEnd w:id="13"/>
+      <w:bookmarkEnd w:id="12"/>
       <w:proofErr w:type="gramEnd"/>
     </w:p>
     <w:p/>
@@ -5039,27 +5072,19 @@
               </w:rPr>
               <w:t xml:space="preserve">Since this is a web application, users can access it from any device, independent </w:t>
             </w:r>
-            <w:commentRangeStart w:id="14"/>
             <w:r>
               <w:rPr>
                 <w:sz w:val="28"/>
                 <w:szCs w:val="28"/>
               </w:rPr>
-              <w:t xml:space="preserve">from </w:t>
-            </w:r>
-            <w:commentRangeEnd w:id="14"/>
-            <w:r>
-              <w:rPr>
-                <w:rStyle w:val="CommentReference"/>
-              </w:rPr>
-              <w:commentReference w:id="14"/>
+              <w:t>of</w:t>
             </w:r>
             <w:r>
               <w:rPr>
                 <w:sz w:val="28"/>
                 <w:szCs w:val="28"/>
               </w:rPr>
-              <w:t>the platform. The only</w:t>
+              <w:t xml:space="preserve"> the platform. The only</w:t>
             </w:r>
             <w:r>
               <w:rPr>
@@ -5154,36 +5179,26 @@
               </w:rPr>
               <w:t xml:space="preserve">onitor and analyze </w:t>
             </w:r>
-            <w:commentRangeStart w:id="15"/>
             <w:r>
               <w:rPr>
                 <w:sz w:val="28"/>
                 <w:szCs w:val="28"/>
               </w:rPr>
-              <w:t>stock</w:t>
+              <w:t>asset values</w:t>
             </w:r>
             <w:r>
               <w:rPr>
                 <w:sz w:val="28"/>
                 <w:szCs w:val="28"/>
               </w:rPr>
-              <w:t xml:space="preserve"> prices</w:t>
-            </w:r>
-            <w:commentRangeEnd w:id="15"/>
-            <w:r>
-              <w:rPr>
-                <w:rStyle w:val="CommentReference"/>
-                <w:b w:val="0"/>
-                <w:bCs w:val="0"/>
-              </w:rPr>
-              <w:commentReference w:id="15"/>
+              <w:t xml:space="preserve"> </w:t>
             </w:r>
             <w:r>
               <w:rPr>
                 <w:sz w:val="28"/>
                 <w:szCs w:val="28"/>
               </w:rPr>
-              <w:t xml:space="preserve"> in real time</w:t>
+              <w:t>in real time</w:t>
             </w:r>
           </w:p>
         </w:tc>
@@ -5209,42 +5224,33 @@
               </w:rPr>
               <w:t xml:space="preserve">With the trading view page users can </w:t>
             </w:r>
-            <w:commentRangeStart w:id="16"/>
             <w:r>
               <w:rPr>
                 <w:sz w:val="28"/>
                 <w:szCs w:val="28"/>
               </w:rPr>
-              <w:t xml:space="preserve">watch </w:t>
-            </w:r>
-            <w:commentRangeEnd w:id="16"/>
-            <w:r>
-              <w:rPr>
-                <w:rStyle w:val="CommentReference"/>
-              </w:rPr>
-              <w:commentReference w:id="16"/>
+              <w:t>track</w:t>
             </w:r>
             <w:r>
               <w:rPr>
                 <w:sz w:val="28"/>
                 <w:szCs w:val="28"/>
               </w:rPr>
-              <w:t xml:space="preserve">and analyze </w:t>
+              <w:t xml:space="preserve"> and analyze </w:t>
             </w:r>
-            <w:commentRangeStart w:id="17"/>
             <w:r>
               <w:rPr>
                 <w:sz w:val="28"/>
                 <w:szCs w:val="28"/>
               </w:rPr>
-              <w:t xml:space="preserve">stock price changes </w:t>
+              <w:t>changes in asset value</w:t>
             </w:r>
-            <w:commentRangeEnd w:id="17"/>
             <w:r>
               <w:rPr>
-                <w:rStyle w:val="CommentReference"/>
+                <w:sz w:val="28"/>
+                <w:szCs w:val="28"/>
               </w:rPr>
-              <w:commentReference w:id="17"/>
+              <w:t xml:space="preserve"> </w:t>
             </w:r>
             <w:r>
               <w:rPr>
@@ -5253,27 +5259,19 @@
               </w:rPr>
               <w:t xml:space="preserve">in real time, this feature makes it easier to buy/sell </w:t>
             </w:r>
-            <w:commentRangeStart w:id="18"/>
             <w:r>
               <w:rPr>
                 <w:sz w:val="28"/>
                 <w:szCs w:val="28"/>
               </w:rPr>
-              <w:t xml:space="preserve">stocks </w:t>
-            </w:r>
-            <w:commentRangeEnd w:id="18"/>
-            <w:r>
-              <w:rPr>
-                <w:rStyle w:val="CommentReference"/>
-              </w:rPr>
-              <w:commentReference w:id="18"/>
+              <w:t>assets</w:t>
             </w:r>
             <w:r>
               <w:rPr>
                 <w:sz w:val="28"/>
                 <w:szCs w:val="28"/>
               </w:rPr>
-              <w:t>at their current price</w:t>
+              <w:t xml:space="preserve"> at their current price</w:t>
             </w:r>
           </w:p>
         </w:tc>
@@ -5294,22 +5292,12 @@
                 <w:szCs w:val="28"/>
               </w:rPr>
             </w:pPr>
-            <w:commentRangeStart w:id="19"/>
             <w:r>
               <w:rPr>
                 <w:sz w:val="28"/>
                 <w:szCs w:val="28"/>
               </w:rPr>
-              <w:t>Get advice about your portfolio</w:t>
-            </w:r>
-            <w:commentRangeEnd w:id="19"/>
-            <w:r>
-              <w:rPr>
-                <w:rStyle w:val="CommentReference"/>
-                <w:b w:val="0"/>
-                <w:bCs w:val="0"/>
-              </w:rPr>
-              <w:commentReference w:id="19"/>
+              <w:t>Assign brokers to users' portfolios</w:t>
             </w:r>
           </w:p>
         </w:tc>
@@ -5328,20 +5316,12 @@
                 <w:szCs w:val="28"/>
               </w:rPr>
             </w:pPr>
-            <w:commentRangeStart w:id="20"/>
             <w:r>
               <w:rPr>
                 <w:sz w:val="28"/>
                 <w:szCs w:val="28"/>
               </w:rPr>
-              <w:t>Brokers can help you with buying or selling stocks and in that way improve your portfolio</w:t>
-            </w:r>
-            <w:commentRangeEnd w:id="20"/>
-            <w:r>
-              <w:rPr>
-                <w:rStyle w:val="CommentReference"/>
-              </w:rPr>
-              <w:commentReference w:id="20"/>
+              <w:t>Brokers can make trades for basic users and charge a fee</w:t>
             </w:r>
           </w:p>
         </w:tc>
@@ -5427,6 +5407,42 @@
     </w:p>
     <w:p>
       <w:pPr>
+        <w:pStyle w:val="ListParagraph"/>
+        <w:ind w:left="1110"/>
+      </w:pPr>
+    </w:p>
+    <w:p>
+      <w:pPr>
+        <w:pStyle w:val="ListParagraph"/>
+        <w:ind w:left="1110"/>
+      </w:pPr>
+    </w:p>
+    <w:p>
+      <w:pPr>
+        <w:pStyle w:val="ListParagraph"/>
+        <w:ind w:left="1110"/>
+      </w:pPr>
+    </w:p>
+    <w:p>
+      <w:pPr>
+        <w:pStyle w:val="ListParagraph"/>
+        <w:ind w:left="1110"/>
+      </w:pPr>
+    </w:p>
+    <w:p>
+      <w:pPr>
+        <w:pStyle w:val="ListParagraph"/>
+        <w:ind w:left="1110"/>
+      </w:pPr>
+    </w:p>
+    <w:p>
+      <w:pPr>
+        <w:pStyle w:val="ListParagraph"/>
+        <w:ind w:left="1110"/>
+      </w:pPr>
+    </w:p>
+    <w:p>
+      <w:pPr>
         <w:pStyle w:val="Heading1"/>
         <w:numPr>
           <w:ilvl w:val="0"/>
@@ -5439,7 +5455,7 @@
           <w:szCs w:val="36"/>
         </w:rPr>
       </w:pPr>
-      <w:bookmarkStart w:id="21" w:name="_Toc129554370"/>
+      <w:bookmarkStart w:id="13" w:name="_Toc129557430"/>
       <w:r>
         <w:rPr>
           <w:color w:val="BF8F00" w:themeColor="accent4" w:themeShade="BF"/>
@@ -5448,7 +5464,7 @@
         </w:rPr>
         <w:t>Functional requirements</w:t>
       </w:r>
-      <w:bookmarkEnd w:id="21"/>
+      <w:bookmarkEnd w:id="13"/>
     </w:p>
     <w:p>
       <w:pPr>
@@ -5508,16 +5524,6 @@
         </w:rPr>
         <w:t>.</w:t>
       </w:r>
-    </w:p>
-    <w:p>
-      <w:pPr>
-        <w:pStyle w:val="ListParagraph"/>
-        <w:spacing w:line="360" w:lineRule="auto"/>
-        <w:rPr>
-          <w:sz w:val="28"/>
-          <w:szCs w:val="28"/>
-        </w:rPr>
-      </w:pPr>
     </w:p>
     <w:p>
       <w:pPr>
@@ -5531,14 +5537,22 @@
           <w:color w:val="BF8F00" w:themeColor="accent4" w:themeShade="BF"/>
         </w:rPr>
       </w:pPr>
-      <w:bookmarkStart w:id="22" w:name="_Toc129554371"/>
+      <w:bookmarkStart w:id="14" w:name="_Toc129557431"/>
       <w:r>
         <w:rPr>
           <w:color w:val="BF8F00" w:themeColor="accent4" w:themeShade="BF"/>
         </w:rPr>
-        <w:t>User registration and log in</w:t>
-      </w:r>
-      <w:bookmarkEnd w:id="22"/>
+        <w:t xml:space="preserve">User registration and log </w:t>
+      </w:r>
+      <w:proofErr w:type="gramStart"/>
+      <w:r>
+        <w:rPr>
+          <w:color w:val="BF8F00" w:themeColor="accent4" w:themeShade="BF"/>
+        </w:rPr>
+        <w:t>in</w:t>
+      </w:r>
+      <w:bookmarkEnd w:id="14"/>
+      <w:proofErr w:type="gramEnd"/>
     </w:p>
     <w:p>
       <w:pPr>
@@ -5557,27 +5571,19 @@
         </w:rPr>
         <w:t xml:space="preserve">Our web application has a basic registration system, </w:t>
       </w:r>
-      <w:commentRangeStart w:id="23"/>
-      <w:r>
-        <w:rPr>
-          <w:sz w:val="28"/>
-          <w:szCs w:val="28"/>
-        </w:rPr>
-        <w:t xml:space="preserve">if the user didn’t already register, and the log in if he already has an account. </w:t>
-      </w:r>
-      <w:commentRangeEnd w:id="23"/>
-      <w:r>
-        <w:rPr>
-          <w:rStyle w:val="CommentReference"/>
-        </w:rPr>
-        <w:commentReference w:id="23"/>
-      </w:r>
-      <w:r>
-        <w:rPr>
-          <w:sz w:val="28"/>
-          <w:szCs w:val="28"/>
-        </w:rPr>
-        <w:t>Registration will compose of basic information that will be required to fill in (email, password etc.)</w:t>
+      <w:r>
+        <w:rPr>
+          <w:sz w:val="28"/>
+          <w:szCs w:val="28"/>
+        </w:rPr>
+        <w:t>with signing up and logging into an account.</w:t>
+      </w:r>
+      <w:r>
+        <w:rPr>
+          <w:sz w:val="28"/>
+          <w:szCs w:val="28"/>
+        </w:rPr>
+        <w:t xml:space="preserve"> Registration will compose of basic information that will be required to fill in (email, password etc.)</w:t>
       </w:r>
     </w:p>
     <w:p>
@@ -5592,14 +5598,14 @@
           <w:color w:val="BF8F00" w:themeColor="accent4" w:themeShade="BF"/>
         </w:rPr>
       </w:pPr>
-      <w:bookmarkStart w:id="24" w:name="_Toc129554372"/>
+      <w:bookmarkStart w:id="15" w:name="_Toc129557432"/>
       <w:r>
         <w:rPr>
           <w:color w:val="BF8F00" w:themeColor="accent4" w:themeShade="BF"/>
         </w:rPr>
         <w:t>Password changing</w:t>
       </w:r>
-      <w:bookmarkEnd w:id="24"/>
+      <w:bookmarkEnd w:id="15"/>
     </w:p>
     <w:p>
       <w:pPr>
@@ -5630,14 +5636,14 @@
           <w:color w:val="BF8F00" w:themeColor="accent4" w:themeShade="BF"/>
         </w:rPr>
       </w:pPr>
-      <w:bookmarkStart w:id="25" w:name="_Toc129554373"/>
+      <w:bookmarkStart w:id="16" w:name="_Toc129557433"/>
       <w:r>
         <w:rPr>
           <w:color w:val="BF8F00" w:themeColor="accent4" w:themeShade="BF"/>
         </w:rPr>
         <w:t>Requesting to become a broker</w:t>
       </w:r>
-      <w:bookmarkEnd w:id="25"/>
+      <w:bookmarkEnd w:id="16"/>
     </w:p>
     <w:p>
       <w:pPr>
@@ -5656,20 +5662,12 @@
         </w:rPr>
         <w:t xml:space="preserve">A registered basic user can request to become a Broker. When he sends the request through a </w:t>
       </w:r>
-      <w:commentRangeStart w:id="26"/>
-      <w:r>
-        <w:rPr>
-          <w:sz w:val="28"/>
-          <w:szCs w:val="28"/>
-        </w:rPr>
-        <w:t>specific page made for that</w:t>
-      </w:r>
-      <w:commentRangeEnd w:id="26"/>
-      <w:r>
-        <w:rPr>
-          <w:rStyle w:val="CommentReference"/>
-        </w:rPr>
-        <w:commentReference w:id="26"/>
+      <w:r>
+        <w:rPr>
+          <w:sz w:val="28"/>
+          <w:szCs w:val="28"/>
+        </w:rPr>
+        <w:t>dedicated page for that</w:t>
       </w:r>
       <w:r>
         <w:rPr>
@@ -5691,14 +5689,14 @@
           <w:color w:val="BF8F00" w:themeColor="accent4" w:themeShade="BF"/>
         </w:rPr>
       </w:pPr>
-      <w:bookmarkStart w:id="27" w:name="_Toc129554374"/>
+      <w:bookmarkStart w:id="17" w:name="_Toc129557434"/>
       <w:r>
         <w:rPr>
           <w:color w:val="BF8F00" w:themeColor="accent4" w:themeShade="BF"/>
         </w:rPr>
         <w:t>Administration of the system</w:t>
       </w:r>
-      <w:bookmarkEnd w:id="27"/>
+      <w:bookmarkEnd w:id="17"/>
     </w:p>
     <w:p>
       <w:pPr>
@@ -5730,38 +5728,26 @@
           <w:color w:val="BF8F00" w:themeColor="accent4" w:themeShade="BF"/>
         </w:rPr>
       </w:pPr>
-      <w:bookmarkStart w:id="28" w:name="_Toc129554375"/>
+      <w:bookmarkStart w:id="18" w:name="_Toc129557435"/>
       <w:r>
         <w:rPr>
           <w:color w:val="BF8F00" w:themeColor="accent4" w:themeShade="BF"/>
         </w:rPr>
         <w:t xml:space="preserve">Real time </w:t>
       </w:r>
-      <w:commentRangeStart w:id="29"/>
       <w:r>
         <w:rPr>
           <w:color w:val="BF8F00" w:themeColor="accent4" w:themeShade="BF"/>
         </w:rPr>
-        <w:t xml:space="preserve">prices </w:t>
-      </w:r>
-      <w:commentRangeEnd w:id="29"/>
-      <w:r>
-        <w:rPr>
-          <w:rStyle w:val="CommentReference"/>
-          <w:rFonts w:asciiTheme="minorHAnsi" w:eastAsiaTheme="minorEastAsia" w:hAnsiTheme="minorHAnsi" w:cstheme="minorBidi"/>
-          <w:color w:val="auto"/>
-        </w:rPr>
-        <w:commentReference w:id="29"/>
-      </w:r>
-      <w:proofErr w:type="gramStart"/>
+        <w:t>assets</w:t>
+      </w:r>
       <w:r>
         <w:rPr>
           <w:color w:val="BF8F00" w:themeColor="accent4" w:themeShade="BF"/>
         </w:rPr>
-        <w:t>view</w:t>
-      </w:r>
-      <w:bookmarkEnd w:id="28"/>
-      <w:proofErr w:type="gramEnd"/>
+        <w:t xml:space="preserve"> view</w:t>
+      </w:r>
+      <w:bookmarkEnd w:id="18"/>
     </w:p>
     <w:p>
       <w:pPr>
@@ -5773,92 +5759,27 @@
           <w:szCs w:val="28"/>
         </w:rPr>
       </w:pPr>
-      <w:commentRangeStart w:id="30"/>
-      <w:r>
-        <w:rPr>
-          <w:sz w:val="28"/>
-          <w:szCs w:val="28"/>
-        </w:rPr>
-        <w:t>Every registered user can access the prices view that includes choosing the stock</w:t>
-      </w:r>
-      <w:r>
-        <w:rPr>
-          <w:sz w:val="28"/>
-          <w:szCs w:val="28"/>
-        </w:rPr>
-        <w:t>/currency</w:t>
-      </w:r>
-      <w:r>
-        <w:rPr>
-          <w:sz w:val="28"/>
-          <w:szCs w:val="28"/>
-        </w:rPr>
-        <w:t xml:space="preserve"> that will be shown, graph of</w:t>
-      </w:r>
-      <w:r>
-        <w:rPr>
-          <w:sz w:val="28"/>
-          <w:szCs w:val="28"/>
-        </w:rPr>
-        <w:t xml:space="preserve"> changes in price of that stock</w:t>
-      </w:r>
-      <w:r>
-        <w:rPr>
-          <w:sz w:val="28"/>
-          <w:szCs w:val="28"/>
-        </w:rPr>
-        <w:t>/currency</w:t>
-      </w:r>
-      <w:r>
-        <w:rPr>
-          <w:sz w:val="28"/>
-          <w:szCs w:val="28"/>
-        </w:rPr>
-        <w:t xml:space="preserve"> and other basic information about that stock</w:t>
-      </w:r>
-      <w:r>
-        <w:rPr>
-          <w:sz w:val="28"/>
-          <w:szCs w:val="28"/>
-        </w:rPr>
-        <w:t>/currency</w:t>
-      </w:r>
-      <w:r>
-        <w:rPr>
-          <w:sz w:val="28"/>
-          <w:szCs w:val="28"/>
-        </w:rPr>
-        <w:t>.</w:t>
-      </w:r>
-      <w:commentRangeEnd w:id="30"/>
-      <w:r>
-        <w:rPr>
-          <w:rStyle w:val="CommentReference"/>
-        </w:rPr>
-        <w:commentReference w:id="30"/>
-      </w:r>
-    </w:p>
-    <w:p>
-      <w:pPr>
-        <w:pStyle w:val="ListParagraph"/>
-        <w:spacing w:line="360" w:lineRule="auto"/>
-        <w:ind w:left="1110"/>
-        <w:rPr>
-          <w:sz w:val="28"/>
-          <w:szCs w:val="28"/>
-        </w:rPr>
-      </w:pPr>
-    </w:p>
-    <w:p>
-      <w:pPr>
-        <w:pStyle w:val="ListParagraph"/>
-        <w:spacing w:line="360" w:lineRule="auto"/>
-        <w:ind w:left="1110"/>
-        <w:rPr>
-          <w:sz w:val="28"/>
-          <w:szCs w:val="28"/>
-        </w:rPr>
-      </w:pPr>
+      <w:r>
+        <w:rPr>
+          <w:sz w:val="28"/>
+          <w:szCs w:val="28"/>
+        </w:rPr>
+        <w:t xml:space="preserve">Every registered user can access the prices view that includes choosing the asset that will be shown, graph of changes in value over time and other basic information regarding that asset. </w:t>
+      </w:r>
+      <w:r>
+        <w:rPr>
+          <w:sz w:val="28"/>
+          <w:szCs w:val="28"/>
+        </w:rPr>
+        <w:t>Additionally,</w:t>
+      </w:r>
+      <w:r>
+        <w:rPr>
+          <w:sz w:val="28"/>
+          <w:szCs w:val="28"/>
+        </w:rPr>
+        <w:t xml:space="preserve"> graphs could display GoldenView's predictions of future trends.</w:t>
+      </w:r>
     </w:p>
     <w:p>
       <w:pPr>
@@ -5883,36 +5804,20 @@
           <w:color w:val="BF8F00" w:themeColor="accent4" w:themeShade="BF"/>
         </w:rPr>
       </w:pPr>
-      <w:bookmarkStart w:id="31" w:name="_Toc129554376"/>
+      <w:bookmarkStart w:id="19" w:name="_Toc129557436"/>
       <w:r>
         <w:rPr>
           <w:color w:val="BF8F00" w:themeColor="accent4" w:themeShade="BF"/>
         </w:rPr>
         <w:t xml:space="preserve">Buying and selling </w:t>
       </w:r>
-      <w:commentRangeStart w:id="32"/>
       <w:r>
         <w:rPr>
           <w:color w:val="BF8F00" w:themeColor="accent4" w:themeShade="BF"/>
         </w:rPr>
-        <w:t>stocks</w:t>
-      </w:r>
-      <w:r>
-        <w:rPr>
-          <w:color w:val="BF8F00" w:themeColor="accent4" w:themeShade="BF"/>
-        </w:rPr>
-        <w:t>/currencies</w:t>
-      </w:r>
-      <w:bookmarkEnd w:id="31"/>
-      <w:commentRangeEnd w:id="32"/>
-      <w:r>
-        <w:rPr>
-          <w:rStyle w:val="CommentReference"/>
-          <w:rFonts w:asciiTheme="minorHAnsi" w:eastAsiaTheme="minorEastAsia" w:hAnsiTheme="minorHAnsi" w:cstheme="minorBidi"/>
-          <w:color w:val="auto"/>
-        </w:rPr>
-        <w:commentReference w:id="32"/>
-      </w:r>
+        <w:t>assets</w:t>
+      </w:r>
+      <w:bookmarkEnd w:id="19"/>
     </w:p>
     <w:p>
       <w:pPr>
@@ -5924,62 +5829,12 @@
           <w:szCs w:val="28"/>
         </w:rPr>
       </w:pPr>
-      <w:commentRangeStart w:id="33"/>
-      <w:r>
-        <w:rPr>
-          <w:sz w:val="28"/>
-          <w:szCs w:val="28"/>
-        </w:rPr>
-        <w:t>Registered users can buy and sell stocks</w:t>
-      </w:r>
-      <w:r>
-        <w:rPr>
-          <w:sz w:val="28"/>
-          <w:szCs w:val="28"/>
-        </w:rPr>
-        <w:t>/currencies</w:t>
-      </w:r>
-      <w:r>
-        <w:rPr>
-          <w:sz w:val="28"/>
-          <w:szCs w:val="28"/>
-        </w:rPr>
-        <w:t>, that will change their portfolio page where all their stocks</w:t>
-      </w:r>
-      <w:r>
-        <w:rPr>
-          <w:sz w:val="28"/>
-          <w:szCs w:val="28"/>
-        </w:rPr>
-        <w:t>/currencies</w:t>
-      </w:r>
-      <w:r>
-        <w:rPr>
-          <w:sz w:val="28"/>
-          <w:szCs w:val="28"/>
-        </w:rPr>
-        <w:t xml:space="preserve"> are listed. This feature is integrated on the same page as prices view, just a little right of it so that users can easily monitor, </w:t>
-      </w:r>
-      <w:r>
-        <w:rPr>
-          <w:sz w:val="28"/>
-          <w:szCs w:val="28"/>
-        </w:rPr>
-        <w:t>analyze,</w:t>
-      </w:r>
-      <w:r>
-        <w:rPr>
-          <w:sz w:val="28"/>
-          <w:szCs w:val="28"/>
-        </w:rPr>
-        <w:t xml:space="preserve"> and decide when to buy or sell stocks</w:t>
-      </w:r>
-      <w:r>
-        <w:rPr>
-          <w:sz w:val="28"/>
-          <w:szCs w:val="28"/>
-        </w:rPr>
-        <w:t>/currencies</w:t>
+      <w:r>
+        <w:rPr>
+          <w:sz w:val="28"/>
+          <w:szCs w:val="28"/>
+        </w:rPr>
+        <w:t>Registered users can buy and sell assets, that will change their portfolio page where all their assets are listed.  User can monitor their portfolio at any moment in any page via a convenient sidebar</w:t>
       </w:r>
       <w:r>
         <w:rPr>
@@ -5987,13 +5842,6 @@
           <w:szCs w:val="28"/>
         </w:rPr>
         <w:t>.</w:t>
-      </w:r>
-      <w:commentRangeEnd w:id="33"/>
-      <w:r>
-        <w:rPr>
-          <w:rStyle w:val="CommentReference"/>
-        </w:rPr>
-        <w:commentReference w:id="33"/>
       </w:r>
     </w:p>
     <w:p>
@@ -6008,36 +5856,20 @@
           <w:color w:val="BF8F00" w:themeColor="accent4" w:themeShade="BF"/>
         </w:rPr>
       </w:pPr>
-      <w:bookmarkStart w:id="34" w:name="_Toc129554377"/>
-      <w:commentRangeStart w:id="35"/>
+      <w:bookmarkStart w:id="20" w:name="_Toc129557437"/>
       <w:r>
         <w:rPr>
           <w:color w:val="BF8F00" w:themeColor="accent4" w:themeShade="BF"/>
         </w:rPr>
-        <w:t xml:space="preserve">Brokers </w:t>
+        <w:t>Brokers</w:t>
       </w:r>
       <w:r>
         <w:rPr>
           <w:color w:val="BF8F00" w:themeColor="accent4" w:themeShade="BF"/>
         </w:rPr>
-        <w:t xml:space="preserve">can </w:t>
-      </w:r>
-      <w:r>
-        <w:rPr>
-          <w:color w:val="BF8F00" w:themeColor="accent4" w:themeShade="BF"/>
-        </w:rPr>
-        <w:t>request to help the user</w:t>
-      </w:r>
-      <w:bookmarkEnd w:id="34"/>
-      <w:commentRangeEnd w:id="35"/>
-      <w:r>
-        <w:rPr>
-          <w:rStyle w:val="CommentReference"/>
-          <w:rFonts w:asciiTheme="minorHAnsi" w:eastAsiaTheme="minorEastAsia" w:hAnsiTheme="minorHAnsi" w:cstheme="minorBidi"/>
-          <w:color w:val="auto"/>
-        </w:rPr>
-        <w:commentReference w:id="35"/>
-      </w:r>
+        <w:t>-Basic User contracts</w:t>
+      </w:r>
+      <w:bookmarkEnd w:id="20"/>
     </w:p>
     <w:p>
       <w:pPr>
@@ -6054,7 +5886,23 @@
           <w:sz w:val="28"/>
           <w:szCs w:val="28"/>
         </w:rPr>
-        <w:t>Brokers are able to send a request with the entered fee that the Basic user will pay, in order to help the user manage and improve their portfolio</w:t>
+        <w:t xml:space="preserve">Brokers are able to send a request with the entered fee that the Basic user will pay, in order to help the </w:t>
+      </w:r>
+      <w:proofErr w:type="gramStart"/>
+      <w:r>
+        <w:rPr>
+          <w:sz w:val="28"/>
+          <w:szCs w:val="28"/>
+        </w:rPr>
+        <w:t>user</w:t>
+      </w:r>
+      <w:proofErr w:type="gramEnd"/>
+      <w:r>
+        <w:rPr>
+          <w:sz w:val="28"/>
+          <w:szCs w:val="28"/>
+        </w:rPr>
+        <w:t xml:space="preserve"> manage and improve their portfolio</w:t>
       </w:r>
       <w:r>
         <w:rPr>
@@ -6076,14 +5924,14 @@
           <w:color w:val="BF8F00" w:themeColor="accent4" w:themeShade="BF"/>
         </w:rPr>
       </w:pPr>
-      <w:bookmarkStart w:id="36" w:name="_Toc129554378"/>
+      <w:bookmarkStart w:id="21" w:name="_Toc129557438"/>
       <w:r>
         <w:rPr>
           <w:color w:val="BF8F00" w:themeColor="accent4" w:themeShade="BF"/>
         </w:rPr>
         <w:t>Comparing companies</w:t>
       </w:r>
-      <w:bookmarkEnd w:id="36"/>
+      <w:bookmarkEnd w:id="21"/>
     </w:p>
     <w:p>
       <w:pPr>
@@ -6117,7 +5965,7 @@
           <w:szCs w:val="36"/>
         </w:rPr>
       </w:pPr>
-      <w:bookmarkStart w:id="37" w:name="_Toc129554379"/>
+      <w:bookmarkStart w:id="22" w:name="_Toc129557439"/>
       <w:r>
         <w:rPr>
           <w:color w:val="BF8F00" w:themeColor="accent4" w:themeShade="BF"/>
@@ -6126,7 +5974,7 @@
         </w:rPr>
         <w:t>Assumptions and restrictions</w:t>
       </w:r>
-      <w:bookmarkEnd w:id="37"/>
+      <w:bookmarkEnd w:id="22"/>
     </w:p>
     <w:p>
       <w:pPr>
@@ -6144,27 +5992,42 @@
         </w:rPr>
         <w:t xml:space="preserve">As this is a web application for real-time trading on the stock market, all users are advised rethink all their purchases since changes to their portfolios are irreversible. Prices of </w:t>
       </w:r>
-      <w:commentRangeStart w:id="38"/>
-      <w:r>
-        <w:rPr>
-          <w:sz w:val="28"/>
-          <w:szCs w:val="28"/>
-        </w:rPr>
-        <w:t xml:space="preserve">stocks </w:t>
-      </w:r>
-      <w:commentRangeEnd w:id="38"/>
-      <w:r>
-        <w:rPr>
-          <w:rStyle w:val="CommentReference"/>
-        </w:rPr>
-        <w:commentReference w:id="38"/>
-      </w:r>
-      <w:r>
-        <w:rPr>
-          <w:sz w:val="28"/>
-          <w:szCs w:val="28"/>
-        </w:rPr>
-        <w:t>change at rapid rates and we can’t guarantee identical rates between the actual purchase and its preview.</w:t>
+      <w:r>
+        <w:rPr>
+          <w:sz w:val="28"/>
+          <w:szCs w:val="28"/>
+        </w:rPr>
+        <w:t>assets</w:t>
+      </w:r>
+      <w:r>
+        <w:rPr>
+          <w:sz w:val="28"/>
+          <w:szCs w:val="28"/>
+        </w:rPr>
+        <w:t xml:space="preserve"> </w:t>
+      </w:r>
+      <w:r>
+        <w:rPr>
+          <w:sz w:val="28"/>
+          <w:szCs w:val="28"/>
+        </w:rPr>
+        <w:t xml:space="preserve">change at rapid </w:t>
+      </w:r>
+      <w:proofErr w:type="gramStart"/>
+      <w:r>
+        <w:rPr>
+          <w:sz w:val="28"/>
+          <w:szCs w:val="28"/>
+        </w:rPr>
+        <w:t>rates</w:t>
+      </w:r>
+      <w:proofErr w:type="gramEnd"/>
+      <w:r>
+        <w:rPr>
+          <w:sz w:val="28"/>
+          <w:szCs w:val="28"/>
+        </w:rPr>
+        <w:t xml:space="preserve"> and we can’t guarantee identical rates between the actual purchase and its preview.</w:t>
       </w:r>
     </w:p>
     <w:p>
@@ -6181,16 +6044,18 @@
           <w:sz w:val="28"/>
           <w:szCs w:val="28"/>
         </w:rPr>
-        <w:t xml:space="preserve">Sensitive information and users' authorization credentials are stored permanently in the database and any kind of security breach could have fatal consequences such as overtaking users' access to financial assets </w:t>
-      </w:r>
-      <w:r>
-        <w:rPr>
-          <w:sz w:val="28"/>
-          <w:szCs w:val="28"/>
-        </w:rPr>
-        <w:lastRenderedPageBreak/>
-        <w:t>purchase functionalities. Therefore, it is necessary for the users to have an option of updating their password.</w:t>
-      </w:r>
+        <w:t>Sensitive information and users' authorization credentials are stored permanently in the database and any kind of security breach could have fatal consequences such as overtaking users' access to financial assets purchase functionalities. Therefore, it is necessary for the users to have an option of updating their password.</w:t>
+      </w:r>
+    </w:p>
+    <w:p>
+      <w:pPr>
+        <w:spacing w:line="360" w:lineRule="auto"/>
+        <w:ind w:left="720"/>
+        <w:rPr>
+          <w:sz w:val="28"/>
+          <w:szCs w:val="28"/>
+        </w:rPr>
+      </w:pPr>
     </w:p>
     <w:p>
       <w:pPr>
@@ -6206,7 +6071,7 @@
           <w:szCs w:val="36"/>
         </w:rPr>
       </w:pPr>
-      <w:bookmarkStart w:id="39" w:name="_Toc129554380"/>
+      <w:bookmarkStart w:id="23" w:name="_Toc129557440"/>
       <w:r>
         <w:rPr>
           <w:color w:val="BF8F00" w:themeColor="accent4" w:themeShade="BF"/>
@@ -6215,7 +6080,7 @@
         </w:rPr>
         <w:t>Quality</w:t>
       </w:r>
-      <w:bookmarkEnd w:id="39"/>
+      <w:bookmarkEnd w:id="23"/>
     </w:p>
     <w:p>
       <w:pPr>
@@ -6269,7 +6134,7 @@
           <w:szCs w:val="36"/>
         </w:rPr>
       </w:pPr>
-      <w:bookmarkStart w:id="40" w:name="_Toc129554381"/>
+      <w:bookmarkStart w:id="24" w:name="_Toc129557441"/>
       <w:r>
         <w:rPr>
           <w:color w:val="BF8F00" w:themeColor="accent4" w:themeShade="BF"/>
@@ -6278,7 +6143,7 @@
         </w:rPr>
         <w:t>Non-functional requirements</w:t>
       </w:r>
-      <w:bookmarkEnd w:id="40"/>
+      <w:bookmarkEnd w:id="24"/>
     </w:p>
     <w:p>
       <w:pPr>
@@ -6292,14 +6157,14 @@
           <w:color w:val="BF8F00" w:themeColor="accent4" w:themeShade="BF"/>
         </w:rPr>
       </w:pPr>
-      <w:bookmarkStart w:id="41" w:name="_Toc129554382"/>
+      <w:bookmarkStart w:id="25" w:name="_Toc129557442"/>
       <w:r>
         <w:rPr>
           <w:color w:val="BF8F00" w:themeColor="accent4" w:themeShade="BF"/>
         </w:rPr>
         <w:t>System requirements</w:t>
       </w:r>
-      <w:bookmarkEnd w:id="41"/>
+      <w:bookmarkEnd w:id="25"/>
     </w:p>
     <w:p>
       <w:pPr>
@@ -6352,14 +6217,14 @@
           <w:color w:val="BF8F00" w:themeColor="accent4" w:themeShade="BF"/>
         </w:rPr>
       </w:pPr>
-      <w:bookmarkStart w:id="42" w:name="_Toc129554383"/>
+      <w:bookmarkStart w:id="26" w:name="_Toc129557443"/>
       <w:r>
         <w:rPr>
           <w:color w:val="BF8F00" w:themeColor="accent4" w:themeShade="BF"/>
         </w:rPr>
         <w:t>Other requirements</w:t>
       </w:r>
-      <w:bookmarkEnd w:id="42"/>
+      <w:bookmarkEnd w:id="26"/>
     </w:p>
     <w:p>
       <w:pPr>
@@ -6393,7 +6258,7 @@
           <w:szCs w:val="36"/>
         </w:rPr>
       </w:pPr>
-      <w:bookmarkStart w:id="43" w:name="_Toc129554384"/>
+      <w:bookmarkStart w:id="27" w:name="_Toc129557444"/>
       <w:r>
         <w:rPr>
           <w:color w:val="BF8F00" w:themeColor="accent4" w:themeShade="BF"/>
@@ -6402,7 +6267,7 @@
         </w:rPr>
         <w:t>User documentation requirements</w:t>
       </w:r>
-      <w:bookmarkEnd w:id="43"/>
+      <w:bookmarkEnd w:id="27"/>
     </w:p>
     <w:p>
       <w:pPr>
@@ -6416,14 +6281,14 @@
           <w:color w:val="BF8F00" w:themeColor="accent4" w:themeShade="BF"/>
         </w:rPr>
       </w:pPr>
-      <w:bookmarkStart w:id="44" w:name="_Toc129554385"/>
+      <w:bookmarkStart w:id="28" w:name="_Toc129557445"/>
       <w:r>
         <w:rPr>
           <w:color w:val="BF8F00" w:themeColor="accent4" w:themeShade="BF"/>
         </w:rPr>
         <w:t>Instructions for using the web application</w:t>
       </w:r>
-      <w:bookmarkEnd w:id="44"/>
+      <w:bookmarkEnd w:id="28"/>
     </w:p>
     <w:p>
       <w:pPr>
@@ -6461,15 +6326,7 @@
           <w:sz w:val="28"/>
           <w:szCs w:val="28"/>
         </w:rPr>
-        <w:t xml:space="preserve">how to request authorization from basic users </w:t>
-      </w:r>
-      <w:r>
-        <w:rPr>
-          <w:sz w:val="28"/>
-          <w:szCs w:val="28"/>
-        </w:rPr>
-        <w:lastRenderedPageBreak/>
-        <w:t>to trade on their behalf, how to set up transaction fees, use case examples and tiny guides for novice users, etc</w:t>
+        <w:t>how to request authorization from basic users to trade on their behalf, how to set up transaction fees, use case examples and tiny guides for novice users, etc</w:t>
       </w:r>
       <w:r>
         <w:rPr>
@@ -6502,14 +6359,14 @@
           <w:color w:val="BF8F00" w:themeColor="accent4" w:themeShade="BF"/>
         </w:rPr>
       </w:pPr>
-      <w:bookmarkStart w:id="45" w:name="_Toc129554386"/>
+      <w:bookmarkStart w:id="29" w:name="_Toc129557446"/>
       <w:r>
         <w:rPr>
           <w:color w:val="BF8F00" w:themeColor="accent4" w:themeShade="BF"/>
         </w:rPr>
         <w:t>Labeling</w:t>
       </w:r>
-      <w:bookmarkEnd w:id="45"/>
+      <w:bookmarkEnd w:id="29"/>
     </w:p>
     <w:p>
       <w:pPr>
@@ -6528,8 +6385,6 @@
         </w:rPr>
         <w:t xml:space="preserve">Every page should display the </w:t>
       </w:r>
-      <w:commentRangeStart w:id="46"/>
-      <w:proofErr w:type="spellStart"/>
       <w:r>
         <w:rPr>
           <w:sz w:val="28"/>
@@ -6537,20 +6392,12 @@
         </w:rPr>
         <w:t>GoldenView</w:t>
       </w:r>
-      <w:proofErr w:type="spellEnd"/>
       <w:r>
         <w:rPr>
           <w:sz w:val="28"/>
           <w:szCs w:val="28"/>
         </w:rPr>
         <w:t xml:space="preserve"> </w:t>
-      </w:r>
-      <w:commentRangeEnd w:id="46"/>
-      <w:r>
-        <w:rPr>
-          <w:rStyle w:val="CommentReference"/>
-        </w:rPr>
-        <w:commentReference w:id="46"/>
       </w:r>
       <w:r>
         <w:rPr>
@@ -6581,7 +6428,7 @@
           <w:szCs w:val="36"/>
         </w:rPr>
       </w:pPr>
-      <w:bookmarkStart w:id="47" w:name="_Toc129554387"/>
+      <w:bookmarkStart w:id="30" w:name="_Toc129557447"/>
       <w:r>
         <w:rPr>
           <w:color w:val="BF8F00" w:themeColor="accent4" w:themeShade="BF"/>
@@ -6590,7 +6437,7 @@
         </w:rPr>
         <w:t>Plan and priorities</w:t>
       </w:r>
-      <w:bookmarkEnd w:id="47"/>
+      <w:bookmarkEnd w:id="30"/>
     </w:p>
     <w:p>
       <w:pPr>
@@ -6781,7 +6628,7 @@
       </w:r>
     </w:p>
     <w:sectPr>
-      <w:footerReference w:type="default" r:id="rId14"/>
+      <w:footerReference w:type="default" r:id="rId10"/>
       <w:pgSz w:w="11906" w:h="16838" w:code="9"/>
       <w:pgMar w:top="1440" w:right="1440" w:bottom="1440" w:left="1440" w:header="720" w:footer="720" w:gutter="0"/>
       <w:cols w:space="720"/>
@@ -6790,351 +6637,6 @@
     </w:sectPr>
   </w:body>
 </w:document>
-</file>
-
-<file path=word/comments.xml><?xml version="1.0" encoding="utf-8"?>
-<w:comments xmlns:wpc="http://schemas.microsoft.com/office/word/2010/wordprocessingCanvas" xmlns:cx="http://schemas.microsoft.com/office/drawing/2014/chartex" xmlns:cx1="http://schemas.microsoft.com/office/drawing/2015/9/8/chartex" xmlns:cx2="http://schemas.microsoft.com/office/drawing/2015/10/21/chartex" xmlns:cx3="http://schemas.microsoft.com/office/drawing/2016/5/9/chartex" xmlns:cx4="http://schemas.microsoft.com/office/drawing/2016/5/10/chartex" xmlns:cx5="http://schemas.microsoft.com/office/drawing/2016/5/11/chartex" xmlns:cx6="http://schemas.microsoft.com/office/drawing/2016/5/12/chartex" xmlns:cx7="http://schemas.microsoft.com/office/drawing/2016/5/13/chartex" xmlns:cx8="http://schemas.microsoft.com/office/drawing/2016/5/14/chartex" xmlns:mc="http://schemas.openxmlformats.org/markup-compatibility/2006" xmlns:aink="http://schemas.microsoft.com/office/drawing/2016/ink" xmlns:am3d="http://schemas.microsoft.com/office/drawing/2017/model3d" xmlns:o="urn:schemas-microsoft-com:office:office" xmlns:oel="http://schemas.microsoft.com/office/2019/extlst" xmlns:r="http://schemas.openxmlformats.org/officeDocument/2006/relationships" xmlns:m="http://schemas.openxmlformats.org/officeDocument/2006/math" xmlns:v="urn:schemas-microsoft-com:vml" xmlns:wp14="http://schemas.microsoft.com/office/word/2010/wordprocessingDrawing" xmlns:wp="http://schemas.openxmlformats.org/drawingml/2006/wordprocessingDrawing" xmlns:w10="urn:schemas-microsoft-com:office:word" xmlns:w="http://schemas.openxmlformats.org/wordprocessingml/2006/main" xmlns:w14="http://schemas.microsoft.com/office/word/2010/wordml" xmlns:w15="http://schemas.microsoft.com/office/word/2012/wordml" xmlns:w16cex="http://schemas.microsoft.com/office/word/2018/wordml/cex" xmlns:w16cid="http://schemas.microsoft.com/office/word/2016/wordml/cid" xmlns:w16="http://schemas.microsoft.com/office/word/2018/wordml" xmlns:w16sdtdh="http://schemas.microsoft.com/office/word/2020/wordml/sdtdatahash" xmlns:w16se="http://schemas.microsoft.com/office/word/2015/wordml/symex" xmlns:wpg="http://schemas.microsoft.com/office/word/2010/wordprocessingGroup" xmlns:wpi="http://schemas.microsoft.com/office/word/2010/wordprocessingInk" xmlns:wne="http://schemas.microsoft.com/office/word/2006/wordml" xmlns:wps="http://schemas.microsoft.com/office/word/2010/wordprocessingShape" mc:Ignorable="w14 w15 w16se w16cid w16 w16cex w16sdtdh wp14">
-  <w:comment w:id="3" w:author="Jimmy Jordan" w:date="2023-03-12T23:08:00Z" w:initials="JJ">
-    <w:p>
-      <w:pPr>
-        <w:pStyle w:val="CommentText"/>
-      </w:pPr>
-      <w:r>
-        <w:rPr>
-          <w:rStyle w:val="CommentReference"/>
-        </w:rPr>
-        <w:annotationRef/>
-      </w:r>
-      <w:r>
-        <w:t>"GoldenView"</w:t>
-      </w:r>
-    </w:p>
-  </w:comment>
-  <w:comment w:id="14" w:author="Jimmy Jordan" w:date="2023-03-12T23:11:00Z" w:initials="JJ">
-    <w:p>
-      <w:pPr>
-        <w:pStyle w:val="CommentText"/>
-      </w:pPr>
-      <w:r>
-        <w:rPr>
-          <w:rStyle w:val="CommentReference"/>
-        </w:rPr>
-        <w:annotationRef/>
-      </w:r>
-      <w:r>
-        <w:t>of</w:t>
-      </w:r>
-    </w:p>
-  </w:comment>
-  <w:comment w:id="15" w:author="Jimmy Jordan" w:date="2023-03-12T23:27:00Z" w:initials="JJ">
-    <w:p>
-      <w:pPr>
-        <w:pStyle w:val="CommentText"/>
-      </w:pPr>
-      <w:r>
-        <w:rPr>
-          <w:rStyle w:val="CommentReference"/>
-        </w:rPr>
-        <w:annotationRef/>
-      </w:r>
-      <w:r>
-        <w:t>asset values</w:t>
-      </w:r>
-    </w:p>
-  </w:comment>
-  <w:comment w:id="16" w:author="Jimmy Jordan" w:date="2023-03-12T23:11:00Z" w:initials="JJ">
-    <w:p>
-      <w:pPr>
-        <w:pStyle w:val="CommentText"/>
-      </w:pPr>
-      <w:r>
-        <w:rPr>
-          <w:rStyle w:val="CommentReference"/>
-        </w:rPr>
-        <w:annotationRef/>
-      </w:r>
-      <w:r>
-        <w:t>track</w:t>
-      </w:r>
-    </w:p>
-  </w:comment>
-  <w:comment w:id="17" w:author="Jimmy Jordan" w:date="2023-03-12T23:27:00Z" w:initials="JJ">
-    <w:p>
-      <w:pPr>
-        <w:pStyle w:val="CommentText"/>
-      </w:pPr>
-      <w:r>
-        <w:rPr>
-          <w:rStyle w:val="CommentReference"/>
-        </w:rPr>
-        <w:annotationRef/>
-      </w:r>
-      <w:r>
-        <w:t>changes in asset value</w:t>
-      </w:r>
-    </w:p>
-  </w:comment>
-  <w:comment w:id="18" w:author="Jimmy Jordan" w:date="2023-03-12T23:28:00Z" w:initials="JJ">
-    <w:p>
-      <w:pPr>
-        <w:pStyle w:val="CommentText"/>
-      </w:pPr>
-      <w:r>
-        <w:rPr>
-          <w:rStyle w:val="CommentReference"/>
-        </w:rPr>
-        <w:annotationRef/>
-      </w:r>
-      <w:r>
-        <w:t>assets</w:t>
-      </w:r>
-    </w:p>
-  </w:comment>
-  <w:comment w:id="19" w:author="Jimmy Jordan" w:date="2023-03-12T23:12:00Z" w:initials="JJ">
-    <w:p>
-      <w:pPr>
-        <w:pStyle w:val="CommentText"/>
-      </w:pPr>
-      <w:r>
-        <w:rPr>
-          <w:rStyle w:val="CommentReference"/>
-        </w:rPr>
-        <w:annotationRef/>
-      </w:r>
-      <w:r>
-        <w:t>Assign brokers to users' portfolios</w:t>
-      </w:r>
-    </w:p>
-  </w:comment>
-  <w:comment w:id="20" w:author="Jimmy Jordan" w:date="2023-03-12T23:14:00Z" w:initials="JJ">
-    <w:p>
-      <w:pPr>
-        <w:pStyle w:val="CommentText"/>
-      </w:pPr>
-      <w:r>
-        <w:rPr>
-          <w:rStyle w:val="CommentReference"/>
-        </w:rPr>
-        <w:annotationRef/>
-      </w:r>
-      <w:r>
-        <w:t>Brokers can make trades for basic users and charge a fee</w:t>
-      </w:r>
-    </w:p>
-  </w:comment>
-  <w:comment w:id="23" w:author="Jimmy Jordan" w:date="2023-03-12T23:18:00Z" w:initials="JJ">
-    <w:p>
-      <w:pPr>
-        <w:pStyle w:val="CommentText"/>
-      </w:pPr>
-      <w:r>
-        <w:rPr>
-          <w:rStyle w:val="CommentReference"/>
-        </w:rPr>
-        <w:annotationRef/>
-      </w:r>
-      <w:r>
-        <w:t>with signing up and logging into an account.</w:t>
-      </w:r>
-    </w:p>
-  </w:comment>
-  <w:comment w:id="26" w:author="Jimmy Jordan" w:date="2023-03-12T23:20:00Z" w:initials="JJ">
-    <w:p>
-      <w:pPr>
-        <w:pStyle w:val="CommentText"/>
-      </w:pPr>
-      <w:r>
-        <w:rPr>
-          <w:rStyle w:val="CommentReference"/>
-        </w:rPr>
-        <w:annotationRef/>
-      </w:r>
-      <w:r>
-        <w:t>dedicated page for that</w:t>
-      </w:r>
-    </w:p>
-  </w:comment>
-  <w:comment w:id="29" w:author="Jimmy Jordan" w:date="2023-03-12T23:21:00Z" w:initials="JJ">
-    <w:p>
-      <w:pPr>
-        <w:pStyle w:val="CommentText"/>
-      </w:pPr>
-      <w:r>
-        <w:rPr>
-          <w:rStyle w:val="CommentReference"/>
-        </w:rPr>
-        <w:annotationRef/>
-      </w:r>
-      <w:r>
-        <w:t>assets</w:t>
-      </w:r>
-    </w:p>
-  </w:comment>
-  <w:comment w:id="30" w:author="Jimmy Jordan" w:date="2023-03-12T23:23:00Z" w:initials="JJ">
-    <w:p>
-      <w:pPr>
-        <w:pStyle w:val="CommentText"/>
-        <w:ind w:left="1100"/>
-      </w:pPr>
-      <w:r>
-        <w:rPr>
-          <w:rStyle w:val="CommentReference"/>
-        </w:rPr>
-        <w:annotationRef/>
-      </w:r>
-      <w:r>
-        <w:t>Every registered user can access the prices view that includes choosing the asset that will be shown, graph of changes in value over time and other basic information regarding  that asset. Additionally graphs could display GoldenView's predictions of future trends.</w:t>
-      </w:r>
-    </w:p>
-  </w:comment>
-  <w:comment w:id="32" w:author="Jimmy Jordan" w:date="2023-03-12T23:33:00Z" w:initials="JJ">
-    <w:p>
-      <w:pPr>
-        <w:pStyle w:val="CommentText"/>
-      </w:pPr>
-      <w:r>
-        <w:rPr>
-          <w:rStyle w:val="CommentReference"/>
-        </w:rPr>
-        <w:annotationRef/>
-      </w:r>
-      <w:r>
-        <w:t>assets</w:t>
-      </w:r>
-    </w:p>
-  </w:comment>
-  <w:comment w:id="33" w:author="Jimmy Jordan" w:date="2023-03-12T23:32:00Z" w:initials="JJ">
-    <w:p>
-      <w:pPr>
-        <w:pStyle w:val="CommentText"/>
-        <w:ind w:left="1100"/>
-      </w:pPr>
-      <w:r>
-        <w:rPr>
-          <w:rStyle w:val="CommentReference"/>
-        </w:rPr>
-        <w:annotationRef/>
-      </w:r>
-      <w:r>
-        <w:t>Registered users can buy and sell assets, that will change their portfolio page where all their assets are listed.  User can monitor their portfolio at any moment in any page via a convenient sidebar.</w:t>
-      </w:r>
-    </w:p>
-  </w:comment>
-  <w:comment w:id="35" w:author="Jimmy Jordan" w:date="2023-03-12T23:35:00Z" w:initials="JJ">
-    <w:p>
-      <w:pPr>
-        <w:pStyle w:val="CommentText"/>
-      </w:pPr>
-      <w:r>
-        <w:rPr>
-          <w:rStyle w:val="CommentReference"/>
-        </w:rPr>
-        <w:annotationRef/>
-      </w:r>
-      <w:r>
-        <w:t>Broker-Basic User contracts</w:t>
-      </w:r>
-    </w:p>
-  </w:comment>
-  <w:comment w:id="38" w:author="Jimmy Jordan" w:date="2023-03-12T23:24:00Z" w:initials="JJ">
-    <w:p>
-      <w:pPr>
-        <w:pStyle w:val="CommentText"/>
-      </w:pPr>
-      <w:r>
-        <w:rPr>
-          <w:rStyle w:val="CommentReference"/>
-        </w:rPr>
-        <w:annotationRef/>
-      </w:r>
-      <w:r>
-        <w:t>assets</w:t>
-      </w:r>
-    </w:p>
-  </w:comment>
-  <w:comment w:id="46" w:author="Jimmy Jordan" w:date="2023-03-12T23:09:00Z" w:initials="JJ">
-    <w:p>
-      <w:pPr>
-        <w:pStyle w:val="CommentText"/>
-      </w:pPr>
-      <w:r>
-        <w:rPr>
-          <w:rStyle w:val="CommentReference"/>
-        </w:rPr>
-        <w:annotationRef/>
-      </w:r>
-      <w:r>
-        <w:t>"GoldenView"</w:t>
-      </w:r>
-    </w:p>
-  </w:comment>
-</w:comments>
-</file>
-
-<file path=word/commentsExtended.xml><?xml version="1.0" encoding="utf-8"?>
-<w15:commentsEx xmlns:wpc="http://schemas.microsoft.com/office/word/2010/wordprocessingCanvas" xmlns:cx="http://schemas.microsoft.com/office/drawing/2014/chartex" xmlns:cx1="http://schemas.microsoft.com/office/drawing/2015/9/8/chartex" xmlns:cx2="http://schemas.microsoft.com/office/drawing/2015/10/21/chartex" xmlns:cx3="http://schemas.microsoft.com/office/drawing/2016/5/9/chartex" xmlns:cx4="http://schemas.microsoft.com/office/drawing/2016/5/10/chartex" xmlns:cx5="http://schemas.microsoft.com/office/drawing/2016/5/11/chartex" xmlns:cx6="http://schemas.microsoft.com/office/drawing/2016/5/12/chartex" xmlns:cx7="http://schemas.microsoft.com/office/drawing/2016/5/13/chartex" xmlns:cx8="http://schemas.microsoft.com/office/drawing/2016/5/14/chartex" xmlns:mc="http://schemas.openxmlformats.org/markup-compatibility/2006" xmlns:aink="http://schemas.microsoft.com/office/drawing/2016/ink" xmlns:am3d="http://schemas.microsoft.com/office/drawing/2017/model3d" xmlns:o="urn:schemas-microsoft-com:office:office" xmlns:oel="http://schemas.microsoft.com/office/2019/extlst" xmlns:r="http://schemas.openxmlformats.org/officeDocument/2006/relationships" xmlns:m="http://schemas.openxmlformats.org/officeDocument/2006/math" xmlns:v="urn:schemas-microsoft-com:vml" xmlns:wp14="http://schemas.microsoft.com/office/word/2010/wordprocessingDrawing" xmlns:wp="http://schemas.openxmlformats.org/drawingml/2006/wordprocessingDrawing" xmlns:w10="urn:schemas-microsoft-com:office:word" xmlns:w="http://schemas.openxmlformats.org/wordprocessingml/2006/main" xmlns:w14="http://schemas.microsoft.com/office/word/2010/wordml" xmlns:w15="http://schemas.microsoft.com/office/word/2012/wordml" xmlns:w16cex="http://schemas.microsoft.com/office/word/2018/wordml/cex" xmlns:w16cid="http://schemas.microsoft.com/office/word/2016/wordml/cid" xmlns:w16="http://schemas.microsoft.com/office/word/2018/wordml" xmlns:w16sdtdh="http://schemas.microsoft.com/office/word/2020/wordml/sdtdatahash" xmlns:w16se="http://schemas.microsoft.com/office/word/2015/wordml/symex" xmlns:wpg="http://schemas.microsoft.com/office/word/2010/wordprocessingGroup" xmlns:wpi="http://schemas.microsoft.com/office/word/2010/wordprocessingInk" xmlns:wne="http://schemas.microsoft.com/office/word/2006/wordml" xmlns:wps="http://schemas.microsoft.com/office/word/2010/wordprocessingShape" mc:Ignorable="w14 w15 w16se w16cid w16 w16cex w16sdtdh wp14">
-  <w15:commentEx w15:paraId="4AE0C9A5" w15:done="0"/>
-  <w15:commentEx w15:paraId="139CA8A0" w15:done="0"/>
-  <w15:commentEx w15:paraId="1072FE05" w15:done="0"/>
-  <w15:commentEx w15:paraId="4D68AF92" w15:done="0"/>
-  <w15:commentEx w15:paraId="45CFA4DF" w15:done="0"/>
-  <w15:commentEx w15:paraId="7EED334F" w15:done="0"/>
-  <w15:commentEx w15:paraId="63CFB0C5" w15:done="0"/>
-  <w15:commentEx w15:paraId="745B2600" w15:done="0"/>
-  <w15:commentEx w15:paraId="6501035B" w15:done="0"/>
-  <w15:commentEx w15:paraId="50A4DCD1" w15:done="0"/>
-  <w15:commentEx w15:paraId="3778C37F" w15:done="0"/>
-  <w15:commentEx w15:paraId="3657D649" w15:done="0"/>
-  <w15:commentEx w15:paraId="7F28DDA2" w15:done="0"/>
-  <w15:commentEx w15:paraId="7682F1A5" w15:done="0"/>
-  <w15:commentEx w15:paraId="4D385C56" w15:done="0"/>
-  <w15:commentEx w15:paraId="0BA180D6" w15:done="0"/>
-  <w15:commentEx w15:paraId="35AA75C6" w15:done="0"/>
-</w15:commentsEx>
-</file>
-
-<file path=word/commentsExtensible.xml><?xml version="1.0" encoding="utf-8"?>
-<w16cex:commentsExtensible xmlns:wpc="http://schemas.microsoft.com/office/word/2010/wordprocessingCanvas" xmlns:cx="http://schemas.microsoft.com/office/drawing/2014/chartex" xmlns:cx1="http://schemas.microsoft.com/office/drawing/2015/9/8/chartex" xmlns:cx2="http://schemas.microsoft.com/office/drawing/2015/10/21/chartex" xmlns:cx3="http://schemas.microsoft.com/office/drawing/2016/5/9/chartex" xmlns:cx4="http://schemas.microsoft.com/office/drawing/2016/5/10/chartex" xmlns:cx5="http://schemas.microsoft.com/office/drawing/2016/5/11/chartex" xmlns:cx6="http://schemas.microsoft.com/office/drawing/2016/5/12/chartex" xmlns:cx7="http://schemas.microsoft.com/office/drawing/2016/5/13/chartex" xmlns:cx8="http://schemas.microsoft.com/office/drawing/2016/5/14/chartex" xmlns:mc="http://schemas.openxmlformats.org/markup-compatibility/2006" xmlns:aink="http://schemas.microsoft.com/office/drawing/2016/ink" xmlns:am3d="http://schemas.microsoft.com/office/drawing/2017/model3d" xmlns:o="urn:schemas-microsoft-com:office:office" xmlns:oel="http://schemas.microsoft.com/office/2019/extlst" xmlns:r="http://schemas.openxmlformats.org/officeDocument/2006/relationships" xmlns:m="http://schemas.openxmlformats.org/officeDocument/2006/math" xmlns:v="urn:schemas-microsoft-com:vml" xmlns:wp14="http://schemas.microsoft.com/office/word/2010/wordprocessingDrawing" xmlns:wp="http://schemas.openxmlformats.org/drawingml/2006/wordprocessingDrawing" xmlns:w10="urn:schemas-microsoft-com:office:word" xmlns:w="http://schemas.openxmlformats.org/wordprocessingml/2006/main" xmlns:w14="http://schemas.microsoft.com/office/word/2010/wordml" xmlns:w15="http://schemas.microsoft.com/office/word/2012/wordml" xmlns:w16cex="http://schemas.microsoft.com/office/word/2018/wordml/cex" xmlns:w16cid="http://schemas.microsoft.com/office/word/2016/wordml/cid" xmlns:w16="http://schemas.microsoft.com/office/word/2018/wordml" xmlns:w16sdtdh="http://schemas.microsoft.com/office/word/2020/wordml/sdtdatahash" xmlns:w16se="http://schemas.microsoft.com/office/word/2015/wordml/symex" xmlns:wpg="http://schemas.microsoft.com/office/word/2010/wordprocessingGroup" xmlns:wpi="http://schemas.microsoft.com/office/word/2010/wordprocessingInk" xmlns:wne="http://schemas.microsoft.com/office/word/2006/wordml" xmlns:wps="http://schemas.microsoft.com/office/word/2010/wordprocessingShape" mc:Ignorable="w14 w15 w16se w16cid w16 w16cex w16sdtdh wp14">
-  <w16cex:commentExtensible w16cex:durableId="27B8DA04" w16cex:dateUtc="2023-03-12T22:08:00Z"/>
-  <w16cex:commentExtensible w16cex:durableId="27B8DA9F" w16cex:dateUtc="2023-03-12T22:11:00Z"/>
-  <w16cex:commentExtensible w16cex:durableId="27B8DE4B" w16cex:dateUtc="2023-03-12T22:27:00Z"/>
-  <w16cex:commentExtensible w16cex:durableId="27B8DAB6" w16cex:dateUtc="2023-03-12T22:11:00Z"/>
-  <w16cex:commentExtensible w16cex:durableId="27B8DE70" w16cex:dateUtc="2023-03-12T22:27:00Z"/>
-  <w16cex:commentExtensible w16cex:durableId="27B8DE88" w16cex:dateUtc="2023-03-12T22:28:00Z"/>
-  <w16cex:commentExtensible w16cex:durableId="27B8DAE7" w16cex:dateUtc="2023-03-12T22:12:00Z"/>
-  <w16cex:commentExtensible w16cex:durableId="27B8DB73" w16cex:dateUtc="2023-03-12T22:14:00Z"/>
-  <w16cex:commentExtensible w16cex:durableId="27B8DC33" w16cex:dateUtc="2023-03-12T22:18:00Z"/>
-  <w16cex:commentExtensible w16cex:durableId="27B8DCD7" w16cex:dateUtc="2023-03-12T22:20:00Z"/>
-  <w16cex:commentExtensible w16cex:durableId="27B8DD15" w16cex:dateUtc="2023-03-12T22:21:00Z"/>
-  <w16cex:commentExtensible w16cex:durableId="27B8DD7D" w16cex:dateUtc="2023-03-12T22:23:00Z"/>
-  <w16cex:commentExtensible w16cex:durableId="27B8DFC5" w16cex:dateUtc="2023-03-12T22:33:00Z"/>
-  <w16cex:commentExtensible w16cex:durableId="27B8DF9D" w16cex:dateUtc="2023-03-12T22:32:00Z"/>
-  <w16cex:commentExtensible w16cex:durableId="27B8E02A" w16cex:dateUtc="2023-03-12T22:35:00Z"/>
-  <w16cex:commentExtensible w16cex:durableId="27B8DDBA" w16cex:dateUtc="2023-03-12T22:24:00Z"/>
-  <w16cex:commentExtensible w16cex:durableId="27B8DA2D" w16cex:dateUtc="2023-03-12T22:09:00Z"/>
-</w16cex:commentsExtensible>
-</file>
-
-<file path=word/commentsIds.xml><?xml version="1.0" encoding="utf-8"?>
-<w16cid:commentsIds xmlns:wpc="http://schemas.microsoft.com/office/word/2010/wordprocessingCanvas" xmlns:cx="http://schemas.microsoft.com/office/drawing/2014/chartex" xmlns:cx1="http://schemas.microsoft.com/office/drawing/2015/9/8/chartex" xmlns:cx2="http://schemas.microsoft.com/office/drawing/2015/10/21/chartex" xmlns:cx3="http://schemas.microsoft.com/office/drawing/2016/5/9/chartex" xmlns:cx4="http://schemas.microsoft.com/office/drawing/2016/5/10/chartex" xmlns:cx5="http://schemas.microsoft.com/office/drawing/2016/5/11/chartex" xmlns:cx6="http://schemas.microsoft.com/office/drawing/2016/5/12/chartex" xmlns:cx7="http://schemas.microsoft.com/office/drawing/2016/5/13/chartex" xmlns:cx8="http://schemas.microsoft.com/office/drawing/2016/5/14/chartex" xmlns:mc="http://schemas.openxmlformats.org/markup-compatibility/2006" xmlns:aink="http://schemas.microsoft.com/office/drawing/2016/ink" xmlns:am3d="http://schemas.microsoft.com/office/drawing/2017/model3d" xmlns:o="urn:schemas-microsoft-com:office:office" xmlns:oel="http://schemas.microsoft.com/office/2019/extlst" xmlns:r="http://schemas.openxmlformats.org/officeDocument/2006/relationships" xmlns:m="http://schemas.openxmlformats.org/officeDocument/2006/math" xmlns:v="urn:schemas-microsoft-com:vml" xmlns:wp14="http://schemas.microsoft.com/office/word/2010/wordprocessingDrawing" xmlns:wp="http://schemas.openxmlformats.org/drawingml/2006/wordprocessingDrawing" xmlns:w10="urn:schemas-microsoft-com:office:word" xmlns:w="http://schemas.openxmlformats.org/wordprocessingml/2006/main" xmlns:w14="http://schemas.microsoft.com/office/word/2010/wordml" xmlns:w15="http://schemas.microsoft.com/office/word/2012/wordml" xmlns:w16cex="http://schemas.microsoft.com/office/word/2018/wordml/cex" xmlns:w16cid="http://schemas.microsoft.com/office/word/2016/wordml/cid" xmlns:w16="http://schemas.microsoft.com/office/word/2018/wordml" xmlns:w16sdtdh="http://schemas.microsoft.com/office/word/2020/wordml/sdtdatahash" xmlns:w16se="http://schemas.microsoft.com/office/word/2015/wordml/symex" xmlns:wpg="http://schemas.microsoft.com/office/word/2010/wordprocessingGroup" xmlns:wpi="http://schemas.microsoft.com/office/word/2010/wordprocessingInk" xmlns:wne="http://schemas.microsoft.com/office/word/2006/wordml" xmlns:wps="http://schemas.microsoft.com/office/word/2010/wordprocessingShape" mc:Ignorable="w14 w15 w16se w16cid w16 w16cex w16sdtdh wp14">
-  <w16cid:commentId w16cid:paraId="4AE0C9A5" w16cid:durableId="27B8DA04"/>
-  <w16cid:commentId w16cid:paraId="139CA8A0" w16cid:durableId="27B8DA9F"/>
-  <w16cid:commentId w16cid:paraId="1072FE05" w16cid:durableId="27B8DE4B"/>
-  <w16cid:commentId w16cid:paraId="4D68AF92" w16cid:durableId="27B8DAB6"/>
-  <w16cid:commentId w16cid:paraId="45CFA4DF" w16cid:durableId="27B8DE70"/>
-  <w16cid:commentId w16cid:paraId="7EED334F" w16cid:durableId="27B8DE88"/>
-  <w16cid:commentId w16cid:paraId="63CFB0C5" w16cid:durableId="27B8DAE7"/>
-  <w16cid:commentId w16cid:paraId="745B2600" w16cid:durableId="27B8DB73"/>
-  <w16cid:commentId w16cid:paraId="6501035B" w16cid:durableId="27B8DC33"/>
-  <w16cid:commentId w16cid:paraId="50A4DCD1" w16cid:durableId="27B8DCD7"/>
-  <w16cid:commentId w16cid:paraId="3778C37F" w16cid:durableId="27B8DD15"/>
-  <w16cid:commentId w16cid:paraId="3657D649" w16cid:durableId="27B8DD7D"/>
-  <w16cid:commentId w16cid:paraId="7F28DDA2" w16cid:durableId="27B8DFC5"/>
-  <w16cid:commentId w16cid:paraId="7682F1A5" w16cid:durableId="27B8DF9D"/>
-  <w16cid:commentId w16cid:paraId="4D385C56" w16cid:durableId="27B8E02A"/>
-  <w16cid:commentId w16cid:paraId="0BA180D6" w16cid:durableId="27B8DDBA"/>
-  <w16cid:commentId w16cid:paraId="35AA75C6" w16cid:durableId="27B8DA2D"/>
-</w16cid:commentsIds>
 </file>
 
 <file path=word/endnotes.xml><?xml version="1.0" encoding="utf-8"?>
@@ -8165,14 +7667,6 @@
     <w:abstractNumId w:val="2"/>
   </w:num>
 </w:numbering>
-</file>
-
-<file path=word/people.xml><?xml version="1.0" encoding="utf-8"?>
-<w15:people xmlns:wpc="http://schemas.microsoft.com/office/word/2010/wordprocessingCanvas" xmlns:cx="http://schemas.microsoft.com/office/drawing/2014/chartex" xmlns:cx1="http://schemas.microsoft.com/office/drawing/2015/9/8/chartex" xmlns:cx2="http://schemas.microsoft.com/office/drawing/2015/10/21/chartex" xmlns:cx3="http://schemas.microsoft.com/office/drawing/2016/5/9/chartex" xmlns:cx4="http://schemas.microsoft.com/office/drawing/2016/5/10/chartex" xmlns:cx5="http://schemas.microsoft.com/office/drawing/2016/5/11/chartex" xmlns:cx6="http://schemas.microsoft.com/office/drawing/2016/5/12/chartex" xmlns:cx7="http://schemas.microsoft.com/office/drawing/2016/5/13/chartex" xmlns:cx8="http://schemas.microsoft.com/office/drawing/2016/5/14/chartex" xmlns:mc="http://schemas.openxmlformats.org/markup-compatibility/2006" xmlns:aink="http://schemas.microsoft.com/office/drawing/2016/ink" xmlns:am3d="http://schemas.microsoft.com/office/drawing/2017/model3d" xmlns:o="urn:schemas-microsoft-com:office:office" xmlns:oel="http://schemas.microsoft.com/office/2019/extlst" xmlns:r="http://schemas.openxmlformats.org/officeDocument/2006/relationships" xmlns:m="http://schemas.openxmlformats.org/officeDocument/2006/math" xmlns:v="urn:schemas-microsoft-com:vml" xmlns:wp14="http://schemas.microsoft.com/office/word/2010/wordprocessingDrawing" xmlns:wp="http://schemas.openxmlformats.org/drawingml/2006/wordprocessingDrawing" xmlns:w10="urn:schemas-microsoft-com:office:word" xmlns:w="http://schemas.openxmlformats.org/wordprocessingml/2006/main" xmlns:w14="http://schemas.microsoft.com/office/word/2010/wordml" xmlns:w15="http://schemas.microsoft.com/office/word/2012/wordml" xmlns:w16cex="http://schemas.microsoft.com/office/word/2018/wordml/cex" xmlns:w16cid="http://schemas.microsoft.com/office/word/2016/wordml/cid" xmlns:w16="http://schemas.microsoft.com/office/word/2018/wordml" xmlns:w16sdtdh="http://schemas.microsoft.com/office/word/2020/wordml/sdtdatahash" xmlns:w16se="http://schemas.microsoft.com/office/word/2015/wordml/symex" xmlns:wpg="http://schemas.microsoft.com/office/word/2010/wordprocessingGroup" xmlns:wpi="http://schemas.microsoft.com/office/word/2010/wordprocessingInk" xmlns:wne="http://schemas.microsoft.com/office/word/2006/wordml" xmlns:wps="http://schemas.microsoft.com/office/word/2010/wordprocessingShape" mc:Ignorable="w14 w15 w16se w16cid w16 w16cex w16sdtdh wp14">
-  <w15:person w15:author="Jimmy Jordan">
-    <w15:presenceInfo w15:providerId="Windows Live" w15:userId="62ada7d9361a8182"/>
-  </w15:person>
-</w15:people>
 </file>
 
 <file path=word/styles.xml><?xml version="1.0" encoding="utf-8"?>
@@ -8964,82 +8458,6 @@
       </w:tcPr>
     </w:tblStylePr>
   </w:style>
-  <w:style w:type="character" w:styleId="CommentReference">
-    <w:name w:val="annotation reference"/>
-    <w:basedOn w:val="DefaultParagraphFont"/>
-    <w:uiPriority w:val="99"/>
-    <w:semiHidden/>
-    <w:unhideWhenUsed/>
-    <w:rsid w:val="00687FD0"/>
-    <w:rPr>
-      <w:sz w:val="16"/>
-      <w:szCs w:val="16"/>
-    </w:rPr>
-  </w:style>
-  <w:style w:type="paragraph" w:styleId="CommentText">
-    <w:name w:val="annotation text"/>
-    <w:basedOn w:val="Normal"/>
-    <w:link w:val="CommentTextChar"/>
-    <w:uiPriority w:val="99"/>
-    <w:unhideWhenUsed/>
-    <w:rsid w:val="00687FD0"/>
-    <w:pPr>
-      <w:spacing w:line="240" w:lineRule="auto"/>
-    </w:pPr>
-    <w:rPr>
-      <w:sz w:val="20"/>
-      <w:szCs w:val="20"/>
-    </w:rPr>
-  </w:style>
-  <w:style w:type="character" w:customStyle="1" w:styleId="CommentTextChar">
-    <w:name w:val="Comment Text Char"/>
-    <w:basedOn w:val="DefaultParagraphFont"/>
-    <w:link w:val="CommentText"/>
-    <w:uiPriority w:val="99"/>
-    <w:rsid w:val="00687FD0"/>
-    <w:rPr>
-      <w:sz w:val="20"/>
-      <w:szCs w:val="20"/>
-    </w:rPr>
-  </w:style>
-  <w:style w:type="paragraph" w:styleId="CommentSubject">
-    <w:name w:val="annotation subject"/>
-    <w:basedOn w:val="CommentText"/>
-    <w:next w:val="CommentText"/>
-    <w:link w:val="CommentSubjectChar"/>
-    <w:uiPriority w:val="99"/>
-    <w:semiHidden/>
-    <w:unhideWhenUsed/>
-    <w:rsid w:val="00687FD0"/>
-    <w:rPr>
-      <w:b/>
-      <w:bCs/>
-    </w:rPr>
-  </w:style>
-  <w:style w:type="character" w:customStyle="1" w:styleId="CommentSubjectChar">
-    <w:name w:val="Comment Subject Char"/>
-    <w:basedOn w:val="CommentTextChar"/>
-    <w:link w:val="CommentSubject"/>
-    <w:uiPriority w:val="99"/>
-    <w:semiHidden/>
-    <w:rsid w:val="00687FD0"/>
-    <w:rPr>
-      <w:b/>
-      <w:bCs/>
-      <w:sz w:val="20"/>
-      <w:szCs w:val="20"/>
-    </w:rPr>
-  </w:style>
-  <w:style w:type="paragraph" w:styleId="Revision">
-    <w:name w:val="Revision"/>
-    <w:hidden/>
-    <w:uiPriority w:val="99"/>
-    <w:semiHidden/>
-    <w:rsid w:val="00687FD0"/>
-    <w:pPr>
-      <w:spacing w:after="0" w:line="240" w:lineRule="auto"/>
-    </w:pPr>
-  </w:style>
 </w:styles>
 </file>
 

</xml_diff>

<commit_message>
Added more functional requirements
Changed 5.1, 5.2, added 5.10, 5.11 and 5.12. Needs to be reviewed
</commit_message>
<xml_diff>
--- a/documentation/__to_submit/development/phase_1.docx
+++ b/documentation/__to_submit/development/phase_1.docx
@@ -681,7 +681,7 @@
         <w:rPr>
           <w:color w:val="A6A6A6" w:themeColor="background1" w:themeShade="A6"/>
         </w:rPr>
-        <w:t>0</w:t>
+        <w:t>1</w:t>
       </w:r>
     </w:p>
     <w:p>
@@ -1068,11 +1068,15 @@
             <w:pStyle w:val="TOCHeading"/>
             <w:rPr>
               <w:color w:val="BF8F00" w:themeColor="accent4" w:themeShade="BF"/>
+              <w:sz w:val="28"/>
+              <w:szCs w:val="28"/>
             </w:rPr>
           </w:pPr>
           <w:r>
             <w:rPr>
               <w:color w:val="BF8F00" w:themeColor="accent4" w:themeShade="BF"/>
+              <w:sz w:val="28"/>
+              <w:szCs w:val="28"/>
             </w:rPr>
             <w:t>Contents</w:t>
           </w:r>
@@ -1081,6 +1085,8 @@
           <w:pPr>
             <w:rPr>
               <w:color w:val="BF8F00" w:themeColor="accent4" w:themeShade="BF"/>
+              <w:sz w:val="18"/>
+              <w:szCs w:val="18"/>
               <w:lang w:eastAsia="en-US"/>
             </w:rPr>
           </w:pPr>
@@ -1093,23 +1099,31 @@
             </w:tabs>
             <w:rPr>
               <w:noProof/>
+              <w:sz w:val="18"/>
+              <w:szCs w:val="18"/>
             </w:rPr>
           </w:pPr>
           <w:r>
             <w:rPr>
               <w:color w:val="BF8F00" w:themeColor="accent4" w:themeShade="BF"/>
+              <w:sz w:val="16"/>
+              <w:szCs w:val="16"/>
             </w:rPr>
             <w:fldChar w:fldCharType="begin"/>
           </w:r>
           <w:r>
             <w:rPr>
               <w:color w:val="BF8F00" w:themeColor="accent4" w:themeShade="BF"/>
+              <w:sz w:val="16"/>
+              <w:szCs w:val="16"/>
             </w:rPr>
             <w:instrText xml:space="preserve"> TOC \o "1-3" \u </w:instrText>
           </w:r>
           <w:r>
             <w:rPr>
               <w:color w:val="BF8F00" w:themeColor="accent4" w:themeShade="BF"/>
+              <w:sz w:val="16"/>
+              <w:szCs w:val="16"/>
             </w:rPr>
             <w:fldChar w:fldCharType="separate"/>
           </w:r>
@@ -1117,47 +1131,63 @@
             <w:rPr>
               <w:noProof/>
               <w:color w:val="BF8F00" w:themeColor="accent4" w:themeShade="BF"/>
+              <w:sz w:val="18"/>
+              <w:szCs w:val="18"/>
             </w:rPr>
             <w:t>History of changes</w:t>
           </w:r>
           <w:r>
             <w:rPr>
               <w:noProof/>
+              <w:sz w:val="18"/>
+              <w:szCs w:val="18"/>
             </w:rPr>
             <w:tab/>
           </w:r>
           <w:r>
             <w:rPr>
               <w:noProof/>
+              <w:sz w:val="18"/>
+              <w:szCs w:val="18"/>
             </w:rPr>
             <w:fldChar w:fldCharType="begin"/>
           </w:r>
           <w:r>
             <w:rPr>
               <w:noProof/>
-            </w:rPr>
-            <w:instrText xml:space="preserve"> PAGEREF _Toc129557417 \h </w:instrText>
-          </w:r>
-          <w:r>
-            <w:rPr>
-              <w:noProof/>
-            </w:rPr>
-          </w:r>
-          <w:r>
-            <w:rPr>
-              <w:noProof/>
+              <w:sz w:val="18"/>
+              <w:szCs w:val="18"/>
+            </w:rPr>
+            <w:instrText xml:space="preserve"> PAGEREF _Toc129715503 \h </w:instrText>
+          </w:r>
+          <w:r>
+            <w:rPr>
+              <w:noProof/>
+              <w:sz w:val="18"/>
+              <w:szCs w:val="18"/>
+            </w:rPr>
+          </w:r>
+          <w:r>
+            <w:rPr>
+              <w:noProof/>
+              <w:sz w:val="18"/>
+              <w:szCs w:val="18"/>
             </w:rPr>
             <w:fldChar w:fldCharType="separate"/>
           </w:r>
           <w:r>
             <w:rPr>
               <w:noProof/>
+              <w:sz w:val="18"/>
+              <w:szCs w:val="18"/>
             </w:rPr>
             <w:t>3</w:t>
           </w:r>
           <w:r>
             <w:rPr>
               <w:noProof/>
+              <w:sz w:val="18"/>
+              <w:szCs w:val="18"/>
             </w:rPr>
             <w:fldChar w:fldCharType="end"/>
           </w:r>
@@ -1171,18 +1201,24 @@
             </w:tabs>
             <w:rPr>
               <w:noProof/>
+              <w:sz w:val="18"/>
+              <w:szCs w:val="18"/>
             </w:rPr>
           </w:pPr>
           <w:r>
             <w:rPr>
               <w:noProof/>
               <w:color w:val="BF8F00" w:themeColor="accent4" w:themeShade="BF"/>
+              <w:sz w:val="18"/>
+              <w:szCs w:val="18"/>
             </w:rPr>
             <w:t>1.</w:t>
           </w:r>
           <w:r>
             <w:rPr>
               <w:noProof/>
+              <w:sz w:val="18"/>
+              <w:szCs w:val="18"/>
             </w:rPr>
             <w:tab/>
           </w:r>
@@ -1190,47 +1226,63 @@
             <w:rPr>
               <w:noProof/>
               <w:color w:val="BF8F00" w:themeColor="accent4" w:themeShade="BF"/>
+              <w:sz w:val="18"/>
+              <w:szCs w:val="18"/>
             </w:rPr>
             <w:t>Introduction</w:t>
           </w:r>
           <w:r>
             <w:rPr>
               <w:noProof/>
+              <w:sz w:val="18"/>
+              <w:szCs w:val="18"/>
             </w:rPr>
             <w:tab/>
           </w:r>
           <w:r>
             <w:rPr>
               <w:noProof/>
+              <w:sz w:val="18"/>
+              <w:szCs w:val="18"/>
             </w:rPr>
             <w:fldChar w:fldCharType="begin"/>
           </w:r>
           <w:r>
             <w:rPr>
               <w:noProof/>
-            </w:rPr>
-            <w:instrText xml:space="preserve"> PAGEREF _Toc129557418 \h </w:instrText>
-          </w:r>
-          <w:r>
-            <w:rPr>
-              <w:noProof/>
-            </w:rPr>
-          </w:r>
-          <w:r>
-            <w:rPr>
-              <w:noProof/>
+              <w:sz w:val="18"/>
+              <w:szCs w:val="18"/>
+            </w:rPr>
+            <w:instrText xml:space="preserve"> PAGEREF _Toc129715504 \h </w:instrText>
+          </w:r>
+          <w:r>
+            <w:rPr>
+              <w:noProof/>
+              <w:sz w:val="18"/>
+              <w:szCs w:val="18"/>
+            </w:rPr>
+          </w:r>
+          <w:r>
+            <w:rPr>
+              <w:noProof/>
+              <w:sz w:val="18"/>
+              <w:szCs w:val="18"/>
             </w:rPr>
             <w:fldChar w:fldCharType="separate"/>
           </w:r>
           <w:r>
             <w:rPr>
               <w:noProof/>
+              <w:sz w:val="18"/>
+              <w:szCs w:val="18"/>
             </w:rPr>
             <w:t>4</w:t>
           </w:r>
           <w:r>
             <w:rPr>
               <w:noProof/>
+              <w:sz w:val="18"/>
+              <w:szCs w:val="18"/>
             </w:rPr>
             <w:fldChar w:fldCharType="end"/>
           </w:r>
@@ -1244,18 +1296,24 @@
             </w:tabs>
             <w:rPr>
               <w:noProof/>
+              <w:sz w:val="18"/>
+              <w:szCs w:val="18"/>
             </w:rPr>
           </w:pPr>
           <w:r>
             <w:rPr>
               <w:noProof/>
               <w:color w:val="BF8F00" w:themeColor="accent4" w:themeShade="BF"/>
+              <w:sz w:val="18"/>
+              <w:szCs w:val="18"/>
             </w:rPr>
             <w:t>1.1</w:t>
           </w:r>
           <w:r>
             <w:rPr>
               <w:noProof/>
+              <w:sz w:val="18"/>
+              <w:szCs w:val="18"/>
             </w:rPr>
             <w:tab/>
           </w:r>
@@ -1263,47 +1321,63 @@
             <w:rPr>
               <w:noProof/>
               <w:color w:val="BF8F00" w:themeColor="accent4" w:themeShade="BF"/>
+              <w:sz w:val="18"/>
+              <w:szCs w:val="18"/>
             </w:rPr>
             <w:t>Summary</w:t>
           </w:r>
           <w:r>
             <w:rPr>
               <w:noProof/>
+              <w:sz w:val="18"/>
+              <w:szCs w:val="18"/>
             </w:rPr>
             <w:tab/>
           </w:r>
           <w:r>
             <w:rPr>
               <w:noProof/>
+              <w:sz w:val="18"/>
+              <w:szCs w:val="18"/>
             </w:rPr>
             <w:fldChar w:fldCharType="begin"/>
           </w:r>
           <w:r>
             <w:rPr>
               <w:noProof/>
-            </w:rPr>
-            <w:instrText xml:space="preserve"> PAGEREF _Toc129557419 \h </w:instrText>
-          </w:r>
-          <w:r>
-            <w:rPr>
-              <w:noProof/>
-            </w:rPr>
-          </w:r>
-          <w:r>
-            <w:rPr>
-              <w:noProof/>
+              <w:sz w:val="18"/>
+              <w:szCs w:val="18"/>
+            </w:rPr>
+            <w:instrText xml:space="preserve"> PAGEREF _Toc129715505 \h </w:instrText>
+          </w:r>
+          <w:r>
+            <w:rPr>
+              <w:noProof/>
+              <w:sz w:val="18"/>
+              <w:szCs w:val="18"/>
+            </w:rPr>
+          </w:r>
+          <w:r>
+            <w:rPr>
+              <w:noProof/>
+              <w:sz w:val="18"/>
+              <w:szCs w:val="18"/>
             </w:rPr>
             <w:fldChar w:fldCharType="separate"/>
           </w:r>
           <w:r>
             <w:rPr>
               <w:noProof/>
+              <w:sz w:val="18"/>
+              <w:szCs w:val="18"/>
             </w:rPr>
             <w:t>4</w:t>
           </w:r>
           <w:r>
             <w:rPr>
               <w:noProof/>
+              <w:sz w:val="18"/>
+              <w:szCs w:val="18"/>
             </w:rPr>
             <w:fldChar w:fldCharType="end"/>
           </w:r>
@@ -1316,53 +1390,71 @@
             </w:tabs>
             <w:rPr>
               <w:noProof/>
+              <w:sz w:val="18"/>
+              <w:szCs w:val="18"/>
             </w:rPr>
           </w:pPr>
           <w:r>
             <w:rPr>
               <w:noProof/>
               <w:color w:val="BF8F00" w:themeColor="accent4" w:themeShade="BF"/>
+              <w:sz w:val="18"/>
+              <w:szCs w:val="18"/>
             </w:rPr>
             <w:t>1.2 Purpose of the document, and target group</w:t>
           </w:r>
           <w:r>
             <w:rPr>
               <w:noProof/>
+              <w:sz w:val="18"/>
+              <w:szCs w:val="18"/>
             </w:rPr>
             <w:tab/>
           </w:r>
           <w:r>
             <w:rPr>
               <w:noProof/>
+              <w:sz w:val="18"/>
+              <w:szCs w:val="18"/>
             </w:rPr>
             <w:fldChar w:fldCharType="begin"/>
           </w:r>
           <w:r>
             <w:rPr>
               <w:noProof/>
-            </w:rPr>
-            <w:instrText xml:space="preserve"> PAGEREF _Toc129557420 \h </w:instrText>
-          </w:r>
-          <w:r>
-            <w:rPr>
-              <w:noProof/>
-            </w:rPr>
-          </w:r>
-          <w:r>
-            <w:rPr>
-              <w:noProof/>
+              <w:sz w:val="18"/>
+              <w:szCs w:val="18"/>
+            </w:rPr>
+            <w:instrText xml:space="preserve"> PAGEREF _Toc129715506 \h </w:instrText>
+          </w:r>
+          <w:r>
+            <w:rPr>
+              <w:noProof/>
+              <w:sz w:val="18"/>
+              <w:szCs w:val="18"/>
+            </w:rPr>
+          </w:r>
+          <w:r>
+            <w:rPr>
+              <w:noProof/>
+              <w:sz w:val="18"/>
+              <w:szCs w:val="18"/>
             </w:rPr>
             <w:fldChar w:fldCharType="separate"/>
           </w:r>
           <w:r>
             <w:rPr>
               <w:noProof/>
+              <w:sz w:val="18"/>
+              <w:szCs w:val="18"/>
             </w:rPr>
             <w:t>4</w:t>
           </w:r>
           <w:r>
             <w:rPr>
               <w:noProof/>
+              <w:sz w:val="18"/>
+              <w:szCs w:val="18"/>
             </w:rPr>
             <w:fldChar w:fldCharType="end"/>
           </w:r>
@@ -1376,18 +1468,24 @@
             </w:tabs>
             <w:rPr>
               <w:noProof/>
+              <w:sz w:val="18"/>
+              <w:szCs w:val="18"/>
             </w:rPr>
           </w:pPr>
           <w:r>
             <w:rPr>
               <w:noProof/>
               <w:color w:val="BF8F00" w:themeColor="accent4" w:themeShade="BF"/>
+              <w:sz w:val="18"/>
+              <w:szCs w:val="18"/>
             </w:rPr>
             <w:t>2.</w:t>
           </w:r>
           <w:r>
             <w:rPr>
               <w:noProof/>
+              <w:sz w:val="18"/>
+              <w:szCs w:val="18"/>
             </w:rPr>
             <w:tab/>
           </w:r>
@@ -1395,47 +1493,63 @@
             <w:rPr>
               <w:noProof/>
               <w:color w:val="BF8F00" w:themeColor="accent4" w:themeShade="BF"/>
+              <w:sz w:val="18"/>
+              <w:szCs w:val="18"/>
             </w:rPr>
             <w:t>Description of the problem</w:t>
           </w:r>
           <w:r>
             <w:rPr>
               <w:noProof/>
+              <w:sz w:val="18"/>
+              <w:szCs w:val="18"/>
             </w:rPr>
             <w:tab/>
           </w:r>
           <w:r>
             <w:rPr>
               <w:noProof/>
+              <w:sz w:val="18"/>
+              <w:szCs w:val="18"/>
             </w:rPr>
             <w:fldChar w:fldCharType="begin"/>
           </w:r>
           <w:r>
             <w:rPr>
               <w:noProof/>
-            </w:rPr>
-            <w:instrText xml:space="preserve"> PAGEREF _Toc129557421 \h </w:instrText>
-          </w:r>
-          <w:r>
-            <w:rPr>
-              <w:noProof/>
-            </w:rPr>
-          </w:r>
-          <w:r>
-            <w:rPr>
-              <w:noProof/>
+              <w:sz w:val="18"/>
+              <w:szCs w:val="18"/>
+            </w:rPr>
+            <w:instrText xml:space="preserve"> PAGEREF _Toc129715507 \h </w:instrText>
+          </w:r>
+          <w:r>
+            <w:rPr>
+              <w:noProof/>
+              <w:sz w:val="18"/>
+              <w:szCs w:val="18"/>
+            </w:rPr>
+          </w:r>
+          <w:r>
+            <w:rPr>
+              <w:noProof/>
+              <w:sz w:val="18"/>
+              <w:szCs w:val="18"/>
             </w:rPr>
             <w:fldChar w:fldCharType="separate"/>
           </w:r>
           <w:r>
             <w:rPr>
               <w:noProof/>
+              <w:sz w:val="18"/>
+              <w:szCs w:val="18"/>
             </w:rPr>
             <w:t>4</w:t>
           </w:r>
           <w:r>
             <w:rPr>
               <w:noProof/>
+              <w:sz w:val="18"/>
+              <w:szCs w:val="18"/>
             </w:rPr>
             <w:fldChar w:fldCharType="end"/>
           </w:r>
@@ -1449,18 +1563,24 @@
             </w:tabs>
             <w:rPr>
               <w:noProof/>
+              <w:sz w:val="18"/>
+              <w:szCs w:val="18"/>
             </w:rPr>
           </w:pPr>
           <w:r>
             <w:rPr>
               <w:noProof/>
               <w:color w:val="BF8F00" w:themeColor="accent4" w:themeShade="BF"/>
+              <w:sz w:val="18"/>
+              <w:szCs w:val="18"/>
             </w:rPr>
             <w:t>3.</w:t>
           </w:r>
           <w:r>
             <w:rPr>
               <w:noProof/>
+              <w:sz w:val="18"/>
+              <w:szCs w:val="18"/>
             </w:rPr>
             <w:tab/>
           </w:r>
@@ -1468,47 +1588,63 @@
             <w:rPr>
               <w:noProof/>
               <w:color w:val="BF8F00" w:themeColor="accent4" w:themeShade="BF"/>
+              <w:sz w:val="18"/>
+              <w:szCs w:val="18"/>
             </w:rPr>
             <w:t>Categories of users</w:t>
           </w:r>
           <w:r>
             <w:rPr>
               <w:noProof/>
+              <w:sz w:val="18"/>
+              <w:szCs w:val="18"/>
             </w:rPr>
             <w:tab/>
           </w:r>
           <w:r>
             <w:rPr>
               <w:noProof/>
+              <w:sz w:val="18"/>
+              <w:szCs w:val="18"/>
             </w:rPr>
             <w:fldChar w:fldCharType="begin"/>
           </w:r>
           <w:r>
             <w:rPr>
               <w:noProof/>
-            </w:rPr>
-            <w:instrText xml:space="preserve"> PAGEREF _Toc129557422 \h </w:instrText>
-          </w:r>
-          <w:r>
-            <w:rPr>
-              <w:noProof/>
-            </w:rPr>
-          </w:r>
-          <w:r>
-            <w:rPr>
-              <w:noProof/>
+              <w:sz w:val="18"/>
+              <w:szCs w:val="18"/>
+            </w:rPr>
+            <w:instrText xml:space="preserve"> PAGEREF _Toc129715508 \h </w:instrText>
+          </w:r>
+          <w:r>
+            <w:rPr>
+              <w:noProof/>
+              <w:sz w:val="18"/>
+              <w:szCs w:val="18"/>
+            </w:rPr>
+          </w:r>
+          <w:r>
+            <w:rPr>
+              <w:noProof/>
+              <w:sz w:val="18"/>
+              <w:szCs w:val="18"/>
             </w:rPr>
             <w:fldChar w:fldCharType="separate"/>
           </w:r>
           <w:r>
             <w:rPr>
               <w:noProof/>
+              <w:sz w:val="18"/>
+              <w:szCs w:val="18"/>
             </w:rPr>
             <w:t>5</w:t>
           </w:r>
           <w:r>
             <w:rPr>
               <w:noProof/>
+              <w:sz w:val="18"/>
+              <w:szCs w:val="18"/>
             </w:rPr>
             <w:fldChar w:fldCharType="end"/>
           </w:r>
@@ -1521,53 +1657,71 @@
             </w:tabs>
             <w:rPr>
               <w:noProof/>
+              <w:sz w:val="18"/>
+              <w:szCs w:val="18"/>
             </w:rPr>
           </w:pPr>
           <w:r>
             <w:rPr>
               <w:noProof/>
               <w:color w:val="BF8F00" w:themeColor="accent4" w:themeShade="BF"/>
+              <w:sz w:val="18"/>
+              <w:szCs w:val="18"/>
             </w:rPr>
             <w:t>3.1 Guests</w:t>
           </w:r>
           <w:r>
             <w:rPr>
               <w:noProof/>
+              <w:sz w:val="18"/>
+              <w:szCs w:val="18"/>
             </w:rPr>
             <w:tab/>
           </w:r>
           <w:r>
             <w:rPr>
               <w:noProof/>
+              <w:sz w:val="18"/>
+              <w:szCs w:val="18"/>
             </w:rPr>
             <w:fldChar w:fldCharType="begin"/>
           </w:r>
           <w:r>
             <w:rPr>
               <w:noProof/>
-            </w:rPr>
-            <w:instrText xml:space="preserve"> PAGEREF _Toc129557423 \h </w:instrText>
-          </w:r>
-          <w:r>
-            <w:rPr>
-              <w:noProof/>
-            </w:rPr>
-          </w:r>
-          <w:r>
-            <w:rPr>
-              <w:noProof/>
+              <w:sz w:val="18"/>
+              <w:szCs w:val="18"/>
+            </w:rPr>
+            <w:instrText xml:space="preserve"> PAGEREF _Toc129715509 \h </w:instrText>
+          </w:r>
+          <w:r>
+            <w:rPr>
+              <w:noProof/>
+              <w:sz w:val="18"/>
+              <w:szCs w:val="18"/>
+            </w:rPr>
+          </w:r>
+          <w:r>
+            <w:rPr>
+              <w:noProof/>
+              <w:sz w:val="18"/>
+              <w:szCs w:val="18"/>
             </w:rPr>
             <w:fldChar w:fldCharType="separate"/>
           </w:r>
           <w:r>
             <w:rPr>
               <w:noProof/>
+              <w:sz w:val="18"/>
+              <w:szCs w:val="18"/>
             </w:rPr>
             <w:t>5</w:t>
           </w:r>
           <w:r>
             <w:rPr>
               <w:noProof/>
+              <w:sz w:val="18"/>
+              <w:szCs w:val="18"/>
             </w:rPr>
             <w:fldChar w:fldCharType="end"/>
           </w:r>
@@ -1580,53 +1734,71 @@
             </w:tabs>
             <w:rPr>
               <w:noProof/>
+              <w:sz w:val="18"/>
+              <w:szCs w:val="18"/>
             </w:rPr>
           </w:pPr>
           <w:r>
             <w:rPr>
               <w:noProof/>
               <w:color w:val="BF8F00" w:themeColor="accent4" w:themeShade="BF"/>
+              <w:sz w:val="18"/>
+              <w:szCs w:val="18"/>
             </w:rPr>
             <w:t>3.2 Basic users</w:t>
           </w:r>
           <w:r>
             <w:rPr>
               <w:noProof/>
+              <w:sz w:val="18"/>
+              <w:szCs w:val="18"/>
             </w:rPr>
             <w:tab/>
           </w:r>
           <w:r>
             <w:rPr>
               <w:noProof/>
+              <w:sz w:val="18"/>
+              <w:szCs w:val="18"/>
             </w:rPr>
             <w:fldChar w:fldCharType="begin"/>
           </w:r>
           <w:r>
             <w:rPr>
               <w:noProof/>
-            </w:rPr>
-            <w:instrText xml:space="preserve"> PAGEREF _Toc129557424 \h </w:instrText>
-          </w:r>
-          <w:r>
-            <w:rPr>
-              <w:noProof/>
-            </w:rPr>
-          </w:r>
-          <w:r>
-            <w:rPr>
-              <w:noProof/>
+              <w:sz w:val="18"/>
+              <w:szCs w:val="18"/>
+            </w:rPr>
+            <w:instrText xml:space="preserve"> PAGEREF _Toc129715510 \h </w:instrText>
+          </w:r>
+          <w:r>
+            <w:rPr>
+              <w:noProof/>
+              <w:sz w:val="18"/>
+              <w:szCs w:val="18"/>
+            </w:rPr>
+          </w:r>
+          <w:r>
+            <w:rPr>
+              <w:noProof/>
+              <w:sz w:val="18"/>
+              <w:szCs w:val="18"/>
             </w:rPr>
             <w:fldChar w:fldCharType="separate"/>
           </w:r>
           <w:r>
             <w:rPr>
               <w:noProof/>
+              <w:sz w:val="18"/>
+              <w:szCs w:val="18"/>
             </w:rPr>
             <w:t>5</w:t>
           </w:r>
           <w:r>
             <w:rPr>
               <w:noProof/>
+              <w:sz w:val="18"/>
+              <w:szCs w:val="18"/>
             </w:rPr>
             <w:fldChar w:fldCharType="end"/>
           </w:r>
@@ -1639,53 +1811,71 @@
             </w:tabs>
             <w:rPr>
               <w:noProof/>
+              <w:sz w:val="18"/>
+              <w:szCs w:val="18"/>
             </w:rPr>
           </w:pPr>
           <w:r>
             <w:rPr>
               <w:noProof/>
               <w:color w:val="BF8F00" w:themeColor="accent4" w:themeShade="BF"/>
+              <w:sz w:val="18"/>
+              <w:szCs w:val="18"/>
             </w:rPr>
             <w:t>3.3 Brokers</w:t>
           </w:r>
           <w:r>
             <w:rPr>
               <w:noProof/>
+              <w:sz w:val="18"/>
+              <w:szCs w:val="18"/>
             </w:rPr>
             <w:tab/>
           </w:r>
           <w:r>
             <w:rPr>
               <w:noProof/>
+              <w:sz w:val="18"/>
+              <w:szCs w:val="18"/>
             </w:rPr>
             <w:fldChar w:fldCharType="begin"/>
           </w:r>
           <w:r>
             <w:rPr>
               <w:noProof/>
-            </w:rPr>
-            <w:instrText xml:space="preserve"> PAGEREF _Toc129557425 \h </w:instrText>
-          </w:r>
-          <w:r>
-            <w:rPr>
-              <w:noProof/>
-            </w:rPr>
-          </w:r>
-          <w:r>
-            <w:rPr>
-              <w:noProof/>
+              <w:sz w:val="18"/>
+              <w:szCs w:val="18"/>
+            </w:rPr>
+            <w:instrText xml:space="preserve"> PAGEREF _Toc129715511 \h </w:instrText>
+          </w:r>
+          <w:r>
+            <w:rPr>
+              <w:noProof/>
+              <w:sz w:val="18"/>
+              <w:szCs w:val="18"/>
+            </w:rPr>
+          </w:r>
+          <w:r>
+            <w:rPr>
+              <w:noProof/>
+              <w:sz w:val="18"/>
+              <w:szCs w:val="18"/>
             </w:rPr>
             <w:fldChar w:fldCharType="separate"/>
           </w:r>
           <w:r>
             <w:rPr>
               <w:noProof/>
+              <w:sz w:val="18"/>
+              <w:szCs w:val="18"/>
             </w:rPr>
             <w:t>5</w:t>
           </w:r>
           <w:r>
             <w:rPr>
               <w:noProof/>
+              <w:sz w:val="18"/>
+              <w:szCs w:val="18"/>
             </w:rPr>
             <w:fldChar w:fldCharType="end"/>
           </w:r>
@@ -1698,53 +1888,71 @@
             </w:tabs>
             <w:rPr>
               <w:noProof/>
+              <w:sz w:val="18"/>
+              <w:szCs w:val="18"/>
             </w:rPr>
           </w:pPr>
           <w:r>
             <w:rPr>
               <w:noProof/>
               <w:color w:val="BF8F00" w:themeColor="accent4" w:themeShade="BF"/>
+              <w:sz w:val="18"/>
+              <w:szCs w:val="18"/>
             </w:rPr>
             <w:t>3.4 Administrators</w:t>
           </w:r>
           <w:r>
             <w:rPr>
               <w:noProof/>
+              <w:sz w:val="18"/>
+              <w:szCs w:val="18"/>
             </w:rPr>
             <w:tab/>
           </w:r>
           <w:r>
             <w:rPr>
               <w:noProof/>
+              <w:sz w:val="18"/>
+              <w:szCs w:val="18"/>
             </w:rPr>
             <w:fldChar w:fldCharType="begin"/>
           </w:r>
           <w:r>
             <w:rPr>
               <w:noProof/>
-            </w:rPr>
-            <w:instrText xml:space="preserve"> PAGEREF _Toc129557426 \h </w:instrText>
-          </w:r>
-          <w:r>
-            <w:rPr>
-              <w:noProof/>
-            </w:rPr>
-          </w:r>
-          <w:r>
-            <w:rPr>
-              <w:noProof/>
+              <w:sz w:val="18"/>
+              <w:szCs w:val="18"/>
+            </w:rPr>
+            <w:instrText xml:space="preserve"> PAGEREF _Toc129715512 \h </w:instrText>
+          </w:r>
+          <w:r>
+            <w:rPr>
+              <w:noProof/>
+              <w:sz w:val="18"/>
+              <w:szCs w:val="18"/>
+            </w:rPr>
+          </w:r>
+          <w:r>
+            <w:rPr>
+              <w:noProof/>
+              <w:sz w:val="18"/>
+              <w:szCs w:val="18"/>
             </w:rPr>
             <w:fldChar w:fldCharType="separate"/>
           </w:r>
           <w:r>
             <w:rPr>
               <w:noProof/>
+              <w:sz w:val="18"/>
+              <w:szCs w:val="18"/>
             </w:rPr>
             <w:t>6</w:t>
           </w:r>
           <w:r>
             <w:rPr>
               <w:noProof/>
+              <w:sz w:val="18"/>
+              <w:szCs w:val="18"/>
             </w:rPr>
             <w:fldChar w:fldCharType="end"/>
           </w:r>
@@ -1758,18 +1966,24 @@
             </w:tabs>
             <w:rPr>
               <w:noProof/>
+              <w:sz w:val="18"/>
+              <w:szCs w:val="18"/>
             </w:rPr>
           </w:pPr>
           <w:r>
             <w:rPr>
               <w:noProof/>
               <w:color w:val="BF8F00" w:themeColor="accent4" w:themeShade="BF"/>
+              <w:sz w:val="18"/>
+              <w:szCs w:val="18"/>
             </w:rPr>
             <w:t>4.</w:t>
           </w:r>
           <w:r>
             <w:rPr>
               <w:noProof/>
+              <w:sz w:val="18"/>
+              <w:szCs w:val="18"/>
             </w:rPr>
             <w:tab/>
           </w:r>
@@ -1777,47 +1991,63 @@
             <w:rPr>
               <w:noProof/>
               <w:color w:val="BF8F00" w:themeColor="accent4" w:themeShade="BF"/>
+              <w:sz w:val="18"/>
+              <w:szCs w:val="18"/>
             </w:rPr>
             <w:t>Product description</w:t>
           </w:r>
           <w:r>
             <w:rPr>
               <w:noProof/>
+              <w:sz w:val="18"/>
+              <w:szCs w:val="18"/>
             </w:rPr>
             <w:tab/>
           </w:r>
           <w:r>
             <w:rPr>
               <w:noProof/>
+              <w:sz w:val="18"/>
+              <w:szCs w:val="18"/>
             </w:rPr>
             <w:fldChar w:fldCharType="begin"/>
           </w:r>
           <w:r>
             <w:rPr>
               <w:noProof/>
-            </w:rPr>
-            <w:instrText xml:space="preserve"> PAGEREF _Toc129557427 \h </w:instrText>
-          </w:r>
-          <w:r>
-            <w:rPr>
-              <w:noProof/>
-            </w:rPr>
-          </w:r>
-          <w:r>
-            <w:rPr>
-              <w:noProof/>
+              <w:sz w:val="18"/>
+              <w:szCs w:val="18"/>
+            </w:rPr>
+            <w:instrText xml:space="preserve"> PAGEREF _Toc129715513 \h </w:instrText>
+          </w:r>
+          <w:r>
+            <w:rPr>
+              <w:noProof/>
+              <w:sz w:val="18"/>
+              <w:szCs w:val="18"/>
+            </w:rPr>
+          </w:r>
+          <w:r>
+            <w:rPr>
+              <w:noProof/>
+              <w:sz w:val="18"/>
+              <w:szCs w:val="18"/>
             </w:rPr>
             <w:fldChar w:fldCharType="separate"/>
           </w:r>
           <w:r>
             <w:rPr>
               <w:noProof/>
+              <w:sz w:val="18"/>
+              <w:szCs w:val="18"/>
             </w:rPr>
             <w:t>6</w:t>
           </w:r>
           <w:r>
             <w:rPr>
               <w:noProof/>
+              <w:sz w:val="18"/>
+              <w:szCs w:val="18"/>
             </w:rPr>
             <w:fldChar w:fldCharType="end"/>
           </w:r>
@@ -1831,18 +2061,24 @@
             </w:tabs>
             <w:rPr>
               <w:noProof/>
+              <w:sz w:val="18"/>
+              <w:szCs w:val="18"/>
             </w:rPr>
           </w:pPr>
           <w:r>
             <w:rPr>
               <w:noProof/>
               <w:color w:val="BF8F00" w:themeColor="accent4" w:themeShade="BF"/>
+              <w:sz w:val="18"/>
+              <w:szCs w:val="18"/>
             </w:rPr>
             <w:t>4.1</w:t>
           </w:r>
           <w:r>
             <w:rPr>
               <w:noProof/>
+              <w:sz w:val="18"/>
+              <w:szCs w:val="18"/>
             </w:rPr>
             <w:tab/>
           </w:r>
@@ -1850,47 +2086,63 @@
             <w:rPr>
               <w:noProof/>
               <w:color w:val="BF8F00" w:themeColor="accent4" w:themeShade="BF"/>
+              <w:sz w:val="18"/>
+              <w:szCs w:val="18"/>
             </w:rPr>
             <w:t>Architecture of the system</w:t>
           </w:r>
           <w:r>
             <w:rPr>
               <w:noProof/>
+              <w:sz w:val="18"/>
+              <w:szCs w:val="18"/>
             </w:rPr>
             <w:tab/>
           </w:r>
           <w:r>
             <w:rPr>
               <w:noProof/>
+              <w:sz w:val="18"/>
+              <w:szCs w:val="18"/>
             </w:rPr>
             <w:fldChar w:fldCharType="begin"/>
           </w:r>
           <w:r>
             <w:rPr>
               <w:noProof/>
-            </w:rPr>
-            <w:instrText xml:space="preserve"> PAGEREF _Toc129557428 \h </w:instrText>
-          </w:r>
-          <w:r>
-            <w:rPr>
-              <w:noProof/>
-            </w:rPr>
-          </w:r>
-          <w:r>
-            <w:rPr>
-              <w:noProof/>
+              <w:sz w:val="18"/>
+              <w:szCs w:val="18"/>
+            </w:rPr>
+            <w:instrText xml:space="preserve"> PAGEREF _Toc129715514 \h </w:instrText>
+          </w:r>
+          <w:r>
+            <w:rPr>
+              <w:noProof/>
+              <w:sz w:val="18"/>
+              <w:szCs w:val="18"/>
+            </w:rPr>
+          </w:r>
+          <w:r>
+            <w:rPr>
+              <w:noProof/>
+              <w:sz w:val="18"/>
+              <w:szCs w:val="18"/>
             </w:rPr>
             <w:fldChar w:fldCharType="separate"/>
           </w:r>
           <w:r>
             <w:rPr>
               <w:noProof/>
+              <w:sz w:val="18"/>
+              <w:szCs w:val="18"/>
             </w:rPr>
             <w:t>6</w:t>
           </w:r>
           <w:r>
             <w:rPr>
               <w:noProof/>
+              <w:sz w:val="18"/>
+              <w:szCs w:val="18"/>
             </w:rPr>
             <w:fldChar w:fldCharType="end"/>
           </w:r>
@@ -1904,18 +2156,24 @@
             </w:tabs>
             <w:rPr>
               <w:noProof/>
+              <w:sz w:val="18"/>
+              <w:szCs w:val="18"/>
             </w:rPr>
           </w:pPr>
           <w:r>
             <w:rPr>
               <w:noProof/>
               <w:color w:val="BF8F00" w:themeColor="accent4" w:themeShade="BF"/>
+              <w:sz w:val="18"/>
+              <w:szCs w:val="18"/>
             </w:rPr>
             <w:t>4.2</w:t>
           </w:r>
           <w:r>
             <w:rPr>
               <w:noProof/>
+              <w:sz w:val="18"/>
+              <w:szCs w:val="18"/>
             </w:rPr>
             <w:tab/>
           </w:r>
@@ -1923,47 +2181,63 @@
             <w:rPr>
               <w:noProof/>
               <w:color w:val="BF8F00" w:themeColor="accent4" w:themeShade="BF"/>
+              <w:sz w:val="18"/>
+              <w:szCs w:val="18"/>
             </w:rPr>
             <w:t>Features overview</w:t>
           </w:r>
           <w:r>
             <w:rPr>
               <w:noProof/>
+              <w:sz w:val="18"/>
+              <w:szCs w:val="18"/>
             </w:rPr>
             <w:tab/>
           </w:r>
           <w:r>
             <w:rPr>
               <w:noProof/>
+              <w:sz w:val="18"/>
+              <w:szCs w:val="18"/>
             </w:rPr>
             <w:fldChar w:fldCharType="begin"/>
           </w:r>
           <w:r>
             <w:rPr>
               <w:noProof/>
-            </w:rPr>
-            <w:instrText xml:space="preserve"> PAGEREF _Toc129557429 \h </w:instrText>
-          </w:r>
-          <w:r>
-            <w:rPr>
-              <w:noProof/>
-            </w:rPr>
-          </w:r>
-          <w:r>
-            <w:rPr>
-              <w:noProof/>
+              <w:sz w:val="18"/>
+              <w:szCs w:val="18"/>
+            </w:rPr>
+            <w:instrText xml:space="preserve"> PAGEREF _Toc129715515 \h </w:instrText>
+          </w:r>
+          <w:r>
+            <w:rPr>
+              <w:noProof/>
+              <w:sz w:val="18"/>
+              <w:szCs w:val="18"/>
+            </w:rPr>
+          </w:r>
+          <w:r>
+            <w:rPr>
+              <w:noProof/>
+              <w:sz w:val="18"/>
+              <w:szCs w:val="18"/>
             </w:rPr>
             <w:fldChar w:fldCharType="separate"/>
           </w:r>
           <w:r>
             <w:rPr>
               <w:noProof/>
+              <w:sz w:val="18"/>
+              <w:szCs w:val="18"/>
             </w:rPr>
             <w:t>7</w:t>
           </w:r>
           <w:r>
             <w:rPr>
               <w:noProof/>
+              <w:sz w:val="18"/>
+              <w:szCs w:val="18"/>
             </w:rPr>
             <w:fldChar w:fldCharType="end"/>
           </w:r>
@@ -1977,18 +2251,24 @@
             </w:tabs>
             <w:rPr>
               <w:noProof/>
+              <w:sz w:val="18"/>
+              <w:szCs w:val="18"/>
             </w:rPr>
           </w:pPr>
           <w:r>
             <w:rPr>
               <w:noProof/>
               <w:color w:val="BF8F00" w:themeColor="accent4" w:themeShade="BF"/>
+              <w:sz w:val="18"/>
+              <w:szCs w:val="18"/>
             </w:rPr>
             <w:t>5.</w:t>
           </w:r>
           <w:r>
             <w:rPr>
               <w:noProof/>
+              <w:sz w:val="18"/>
+              <w:szCs w:val="18"/>
             </w:rPr>
             <w:tab/>
           </w:r>
@@ -1996,47 +2276,63 @@
             <w:rPr>
               <w:noProof/>
               <w:color w:val="BF8F00" w:themeColor="accent4" w:themeShade="BF"/>
+              <w:sz w:val="18"/>
+              <w:szCs w:val="18"/>
             </w:rPr>
             <w:t>Functional requirements</w:t>
           </w:r>
           <w:r>
             <w:rPr>
               <w:noProof/>
+              <w:sz w:val="18"/>
+              <w:szCs w:val="18"/>
             </w:rPr>
             <w:tab/>
           </w:r>
           <w:r>
             <w:rPr>
               <w:noProof/>
+              <w:sz w:val="18"/>
+              <w:szCs w:val="18"/>
             </w:rPr>
             <w:fldChar w:fldCharType="begin"/>
           </w:r>
           <w:r>
             <w:rPr>
               <w:noProof/>
-            </w:rPr>
-            <w:instrText xml:space="preserve"> PAGEREF _Toc129557430 \h </w:instrText>
-          </w:r>
-          <w:r>
-            <w:rPr>
-              <w:noProof/>
-            </w:rPr>
-          </w:r>
-          <w:r>
-            <w:rPr>
-              <w:noProof/>
+              <w:sz w:val="18"/>
+              <w:szCs w:val="18"/>
+            </w:rPr>
+            <w:instrText xml:space="preserve"> PAGEREF _Toc129715516 \h </w:instrText>
+          </w:r>
+          <w:r>
+            <w:rPr>
+              <w:noProof/>
+              <w:sz w:val="18"/>
+              <w:szCs w:val="18"/>
+            </w:rPr>
+          </w:r>
+          <w:r>
+            <w:rPr>
+              <w:noProof/>
+              <w:sz w:val="18"/>
+              <w:szCs w:val="18"/>
             </w:rPr>
             <w:fldChar w:fldCharType="separate"/>
           </w:r>
           <w:r>
             <w:rPr>
               <w:noProof/>
+              <w:sz w:val="18"/>
+              <w:szCs w:val="18"/>
             </w:rPr>
             <w:t>8</w:t>
           </w:r>
           <w:r>
             <w:rPr>
               <w:noProof/>
+              <w:sz w:val="18"/>
+              <w:szCs w:val="18"/>
             </w:rPr>
             <w:fldChar w:fldCharType="end"/>
           </w:r>
@@ -2050,18 +2346,24 @@
             </w:tabs>
             <w:rPr>
               <w:noProof/>
+              <w:sz w:val="18"/>
+              <w:szCs w:val="18"/>
             </w:rPr>
           </w:pPr>
           <w:r>
             <w:rPr>
               <w:noProof/>
               <w:color w:val="BF8F00" w:themeColor="accent4" w:themeShade="BF"/>
+              <w:sz w:val="18"/>
+              <w:szCs w:val="18"/>
             </w:rPr>
             <w:t>5.1</w:t>
           </w:r>
           <w:r>
             <w:rPr>
               <w:noProof/>
+              <w:sz w:val="18"/>
+              <w:szCs w:val="18"/>
             </w:rPr>
             <w:tab/>
           </w:r>
@@ -2069,47 +2371,63 @@
             <w:rPr>
               <w:noProof/>
               <w:color w:val="BF8F00" w:themeColor="accent4" w:themeShade="BF"/>
-            </w:rPr>
-            <w:t>User registration and log in</w:t>
-          </w:r>
-          <w:r>
-            <w:rPr>
-              <w:noProof/>
+              <w:sz w:val="18"/>
+              <w:szCs w:val="18"/>
+            </w:rPr>
+            <w:t>User registration</w:t>
+          </w:r>
+          <w:r>
+            <w:rPr>
+              <w:noProof/>
+              <w:sz w:val="18"/>
+              <w:szCs w:val="18"/>
             </w:rPr>
             <w:tab/>
           </w:r>
           <w:r>
             <w:rPr>
               <w:noProof/>
+              <w:sz w:val="18"/>
+              <w:szCs w:val="18"/>
             </w:rPr>
             <w:fldChar w:fldCharType="begin"/>
           </w:r>
           <w:r>
             <w:rPr>
               <w:noProof/>
-            </w:rPr>
-            <w:instrText xml:space="preserve"> PAGEREF _Toc129557431 \h </w:instrText>
-          </w:r>
-          <w:r>
-            <w:rPr>
-              <w:noProof/>
-            </w:rPr>
-          </w:r>
-          <w:r>
-            <w:rPr>
-              <w:noProof/>
+              <w:sz w:val="18"/>
+              <w:szCs w:val="18"/>
+            </w:rPr>
+            <w:instrText xml:space="preserve"> PAGEREF _Toc129715517 \h </w:instrText>
+          </w:r>
+          <w:r>
+            <w:rPr>
+              <w:noProof/>
+              <w:sz w:val="18"/>
+              <w:szCs w:val="18"/>
+            </w:rPr>
+          </w:r>
+          <w:r>
+            <w:rPr>
+              <w:noProof/>
+              <w:sz w:val="18"/>
+              <w:szCs w:val="18"/>
             </w:rPr>
             <w:fldChar w:fldCharType="separate"/>
           </w:r>
           <w:r>
             <w:rPr>
               <w:noProof/>
+              <w:sz w:val="18"/>
+              <w:szCs w:val="18"/>
             </w:rPr>
             <w:t>8</w:t>
           </w:r>
           <w:r>
             <w:rPr>
               <w:noProof/>
+              <w:sz w:val="18"/>
+              <w:szCs w:val="18"/>
             </w:rPr>
             <w:fldChar w:fldCharType="end"/>
           </w:r>
@@ -2123,18 +2441,24 @@
             </w:tabs>
             <w:rPr>
               <w:noProof/>
+              <w:sz w:val="18"/>
+              <w:szCs w:val="18"/>
             </w:rPr>
           </w:pPr>
           <w:r>
             <w:rPr>
               <w:noProof/>
               <w:color w:val="BF8F00" w:themeColor="accent4" w:themeShade="BF"/>
+              <w:sz w:val="18"/>
+              <w:szCs w:val="18"/>
             </w:rPr>
             <w:t>5.2</w:t>
           </w:r>
           <w:r>
             <w:rPr>
               <w:noProof/>
+              <w:sz w:val="18"/>
+              <w:szCs w:val="18"/>
             </w:rPr>
             <w:tab/>
           </w:r>
@@ -2142,47 +2466,63 @@
             <w:rPr>
               <w:noProof/>
               <w:color w:val="BF8F00" w:themeColor="accent4" w:themeShade="BF"/>
-            </w:rPr>
-            <w:t>Password changing</w:t>
-          </w:r>
-          <w:r>
-            <w:rPr>
-              <w:noProof/>
+              <w:sz w:val="18"/>
+              <w:szCs w:val="18"/>
+            </w:rPr>
+            <w:t>User log in</w:t>
+          </w:r>
+          <w:r>
+            <w:rPr>
+              <w:noProof/>
+              <w:sz w:val="18"/>
+              <w:szCs w:val="18"/>
             </w:rPr>
             <w:tab/>
           </w:r>
           <w:r>
             <w:rPr>
               <w:noProof/>
+              <w:sz w:val="18"/>
+              <w:szCs w:val="18"/>
             </w:rPr>
             <w:fldChar w:fldCharType="begin"/>
           </w:r>
           <w:r>
             <w:rPr>
               <w:noProof/>
-            </w:rPr>
-            <w:instrText xml:space="preserve"> PAGEREF _Toc129557432 \h </w:instrText>
-          </w:r>
-          <w:r>
-            <w:rPr>
-              <w:noProof/>
-            </w:rPr>
-          </w:r>
-          <w:r>
-            <w:rPr>
-              <w:noProof/>
+              <w:sz w:val="18"/>
+              <w:szCs w:val="18"/>
+            </w:rPr>
+            <w:instrText xml:space="preserve"> PAGEREF _Toc129715518 \h </w:instrText>
+          </w:r>
+          <w:r>
+            <w:rPr>
+              <w:noProof/>
+              <w:sz w:val="18"/>
+              <w:szCs w:val="18"/>
+            </w:rPr>
+          </w:r>
+          <w:r>
+            <w:rPr>
+              <w:noProof/>
+              <w:sz w:val="18"/>
+              <w:szCs w:val="18"/>
             </w:rPr>
             <w:fldChar w:fldCharType="separate"/>
           </w:r>
           <w:r>
             <w:rPr>
               <w:noProof/>
+              <w:sz w:val="18"/>
+              <w:szCs w:val="18"/>
             </w:rPr>
             <w:t>8</w:t>
           </w:r>
           <w:r>
             <w:rPr>
               <w:noProof/>
+              <w:sz w:val="18"/>
+              <w:szCs w:val="18"/>
             </w:rPr>
             <w:fldChar w:fldCharType="end"/>
           </w:r>
@@ -2196,18 +2536,24 @@
             </w:tabs>
             <w:rPr>
               <w:noProof/>
+              <w:sz w:val="18"/>
+              <w:szCs w:val="18"/>
             </w:rPr>
           </w:pPr>
           <w:r>
             <w:rPr>
               <w:noProof/>
               <w:color w:val="BF8F00" w:themeColor="accent4" w:themeShade="BF"/>
+              <w:sz w:val="18"/>
+              <w:szCs w:val="18"/>
             </w:rPr>
             <w:t>5.3</w:t>
           </w:r>
           <w:r>
             <w:rPr>
               <w:noProof/>
+              <w:sz w:val="18"/>
+              <w:szCs w:val="18"/>
             </w:rPr>
             <w:tab/>
           </w:r>
@@ -2215,47 +2561,63 @@
             <w:rPr>
               <w:noProof/>
               <w:color w:val="BF8F00" w:themeColor="accent4" w:themeShade="BF"/>
-            </w:rPr>
-            <w:t>Requesting to become a broker</w:t>
-          </w:r>
-          <w:r>
-            <w:rPr>
-              <w:noProof/>
+              <w:sz w:val="18"/>
+              <w:szCs w:val="18"/>
+            </w:rPr>
+            <w:t>Password changing</w:t>
+          </w:r>
+          <w:r>
+            <w:rPr>
+              <w:noProof/>
+              <w:sz w:val="18"/>
+              <w:szCs w:val="18"/>
             </w:rPr>
             <w:tab/>
           </w:r>
           <w:r>
             <w:rPr>
               <w:noProof/>
+              <w:sz w:val="18"/>
+              <w:szCs w:val="18"/>
             </w:rPr>
             <w:fldChar w:fldCharType="begin"/>
           </w:r>
           <w:r>
             <w:rPr>
               <w:noProof/>
-            </w:rPr>
-            <w:instrText xml:space="preserve"> PAGEREF _Toc129557433 \h </w:instrText>
-          </w:r>
-          <w:r>
-            <w:rPr>
-              <w:noProof/>
-            </w:rPr>
-          </w:r>
-          <w:r>
-            <w:rPr>
-              <w:noProof/>
+              <w:sz w:val="18"/>
+              <w:szCs w:val="18"/>
+            </w:rPr>
+            <w:instrText xml:space="preserve"> PAGEREF _Toc129715519 \h </w:instrText>
+          </w:r>
+          <w:r>
+            <w:rPr>
+              <w:noProof/>
+              <w:sz w:val="18"/>
+              <w:szCs w:val="18"/>
+            </w:rPr>
+          </w:r>
+          <w:r>
+            <w:rPr>
+              <w:noProof/>
+              <w:sz w:val="18"/>
+              <w:szCs w:val="18"/>
             </w:rPr>
             <w:fldChar w:fldCharType="separate"/>
           </w:r>
           <w:r>
             <w:rPr>
               <w:noProof/>
+              <w:sz w:val="18"/>
+              <w:szCs w:val="18"/>
             </w:rPr>
             <w:t>8</w:t>
           </w:r>
           <w:r>
             <w:rPr>
               <w:noProof/>
+              <w:sz w:val="18"/>
+              <w:szCs w:val="18"/>
             </w:rPr>
             <w:fldChar w:fldCharType="end"/>
           </w:r>
@@ -2269,18 +2631,24 @@
             </w:tabs>
             <w:rPr>
               <w:noProof/>
+              <w:sz w:val="18"/>
+              <w:szCs w:val="18"/>
             </w:rPr>
           </w:pPr>
           <w:r>
             <w:rPr>
               <w:noProof/>
               <w:color w:val="BF8F00" w:themeColor="accent4" w:themeShade="BF"/>
+              <w:sz w:val="18"/>
+              <w:szCs w:val="18"/>
             </w:rPr>
             <w:t>5.4</w:t>
           </w:r>
           <w:r>
             <w:rPr>
               <w:noProof/>
+              <w:sz w:val="18"/>
+              <w:szCs w:val="18"/>
             </w:rPr>
             <w:tab/>
           </w:r>
@@ -2288,47 +2656,63 @@
             <w:rPr>
               <w:noProof/>
               <w:color w:val="BF8F00" w:themeColor="accent4" w:themeShade="BF"/>
-            </w:rPr>
-            <w:t>Administration of the system</w:t>
-          </w:r>
-          <w:r>
-            <w:rPr>
-              <w:noProof/>
+              <w:sz w:val="18"/>
+              <w:szCs w:val="18"/>
+            </w:rPr>
+            <w:t>Requesting to become a broker</w:t>
+          </w:r>
+          <w:r>
+            <w:rPr>
+              <w:noProof/>
+              <w:sz w:val="18"/>
+              <w:szCs w:val="18"/>
             </w:rPr>
             <w:tab/>
           </w:r>
           <w:r>
             <w:rPr>
               <w:noProof/>
+              <w:sz w:val="18"/>
+              <w:szCs w:val="18"/>
             </w:rPr>
             <w:fldChar w:fldCharType="begin"/>
           </w:r>
           <w:r>
             <w:rPr>
               <w:noProof/>
-            </w:rPr>
-            <w:instrText xml:space="preserve"> PAGEREF _Toc129557434 \h </w:instrText>
-          </w:r>
-          <w:r>
-            <w:rPr>
-              <w:noProof/>
-            </w:rPr>
-          </w:r>
-          <w:r>
-            <w:rPr>
-              <w:noProof/>
+              <w:sz w:val="18"/>
+              <w:szCs w:val="18"/>
+            </w:rPr>
+            <w:instrText xml:space="preserve"> PAGEREF _Toc129715520 \h </w:instrText>
+          </w:r>
+          <w:r>
+            <w:rPr>
+              <w:noProof/>
+              <w:sz w:val="18"/>
+              <w:szCs w:val="18"/>
+            </w:rPr>
+          </w:r>
+          <w:r>
+            <w:rPr>
+              <w:noProof/>
+              <w:sz w:val="18"/>
+              <w:szCs w:val="18"/>
             </w:rPr>
             <w:fldChar w:fldCharType="separate"/>
           </w:r>
           <w:r>
             <w:rPr>
               <w:noProof/>
+              <w:sz w:val="18"/>
+              <w:szCs w:val="18"/>
             </w:rPr>
             <w:t>8</w:t>
           </w:r>
           <w:r>
             <w:rPr>
               <w:noProof/>
+              <w:sz w:val="18"/>
+              <w:szCs w:val="18"/>
             </w:rPr>
             <w:fldChar w:fldCharType="end"/>
           </w:r>
@@ -2342,18 +2726,24 @@
             </w:tabs>
             <w:rPr>
               <w:noProof/>
+              <w:sz w:val="18"/>
+              <w:szCs w:val="18"/>
             </w:rPr>
           </w:pPr>
           <w:r>
             <w:rPr>
               <w:noProof/>
               <w:color w:val="BF8F00" w:themeColor="accent4" w:themeShade="BF"/>
+              <w:sz w:val="18"/>
+              <w:szCs w:val="18"/>
             </w:rPr>
             <w:t>5.5</w:t>
           </w:r>
           <w:r>
             <w:rPr>
               <w:noProof/>
+              <w:sz w:val="18"/>
+              <w:szCs w:val="18"/>
             </w:rPr>
             <w:tab/>
           </w:r>
@@ -2361,47 +2751,63 @@
             <w:rPr>
               <w:noProof/>
               <w:color w:val="BF8F00" w:themeColor="accent4" w:themeShade="BF"/>
-            </w:rPr>
-            <w:t>Real time assets view</w:t>
-          </w:r>
-          <w:r>
-            <w:rPr>
-              <w:noProof/>
+              <w:sz w:val="18"/>
+              <w:szCs w:val="18"/>
+            </w:rPr>
+            <w:t>Administration of the system</w:t>
+          </w:r>
+          <w:r>
+            <w:rPr>
+              <w:noProof/>
+              <w:sz w:val="18"/>
+              <w:szCs w:val="18"/>
             </w:rPr>
             <w:tab/>
           </w:r>
           <w:r>
             <w:rPr>
               <w:noProof/>
+              <w:sz w:val="18"/>
+              <w:szCs w:val="18"/>
             </w:rPr>
             <w:fldChar w:fldCharType="begin"/>
           </w:r>
           <w:r>
             <w:rPr>
               <w:noProof/>
-            </w:rPr>
-            <w:instrText xml:space="preserve"> PAGEREF _Toc129557435 \h </w:instrText>
-          </w:r>
-          <w:r>
-            <w:rPr>
-              <w:noProof/>
-            </w:rPr>
-          </w:r>
-          <w:r>
-            <w:rPr>
-              <w:noProof/>
+              <w:sz w:val="18"/>
+              <w:szCs w:val="18"/>
+            </w:rPr>
+            <w:instrText xml:space="preserve"> PAGEREF _Toc129715521 \h </w:instrText>
+          </w:r>
+          <w:r>
+            <w:rPr>
+              <w:noProof/>
+              <w:sz w:val="18"/>
+              <w:szCs w:val="18"/>
+            </w:rPr>
+          </w:r>
+          <w:r>
+            <w:rPr>
+              <w:noProof/>
+              <w:sz w:val="18"/>
+              <w:szCs w:val="18"/>
             </w:rPr>
             <w:fldChar w:fldCharType="separate"/>
           </w:r>
           <w:r>
             <w:rPr>
               <w:noProof/>
-            </w:rPr>
-            <w:t>8</w:t>
-          </w:r>
-          <w:r>
-            <w:rPr>
-              <w:noProof/>
+              <w:sz w:val="18"/>
+              <w:szCs w:val="18"/>
+            </w:rPr>
+            <w:t>9</w:t>
+          </w:r>
+          <w:r>
+            <w:rPr>
+              <w:noProof/>
+              <w:sz w:val="18"/>
+              <w:szCs w:val="18"/>
             </w:rPr>
             <w:fldChar w:fldCharType="end"/>
           </w:r>
@@ -2415,18 +2821,24 @@
             </w:tabs>
             <w:rPr>
               <w:noProof/>
+              <w:sz w:val="18"/>
+              <w:szCs w:val="18"/>
             </w:rPr>
           </w:pPr>
           <w:r>
             <w:rPr>
               <w:noProof/>
               <w:color w:val="BF8F00" w:themeColor="accent4" w:themeShade="BF"/>
+              <w:sz w:val="18"/>
+              <w:szCs w:val="18"/>
             </w:rPr>
             <w:t>5.6</w:t>
           </w:r>
           <w:r>
             <w:rPr>
               <w:noProof/>
+              <w:sz w:val="18"/>
+              <w:szCs w:val="18"/>
             </w:rPr>
             <w:tab/>
           </w:r>
@@ -2434,47 +2846,63 @@
             <w:rPr>
               <w:noProof/>
               <w:color w:val="BF8F00" w:themeColor="accent4" w:themeShade="BF"/>
-            </w:rPr>
-            <w:t>Buying and selling assets</w:t>
-          </w:r>
-          <w:r>
-            <w:rPr>
-              <w:noProof/>
+              <w:sz w:val="18"/>
+              <w:szCs w:val="18"/>
+            </w:rPr>
+            <w:t>Real time assets view</w:t>
+          </w:r>
+          <w:r>
+            <w:rPr>
+              <w:noProof/>
+              <w:sz w:val="18"/>
+              <w:szCs w:val="18"/>
             </w:rPr>
             <w:tab/>
           </w:r>
           <w:r>
             <w:rPr>
               <w:noProof/>
+              <w:sz w:val="18"/>
+              <w:szCs w:val="18"/>
             </w:rPr>
             <w:fldChar w:fldCharType="begin"/>
           </w:r>
           <w:r>
             <w:rPr>
               <w:noProof/>
-            </w:rPr>
-            <w:instrText xml:space="preserve"> PAGEREF _Toc129557436 \h </w:instrText>
-          </w:r>
-          <w:r>
-            <w:rPr>
-              <w:noProof/>
-            </w:rPr>
-          </w:r>
-          <w:r>
-            <w:rPr>
-              <w:noProof/>
+              <w:sz w:val="18"/>
+              <w:szCs w:val="18"/>
+            </w:rPr>
+            <w:instrText xml:space="preserve"> PAGEREF _Toc129715522 \h </w:instrText>
+          </w:r>
+          <w:r>
+            <w:rPr>
+              <w:noProof/>
+              <w:sz w:val="18"/>
+              <w:szCs w:val="18"/>
+            </w:rPr>
+          </w:r>
+          <w:r>
+            <w:rPr>
+              <w:noProof/>
+              <w:sz w:val="18"/>
+              <w:szCs w:val="18"/>
             </w:rPr>
             <w:fldChar w:fldCharType="separate"/>
           </w:r>
           <w:r>
             <w:rPr>
               <w:noProof/>
+              <w:sz w:val="18"/>
+              <w:szCs w:val="18"/>
             </w:rPr>
             <w:t>9</w:t>
           </w:r>
           <w:r>
             <w:rPr>
               <w:noProof/>
+              <w:sz w:val="18"/>
+              <w:szCs w:val="18"/>
             </w:rPr>
             <w:fldChar w:fldCharType="end"/>
           </w:r>
@@ -2488,18 +2916,24 @@
             </w:tabs>
             <w:rPr>
               <w:noProof/>
+              <w:sz w:val="18"/>
+              <w:szCs w:val="18"/>
             </w:rPr>
           </w:pPr>
           <w:r>
             <w:rPr>
               <w:noProof/>
               <w:color w:val="BF8F00" w:themeColor="accent4" w:themeShade="BF"/>
+              <w:sz w:val="18"/>
+              <w:szCs w:val="18"/>
             </w:rPr>
             <w:t>5.7</w:t>
           </w:r>
           <w:r>
             <w:rPr>
               <w:noProof/>
+              <w:sz w:val="18"/>
+              <w:szCs w:val="18"/>
             </w:rPr>
             <w:tab/>
           </w:r>
@@ -2507,47 +2941,63 @@
             <w:rPr>
               <w:noProof/>
               <w:color w:val="BF8F00" w:themeColor="accent4" w:themeShade="BF"/>
-            </w:rPr>
-            <w:t>Brokers-Basic User contracts</w:t>
-          </w:r>
-          <w:r>
-            <w:rPr>
-              <w:noProof/>
+              <w:sz w:val="18"/>
+              <w:szCs w:val="18"/>
+            </w:rPr>
+            <w:t>Buying and selling assets</w:t>
+          </w:r>
+          <w:r>
+            <w:rPr>
+              <w:noProof/>
+              <w:sz w:val="18"/>
+              <w:szCs w:val="18"/>
             </w:rPr>
             <w:tab/>
           </w:r>
           <w:r>
             <w:rPr>
               <w:noProof/>
+              <w:sz w:val="18"/>
+              <w:szCs w:val="18"/>
             </w:rPr>
             <w:fldChar w:fldCharType="begin"/>
           </w:r>
           <w:r>
             <w:rPr>
               <w:noProof/>
-            </w:rPr>
-            <w:instrText xml:space="preserve"> PAGEREF _Toc129557437 \h </w:instrText>
-          </w:r>
-          <w:r>
-            <w:rPr>
-              <w:noProof/>
-            </w:rPr>
-          </w:r>
-          <w:r>
-            <w:rPr>
-              <w:noProof/>
+              <w:sz w:val="18"/>
+              <w:szCs w:val="18"/>
+            </w:rPr>
+            <w:instrText xml:space="preserve"> PAGEREF _Toc129715523 \h </w:instrText>
+          </w:r>
+          <w:r>
+            <w:rPr>
+              <w:noProof/>
+              <w:sz w:val="18"/>
+              <w:szCs w:val="18"/>
+            </w:rPr>
+          </w:r>
+          <w:r>
+            <w:rPr>
+              <w:noProof/>
+              <w:sz w:val="18"/>
+              <w:szCs w:val="18"/>
             </w:rPr>
             <w:fldChar w:fldCharType="separate"/>
           </w:r>
           <w:r>
             <w:rPr>
               <w:noProof/>
+              <w:sz w:val="18"/>
+              <w:szCs w:val="18"/>
             </w:rPr>
             <w:t>9</w:t>
           </w:r>
           <w:r>
             <w:rPr>
               <w:noProof/>
+              <w:sz w:val="18"/>
+              <w:szCs w:val="18"/>
             </w:rPr>
             <w:fldChar w:fldCharType="end"/>
           </w:r>
@@ -2561,18 +3011,24 @@
             </w:tabs>
             <w:rPr>
               <w:noProof/>
+              <w:sz w:val="18"/>
+              <w:szCs w:val="18"/>
             </w:rPr>
           </w:pPr>
           <w:r>
             <w:rPr>
               <w:noProof/>
               <w:color w:val="BF8F00" w:themeColor="accent4" w:themeShade="BF"/>
+              <w:sz w:val="18"/>
+              <w:szCs w:val="18"/>
             </w:rPr>
             <w:t>5.8</w:t>
           </w:r>
           <w:r>
             <w:rPr>
               <w:noProof/>
+              <w:sz w:val="18"/>
+              <w:szCs w:val="18"/>
             </w:rPr>
             <w:tab/>
           </w:r>
@@ -2580,47 +3036,425 @@
             <w:rPr>
               <w:noProof/>
               <w:color w:val="BF8F00" w:themeColor="accent4" w:themeShade="BF"/>
+              <w:sz w:val="18"/>
+              <w:szCs w:val="18"/>
+            </w:rPr>
+            <w:t>Brokers-Basic User contracts</w:t>
+          </w:r>
+          <w:r>
+            <w:rPr>
+              <w:noProof/>
+              <w:sz w:val="18"/>
+              <w:szCs w:val="18"/>
+            </w:rPr>
+            <w:tab/>
+          </w:r>
+          <w:r>
+            <w:rPr>
+              <w:noProof/>
+              <w:sz w:val="18"/>
+              <w:szCs w:val="18"/>
+            </w:rPr>
+            <w:fldChar w:fldCharType="begin"/>
+          </w:r>
+          <w:r>
+            <w:rPr>
+              <w:noProof/>
+              <w:sz w:val="18"/>
+              <w:szCs w:val="18"/>
+            </w:rPr>
+            <w:instrText xml:space="preserve"> PAGEREF _Toc129715524 \h </w:instrText>
+          </w:r>
+          <w:r>
+            <w:rPr>
+              <w:noProof/>
+              <w:sz w:val="18"/>
+              <w:szCs w:val="18"/>
+            </w:rPr>
+          </w:r>
+          <w:r>
+            <w:rPr>
+              <w:noProof/>
+              <w:sz w:val="18"/>
+              <w:szCs w:val="18"/>
+            </w:rPr>
+            <w:fldChar w:fldCharType="separate"/>
+          </w:r>
+          <w:r>
+            <w:rPr>
+              <w:noProof/>
+              <w:sz w:val="18"/>
+              <w:szCs w:val="18"/>
+            </w:rPr>
+            <w:t>9</w:t>
+          </w:r>
+          <w:r>
+            <w:rPr>
+              <w:noProof/>
+              <w:sz w:val="18"/>
+              <w:szCs w:val="18"/>
+            </w:rPr>
+            <w:fldChar w:fldCharType="end"/>
+          </w:r>
+        </w:p>
+        <w:p>
+          <w:pPr>
+            <w:pStyle w:val="TOC2"/>
+            <w:tabs>
+              <w:tab w:val="left" w:pos="880"/>
+              <w:tab w:val="right" w:leader="dot" w:pos="9016"/>
+            </w:tabs>
+            <w:rPr>
+              <w:noProof/>
+              <w:sz w:val="18"/>
+              <w:szCs w:val="18"/>
+            </w:rPr>
+          </w:pPr>
+          <w:r>
+            <w:rPr>
+              <w:noProof/>
+              <w:color w:val="BF8F00" w:themeColor="accent4" w:themeShade="BF"/>
+              <w:sz w:val="18"/>
+              <w:szCs w:val="18"/>
+            </w:rPr>
+            <w:t>5.9</w:t>
+          </w:r>
+          <w:r>
+            <w:rPr>
+              <w:noProof/>
+              <w:sz w:val="18"/>
+              <w:szCs w:val="18"/>
+            </w:rPr>
+            <w:tab/>
+          </w:r>
+          <w:r>
+            <w:rPr>
+              <w:noProof/>
+              <w:color w:val="BF8F00" w:themeColor="accent4" w:themeShade="BF"/>
+              <w:sz w:val="18"/>
+              <w:szCs w:val="18"/>
             </w:rPr>
             <w:t>Comparing companies</w:t>
           </w:r>
           <w:r>
             <w:rPr>
               <w:noProof/>
+              <w:sz w:val="18"/>
+              <w:szCs w:val="18"/>
             </w:rPr>
             <w:tab/>
           </w:r>
           <w:r>
             <w:rPr>
               <w:noProof/>
+              <w:sz w:val="18"/>
+              <w:szCs w:val="18"/>
             </w:rPr>
             <w:fldChar w:fldCharType="begin"/>
           </w:r>
           <w:r>
             <w:rPr>
               <w:noProof/>
-            </w:rPr>
-            <w:instrText xml:space="preserve"> PAGEREF _Toc129557438 \h </w:instrText>
-          </w:r>
-          <w:r>
-            <w:rPr>
-              <w:noProof/>
-            </w:rPr>
-          </w:r>
-          <w:r>
-            <w:rPr>
-              <w:noProof/>
+              <w:sz w:val="18"/>
+              <w:szCs w:val="18"/>
+            </w:rPr>
+            <w:instrText xml:space="preserve"> PAGEREF _Toc129715525 \h </w:instrText>
+          </w:r>
+          <w:r>
+            <w:rPr>
+              <w:noProof/>
+              <w:sz w:val="18"/>
+              <w:szCs w:val="18"/>
+            </w:rPr>
+          </w:r>
+          <w:r>
+            <w:rPr>
+              <w:noProof/>
+              <w:sz w:val="18"/>
+              <w:szCs w:val="18"/>
             </w:rPr>
             <w:fldChar w:fldCharType="separate"/>
           </w:r>
           <w:r>
             <w:rPr>
               <w:noProof/>
+              <w:sz w:val="18"/>
+              <w:szCs w:val="18"/>
             </w:rPr>
             <w:t>9</w:t>
           </w:r>
           <w:r>
             <w:rPr>
               <w:noProof/>
+              <w:sz w:val="18"/>
+              <w:szCs w:val="18"/>
+            </w:rPr>
+            <w:fldChar w:fldCharType="end"/>
+          </w:r>
+        </w:p>
+        <w:p>
+          <w:pPr>
+            <w:pStyle w:val="TOC2"/>
+            <w:tabs>
+              <w:tab w:val="left" w:pos="880"/>
+              <w:tab w:val="right" w:leader="dot" w:pos="9016"/>
+            </w:tabs>
+            <w:rPr>
+              <w:noProof/>
+              <w:sz w:val="18"/>
+              <w:szCs w:val="18"/>
+            </w:rPr>
+          </w:pPr>
+          <w:r>
+            <w:rPr>
+              <w:noProof/>
+              <w:color w:val="BF8F00" w:themeColor="accent4" w:themeShade="BF"/>
+              <w:sz w:val="18"/>
+              <w:szCs w:val="18"/>
+            </w:rPr>
+            <w:t>5.10</w:t>
+          </w:r>
+          <w:r>
+            <w:rPr>
+              <w:noProof/>
+              <w:sz w:val="18"/>
+              <w:szCs w:val="18"/>
+            </w:rPr>
+            <w:tab/>
+          </w:r>
+          <w:r>
+            <w:rPr>
+              <w:noProof/>
+              <w:color w:val="BF8F00" w:themeColor="accent4" w:themeShade="BF"/>
+              <w:sz w:val="18"/>
+              <w:szCs w:val="18"/>
+            </w:rPr>
+            <w:t>Landing page</w:t>
+          </w:r>
+          <w:r>
+            <w:rPr>
+              <w:noProof/>
+              <w:sz w:val="18"/>
+              <w:szCs w:val="18"/>
+            </w:rPr>
+            <w:tab/>
+          </w:r>
+          <w:r>
+            <w:rPr>
+              <w:noProof/>
+              <w:sz w:val="18"/>
+              <w:szCs w:val="18"/>
+            </w:rPr>
+            <w:fldChar w:fldCharType="begin"/>
+          </w:r>
+          <w:r>
+            <w:rPr>
+              <w:noProof/>
+              <w:sz w:val="18"/>
+              <w:szCs w:val="18"/>
+            </w:rPr>
+            <w:instrText xml:space="preserve"> PAGEREF _Toc129715526 \h </w:instrText>
+          </w:r>
+          <w:r>
+            <w:rPr>
+              <w:noProof/>
+              <w:sz w:val="18"/>
+              <w:szCs w:val="18"/>
+            </w:rPr>
+          </w:r>
+          <w:r>
+            <w:rPr>
+              <w:noProof/>
+              <w:sz w:val="18"/>
+              <w:szCs w:val="18"/>
+            </w:rPr>
+            <w:fldChar w:fldCharType="separate"/>
+          </w:r>
+          <w:r>
+            <w:rPr>
+              <w:noProof/>
+              <w:sz w:val="18"/>
+              <w:szCs w:val="18"/>
+            </w:rPr>
+            <w:t>10</w:t>
+          </w:r>
+          <w:r>
+            <w:rPr>
+              <w:noProof/>
+              <w:sz w:val="18"/>
+              <w:szCs w:val="18"/>
+            </w:rPr>
+            <w:fldChar w:fldCharType="end"/>
+          </w:r>
+        </w:p>
+        <w:p>
+          <w:pPr>
+            <w:pStyle w:val="TOC2"/>
+            <w:tabs>
+              <w:tab w:val="left" w:pos="880"/>
+              <w:tab w:val="right" w:leader="dot" w:pos="9016"/>
+            </w:tabs>
+            <w:rPr>
+              <w:noProof/>
+              <w:sz w:val="18"/>
+              <w:szCs w:val="18"/>
+            </w:rPr>
+          </w:pPr>
+          <w:r>
+            <w:rPr>
+              <w:noProof/>
+              <w:color w:val="BF8F00" w:themeColor="accent4" w:themeShade="BF"/>
+              <w:sz w:val="18"/>
+              <w:szCs w:val="18"/>
+            </w:rPr>
+            <w:t>5.11</w:t>
+          </w:r>
+          <w:r>
+            <w:rPr>
+              <w:noProof/>
+              <w:sz w:val="18"/>
+              <w:szCs w:val="18"/>
+            </w:rPr>
+            <w:tab/>
+          </w:r>
+          <w:r>
+            <w:rPr>
+              <w:noProof/>
+              <w:color w:val="BF8F00" w:themeColor="accent4" w:themeShade="BF"/>
+              <w:sz w:val="18"/>
+              <w:szCs w:val="18"/>
+            </w:rPr>
+            <w:t>Support/contact page</w:t>
+          </w:r>
+          <w:r>
+            <w:rPr>
+              <w:noProof/>
+              <w:sz w:val="18"/>
+              <w:szCs w:val="18"/>
+            </w:rPr>
+            <w:tab/>
+          </w:r>
+          <w:r>
+            <w:rPr>
+              <w:noProof/>
+              <w:sz w:val="18"/>
+              <w:szCs w:val="18"/>
+            </w:rPr>
+            <w:fldChar w:fldCharType="begin"/>
+          </w:r>
+          <w:r>
+            <w:rPr>
+              <w:noProof/>
+              <w:sz w:val="18"/>
+              <w:szCs w:val="18"/>
+            </w:rPr>
+            <w:instrText xml:space="preserve"> PAGEREF _Toc129715527 \h </w:instrText>
+          </w:r>
+          <w:r>
+            <w:rPr>
+              <w:noProof/>
+              <w:sz w:val="18"/>
+              <w:szCs w:val="18"/>
+            </w:rPr>
+          </w:r>
+          <w:r>
+            <w:rPr>
+              <w:noProof/>
+              <w:sz w:val="18"/>
+              <w:szCs w:val="18"/>
+            </w:rPr>
+            <w:fldChar w:fldCharType="separate"/>
+          </w:r>
+          <w:r>
+            <w:rPr>
+              <w:noProof/>
+              <w:sz w:val="18"/>
+              <w:szCs w:val="18"/>
+            </w:rPr>
+            <w:t>10</w:t>
+          </w:r>
+          <w:r>
+            <w:rPr>
+              <w:noProof/>
+              <w:sz w:val="18"/>
+              <w:szCs w:val="18"/>
+            </w:rPr>
+            <w:fldChar w:fldCharType="end"/>
+          </w:r>
+        </w:p>
+        <w:p>
+          <w:pPr>
+            <w:pStyle w:val="TOC2"/>
+            <w:tabs>
+              <w:tab w:val="right" w:leader="dot" w:pos="9016"/>
+            </w:tabs>
+            <w:rPr>
+              <w:noProof/>
+              <w:sz w:val="18"/>
+              <w:szCs w:val="18"/>
+            </w:rPr>
+          </w:pPr>
+          <w:r>
+            <w:rPr>
+              <w:noProof/>
+              <w:color w:val="BF8F00" w:themeColor="accent4" w:themeShade="BF"/>
+              <w:sz w:val="18"/>
+              <w:szCs w:val="18"/>
+            </w:rPr>
+            <w:t>5.12 Disclaimer page</w:t>
+          </w:r>
+          <w:r>
+            <w:rPr>
+              <w:noProof/>
+              <w:sz w:val="18"/>
+              <w:szCs w:val="18"/>
+            </w:rPr>
+            <w:tab/>
+          </w:r>
+          <w:r>
+            <w:rPr>
+              <w:noProof/>
+              <w:sz w:val="18"/>
+              <w:szCs w:val="18"/>
+            </w:rPr>
+            <w:fldChar w:fldCharType="begin"/>
+          </w:r>
+          <w:r>
+            <w:rPr>
+              <w:noProof/>
+              <w:sz w:val="18"/>
+              <w:szCs w:val="18"/>
+            </w:rPr>
+            <w:instrText xml:space="preserve"> PAGEREF _Toc129715528 \h </w:instrText>
+          </w:r>
+          <w:r>
+            <w:rPr>
+              <w:noProof/>
+              <w:sz w:val="18"/>
+              <w:szCs w:val="18"/>
+            </w:rPr>
+          </w:r>
+          <w:r>
+            <w:rPr>
+              <w:noProof/>
+              <w:sz w:val="18"/>
+              <w:szCs w:val="18"/>
+            </w:rPr>
+            <w:fldChar w:fldCharType="separate"/>
+          </w:r>
+          <w:r>
+            <w:rPr>
+              <w:noProof/>
+              <w:sz w:val="18"/>
+              <w:szCs w:val="18"/>
+            </w:rPr>
+            <w:t>10</w:t>
+          </w:r>
+          <w:r>
+            <w:rPr>
+              <w:noProof/>
+              <w:sz w:val="18"/>
+              <w:szCs w:val="18"/>
             </w:rPr>
             <w:fldChar w:fldCharType="end"/>
           </w:r>
@@ -2634,18 +3468,24 @@
             </w:tabs>
             <w:rPr>
               <w:noProof/>
+              <w:sz w:val="18"/>
+              <w:szCs w:val="18"/>
             </w:rPr>
           </w:pPr>
           <w:r>
             <w:rPr>
               <w:noProof/>
               <w:color w:val="BF8F00" w:themeColor="accent4" w:themeShade="BF"/>
+              <w:sz w:val="18"/>
+              <w:szCs w:val="18"/>
             </w:rPr>
             <w:t>6.</w:t>
           </w:r>
           <w:r>
             <w:rPr>
               <w:noProof/>
+              <w:sz w:val="18"/>
+              <w:szCs w:val="18"/>
             </w:rPr>
             <w:tab/>
           </w:r>
@@ -2653,47 +3493,63 @@
             <w:rPr>
               <w:noProof/>
               <w:color w:val="BF8F00" w:themeColor="accent4" w:themeShade="BF"/>
+              <w:sz w:val="18"/>
+              <w:szCs w:val="18"/>
             </w:rPr>
             <w:t>Assumptions and restrictions</w:t>
           </w:r>
           <w:r>
             <w:rPr>
               <w:noProof/>
+              <w:sz w:val="18"/>
+              <w:szCs w:val="18"/>
             </w:rPr>
             <w:tab/>
           </w:r>
           <w:r>
             <w:rPr>
               <w:noProof/>
+              <w:sz w:val="18"/>
+              <w:szCs w:val="18"/>
             </w:rPr>
             <w:fldChar w:fldCharType="begin"/>
           </w:r>
           <w:r>
             <w:rPr>
               <w:noProof/>
-            </w:rPr>
-            <w:instrText xml:space="preserve"> PAGEREF _Toc129557439 \h </w:instrText>
-          </w:r>
-          <w:r>
-            <w:rPr>
-              <w:noProof/>
-            </w:rPr>
-          </w:r>
-          <w:r>
-            <w:rPr>
-              <w:noProof/>
+              <w:sz w:val="18"/>
+              <w:szCs w:val="18"/>
+            </w:rPr>
+            <w:instrText xml:space="preserve"> PAGEREF _Toc129715529 \h </w:instrText>
+          </w:r>
+          <w:r>
+            <w:rPr>
+              <w:noProof/>
+              <w:sz w:val="18"/>
+              <w:szCs w:val="18"/>
+            </w:rPr>
+          </w:r>
+          <w:r>
+            <w:rPr>
+              <w:noProof/>
+              <w:sz w:val="18"/>
+              <w:szCs w:val="18"/>
             </w:rPr>
             <w:fldChar w:fldCharType="separate"/>
           </w:r>
           <w:r>
             <w:rPr>
               <w:noProof/>
-            </w:rPr>
-            <w:t>9</w:t>
-          </w:r>
-          <w:r>
-            <w:rPr>
-              <w:noProof/>
+              <w:sz w:val="18"/>
+              <w:szCs w:val="18"/>
+            </w:rPr>
+            <w:t>10</w:t>
+          </w:r>
+          <w:r>
+            <w:rPr>
+              <w:noProof/>
+              <w:sz w:val="18"/>
+              <w:szCs w:val="18"/>
             </w:rPr>
             <w:fldChar w:fldCharType="end"/>
           </w:r>
@@ -2707,18 +3563,24 @@
             </w:tabs>
             <w:rPr>
               <w:noProof/>
+              <w:sz w:val="18"/>
+              <w:szCs w:val="18"/>
             </w:rPr>
           </w:pPr>
           <w:r>
             <w:rPr>
               <w:noProof/>
               <w:color w:val="BF8F00" w:themeColor="accent4" w:themeShade="BF"/>
+              <w:sz w:val="18"/>
+              <w:szCs w:val="18"/>
             </w:rPr>
             <w:t>7.</w:t>
           </w:r>
           <w:r>
             <w:rPr>
               <w:noProof/>
+              <w:sz w:val="18"/>
+              <w:szCs w:val="18"/>
             </w:rPr>
             <w:tab/>
           </w:r>
@@ -2726,47 +3588,63 @@
             <w:rPr>
               <w:noProof/>
               <w:color w:val="BF8F00" w:themeColor="accent4" w:themeShade="BF"/>
+              <w:sz w:val="18"/>
+              <w:szCs w:val="18"/>
             </w:rPr>
             <w:t>Quality</w:t>
           </w:r>
           <w:r>
             <w:rPr>
               <w:noProof/>
+              <w:sz w:val="18"/>
+              <w:szCs w:val="18"/>
             </w:rPr>
             <w:tab/>
           </w:r>
           <w:r>
             <w:rPr>
               <w:noProof/>
+              <w:sz w:val="18"/>
+              <w:szCs w:val="18"/>
             </w:rPr>
             <w:fldChar w:fldCharType="begin"/>
           </w:r>
           <w:r>
             <w:rPr>
               <w:noProof/>
-            </w:rPr>
-            <w:instrText xml:space="preserve"> PAGEREF _Toc129557440 \h </w:instrText>
-          </w:r>
-          <w:r>
-            <w:rPr>
-              <w:noProof/>
-            </w:rPr>
-          </w:r>
-          <w:r>
-            <w:rPr>
-              <w:noProof/>
+              <w:sz w:val="18"/>
+              <w:szCs w:val="18"/>
+            </w:rPr>
+            <w:instrText xml:space="preserve"> PAGEREF _Toc129715530 \h </w:instrText>
+          </w:r>
+          <w:r>
+            <w:rPr>
+              <w:noProof/>
+              <w:sz w:val="18"/>
+              <w:szCs w:val="18"/>
+            </w:rPr>
+          </w:r>
+          <w:r>
+            <w:rPr>
+              <w:noProof/>
+              <w:sz w:val="18"/>
+              <w:szCs w:val="18"/>
             </w:rPr>
             <w:fldChar w:fldCharType="separate"/>
           </w:r>
           <w:r>
             <w:rPr>
               <w:noProof/>
-            </w:rPr>
-            <w:t>10</w:t>
-          </w:r>
-          <w:r>
-            <w:rPr>
-              <w:noProof/>
+              <w:sz w:val="18"/>
+              <w:szCs w:val="18"/>
+            </w:rPr>
+            <w:t>11</w:t>
+          </w:r>
+          <w:r>
+            <w:rPr>
+              <w:noProof/>
+              <w:sz w:val="18"/>
+              <w:szCs w:val="18"/>
             </w:rPr>
             <w:fldChar w:fldCharType="end"/>
           </w:r>
@@ -2780,18 +3658,24 @@
             </w:tabs>
             <w:rPr>
               <w:noProof/>
+              <w:sz w:val="18"/>
+              <w:szCs w:val="18"/>
             </w:rPr>
           </w:pPr>
           <w:r>
             <w:rPr>
               <w:noProof/>
               <w:color w:val="BF8F00" w:themeColor="accent4" w:themeShade="BF"/>
+              <w:sz w:val="18"/>
+              <w:szCs w:val="18"/>
             </w:rPr>
             <w:t>8.</w:t>
           </w:r>
           <w:r>
             <w:rPr>
               <w:noProof/>
+              <w:sz w:val="18"/>
+              <w:szCs w:val="18"/>
             </w:rPr>
             <w:tab/>
           </w:r>
@@ -2799,47 +3683,63 @@
             <w:rPr>
               <w:noProof/>
               <w:color w:val="BF8F00" w:themeColor="accent4" w:themeShade="BF"/>
+              <w:sz w:val="18"/>
+              <w:szCs w:val="18"/>
             </w:rPr>
             <w:t>Non-functional requirements</w:t>
           </w:r>
           <w:r>
             <w:rPr>
               <w:noProof/>
+              <w:sz w:val="18"/>
+              <w:szCs w:val="18"/>
             </w:rPr>
             <w:tab/>
           </w:r>
           <w:r>
             <w:rPr>
               <w:noProof/>
+              <w:sz w:val="18"/>
+              <w:szCs w:val="18"/>
             </w:rPr>
             <w:fldChar w:fldCharType="begin"/>
           </w:r>
           <w:r>
             <w:rPr>
               <w:noProof/>
-            </w:rPr>
-            <w:instrText xml:space="preserve"> PAGEREF _Toc129557441 \h </w:instrText>
-          </w:r>
-          <w:r>
-            <w:rPr>
-              <w:noProof/>
-            </w:rPr>
-          </w:r>
-          <w:r>
-            <w:rPr>
-              <w:noProof/>
+              <w:sz w:val="18"/>
+              <w:szCs w:val="18"/>
+            </w:rPr>
+            <w:instrText xml:space="preserve"> PAGEREF _Toc129715531 \h </w:instrText>
+          </w:r>
+          <w:r>
+            <w:rPr>
+              <w:noProof/>
+              <w:sz w:val="18"/>
+              <w:szCs w:val="18"/>
+            </w:rPr>
+          </w:r>
+          <w:r>
+            <w:rPr>
+              <w:noProof/>
+              <w:sz w:val="18"/>
+              <w:szCs w:val="18"/>
             </w:rPr>
             <w:fldChar w:fldCharType="separate"/>
           </w:r>
           <w:r>
             <w:rPr>
               <w:noProof/>
-            </w:rPr>
-            <w:t>10</w:t>
-          </w:r>
-          <w:r>
-            <w:rPr>
-              <w:noProof/>
+              <w:sz w:val="18"/>
+              <w:szCs w:val="18"/>
+            </w:rPr>
+            <w:t>11</w:t>
+          </w:r>
+          <w:r>
+            <w:rPr>
+              <w:noProof/>
+              <w:sz w:val="18"/>
+              <w:szCs w:val="18"/>
             </w:rPr>
             <w:fldChar w:fldCharType="end"/>
           </w:r>
@@ -2853,18 +3753,24 @@
             </w:tabs>
             <w:rPr>
               <w:noProof/>
+              <w:sz w:val="18"/>
+              <w:szCs w:val="18"/>
             </w:rPr>
           </w:pPr>
           <w:r>
             <w:rPr>
               <w:noProof/>
               <w:color w:val="BF8F00" w:themeColor="accent4" w:themeShade="BF"/>
+              <w:sz w:val="18"/>
+              <w:szCs w:val="18"/>
             </w:rPr>
             <w:t>8.1</w:t>
           </w:r>
           <w:r>
             <w:rPr>
               <w:noProof/>
+              <w:sz w:val="18"/>
+              <w:szCs w:val="18"/>
             </w:rPr>
             <w:tab/>
           </w:r>
@@ -2872,47 +3778,63 @@
             <w:rPr>
               <w:noProof/>
               <w:color w:val="BF8F00" w:themeColor="accent4" w:themeShade="BF"/>
+              <w:sz w:val="18"/>
+              <w:szCs w:val="18"/>
             </w:rPr>
             <w:t>System requirements</w:t>
           </w:r>
           <w:r>
             <w:rPr>
               <w:noProof/>
+              <w:sz w:val="18"/>
+              <w:szCs w:val="18"/>
             </w:rPr>
             <w:tab/>
           </w:r>
           <w:r>
             <w:rPr>
               <w:noProof/>
+              <w:sz w:val="18"/>
+              <w:szCs w:val="18"/>
             </w:rPr>
             <w:fldChar w:fldCharType="begin"/>
           </w:r>
           <w:r>
             <w:rPr>
               <w:noProof/>
-            </w:rPr>
-            <w:instrText xml:space="preserve"> PAGEREF _Toc129557442 \h </w:instrText>
-          </w:r>
-          <w:r>
-            <w:rPr>
-              <w:noProof/>
-            </w:rPr>
-          </w:r>
-          <w:r>
-            <w:rPr>
-              <w:noProof/>
+              <w:sz w:val="18"/>
+              <w:szCs w:val="18"/>
+            </w:rPr>
+            <w:instrText xml:space="preserve"> PAGEREF _Toc129715532 \h </w:instrText>
+          </w:r>
+          <w:r>
+            <w:rPr>
+              <w:noProof/>
+              <w:sz w:val="18"/>
+              <w:szCs w:val="18"/>
+            </w:rPr>
+          </w:r>
+          <w:r>
+            <w:rPr>
+              <w:noProof/>
+              <w:sz w:val="18"/>
+              <w:szCs w:val="18"/>
             </w:rPr>
             <w:fldChar w:fldCharType="separate"/>
           </w:r>
           <w:r>
             <w:rPr>
               <w:noProof/>
-            </w:rPr>
-            <w:t>10</w:t>
-          </w:r>
-          <w:r>
-            <w:rPr>
-              <w:noProof/>
+              <w:sz w:val="18"/>
+              <w:szCs w:val="18"/>
+            </w:rPr>
+            <w:t>11</w:t>
+          </w:r>
+          <w:r>
+            <w:rPr>
+              <w:noProof/>
+              <w:sz w:val="18"/>
+              <w:szCs w:val="18"/>
             </w:rPr>
             <w:fldChar w:fldCharType="end"/>
           </w:r>
@@ -2926,18 +3848,24 @@
             </w:tabs>
             <w:rPr>
               <w:noProof/>
+              <w:sz w:val="18"/>
+              <w:szCs w:val="18"/>
             </w:rPr>
           </w:pPr>
           <w:r>
             <w:rPr>
               <w:noProof/>
               <w:color w:val="BF8F00" w:themeColor="accent4" w:themeShade="BF"/>
+              <w:sz w:val="18"/>
+              <w:szCs w:val="18"/>
             </w:rPr>
             <w:t>8.2</w:t>
           </w:r>
           <w:r>
             <w:rPr>
               <w:noProof/>
+              <w:sz w:val="18"/>
+              <w:szCs w:val="18"/>
             </w:rPr>
             <w:tab/>
           </w:r>
@@ -2945,47 +3873,63 @@
             <w:rPr>
               <w:noProof/>
               <w:color w:val="BF8F00" w:themeColor="accent4" w:themeShade="BF"/>
+              <w:sz w:val="18"/>
+              <w:szCs w:val="18"/>
             </w:rPr>
             <w:t>Other requirements</w:t>
           </w:r>
           <w:r>
             <w:rPr>
               <w:noProof/>
+              <w:sz w:val="18"/>
+              <w:szCs w:val="18"/>
             </w:rPr>
             <w:tab/>
           </w:r>
           <w:r>
             <w:rPr>
               <w:noProof/>
+              <w:sz w:val="18"/>
+              <w:szCs w:val="18"/>
             </w:rPr>
             <w:fldChar w:fldCharType="begin"/>
           </w:r>
           <w:r>
             <w:rPr>
               <w:noProof/>
-            </w:rPr>
-            <w:instrText xml:space="preserve"> PAGEREF _Toc129557443 \h </w:instrText>
-          </w:r>
-          <w:r>
-            <w:rPr>
-              <w:noProof/>
-            </w:rPr>
-          </w:r>
-          <w:r>
-            <w:rPr>
-              <w:noProof/>
+              <w:sz w:val="18"/>
+              <w:szCs w:val="18"/>
+            </w:rPr>
+            <w:instrText xml:space="preserve"> PAGEREF _Toc129715533 \h </w:instrText>
+          </w:r>
+          <w:r>
+            <w:rPr>
+              <w:noProof/>
+              <w:sz w:val="18"/>
+              <w:szCs w:val="18"/>
+            </w:rPr>
+          </w:r>
+          <w:r>
+            <w:rPr>
+              <w:noProof/>
+              <w:sz w:val="18"/>
+              <w:szCs w:val="18"/>
             </w:rPr>
             <w:fldChar w:fldCharType="separate"/>
           </w:r>
           <w:r>
             <w:rPr>
               <w:noProof/>
-            </w:rPr>
-            <w:t>10</w:t>
-          </w:r>
-          <w:r>
-            <w:rPr>
-              <w:noProof/>
+              <w:sz w:val="18"/>
+              <w:szCs w:val="18"/>
+            </w:rPr>
+            <w:t>11</w:t>
+          </w:r>
+          <w:r>
+            <w:rPr>
+              <w:noProof/>
+              <w:sz w:val="18"/>
+              <w:szCs w:val="18"/>
             </w:rPr>
             <w:fldChar w:fldCharType="end"/>
           </w:r>
@@ -2999,18 +3943,24 @@
             </w:tabs>
             <w:rPr>
               <w:noProof/>
+              <w:sz w:val="18"/>
+              <w:szCs w:val="18"/>
             </w:rPr>
           </w:pPr>
           <w:r>
             <w:rPr>
               <w:noProof/>
               <w:color w:val="BF8F00" w:themeColor="accent4" w:themeShade="BF"/>
+              <w:sz w:val="18"/>
+              <w:szCs w:val="18"/>
             </w:rPr>
             <w:t>9.</w:t>
           </w:r>
           <w:r>
             <w:rPr>
               <w:noProof/>
+              <w:sz w:val="18"/>
+              <w:szCs w:val="18"/>
             </w:rPr>
             <w:tab/>
           </w:r>
@@ -3018,47 +3968,63 @@
             <w:rPr>
               <w:noProof/>
               <w:color w:val="BF8F00" w:themeColor="accent4" w:themeShade="BF"/>
+              <w:sz w:val="18"/>
+              <w:szCs w:val="18"/>
             </w:rPr>
             <w:t>User documentation requirements</w:t>
           </w:r>
           <w:r>
             <w:rPr>
               <w:noProof/>
+              <w:sz w:val="18"/>
+              <w:szCs w:val="18"/>
             </w:rPr>
             <w:tab/>
           </w:r>
           <w:r>
             <w:rPr>
               <w:noProof/>
+              <w:sz w:val="18"/>
+              <w:szCs w:val="18"/>
             </w:rPr>
             <w:fldChar w:fldCharType="begin"/>
           </w:r>
           <w:r>
             <w:rPr>
               <w:noProof/>
-            </w:rPr>
-            <w:instrText xml:space="preserve"> PAGEREF _Toc129557444 \h </w:instrText>
-          </w:r>
-          <w:r>
-            <w:rPr>
-              <w:noProof/>
-            </w:rPr>
-          </w:r>
-          <w:r>
-            <w:rPr>
-              <w:noProof/>
+              <w:sz w:val="18"/>
+              <w:szCs w:val="18"/>
+            </w:rPr>
+            <w:instrText xml:space="preserve"> PAGEREF _Toc129715534 \h </w:instrText>
+          </w:r>
+          <w:r>
+            <w:rPr>
+              <w:noProof/>
+              <w:sz w:val="18"/>
+              <w:szCs w:val="18"/>
+            </w:rPr>
+          </w:r>
+          <w:r>
+            <w:rPr>
+              <w:noProof/>
+              <w:sz w:val="18"/>
+              <w:szCs w:val="18"/>
             </w:rPr>
             <w:fldChar w:fldCharType="separate"/>
           </w:r>
           <w:r>
             <w:rPr>
               <w:noProof/>
-            </w:rPr>
-            <w:t>11</w:t>
-          </w:r>
-          <w:r>
-            <w:rPr>
-              <w:noProof/>
+              <w:sz w:val="18"/>
+              <w:szCs w:val="18"/>
+            </w:rPr>
+            <w:t>12</w:t>
+          </w:r>
+          <w:r>
+            <w:rPr>
+              <w:noProof/>
+              <w:sz w:val="18"/>
+              <w:szCs w:val="18"/>
             </w:rPr>
             <w:fldChar w:fldCharType="end"/>
           </w:r>
@@ -3072,18 +4038,24 @@
             </w:tabs>
             <w:rPr>
               <w:noProof/>
+              <w:sz w:val="18"/>
+              <w:szCs w:val="18"/>
             </w:rPr>
           </w:pPr>
           <w:r>
             <w:rPr>
               <w:noProof/>
               <w:color w:val="BF8F00" w:themeColor="accent4" w:themeShade="BF"/>
+              <w:sz w:val="18"/>
+              <w:szCs w:val="18"/>
             </w:rPr>
             <w:t>9.1</w:t>
           </w:r>
           <w:r>
             <w:rPr>
               <w:noProof/>
+              <w:sz w:val="18"/>
+              <w:szCs w:val="18"/>
             </w:rPr>
             <w:tab/>
           </w:r>
@@ -3091,47 +4063,63 @@
             <w:rPr>
               <w:noProof/>
               <w:color w:val="BF8F00" w:themeColor="accent4" w:themeShade="BF"/>
+              <w:sz w:val="18"/>
+              <w:szCs w:val="18"/>
             </w:rPr>
             <w:t>Instructions for using the web application</w:t>
           </w:r>
           <w:r>
             <w:rPr>
               <w:noProof/>
+              <w:sz w:val="18"/>
+              <w:szCs w:val="18"/>
             </w:rPr>
             <w:tab/>
           </w:r>
           <w:r>
             <w:rPr>
               <w:noProof/>
+              <w:sz w:val="18"/>
+              <w:szCs w:val="18"/>
             </w:rPr>
             <w:fldChar w:fldCharType="begin"/>
           </w:r>
           <w:r>
             <w:rPr>
               <w:noProof/>
-            </w:rPr>
-            <w:instrText xml:space="preserve"> PAGEREF _Toc129557445 \h </w:instrText>
-          </w:r>
-          <w:r>
-            <w:rPr>
-              <w:noProof/>
-            </w:rPr>
-          </w:r>
-          <w:r>
-            <w:rPr>
-              <w:noProof/>
+              <w:sz w:val="18"/>
+              <w:szCs w:val="18"/>
+            </w:rPr>
+            <w:instrText xml:space="preserve"> PAGEREF _Toc129715535 \h </w:instrText>
+          </w:r>
+          <w:r>
+            <w:rPr>
+              <w:noProof/>
+              <w:sz w:val="18"/>
+              <w:szCs w:val="18"/>
+            </w:rPr>
+          </w:r>
+          <w:r>
+            <w:rPr>
+              <w:noProof/>
+              <w:sz w:val="18"/>
+              <w:szCs w:val="18"/>
             </w:rPr>
             <w:fldChar w:fldCharType="separate"/>
           </w:r>
           <w:r>
             <w:rPr>
               <w:noProof/>
-            </w:rPr>
-            <w:t>11</w:t>
-          </w:r>
-          <w:r>
-            <w:rPr>
-              <w:noProof/>
+              <w:sz w:val="18"/>
+              <w:szCs w:val="18"/>
+            </w:rPr>
+            <w:t>12</w:t>
+          </w:r>
+          <w:r>
+            <w:rPr>
+              <w:noProof/>
+              <w:sz w:val="18"/>
+              <w:szCs w:val="18"/>
             </w:rPr>
             <w:fldChar w:fldCharType="end"/>
           </w:r>
@@ -3145,18 +4133,24 @@
             </w:tabs>
             <w:rPr>
               <w:noProof/>
+              <w:sz w:val="18"/>
+              <w:szCs w:val="18"/>
             </w:rPr>
           </w:pPr>
           <w:r>
             <w:rPr>
               <w:noProof/>
               <w:color w:val="BF8F00" w:themeColor="accent4" w:themeShade="BF"/>
+              <w:sz w:val="18"/>
+              <w:szCs w:val="18"/>
             </w:rPr>
             <w:t>9.2</w:t>
           </w:r>
           <w:r>
             <w:rPr>
               <w:noProof/>
+              <w:sz w:val="18"/>
+              <w:szCs w:val="18"/>
             </w:rPr>
             <w:tab/>
           </w:r>
@@ -3164,47 +4158,63 @@
             <w:rPr>
               <w:noProof/>
               <w:color w:val="BF8F00" w:themeColor="accent4" w:themeShade="BF"/>
+              <w:sz w:val="18"/>
+              <w:szCs w:val="18"/>
             </w:rPr>
             <w:t>Labeling</w:t>
           </w:r>
           <w:r>
             <w:rPr>
               <w:noProof/>
+              <w:sz w:val="18"/>
+              <w:szCs w:val="18"/>
             </w:rPr>
             <w:tab/>
           </w:r>
           <w:r>
             <w:rPr>
               <w:noProof/>
+              <w:sz w:val="18"/>
+              <w:szCs w:val="18"/>
             </w:rPr>
             <w:fldChar w:fldCharType="begin"/>
           </w:r>
           <w:r>
             <w:rPr>
               <w:noProof/>
-            </w:rPr>
-            <w:instrText xml:space="preserve"> PAGEREF _Toc129557446 \h </w:instrText>
-          </w:r>
-          <w:r>
-            <w:rPr>
-              <w:noProof/>
-            </w:rPr>
-          </w:r>
-          <w:r>
-            <w:rPr>
-              <w:noProof/>
+              <w:sz w:val="18"/>
+              <w:szCs w:val="18"/>
+            </w:rPr>
+            <w:instrText xml:space="preserve"> PAGEREF _Toc129715536 \h </w:instrText>
+          </w:r>
+          <w:r>
+            <w:rPr>
+              <w:noProof/>
+              <w:sz w:val="18"/>
+              <w:szCs w:val="18"/>
+            </w:rPr>
+          </w:r>
+          <w:r>
+            <w:rPr>
+              <w:noProof/>
+              <w:sz w:val="18"/>
+              <w:szCs w:val="18"/>
             </w:rPr>
             <w:fldChar w:fldCharType="separate"/>
           </w:r>
           <w:r>
             <w:rPr>
               <w:noProof/>
-            </w:rPr>
-            <w:t>11</w:t>
-          </w:r>
-          <w:r>
-            <w:rPr>
-              <w:noProof/>
+              <w:sz w:val="18"/>
+              <w:szCs w:val="18"/>
+            </w:rPr>
+            <w:t>12</w:t>
+          </w:r>
+          <w:r>
+            <w:rPr>
+              <w:noProof/>
+              <w:sz w:val="18"/>
+              <w:szCs w:val="18"/>
             </w:rPr>
             <w:fldChar w:fldCharType="end"/>
           </w:r>
@@ -3218,18 +4228,24 @@
             </w:tabs>
             <w:rPr>
               <w:noProof/>
+              <w:sz w:val="18"/>
+              <w:szCs w:val="18"/>
             </w:rPr>
           </w:pPr>
           <w:r>
             <w:rPr>
               <w:noProof/>
               <w:color w:val="BF8F00" w:themeColor="accent4" w:themeShade="BF"/>
+              <w:sz w:val="18"/>
+              <w:szCs w:val="18"/>
             </w:rPr>
             <w:t>10.</w:t>
           </w:r>
           <w:r>
             <w:rPr>
               <w:noProof/>
+              <w:sz w:val="18"/>
+              <w:szCs w:val="18"/>
             </w:rPr>
             <w:tab/>
           </w:r>
@@ -3237,47 +4253,63 @@
             <w:rPr>
               <w:noProof/>
               <w:color w:val="BF8F00" w:themeColor="accent4" w:themeShade="BF"/>
+              <w:sz w:val="18"/>
+              <w:szCs w:val="18"/>
             </w:rPr>
             <w:t>Plan and priorities</w:t>
           </w:r>
           <w:r>
             <w:rPr>
               <w:noProof/>
+              <w:sz w:val="18"/>
+              <w:szCs w:val="18"/>
             </w:rPr>
             <w:tab/>
           </w:r>
           <w:r>
             <w:rPr>
               <w:noProof/>
+              <w:sz w:val="18"/>
+              <w:szCs w:val="18"/>
             </w:rPr>
             <w:fldChar w:fldCharType="begin"/>
           </w:r>
           <w:r>
             <w:rPr>
               <w:noProof/>
-            </w:rPr>
-            <w:instrText xml:space="preserve"> PAGEREF _Toc129557447 \h </w:instrText>
-          </w:r>
-          <w:r>
-            <w:rPr>
-              <w:noProof/>
-            </w:rPr>
-          </w:r>
-          <w:r>
-            <w:rPr>
-              <w:noProof/>
+              <w:sz w:val="18"/>
+              <w:szCs w:val="18"/>
+            </w:rPr>
+            <w:instrText xml:space="preserve"> PAGEREF _Toc129715537 \h </w:instrText>
+          </w:r>
+          <w:r>
+            <w:rPr>
+              <w:noProof/>
+              <w:sz w:val="18"/>
+              <w:szCs w:val="18"/>
+            </w:rPr>
+          </w:r>
+          <w:r>
+            <w:rPr>
+              <w:noProof/>
+              <w:sz w:val="18"/>
+              <w:szCs w:val="18"/>
             </w:rPr>
             <w:fldChar w:fldCharType="separate"/>
           </w:r>
           <w:r>
             <w:rPr>
               <w:noProof/>
-            </w:rPr>
-            <w:t>11</w:t>
-          </w:r>
-          <w:r>
-            <w:rPr>
-              <w:noProof/>
+              <w:sz w:val="18"/>
+              <w:szCs w:val="18"/>
+            </w:rPr>
+            <w:t>12</w:t>
+          </w:r>
+          <w:r>
+            <w:rPr>
+              <w:noProof/>
+              <w:sz w:val="18"/>
+              <w:szCs w:val="18"/>
             </w:rPr>
             <w:fldChar w:fldCharType="end"/>
           </w:r>
@@ -3286,6 +4318,8 @@
           <w:r>
             <w:rPr>
               <w:color w:val="BF8F00" w:themeColor="accent4" w:themeShade="BF"/>
+              <w:sz w:val="16"/>
+              <w:szCs w:val="16"/>
             </w:rPr>
             <w:fldChar w:fldCharType="end"/>
           </w:r>
@@ -3302,12 +4336,20 @@
     </w:p>
     <w:p>
       <w:pPr>
+        <w:spacing w:after="0"/>
+        <w:rPr>
+          <w:color w:val="A6A6A6" w:themeColor="background1" w:themeShade="A6"/>
+        </w:rPr>
+      </w:pPr>
+    </w:p>
+    <w:p>
+      <w:pPr>
         <w:pStyle w:val="Heading1"/>
         <w:rPr>
           <w:color w:val="BF8F00" w:themeColor="accent4" w:themeShade="BF"/>
         </w:rPr>
       </w:pPr>
-      <w:bookmarkStart w:id="0" w:name="_Toc129557417"/>
+      <w:bookmarkStart w:id="0" w:name="_Toc129715503"/>
       <w:r>
         <w:rPr>
           <w:color w:val="BF8F00" w:themeColor="accent4" w:themeShade="BF"/>
@@ -3472,6 +4514,9 @@
             <w:pPr>
               <w:jc w:val="center"/>
             </w:pPr>
+            <w:r>
+              <w:t>1.1</w:t>
+            </w:r>
           </w:p>
         </w:tc>
         <w:tc>
@@ -3483,6 +4528,9 @@
               <w:jc w:val="center"/>
               <w:cnfStyle w:val="000000000000" w:firstRow="0" w:lastRow="0" w:firstColumn="0" w:lastColumn="0" w:oddVBand="0" w:evenVBand="0" w:oddHBand="0" w:evenHBand="0" w:firstRowFirstColumn="0" w:firstRowLastColumn="0" w:lastRowFirstColumn="0" w:lastRowLastColumn="0"/>
             </w:pPr>
+            <w:r>
+              <w:t>14.3.2023.</w:t>
+            </w:r>
           </w:p>
         </w:tc>
         <w:tc>
@@ -3494,6 +4542,9 @@
               <w:jc w:val="center"/>
               <w:cnfStyle w:val="000000000000" w:firstRow="0" w:lastRow="0" w:firstColumn="0" w:lastColumn="0" w:oddVBand="0" w:evenVBand="0" w:oddHBand="0" w:evenHBand="0" w:firstRowFirstColumn="0" w:firstRowLastColumn="0" w:lastRowFirstColumn="0" w:lastRowLastColumn="0"/>
             </w:pPr>
+            <w:r>
+              <w:t>Adding more functional requirements</w:t>
+            </w:r>
           </w:p>
         </w:tc>
         <w:tc>
@@ -3505,6 +4556,9 @@
               <w:jc w:val="center"/>
               <w:cnfStyle w:val="000000000000" w:firstRow="0" w:lastRow="0" w:firstColumn="0" w:lastColumn="0" w:oddVBand="0" w:evenVBand="0" w:oddHBand="0" w:evenHBand="0" w:firstRowFirstColumn="0" w:firstRowLastColumn="0" w:lastRowFirstColumn="0" w:lastRowLastColumn="0"/>
             </w:pPr>
+            <w:r>
+              <w:t>Andrej Dujović, Aleksandar Radenković</w:t>
+            </w:r>
           </w:p>
         </w:tc>
       </w:tr>
@@ -3874,7 +4928,7 @@
           <w:szCs w:val="36"/>
         </w:rPr>
       </w:pPr>
-      <w:bookmarkStart w:id="1" w:name="_Toc129557418"/>
+      <w:bookmarkStart w:id="1" w:name="_Toc129715504"/>
       <w:r>
         <w:rPr>
           <w:color w:val="BF8F00" w:themeColor="accent4" w:themeShade="BF"/>
@@ -3897,7 +4951,7 @@
           <w:color w:val="BF8F00" w:themeColor="accent4" w:themeShade="BF"/>
         </w:rPr>
       </w:pPr>
-      <w:bookmarkStart w:id="2" w:name="_Toc129557419"/>
+      <w:bookmarkStart w:id="2" w:name="_Toc129715505"/>
       <w:r>
         <w:rPr>
           <w:color w:val="BF8F00" w:themeColor="accent4" w:themeShade="BF"/>
@@ -4030,7 +5084,7 @@
           <w:color w:val="BF8F00" w:themeColor="accent4" w:themeShade="BF"/>
         </w:rPr>
       </w:pPr>
-      <w:bookmarkStart w:id="3" w:name="_Toc129557420"/>
+      <w:bookmarkStart w:id="3" w:name="_Toc129715506"/>
       <w:r>
         <w:rPr>
           <w:color w:val="BF8F00" w:themeColor="accent4" w:themeShade="BF"/>
@@ -4076,7 +5130,7 @@
           <w:szCs w:val="36"/>
         </w:rPr>
       </w:pPr>
-      <w:bookmarkStart w:id="4" w:name="_Toc129557421"/>
+      <w:bookmarkStart w:id="4" w:name="_Toc129715507"/>
       <w:r>
         <w:rPr>
           <w:color w:val="BF8F00" w:themeColor="accent4" w:themeShade="BF"/>
@@ -4154,7 +5208,6 @@
     </w:p>
     <w:p>
       <w:pPr>
-        <w:pStyle w:val="ListParagraph"/>
         <w:spacing w:line="360" w:lineRule="auto"/>
         <w:rPr>
           <w:sz w:val="28"/>
@@ -4164,7 +5217,6 @@
     </w:p>
     <w:p>
       <w:pPr>
-        <w:pStyle w:val="ListParagraph"/>
         <w:spacing w:line="360" w:lineRule="auto"/>
         <w:rPr>
           <w:sz w:val="28"/>
@@ -4186,7 +5238,7 @@
           <w:szCs w:val="36"/>
         </w:rPr>
       </w:pPr>
-      <w:bookmarkStart w:id="5" w:name="_Toc129557422"/>
+      <w:bookmarkStart w:id="5" w:name="_Toc129715508"/>
       <w:r>
         <w:rPr>
           <w:color w:val="BF8F00" w:themeColor="accent4" w:themeShade="BF"/>
@@ -4247,7 +5299,7 @@
           <w:color w:val="BF8F00" w:themeColor="accent4" w:themeShade="BF"/>
         </w:rPr>
       </w:pPr>
-      <w:bookmarkStart w:id="6" w:name="_Toc129557423"/>
+      <w:bookmarkStart w:id="6" w:name="_Toc129715509"/>
       <w:r>
         <w:rPr>
           <w:color w:val="BF8F00" w:themeColor="accent4" w:themeShade="BF"/>
@@ -4288,7 +5340,7 @@
           <w:color w:val="BF8F00" w:themeColor="accent4" w:themeShade="BF"/>
         </w:rPr>
       </w:pPr>
-      <w:bookmarkStart w:id="7" w:name="_Toc129557424"/>
+      <w:bookmarkStart w:id="7" w:name="_Toc129715510"/>
       <w:r>
         <w:rPr>
           <w:color w:val="BF8F00" w:themeColor="accent4" w:themeShade="BF"/>
@@ -4342,7 +5394,7 @@
           <w:color w:val="BF8F00" w:themeColor="accent4" w:themeShade="BF"/>
         </w:rPr>
       </w:pPr>
-      <w:bookmarkStart w:id="8" w:name="_Toc129557425"/>
+      <w:bookmarkStart w:id="8" w:name="_Toc129715511"/>
       <w:r>
         <w:rPr>
           <w:color w:val="BF8F00" w:themeColor="accent4" w:themeShade="BF"/>
@@ -4436,7 +5488,7 @@
           <w:color w:val="BF8F00" w:themeColor="accent4" w:themeShade="BF"/>
         </w:rPr>
       </w:pPr>
-      <w:bookmarkStart w:id="9" w:name="_Toc129557426"/>
+      <w:bookmarkStart w:id="9" w:name="_Toc129715512"/>
       <w:r>
         <w:rPr>
           <w:color w:val="BF8F00" w:themeColor="accent4" w:themeShade="BF"/>
@@ -4518,7 +5570,7 @@
           <w:szCs w:val="36"/>
         </w:rPr>
       </w:pPr>
-      <w:bookmarkStart w:id="10" w:name="_Toc129557427"/>
+      <w:bookmarkStart w:id="10" w:name="_Toc129715513"/>
       <w:r>
         <w:rPr>
           <w:color w:val="BF8F00" w:themeColor="accent4" w:themeShade="BF"/>
@@ -4558,7 +5610,7 @@
           <w:color w:val="BF8F00" w:themeColor="accent4" w:themeShade="BF"/>
         </w:rPr>
       </w:pPr>
-      <w:bookmarkStart w:id="11" w:name="_Toc129557428"/>
+      <w:bookmarkStart w:id="11" w:name="_Toc129715514"/>
       <w:r>
         <w:rPr>
           <w:color w:val="BF8F00" w:themeColor="accent4" w:themeShade="BF"/>
@@ -4938,7 +5990,7 @@
           <w:color w:val="BF8F00" w:themeColor="accent4" w:themeShade="BF"/>
         </w:rPr>
       </w:pPr>
-      <w:bookmarkStart w:id="12" w:name="_Toc129557429"/>
+      <w:bookmarkStart w:id="12" w:name="_Toc129715515"/>
       <w:r>
         <w:rPr>
           <w:color w:val="BF8F00" w:themeColor="accent4" w:themeShade="BF"/>
@@ -5455,7 +6507,7 @@
           <w:szCs w:val="36"/>
         </w:rPr>
       </w:pPr>
-      <w:bookmarkStart w:id="13" w:name="_Toc129557430"/>
+      <w:bookmarkStart w:id="13" w:name="_Toc129715516"/>
       <w:r>
         <w:rPr>
           <w:color w:val="BF8F00" w:themeColor="accent4" w:themeShade="BF"/>
@@ -5537,22 +6589,14 @@
           <w:color w:val="BF8F00" w:themeColor="accent4" w:themeShade="BF"/>
         </w:rPr>
       </w:pPr>
-      <w:bookmarkStart w:id="14" w:name="_Toc129557431"/>
+      <w:bookmarkStart w:id="14" w:name="_Toc129715517"/>
       <w:r>
         <w:rPr>
           <w:color w:val="BF8F00" w:themeColor="accent4" w:themeShade="BF"/>
         </w:rPr>
-        <w:t xml:space="preserve">User registration and log </w:t>
-      </w:r>
-      <w:proofErr w:type="gramStart"/>
-      <w:r>
-        <w:rPr>
-          <w:color w:val="BF8F00" w:themeColor="accent4" w:themeShade="BF"/>
-        </w:rPr>
-        <w:t>in</w:t>
+        <w:t>User registration</w:t>
       </w:r>
       <w:bookmarkEnd w:id="14"/>
-      <w:proofErr w:type="gramEnd"/>
     </w:p>
     <w:p>
       <w:pPr>
@@ -5576,7 +6620,21 @@
           <w:sz w:val="28"/>
           <w:szCs w:val="28"/>
         </w:rPr>
-        <w:t>with signing up and logging into an account.</w:t>
+        <w:t xml:space="preserve">with signing up </w:t>
+      </w:r>
+      <w:r>
+        <w:rPr>
+          <w:sz w:val="28"/>
+          <w:szCs w:val="28"/>
+        </w:rPr>
+        <w:t xml:space="preserve">for a new </w:t>
+      </w:r>
+      <w:r>
+        <w:rPr>
+          <w:sz w:val="28"/>
+          <w:szCs w:val="28"/>
+        </w:rPr>
+        <w:t>account.</w:t>
       </w:r>
       <w:r>
         <w:rPr>
@@ -5598,17 +6656,18 @@
           <w:color w:val="BF8F00" w:themeColor="accent4" w:themeShade="BF"/>
         </w:rPr>
       </w:pPr>
-      <w:bookmarkStart w:id="15" w:name="_Toc129557432"/>
+      <w:bookmarkStart w:id="15" w:name="_Toc129715518"/>
       <w:r>
         <w:rPr>
           <w:color w:val="BF8F00" w:themeColor="accent4" w:themeShade="BF"/>
         </w:rPr>
-        <w:t>Password changing</w:t>
+        <w:t>User log in</w:t>
       </w:r>
       <w:bookmarkEnd w:id="15"/>
     </w:p>
     <w:p>
       <w:pPr>
+        <w:pStyle w:val="ListParagraph"/>
         <w:spacing w:line="360" w:lineRule="auto"/>
         <w:ind w:left="1110"/>
         <w:rPr>
@@ -5621,7 +6680,14 @@
           <w:sz w:val="28"/>
           <w:szCs w:val="28"/>
         </w:rPr>
-        <w:t>Users can request to change their account password.</w:t>
+        <w:t xml:space="preserve">Log in is possible for already registered users. </w:t>
+      </w:r>
+      <w:r>
+        <w:rPr>
+          <w:sz w:val="28"/>
+          <w:szCs w:val="28"/>
+        </w:rPr>
+        <w:t>User will be required to enter his email and password that were used in the process of registration.</w:t>
       </w:r>
     </w:p>
     <w:p>
@@ -5636,18 +6702,17 @@
           <w:color w:val="BF8F00" w:themeColor="accent4" w:themeShade="BF"/>
         </w:rPr>
       </w:pPr>
-      <w:bookmarkStart w:id="16" w:name="_Toc129557433"/>
+      <w:bookmarkStart w:id="16" w:name="_Toc129715519"/>
       <w:r>
         <w:rPr>
           <w:color w:val="BF8F00" w:themeColor="accent4" w:themeShade="BF"/>
         </w:rPr>
-        <w:t>Requesting to become a broker</w:t>
+        <w:t>Password changing</w:t>
       </w:r>
       <w:bookmarkEnd w:id="16"/>
     </w:p>
     <w:p>
       <w:pPr>
-        <w:pStyle w:val="ListParagraph"/>
         <w:spacing w:line="360" w:lineRule="auto"/>
         <w:ind w:left="1110"/>
         <w:rPr>
@@ -5660,21 +6725,7 @@
           <w:sz w:val="28"/>
           <w:szCs w:val="28"/>
         </w:rPr>
-        <w:t xml:space="preserve">A registered basic user can request to become a Broker. When he sends the request through a </w:t>
-      </w:r>
-      <w:r>
-        <w:rPr>
-          <w:sz w:val="28"/>
-          <w:szCs w:val="28"/>
-        </w:rPr>
-        <w:t>dedicated page for that</w:t>
-      </w:r>
-      <w:r>
-        <w:rPr>
-          <w:sz w:val="28"/>
-          <w:szCs w:val="28"/>
-        </w:rPr>
-        <w:t>, he will then need to wait for the Administrator to accept or decline the request (based on the conclusion if that basic user is good enough to become a Broker). Administrator has an option to remove the status of a Broker from the user if needed.</w:t>
+        <w:t>Users can request to change their account password.</w:t>
       </w:r>
     </w:p>
     <w:p>
@@ -5689,12 +6740,12 @@
           <w:color w:val="BF8F00" w:themeColor="accent4" w:themeShade="BF"/>
         </w:rPr>
       </w:pPr>
-      <w:bookmarkStart w:id="17" w:name="_Toc129557434"/>
+      <w:bookmarkStart w:id="17" w:name="_Toc129715520"/>
       <w:r>
         <w:rPr>
           <w:color w:val="BF8F00" w:themeColor="accent4" w:themeShade="BF"/>
         </w:rPr>
-        <w:t>Administration of the system</w:t>
+        <w:t>Requesting to become a broker</w:t>
       </w:r>
       <w:bookmarkEnd w:id="17"/>
     </w:p>
@@ -5713,7 +6764,21 @@
           <w:sz w:val="28"/>
           <w:szCs w:val="28"/>
         </w:rPr>
-        <w:t>Administrators have access to modify everything about the system. That includes accepting/denying user requests to become a Broker, deleting user accounts, changing web application information etc.</w:t>
+        <w:t xml:space="preserve">A registered basic user can request to become a Broker. When he sends the request through a </w:t>
+      </w:r>
+      <w:r>
+        <w:rPr>
+          <w:sz w:val="28"/>
+          <w:szCs w:val="28"/>
+        </w:rPr>
+        <w:t>dedicated page for that</w:t>
+      </w:r>
+      <w:r>
+        <w:rPr>
+          <w:sz w:val="28"/>
+          <w:szCs w:val="28"/>
+        </w:rPr>
+        <w:t>, he will then need to wait for the Administrator to accept or decline the request (based on the conclusion if that basic user is good enough to become a Broker). Administrator has an option to remove the status of a Broker from the user if needed.</w:t>
       </w:r>
     </w:p>
     <w:p>
@@ -5728,24 +6793,12 @@
           <w:color w:val="BF8F00" w:themeColor="accent4" w:themeShade="BF"/>
         </w:rPr>
       </w:pPr>
-      <w:bookmarkStart w:id="18" w:name="_Toc129557435"/>
+      <w:bookmarkStart w:id="18" w:name="_Toc129715521"/>
       <w:r>
         <w:rPr>
           <w:color w:val="BF8F00" w:themeColor="accent4" w:themeShade="BF"/>
         </w:rPr>
-        <w:t xml:space="preserve">Real time </w:t>
-      </w:r>
-      <w:r>
-        <w:rPr>
-          <w:color w:val="BF8F00" w:themeColor="accent4" w:themeShade="BF"/>
-        </w:rPr>
-        <w:t>assets</w:t>
-      </w:r>
-      <w:r>
-        <w:rPr>
-          <w:color w:val="BF8F00" w:themeColor="accent4" w:themeShade="BF"/>
-        </w:rPr>
-        <w:t xml:space="preserve"> view</w:t>
+        <w:t>Administration of the system</w:t>
       </w:r>
       <w:bookmarkEnd w:id="18"/>
     </w:p>
@@ -5764,22 +6817,19 @@
           <w:sz w:val="28"/>
           <w:szCs w:val="28"/>
         </w:rPr>
-        <w:t xml:space="preserve">Every registered user can access the prices view that includes choosing the asset that will be shown, graph of changes in value over time and other basic information regarding that asset. </w:t>
-      </w:r>
-      <w:r>
-        <w:rPr>
-          <w:sz w:val="28"/>
-          <w:szCs w:val="28"/>
-        </w:rPr>
-        <w:t>Additionally,</w:t>
-      </w:r>
-      <w:r>
-        <w:rPr>
-          <w:sz w:val="28"/>
-          <w:szCs w:val="28"/>
-        </w:rPr>
-        <w:t xml:space="preserve"> graphs could display GoldenView's predictions of future trends.</w:t>
-      </w:r>
+        <w:t>Administrators have access to modify everything about the system. That includes accepting/denying user requests to become a Broker, deleting user accounts, changing web application information etc.</w:t>
+      </w:r>
+    </w:p>
+    <w:p>
+      <w:pPr>
+        <w:pStyle w:val="ListParagraph"/>
+        <w:spacing w:line="360" w:lineRule="auto"/>
+        <w:ind w:left="1110"/>
+        <w:rPr>
+          <w:sz w:val="28"/>
+          <w:szCs w:val="28"/>
+        </w:rPr>
+      </w:pPr>
     </w:p>
     <w:p>
       <w:pPr>
@@ -5804,18 +6854,26 @@
           <w:color w:val="BF8F00" w:themeColor="accent4" w:themeShade="BF"/>
         </w:rPr>
       </w:pPr>
-      <w:bookmarkStart w:id="19" w:name="_Toc129557436"/>
+      <w:bookmarkStart w:id="19" w:name="_Toc129715522"/>
       <w:r>
         <w:rPr>
           <w:color w:val="BF8F00" w:themeColor="accent4" w:themeShade="BF"/>
         </w:rPr>
-        <w:t xml:space="preserve">Buying and selling </w:t>
-      </w:r>
+        <w:t xml:space="preserve">Real time </w:t>
+      </w:r>
+      <w:proofErr w:type="gramStart"/>
       <w:r>
         <w:rPr>
           <w:color w:val="BF8F00" w:themeColor="accent4" w:themeShade="BF"/>
         </w:rPr>
         <w:t>assets</w:t>
+      </w:r>
+      <w:proofErr w:type="gramEnd"/>
+      <w:r>
+        <w:rPr>
+          <w:color w:val="BF8F00" w:themeColor="accent4" w:themeShade="BF"/>
+        </w:rPr>
+        <w:t xml:space="preserve"> view</w:t>
       </w:r>
       <w:bookmarkEnd w:id="19"/>
     </w:p>
@@ -5834,14 +6892,21 @@
           <w:sz w:val="28"/>
           <w:szCs w:val="28"/>
         </w:rPr>
-        <w:t>Registered users can buy and sell assets, that will change their portfolio page where all their assets are listed.  User can monitor their portfolio at any moment in any page via a convenient sidebar</w:t>
-      </w:r>
-      <w:r>
-        <w:rPr>
-          <w:sz w:val="28"/>
-          <w:szCs w:val="28"/>
-        </w:rPr>
-        <w:t>.</w:t>
+        <w:t xml:space="preserve">Every registered user can access the prices view that includes choosing the asset that will be shown, graph of changes in value over time and other basic information regarding that asset. </w:t>
+      </w:r>
+      <w:r>
+        <w:rPr>
+          <w:sz w:val="28"/>
+          <w:szCs w:val="28"/>
+        </w:rPr>
+        <w:t>Additionally,</w:t>
+      </w:r>
+      <w:r>
+        <w:rPr>
+          <w:sz w:val="28"/>
+          <w:szCs w:val="28"/>
+        </w:rPr>
+        <w:t xml:space="preserve"> graphs could display GoldenView's predictions of future trends.</w:t>
       </w:r>
     </w:p>
     <w:p>
@@ -5856,18 +6921,18 @@
           <w:color w:val="BF8F00" w:themeColor="accent4" w:themeShade="BF"/>
         </w:rPr>
       </w:pPr>
-      <w:bookmarkStart w:id="20" w:name="_Toc129557437"/>
+      <w:bookmarkStart w:id="20" w:name="_Toc129715523"/>
       <w:r>
         <w:rPr>
           <w:color w:val="BF8F00" w:themeColor="accent4" w:themeShade="BF"/>
         </w:rPr>
-        <w:t>Brokers</w:t>
+        <w:t xml:space="preserve">Buying and selling </w:t>
       </w:r>
       <w:r>
         <w:rPr>
           <w:color w:val="BF8F00" w:themeColor="accent4" w:themeShade="BF"/>
         </w:rPr>
-        <w:t>-Basic User contracts</w:t>
+        <w:t>assets</w:t>
       </w:r>
       <w:bookmarkEnd w:id="20"/>
     </w:p>
@@ -5886,23 +6951,7 @@
           <w:sz w:val="28"/>
           <w:szCs w:val="28"/>
         </w:rPr>
-        <w:t xml:space="preserve">Brokers are able to send a request with the entered fee that the Basic user will pay, in order to help the </w:t>
-      </w:r>
-      <w:proofErr w:type="gramStart"/>
-      <w:r>
-        <w:rPr>
-          <w:sz w:val="28"/>
-          <w:szCs w:val="28"/>
-        </w:rPr>
-        <w:t>user</w:t>
-      </w:r>
-      <w:proofErr w:type="gramEnd"/>
-      <w:r>
-        <w:rPr>
-          <w:sz w:val="28"/>
-          <w:szCs w:val="28"/>
-        </w:rPr>
-        <w:t xml:space="preserve"> manage and improve their portfolio</w:t>
+        <w:t>Registered users can buy and sell assets, that will change their portfolio page where all their assets are listed.  User can monitor their portfolio at any moment in any page via a convenient sidebar</w:t>
       </w:r>
       <w:r>
         <w:rPr>
@@ -5924,12 +6973,18 @@
           <w:color w:val="BF8F00" w:themeColor="accent4" w:themeShade="BF"/>
         </w:rPr>
       </w:pPr>
-      <w:bookmarkStart w:id="21" w:name="_Toc129557438"/>
+      <w:bookmarkStart w:id="21" w:name="_Toc129715524"/>
       <w:r>
         <w:rPr>
           <w:color w:val="BF8F00" w:themeColor="accent4" w:themeShade="BF"/>
         </w:rPr>
-        <w:t>Comparing companies</w:t>
+        <w:t>Brokers</w:t>
+      </w:r>
+      <w:r>
+        <w:rPr>
+          <w:color w:val="BF8F00" w:themeColor="accent4" w:themeShade="BF"/>
+        </w:rPr>
+        <w:t>-Basic User contracts</w:t>
       </w:r>
       <w:bookmarkEnd w:id="21"/>
     </w:p>
@@ -5948,7 +7003,226 @@
           <w:sz w:val="28"/>
           <w:szCs w:val="28"/>
         </w:rPr>
+        <w:t>Brokers are able to send a request with the entered fee that the Basic user will pay, in order to help the user manage and improve their portfolio</w:t>
+      </w:r>
+      <w:r>
+        <w:rPr>
+          <w:sz w:val="28"/>
+          <w:szCs w:val="28"/>
+        </w:rPr>
+        <w:t>.</w:t>
+      </w:r>
+    </w:p>
+    <w:p>
+      <w:pPr>
+        <w:pStyle w:val="Heading2"/>
+        <w:numPr>
+          <w:ilvl w:val="1"/>
+          <w:numId w:val="1"/>
+        </w:numPr>
+        <w:spacing w:line="360" w:lineRule="auto"/>
+        <w:rPr>
+          <w:color w:val="BF8F00" w:themeColor="accent4" w:themeShade="BF"/>
+        </w:rPr>
+      </w:pPr>
+      <w:bookmarkStart w:id="22" w:name="_Toc129715525"/>
+      <w:r>
+        <w:rPr>
+          <w:color w:val="BF8F00" w:themeColor="accent4" w:themeShade="BF"/>
+        </w:rPr>
+        <w:t>Comparing companies</w:t>
+      </w:r>
+      <w:bookmarkEnd w:id="22"/>
+    </w:p>
+    <w:p>
+      <w:pPr>
+        <w:pStyle w:val="ListParagraph"/>
+        <w:spacing w:line="360" w:lineRule="auto"/>
+        <w:ind w:left="1110"/>
+        <w:rPr>
+          <w:sz w:val="28"/>
+          <w:szCs w:val="28"/>
+        </w:rPr>
+      </w:pPr>
+      <w:r>
+        <w:rPr>
+          <w:sz w:val="28"/>
+          <w:szCs w:val="28"/>
+        </w:rPr>
         <w:t>A streamlined webpage equipped with the capability to compare two user-selected companies, using a range of collected parameters, and then provide the user with a clear indication of the more favorable option.</w:t>
+      </w:r>
+    </w:p>
+    <w:p>
+      <w:pPr>
+        <w:pStyle w:val="Heading2"/>
+        <w:numPr>
+          <w:ilvl w:val="1"/>
+          <w:numId w:val="1"/>
+        </w:numPr>
+        <w:spacing w:line="360" w:lineRule="auto"/>
+        <w:rPr>
+          <w:color w:val="BF8F00" w:themeColor="accent4" w:themeShade="BF"/>
+        </w:rPr>
+      </w:pPr>
+      <w:bookmarkStart w:id="23" w:name="_Toc129715526"/>
+      <w:r>
+        <w:rPr>
+          <w:color w:val="BF8F00" w:themeColor="accent4" w:themeShade="BF"/>
+        </w:rPr>
+        <w:t>Landing page</w:t>
+      </w:r>
+      <w:bookmarkEnd w:id="23"/>
+    </w:p>
+    <w:p>
+      <w:pPr>
+        <w:pStyle w:val="ListParagraph"/>
+        <w:spacing w:line="360" w:lineRule="auto"/>
+        <w:ind w:left="1110"/>
+        <w:rPr>
+          <w:sz w:val="28"/>
+          <w:szCs w:val="28"/>
+        </w:rPr>
+      </w:pPr>
+      <w:r>
+        <w:rPr>
+          <w:sz w:val="28"/>
+          <w:szCs w:val="28"/>
+        </w:rPr>
+        <w:t xml:space="preserve">Landing page that will have all the information </w:t>
+      </w:r>
+      <w:r>
+        <w:rPr>
+          <w:sz w:val="28"/>
+          <w:szCs w:val="28"/>
+        </w:rPr>
+        <w:t>such as the user manual, features previews, comparison between "GoldenView" and other already existing solutions.</w:t>
+      </w:r>
+      <w:r>
+        <w:rPr>
+          <w:sz w:val="28"/>
+          <w:szCs w:val="28"/>
+        </w:rPr>
+        <w:t xml:space="preserve"> It is the first page that is shown to Guests.</w:t>
+      </w:r>
+    </w:p>
+    <w:p>
+      <w:pPr>
+        <w:pStyle w:val="ListParagraph"/>
+        <w:spacing w:line="360" w:lineRule="auto"/>
+        <w:ind w:left="1110"/>
+        <w:rPr>
+          <w:sz w:val="28"/>
+          <w:szCs w:val="28"/>
+        </w:rPr>
+      </w:pPr>
+    </w:p>
+    <w:p>
+      <w:pPr>
+        <w:spacing w:line="360" w:lineRule="auto"/>
+        <w:rPr>
+          <w:sz w:val="28"/>
+          <w:szCs w:val="28"/>
+        </w:rPr>
+      </w:pPr>
+    </w:p>
+    <w:p>
+      <w:pPr>
+        <w:spacing w:line="360" w:lineRule="auto"/>
+        <w:rPr>
+          <w:sz w:val="28"/>
+          <w:szCs w:val="28"/>
+        </w:rPr>
+      </w:pPr>
+    </w:p>
+    <w:p>
+      <w:pPr>
+        <w:pStyle w:val="Heading2"/>
+        <w:numPr>
+          <w:ilvl w:val="1"/>
+          <w:numId w:val="1"/>
+        </w:numPr>
+        <w:spacing w:line="360" w:lineRule="auto"/>
+        <w:rPr>
+          <w:color w:val="BF8F00" w:themeColor="accent4" w:themeShade="BF"/>
+        </w:rPr>
+      </w:pPr>
+      <w:bookmarkStart w:id="24" w:name="_Toc129715527"/>
+      <w:r>
+        <w:rPr>
+          <w:color w:val="BF8F00" w:themeColor="accent4" w:themeShade="BF"/>
+        </w:rPr>
+        <w:t>Support/contact page</w:t>
+      </w:r>
+      <w:bookmarkEnd w:id="24"/>
+    </w:p>
+    <w:p>
+      <w:pPr>
+        <w:pStyle w:val="ListParagraph"/>
+        <w:spacing w:line="360" w:lineRule="auto"/>
+        <w:ind w:left="1110"/>
+        <w:rPr>
+          <w:sz w:val="28"/>
+          <w:szCs w:val="28"/>
+        </w:rPr>
+      </w:pPr>
+      <w:r>
+        <w:rPr>
+          <w:sz w:val="28"/>
+          <w:szCs w:val="28"/>
+        </w:rPr>
+        <w:t>Page that has a form for contacting</w:t>
+      </w:r>
+      <w:r>
+        <w:rPr>
+          <w:sz w:val="28"/>
+          <w:szCs w:val="28"/>
+        </w:rPr>
+        <w:t xml:space="preserve"> the website administration</w:t>
+      </w:r>
+      <w:r>
+        <w:rPr>
+          <w:sz w:val="28"/>
+          <w:szCs w:val="28"/>
+        </w:rPr>
+        <w:t>. It is composed of a form that requires the user to fill in his name, email and a message that will be sent.</w:t>
+      </w:r>
+    </w:p>
+    <w:p>
+      <w:pPr>
+        <w:pStyle w:val="Heading2"/>
+        <w:spacing w:line="360" w:lineRule="auto"/>
+        <w:ind w:firstLine="720"/>
+        <w:rPr>
+          <w:color w:val="BF8F00" w:themeColor="accent4" w:themeShade="BF"/>
+          <w:sz w:val="28"/>
+          <w:szCs w:val="28"/>
+        </w:rPr>
+      </w:pPr>
+      <w:bookmarkStart w:id="25" w:name="_Toc129715528"/>
+      <w:r>
+        <w:rPr>
+          <w:color w:val="BF8F00" w:themeColor="accent4" w:themeShade="BF"/>
+        </w:rPr>
+        <w:t>5.12 Disclaimer page</w:t>
+      </w:r>
+      <w:bookmarkEnd w:id="25"/>
+    </w:p>
+    <w:p>
+      <w:pPr>
+        <w:pStyle w:val="ListParagraph"/>
+        <w:spacing w:line="360" w:lineRule="auto"/>
+        <w:ind w:left="1110"/>
+        <w:rPr>
+          <w:sz w:val="28"/>
+          <w:szCs w:val="28"/>
+        </w:rPr>
+      </w:pPr>
+      <w:r>
+        <w:rPr>
+          <w:sz w:val="28"/>
+          <w:szCs w:val="28"/>
+        </w:rPr>
+        <w:t>Page that has a text, giving a disclaimer that the users are doing trading at their own risk, lost money can’t be returned.</w:t>
       </w:r>
     </w:p>
     <w:p>
@@ -5965,7 +7239,7 @@
           <w:szCs w:val="36"/>
         </w:rPr>
       </w:pPr>
-      <w:bookmarkStart w:id="22" w:name="_Toc129557439"/>
+      <w:bookmarkStart w:id="26" w:name="_Toc129715529"/>
       <w:r>
         <w:rPr>
           <w:color w:val="BF8F00" w:themeColor="accent4" w:themeShade="BF"/>
@@ -5974,7 +7248,7 @@
         </w:rPr>
         <w:t>Assumptions and restrictions</w:t>
       </w:r>
-      <w:bookmarkEnd w:id="22"/>
+      <w:bookmarkEnd w:id="26"/>
     </w:p>
     <w:p>
       <w:pPr>
@@ -6046,16 +7320,6 @@
         </w:rPr>
         <w:t>Sensitive information and users' authorization credentials are stored permanently in the database and any kind of security breach could have fatal consequences such as overtaking users' access to financial assets purchase functionalities. Therefore, it is necessary for the users to have an option of updating their password.</w:t>
       </w:r>
-    </w:p>
-    <w:p>
-      <w:pPr>
-        <w:spacing w:line="360" w:lineRule="auto"/>
-        <w:ind w:left="720"/>
-        <w:rPr>
-          <w:sz w:val="28"/>
-          <w:szCs w:val="28"/>
-        </w:rPr>
-      </w:pPr>
     </w:p>
     <w:p>
       <w:pPr>
@@ -6071,7 +7335,7 @@
           <w:szCs w:val="36"/>
         </w:rPr>
       </w:pPr>
-      <w:bookmarkStart w:id="23" w:name="_Toc129557440"/>
+      <w:bookmarkStart w:id="27" w:name="_Toc129715530"/>
       <w:r>
         <w:rPr>
           <w:color w:val="BF8F00" w:themeColor="accent4" w:themeShade="BF"/>
@@ -6080,7 +7344,7 @@
         </w:rPr>
         <w:t>Quality</w:t>
       </w:r>
-      <w:bookmarkEnd w:id="23"/>
+      <w:bookmarkEnd w:id="27"/>
     </w:p>
     <w:p>
       <w:pPr>
@@ -6117,7 +7381,15 @@
           <w:sz w:val="28"/>
           <w:szCs w:val="28"/>
         </w:rPr>
-        <w:t>Since the system has a SQL database, the system should be tested for SQL injection attacks. The stock view should be fast, reliable and user friendly since our top priority is for users to have a great experience and profit from stocks.</w:t>
+        <w:t xml:space="preserve">Since the system has a SQL database, the system should be tested for SQL injection attacks. The stock view should be fast, reliable and user friendly since </w:t>
+      </w:r>
+      <w:r>
+        <w:rPr>
+          <w:sz w:val="28"/>
+          <w:szCs w:val="28"/>
+        </w:rPr>
+        <w:lastRenderedPageBreak/>
+        <w:t>our top priority is for users to have a great experience and profit from stocks.</w:t>
       </w:r>
     </w:p>
     <w:p>
@@ -6134,7 +7406,7 @@
           <w:szCs w:val="36"/>
         </w:rPr>
       </w:pPr>
-      <w:bookmarkStart w:id="24" w:name="_Toc129557441"/>
+      <w:bookmarkStart w:id="28" w:name="_Toc129715531"/>
       <w:r>
         <w:rPr>
           <w:color w:val="BF8F00" w:themeColor="accent4" w:themeShade="BF"/>
@@ -6143,7 +7415,7 @@
         </w:rPr>
         <w:t>Non-functional requirements</w:t>
       </w:r>
-      <w:bookmarkEnd w:id="24"/>
+      <w:bookmarkEnd w:id="28"/>
     </w:p>
     <w:p>
       <w:pPr>
@@ -6157,14 +7429,14 @@
           <w:color w:val="BF8F00" w:themeColor="accent4" w:themeShade="BF"/>
         </w:rPr>
       </w:pPr>
-      <w:bookmarkStart w:id="25" w:name="_Toc129557442"/>
+      <w:bookmarkStart w:id="29" w:name="_Toc129715532"/>
       <w:r>
         <w:rPr>
           <w:color w:val="BF8F00" w:themeColor="accent4" w:themeShade="BF"/>
         </w:rPr>
         <w:t>System requirements</w:t>
       </w:r>
-      <w:bookmarkEnd w:id="25"/>
+      <w:bookmarkEnd w:id="29"/>
     </w:p>
     <w:p>
       <w:pPr>
@@ -6217,14 +7489,14 @@
           <w:color w:val="BF8F00" w:themeColor="accent4" w:themeShade="BF"/>
         </w:rPr>
       </w:pPr>
-      <w:bookmarkStart w:id="26" w:name="_Toc129557443"/>
+      <w:bookmarkStart w:id="30" w:name="_Toc129715533"/>
       <w:r>
         <w:rPr>
           <w:color w:val="BF8F00" w:themeColor="accent4" w:themeShade="BF"/>
         </w:rPr>
         <w:t>Other requirements</w:t>
       </w:r>
-      <w:bookmarkEnd w:id="26"/>
+      <w:bookmarkEnd w:id="30"/>
     </w:p>
     <w:p>
       <w:pPr>
@@ -6258,7 +7530,7 @@
           <w:szCs w:val="36"/>
         </w:rPr>
       </w:pPr>
-      <w:bookmarkStart w:id="27" w:name="_Toc129557444"/>
+      <w:bookmarkStart w:id="31" w:name="_Toc129715534"/>
       <w:r>
         <w:rPr>
           <w:color w:val="BF8F00" w:themeColor="accent4" w:themeShade="BF"/>
@@ -6267,7 +7539,7 @@
         </w:rPr>
         <w:t>User documentation requirements</w:t>
       </w:r>
-      <w:bookmarkEnd w:id="27"/>
+      <w:bookmarkEnd w:id="31"/>
     </w:p>
     <w:p>
       <w:pPr>
@@ -6281,14 +7553,14 @@
           <w:color w:val="BF8F00" w:themeColor="accent4" w:themeShade="BF"/>
         </w:rPr>
       </w:pPr>
-      <w:bookmarkStart w:id="28" w:name="_Toc129557445"/>
+      <w:bookmarkStart w:id="32" w:name="_Toc129715535"/>
       <w:r>
         <w:rPr>
           <w:color w:val="BF8F00" w:themeColor="accent4" w:themeShade="BF"/>
         </w:rPr>
         <w:t>Instructions for using the web application</w:t>
       </w:r>
-      <w:bookmarkEnd w:id="28"/>
+      <w:bookmarkEnd w:id="32"/>
     </w:p>
     <w:p>
       <w:pPr>
@@ -6335,17 +7607,6 @@
         </w:rPr>
         <w:t>.</w:t>
       </w:r>
-    </w:p>
-    <w:p>
-      <w:pPr>
-        <w:pStyle w:val="ListParagraph"/>
-        <w:spacing w:line="360" w:lineRule="auto"/>
-        <w:ind w:left="1110"/>
-        <w:rPr>
-          <w:sz w:val="28"/>
-          <w:szCs w:val="28"/>
-        </w:rPr>
-      </w:pPr>
     </w:p>
     <w:p>
       <w:pPr>
@@ -6359,14 +7620,14 @@
           <w:color w:val="BF8F00" w:themeColor="accent4" w:themeShade="BF"/>
         </w:rPr>
       </w:pPr>
-      <w:bookmarkStart w:id="29" w:name="_Toc129557446"/>
+      <w:bookmarkStart w:id="33" w:name="_Toc129715536"/>
       <w:r>
         <w:rPr>
           <w:color w:val="BF8F00" w:themeColor="accent4" w:themeShade="BF"/>
         </w:rPr>
         <w:t>Labeling</w:t>
       </w:r>
-      <w:bookmarkEnd w:id="29"/>
+      <w:bookmarkEnd w:id="33"/>
     </w:p>
     <w:p>
       <w:pPr>
@@ -6413,6 +7674,39 @@
         </w:rPr>
         <w:t>.</w:t>
       </w:r>
+    </w:p>
+    <w:p>
+      <w:pPr>
+        <w:pStyle w:val="ListParagraph"/>
+        <w:spacing w:line="360" w:lineRule="auto"/>
+        <w:ind w:left="1110"/>
+        <w:rPr>
+          <w:sz w:val="28"/>
+          <w:szCs w:val="28"/>
+        </w:rPr>
+      </w:pPr>
+    </w:p>
+    <w:p>
+      <w:pPr>
+        <w:pStyle w:val="ListParagraph"/>
+        <w:spacing w:line="360" w:lineRule="auto"/>
+        <w:ind w:left="1110"/>
+        <w:rPr>
+          <w:sz w:val="28"/>
+          <w:szCs w:val="28"/>
+        </w:rPr>
+      </w:pPr>
+    </w:p>
+    <w:p>
+      <w:pPr>
+        <w:pStyle w:val="ListParagraph"/>
+        <w:spacing w:line="360" w:lineRule="auto"/>
+        <w:ind w:left="1110"/>
+        <w:rPr>
+          <w:sz w:val="28"/>
+          <w:szCs w:val="28"/>
+        </w:rPr>
+      </w:pPr>
     </w:p>
     <w:p>
       <w:pPr>
@@ -6428,7 +7722,7 @@
           <w:szCs w:val="36"/>
         </w:rPr>
       </w:pPr>
-      <w:bookmarkStart w:id="30" w:name="_Toc129557447"/>
+      <w:bookmarkStart w:id="34" w:name="_Toc129715537"/>
       <w:r>
         <w:rPr>
           <w:color w:val="BF8F00" w:themeColor="accent4" w:themeShade="BF"/>
@@ -6437,7 +7731,7 @@
         </w:rPr>
         <w:t>Plan and priorities</w:t>
       </w:r>
-      <w:bookmarkEnd w:id="30"/>
+      <w:bookmarkEnd w:id="34"/>
     </w:p>
     <w:p>
       <w:pPr>

</xml_diff>